<commit_message>
modification du dossier projet + fix appointment + modification Agenda
</commit_message>
<xml_diff>
--- a/Dossier_Projet.docx
+++ b/Dossier_Projet.docx
@@ -1,7 +1,7 @@
 
 <file path=word/document.xml><?xml version="1.0" encoding="utf-8"?>
 <w:document xmlns:wpc="http://schemas.microsoft.com/office/word/2010/wordprocessingCanvas" xmlns:cx="http://schemas.microsoft.com/office/drawing/2014/chartex" xmlns:cx1="http://schemas.microsoft.com/office/drawing/2015/9/8/chartex" xmlns:cx2="http://schemas.microsoft.com/office/drawing/2015/10/21/chartex" xmlns:cx3="http://schemas.microsoft.com/office/drawing/2016/5/9/chartex" xmlns:cx4="http://schemas.microsoft.com/office/drawing/2016/5/10/chartex" xmlns:cx5="http://schemas.microsoft.com/office/drawing/2016/5/11/chartex" xmlns:cx6="http://schemas.microsoft.com/office/drawing/2016/5/12/chartex" xmlns:cx7="http://schemas.microsoft.com/office/drawing/2016/5/13/chartex" xmlns:cx8="http://schemas.microsoft.com/office/drawing/2016/5/14/chartex" xmlns:mc="http://schemas.openxmlformats.org/markup-compatibility/2006" xmlns:aink="http://schemas.microsoft.com/office/drawing/2016/ink" xmlns:am3d="http://schemas.microsoft.com/office/drawing/2017/model3d" xmlns:o="urn:schemas-microsoft-com:office:office" xmlns:oel="http://schemas.microsoft.com/office/2019/extlst" xmlns:r="http://schemas.openxmlformats.org/officeDocument/2006/relationships" xmlns:m="http://schemas.openxmlformats.org/officeDocument/2006/math" xmlns:v="urn:schemas-microsoft-com:vml" xmlns:wp14="http://schemas.microsoft.com/office/word/2010/wordprocessingDrawing" xmlns:wp="http://schemas.openxmlformats.org/drawingml/2006/wordprocessingDrawing" xmlns:w10="urn:schemas-microsoft-com:office:word" xmlns:w="http://schemas.openxmlformats.org/wordprocessingml/2006/main" xmlns:w14="http://schemas.microsoft.com/office/word/2010/wordml" xmlns:w15="http://schemas.microsoft.com/office/word/2012/wordml" xmlns:w16cex="http://schemas.microsoft.com/office/word/2018/wordml/cex" xmlns:w16cid="http://schemas.microsoft.com/office/word/2016/wordml/cid" xmlns:w16="http://schemas.microsoft.com/office/word/2018/wordml" xmlns:w16du="http://schemas.microsoft.com/office/word/2023/wordml/word16du" xmlns:w16sdtdh="http://schemas.microsoft.com/office/word/2020/wordml/sdtdatahash" xmlns:w16se="http://schemas.microsoft.com/office/word/2015/wordml/symex" xmlns:wpg="http://schemas.microsoft.com/office/word/2010/wordprocessingGroup" xmlns:wpi="http://schemas.microsoft.com/office/word/2010/wordprocessingInk" xmlns:wne="http://schemas.microsoft.com/office/word/2006/wordml" xmlns:wps="http://schemas.microsoft.com/office/word/2010/wordprocessingShape" mc:Ignorable="w14 w15 w16se w16cid w16 w16cex w16sdtdh w16du wp14">
-  <w:background w:color="FFFFF7"/>
+  <w:background w:color="FFFFFF"/>
   <w:body>
     <w:p>
       <w:pPr>
@@ -96,7 +96,6 @@
       </w:sdtPr>
       <w:sdtEndPr>
         <w:rPr>
-          <w:b/>
           <w:bCs/>
         </w:rPr>
       </w:sdtEndPr>
@@ -130,15 +129,13 @@
           <w:r>
             <w:fldChar w:fldCharType="separate"/>
           </w:r>
-          <w:hyperlink w:anchor="_Toc184999150" w:history="1">
+          <w:hyperlink w:anchor="_Toc185244546" w:history="1">
             <w:r>
               <w:rPr>
                 <w:rStyle w:val="Lienhypertexte"/>
-                <w:b/>
-                <w:bCs/>
-                <w:noProof/>
-              </w:rPr>
-              <w:t>Test Titre Section</w:t>
+                <w:noProof/>
+              </w:rPr>
+              <w:t>Présentation personnelle</w:t>
             </w:r>
             <w:r>
               <w:rPr>
@@ -159,7 +156,7 @@
                 <w:noProof/>
                 <w:webHidden/>
               </w:rPr>
-              <w:instrText xml:space="preserve"> PAGEREF _Toc184999150 \h </w:instrText>
+              <w:instrText xml:space="preserve"> PAGEREF _Toc185244546 \h </w:instrText>
             </w:r>
             <w:r>
               <w:rPr>
@@ -179,7 +176,7 @@
                 <w:noProof/>
                 <w:webHidden/>
               </w:rPr>
-              <w:t>3</w:t>
+              <w:t>1</w:t>
             </w:r>
             <w:r>
               <w:rPr>
@@ -202,14 +199,3332 @@
               <w:lang w:eastAsia="fr-FR"/>
             </w:rPr>
           </w:pPr>
-          <w:hyperlink w:anchor="_Toc184999151" w:history="1">
+          <w:hyperlink w:anchor="_Toc185244547" w:history="1">
             <w:r>
               <w:rPr>
                 <w:rStyle w:val="Lienhypertexte"/>
-                <w:b/>
+                <w:noProof/>
+              </w:rPr>
+              <w:t>Parcours</w:t>
+            </w:r>
+            <w:r>
+              <w:rPr>
+                <w:noProof/>
+                <w:webHidden/>
+              </w:rPr>
+              <w:tab/>
+            </w:r>
+            <w:r>
+              <w:rPr>
+                <w:noProof/>
+                <w:webHidden/>
+              </w:rPr>
+              <w:fldChar w:fldCharType="begin"/>
+            </w:r>
+            <w:r>
+              <w:rPr>
+                <w:noProof/>
+                <w:webHidden/>
+              </w:rPr>
+              <w:instrText xml:space="preserve"> PAGEREF _Toc185244547 \h </w:instrText>
+            </w:r>
+            <w:r>
+              <w:rPr>
+                <w:noProof/>
+                <w:webHidden/>
+              </w:rPr>
+            </w:r>
+            <w:r>
+              <w:rPr>
+                <w:noProof/>
+                <w:webHidden/>
+              </w:rPr>
+              <w:fldChar w:fldCharType="separate"/>
+            </w:r>
+            <w:r>
+              <w:rPr>
+                <w:noProof/>
+                <w:webHidden/>
+              </w:rPr>
+              <w:t>1</w:t>
+            </w:r>
+            <w:r>
+              <w:rPr>
+                <w:noProof/>
+                <w:webHidden/>
+              </w:rPr>
+              <w:fldChar w:fldCharType="end"/>
+            </w:r>
+          </w:hyperlink>
+        </w:p>
+        <w:p>
+          <w:pPr>
+            <w:pStyle w:val="TM2"/>
+            <w:tabs>
+              <w:tab w:val="right" w:leader="dot" w:pos="9062"/>
+            </w:tabs>
+            <w:rPr>
+              <w:rFonts w:eastAsiaTheme="minorEastAsia"/>
+              <w:noProof/>
+              <w:lang w:eastAsia="fr-FR"/>
+            </w:rPr>
+          </w:pPr>
+          <w:hyperlink w:anchor="_Toc185244548" w:history="1">
+            <w:r>
+              <w:rPr>
+                <w:rStyle w:val="Lienhypertexte"/>
+                <w:noProof/>
+              </w:rPr>
+              <w:t>Mon entrée en formation</w:t>
+            </w:r>
+            <w:r>
+              <w:rPr>
+                <w:noProof/>
+                <w:webHidden/>
+              </w:rPr>
+              <w:tab/>
+            </w:r>
+            <w:r>
+              <w:rPr>
+                <w:noProof/>
+                <w:webHidden/>
+              </w:rPr>
+              <w:fldChar w:fldCharType="begin"/>
+            </w:r>
+            <w:r>
+              <w:rPr>
+                <w:noProof/>
+                <w:webHidden/>
+              </w:rPr>
+              <w:instrText xml:space="preserve"> PAGEREF _Toc185244548 \h </w:instrText>
+            </w:r>
+            <w:r>
+              <w:rPr>
+                <w:noProof/>
+                <w:webHidden/>
+              </w:rPr>
+            </w:r>
+            <w:r>
+              <w:rPr>
+                <w:noProof/>
+                <w:webHidden/>
+              </w:rPr>
+              <w:fldChar w:fldCharType="separate"/>
+            </w:r>
+            <w:r>
+              <w:rPr>
+                <w:noProof/>
+                <w:webHidden/>
+              </w:rPr>
+              <w:t>1</w:t>
+            </w:r>
+            <w:r>
+              <w:rPr>
+                <w:noProof/>
+                <w:webHidden/>
+              </w:rPr>
+              <w:fldChar w:fldCharType="end"/>
+            </w:r>
+          </w:hyperlink>
+        </w:p>
+        <w:p>
+          <w:pPr>
+            <w:pStyle w:val="TM1"/>
+            <w:tabs>
+              <w:tab w:val="right" w:leader="dot" w:pos="9062"/>
+            </w:tabs>
+            <w:rPr>
+              <w:rFonts w:eastAsiaTheme="minorEastAsia"/>
+              <w:noProof/>
+              <w:lang w:eastAsia="fr-FR"/>
+            </w:rPr>
+          </w:pPr>
+          <w:hyperlink w:anchor="_Toc185244549" w:history="1">
+            <w:r>
+              <w:rPr>
+                <w:rStyle w:val="Lienhypertexte"/>
                 <w:bCs/>
                 <w:noProof/>
               </w:rPr>
+              <w:t>Le projet Fic’Tif - Concept</w:t>
+            </w:r>
+            <w:r>
+              <w:rPr>
+                <w:noProof/>
+                <w:webHidden/>
+              </w:rPr>
+              <w:tab/>
+            </w:r>
+            <w:r>
+              <w:rPr>
+                <w:noProof/>
+                <w:webHidden/>
+              </w:rPr>
+              <w:fldChar w:fldCharType="begin"/>
+            </w:r>
+            <w:r>
+              <w:rPr>
+                <w:noProof/>
+                <w:webHidden/>
+              </w:rPr>
+              <w:instrText xml:space="preserve"> PAGEREF _Toc185244549 \h </w:instrText>
+            </w:r>
+            <w:r>
+              <w:rPr>
+                <w:noProof/>
+                <w:webHidden/>
+              </w:rPr>
+            </w:r>
+            <w:r>
+              <w:rPr>
+                <w:noProof/>
+                <w:webHidden/>
+              </w:rPr>
+              <w:fldChar w:fldCharType="separate"/>
+            </w:r>
+            <w:r>
+              <w:rPr>
+                <w:noProof/>
+                <w:webHidden/>
+              </w:rPr>
+              <w:t>1</w:t>
+            </w:r>
+            <w:r>
+              <w:rPr>
+                <w:noProof/>
+                <w:webHidden/>
+              </w:rPr>
+              <w:fldChar w:fldCharType="end"/>
+            </w:r>
+          </w:hyperlink>
+        </w:p>
+        <w:p>
+          <w:pPr>
+            <w:pStyle w:val="TM2"/>
+            <w:tabs>
+              <w:tab w:val="right" w:leader="dot" w:pos="9062"/>
+            </w:tabs>
+            <w:rPr>
+              <w:rFonts w:eastAsiaTheme="minorEastAsia"/>
+              <w:noProof/>
+              <w:lang w:eastAsia="fr-FR"/>
+            </w:rPr>
+          </w:pPr>
+          <w:hyperlink w:anchor="_Toc185244550" w:history="1">
+            <w:r>
+              <w:rPr>
+                <w:rStyle w:val="Lienhypertexte"/>
+                <w:bCs/>
+                <w:noProof/>
+              </w:rPr>
+              <w:t>Introduction</w:t>
+            </w:r>
+            <w:r>
+              <w:rPr>
+                <w:noProof/>
+                <w:webHidden/>
+              </w:rPr>
+              <w:tab/>
+            </w:r>
+            <w:r>
+              <w:rPr>
+                <w:noProof/>
+                <w:webHidden/>
+              </w:rPr>
+              <w:fldChar w:fldCharType="begin"/>
+            </w:r>
+            <w:r>
+              <w:rPr>
+                <w:noProof/>
+                <w:webHidden/>
+              </w:rPr>
+              <w:instrText xml:space="preserve"> PAGEREF _Toc185244550 \h </w:instrText>
+            </w:r>
+            <w:r>
+              <w:rPr>
+                <w:noProof/>
+                <w:webHidden/>
+              </w:rPr>
+            </w:r>
+            <w:r>
+              <w:rPr>
+                <w:noProof/>
+                <w:webHidden/>
+              </w:rPr>
+              <w:fldChar w:fldCharType="separate"/>
+            </w:r>
+            <w:r>
+              <w:rPr>
+                <w:noProof/>
+                <w:webHidden/>
+              </w:rPr>
+              <w:t>1</w:t>
+            </w:r>
+            <w:r>
+              <w:rPr>
+                <w:noProof/>
+                <w:webHidden/>
+              </w:rPr>
+              <w:fldChar w:fldCharType="end"/>
+            </w:r>
+          </w:hyperlink>
+        </w:p>
+        <w:p>
+          <w:pPr>
+            <w:pStyle w:val="TM2"/>
+            <w:tabs>
+              <w:tab w:val="right" w:leader="dot" w:pos="9062"/>
+            </w:tabs>
+            <w:rPr>
+              <w:rFonts w:eastAsiaTheme="minorEastAsia"/>
+              <w:noProof/>
+              <w:lang w:eastAsia="fr-FR"/>
+            </w:rPr>
+          </w:pPr>
+          <w:hyperlink w:anchor="_Toc185244551" w:history="1">
+            <w:r>
+              <w:rPr>
+                <w:rStyle w:val="Lienhypertexte"/>
+                <w:noProof/>
+              </w:rPr>
+              <w:t>Modèle de référence</w:t>
+            </w:r>
+            <w:r>
+              <w:rPr>
+                <w:noProof/>
+                <w:webHidden/>
+              </w:rPr>
+              <w:tab/>
+            </w:r>
+            <w:r>
+              <w:rPr>
+                <w:noProof/>
+                <w:webHidden/>
+              </w:rPr>
+              <w:fldChar w:fldCharType="begin"/>
+            </w:r>
+            <w:r>
+              <w:rPr>
+                <w:noProof/>
+                <w:webHidden/>
+              </w:rPr>
+              <w:instrText xml:space="preserve"> PAGEREF _Toc185244551 \h </w:instrText>
+            </w:r>
+            <w:r>
+              <w:rPr>
+                <w:noProof/>
+                <w:webHidden/>
+              </w:rPr>
+            </w:r>
+            <w:r>
+              <w:rPr>
+                <w:noProof/>
+                <w:webHidden/>
+              </w:rPr>
+              <w:fldChar w:fldCharType="separate"/>
+            </w:r>
+            <w:r>
+              <w:rPr>
+                <w:noProof/>
+                <w:webHidden/>
+              </w:rPr>
+              <w:t>1</w:t>
+            </w:r>
+            <w:r>
+              <w:rPr>
+                <w:noProof/>
+                <w:webHidden/>
+              </w:rPr>
+              <w:fldChar w:fldCharType="end"/>
+            </w:r>
+          </w:hyperlink>
+        </w:p>
+        <w:p>
+          <w:pPr>
+            <w:pStyle w:val="TM2"/>
+            <w:tabs>
+              <w:tab w:val="right" w:leader="dot" w:pos="9062"/>
+            </w:tabs>
+            <w:rPr>
+              <w:rFonts w:eastAsiaTheme="minorEastAsia"/>
+              <w:noProof/>
+              <w:lang w:eastAsia="fr-FR"/>
+            </w:rPr>
+          </w:pPr>
+          <w:hyperlink w:anchor="_Toc185244552" w:history="1">
+            <w:r>
+              <w:rPr>
+                <w:rStyle w:val="Lienhypertexte"/>
+                <w:noProof/>
+              </w:rPr>
+              <w:t>Services délivrés par l’application</w:t>
+            </w:r>
+            <w:r>
+              <w:rPr>
+                <w:noProof/>
+                <w:webHidden/>
+              </w:rPr>
+              <w:tab/>
+            </w:r>
+            <w:r>
+              <w:rPr>
+                <w:noProof/>
+                <w:webHidden/>
+              </w:rPr>
+              <w:fldChar w:fldCharType="begin"/>
+            </w:r>
+            <w:r>
+              <w:rPr>
+                <w:noProof/>
+                <w:webHidden/>
+              </w:rPr>
+              <w:instrText xml:space="preserve"> PAGEREF _Toc185244552 \h </w:instrText>
+            </w:r>
+            <w:r>
+              <w:rPr>
+                <w:noProof/>
+                <w:webHidden/>
+              </w:rPr>
+            </w:r>
+            <w:r>
+              <w:rPr>
+                <w:noProof/>
+                <w:webHidden/>
+              </w:rPr>
+              <w:fldChar w:fldCharType="separate"/>
+            </w:r>
+            <w:r>
+              <w:rPr>
+                <w:noProof/>
+                <w:webHidden/>
+              </w:rPr>
+              <w:t>1</w:t>
+            </w:r>
+            <w:r>
+              <w:rPr>
+                <w:noProof/>
+                <w:webHidden/>
+              </w:rPr>
+              <w:fldChar w:fldCharType="end"/>
+            </w:r>
+          </w:hyperlink>
+        </w:p>
+        <w:p>
+          <w:pPr>
+            <w:pStyle w:val="TM3"/>
+            <w:tabs>
+              <w:tab w:val="left" w:pos="880"/>
+              <w:tab w:val="right" w:leader="dot" w:pos="9062"/>
+            </w:tabs>
+            <w:rPr>
+              <w:rFonts w:eastAsiaTheme="minorEastAsia"/>
+              <w:noProof/>
+              <w:lang w:eastAsia="fr-FR"/>
+            </w:rPr>
+          </w:pPr>
+          <w:hyperlink w:anchor="_Toc185244553" w:history="1">
+            <w:r>
+              <w:rPr>
+                <w:rStyle w:val="Lienhypertexte"/>
+                <w:rFonts w:ascii="Symbol" w:hAnsi="Symbol"/>
+                <w:noProof/>
+              </w:rPr>
+              <w:t></w:t>
+            </w:r>
+            <w:r>
+              <w:rPr>
+                <w:rFonts w:eastAsiaTheme="minorEastAsia"/>
+                <w:noProof/>
+                <w:lang w:eastAsia="fr-FR"/>
+              </w:rPr>
+              <w:tab/>
+            </w:r>
+            <w:r>
+              <w:rPr>
+                <w:rStyle w:val="Lienhypertexte"/>
+                <w:noProof/>
+              </w:rPr>
+              <w:t>Prise de rendez-vous</w:t>
+            </w:r>
+            <w:r>
+              <w:rPr>
+                <w:noProof/>
+                <w:webHidden/>
+              </w:rPr>
+              <w:tab/>
+            </w:r>
+            <w:r>
+              <w:rPr>
+                <w:noProof/>
+                <w:webHidden/>
+              </w:rPr>
+              <w:fldChar w:fldCharType="begin"/>
+            </w:r>
+            <w:r>
+              <w:rPr>
+                <w:noProof/>
+                <w:webHidden/>
+              </w:rPr>
+              <w:instrText xml:space="preserve"> PAGEREF _Toc185244553 \h </w:instrText>
+            </w:r>
+            <w:r>
+              <w:rPr>
+                <w:noProof/>
+                <w:webHidden/>
+              </w:rPr>
+            </w:r>
+            <w:r>
+              <w:rPr>
+                <w:noProof/>
+                <w:webHidden/>
+              </w:rPr>
+              <w:fldChar w:fldCharType="separate"/>
+            </w:r>
+            <w:r>
+              <w:rPr>
+                <w:noProof/>
+                <w:webHidden/>
+              </w:rPr>
+              <w:t>1</w:t>
+            </w:r>
+            <w:r>
+              <w:rPr>
+                <w:noProof/>
+                <w:webHidden/>
+              </w:rPr>
+              <w:fldChar w:fldCharType="end"/>
+            </w:r>
+          </w:hyperlink>
+        </w:p>
+        <w:p>
+          <w:pPr>
+            <w:pStyle w:val="TM3"/>
+            <w:tabs>
+              <w:tab w:val="left" w:pos="880"/>
+              <w:tab w:val="right" w:leader="dot" w:pos="9062"/>
+            </w:tabs>
+            <w:rPr>
+              <w:rFonts w:eastAsiaTheme="minorEastAsia"/>
+              <w:noProof/>
+              <w:lang w:eastAsia="fr-FR"/>
+            </w:rPr>
+          </w:pPr>
+          <w:hyperlink w:anchor="_Toc185244554" w:history="1">
+            <w:r>
+              <w:rPr>
+                <w:rStyle w:val="Lienhypertexte"/>
+                <w:rFonts w:ascii="Symbol" w:hAnsi="Symbol"/>
+                <w:noProof/>
+              </w:rPr>
+              <w:t></w:t>
+            </w:r>
+            <w:r>
+              <w:rPr>
+                <w:rFonts w:eastAsiaTheme="minorEastAsia"/>
+                <w:noProof/>
+                <w:lang w:eastAsia="fr-FR"/>
+              </w:rPr>
+              <w:tab/>
+            </w:r>
+            <w:r>
+              <w:rPr>
+                <w:rStyle w:val="Lienhypertexte"/>
+                <w:noProof/>
+              </w:rPr>
+              <w:t>Suivi des rendez-vous</w:t>
+            </w:r>
+            <w:r>
+              <w:rPr>
+                <w:noProof/>
+                <w:webHidden/>
+              </w:rPr>
+              <w:tab/>
+            </w:r>
+            <w:r>
+              <w:rPr>
+                <w:noProof/>
+                <w:webHidden/>
+              </w:rPr>
+              <w:fldChar w:fldCharType="begin"/>
+            </w:r>
+            <w:r>
+              <w:rPr>
+                <w:noProof/>
+                <w:webHidden/>
+              </w:rPr>
+              <w:instrText xml:space="preserve"> PAGEREF _Toc185244554 \h </w:instrText>
+            </w:r>
+            <w:r>
+              <w:rPr>
+                <w:noProof/>
+                <w:webHidden/>
+              </w:rPr>
+            </w:r>
+            <w:r>
+              <w:rPr>
+                <w:noProof/>
+                <w:webHidden/>
+              </w:rPr>
+              <w:fldChar w:fldCharType="separate"/>
+            </w:r>
+            <w:r>
+              <w:rPr>
+                <w:noProof/>
+                <w:webHidden/>
+              </w:rPr>
+              <w:t>1</w:t>
+            </w:r>
+            <w:r>
+              <w:rPr>
+                <w:noProof/>
+                <w:webHidden/>
+              </w:rPr>
+              <w:fldChar w:fldCharType="end"/>
+            </w:r>
+          </w:hyperlink>
+        </w:p>
+        <w:p>
+          <w:pPr>
+            <w:pStyle w:val="TM3"/>
+            <w:tabs>
+              <w:tab w:val="left" w:pos="880"/>
+              <w:tab w:val="right" w:leader="dot" w:pos="9062"/>
+            </w:tabs>
+            <w:rPr>
+              <w:rFonts w:eastAsiaTheme="minorEastAsia"/>
+              <w:noProof/>
+              <w:lang w:eastAsia="fr-FR"/>
+            </w:rPr>
+          </w:pPr>
+          <w:hyperlink w:anchor="_Toc185244555" w:history="1">
+            <w:r>
+              <w:rPr>
+                <w:rStyle w:val="Lienhypertexte"/>
+                <w:rFonts w:ascii="Symbol" w:hAnsi="Symbol"/>
+                <w:noProof/>
+              </w:rPr>
+              <w:t></w:t>
+            </w:r>
+            <w:r>
+              <w:rPr>
+                <w:rFonts w:eastAsiaTheme="minorEastAsia"/>
+                <w:noProof/>
+                <w:lang w:eastAsia="fr-FR"/>
+              </w:rPr>
+              <w:tab/>
+            </w:r>
+            <w:r>
+              <w:rPr>
+                <w:rStyle w:val="Lienhypertexte"/>
+                <w:noProof/>
+              </w:rPr>
+              <w:t>Gestion du compte utilisateur</w:t>
+            </w:r>
+            <w:r>
+              <w:rPr>
+                <w:noProof/>
+                <w:webHidden/>
+              </w:rPr>
+              <w:tab/>
+            </w:r>
+            <w:r>
+              <w:rPr>
+                <w:noProof/>
+                <w:webHidden/>
+              </w:rPr>
+              <w:fldChar w:fldCharType="begin"/>
+            </w:r>
+            <w:r>
+              <w:rPr>
+                <w:noProof/>
+                <w:webHidden/>
+              </w:rPr>
+              <w:instrText xml:space="preserve"> PAGEREF _Toc185244555 \h </w:instrText>
+            </w:r>
+            <w:r>
+              <w:rPr>
+                <w:noProof/>
+                <w:webHidden/>
+              </w:rPr>
+            </w:r>
+            <w:r>
+              <w:rPr>
+                <w:noProof/>
+                <w:webHidden/>
+              </w:rPr>
+              <w:fldChar w:fldCharType="separate"/>
+            </w:r>
+            <w:r>
+              <w:rPr>
+                <w:noProof/>
+                <w:webHidden/>
+              </w:rPr>
+              <w:t>1</w:t>
+            </w:r>
+            <w:r>
+              <w:rPr>
+                <w:noProof/>
+                <w:webHidden/>
+              </w:rPr>
+              <w:fldChar w:fldCharType="end"/>
+            </w:r>
+          </w:hyperlink>
+        </w:p>
+        <w:p>
+          <w:pPr>
+            <w:pStyle w:val="TM2"/>
+            <w:tabs>
+              <w:tab w:val="right" w:leader="dot" w:pos="9062"/>
+            </w:tabs>
+            <w:rPr>
+              <w:rFonts w:eastAsiaTheme="minorEastAsia"/>
+              <w:noProof/>
+              <w:lang w:eastAsia="fr-FR"/>
+            </w:rPr>
+          </w:pPr>
+          <w:hyperlink w:anchor="_Toc185244556" w:history="1">
+            <w:r>
+              <w:rPr>
+                <w:rStyle w:val="Lienhypertexte"/>
+                <w:noProof/>
+              </w:rPr>
+              <w:t>Besoins fonctionnels</w:t>
+            </w:r>
+            <w:r>
+              <w:rPr>
+                <w:noProof/>
+                <w:webHidden/>
+              </w:rPr>
+              <w:tab/>
+            </w:r>
+            <w:r>
+              <w:rPr>
+                <w:noProof/>
+                <w:webHidden/>
+              </w:rPr>
+              <w:fldChar w:fldCharType="begin"/>
+            </w:r>
+            <w:r>
+              <w:rPr>
+                <w:noProof/>
+                <w:webHidden/>
+              </w:rPr>
+              <w:instrText xml:space="preserve"> PAGEREF _Toc185244556 \h </w:instrText>
+            </w:r>
+            <w:r>
+              <w:rPr>
+                <w:noProof/>
+                <w:webHidden/>
+              </w:rPr>
+            </w:r>
+            <w:r>
+              <w:rPr>
+                <w:noProof/>
+                <w:webHidden/>
+              </w:rPr>
+              <w:fldChar w:fldCharType="separate"/>
+            </w:r>
+            <w:r>
+              <w:rPr>
+                <w:noProof/>
+                <w:webHidden/>
+              </w:rPr>
+              <w:t>1</w:t>
+            </w:r>
+            <w:r>
+              <w:rPr>
+                <w:noProof/>
+                <w:webHidden/>
+              </w:rPr>
+              <w:fldChar w:fldCharType="end"/>
+            </w:r>
+          </w:hyperlink>
+        </w:p>
+        <w:p>
+          <w:pPr>
+            <w:pStyle w:val="TM3"/>
+            <w:tabs>
+              <w:tab w:val="left" w:pos="880"/>
+              <w:tab w:val="right" w:leader="dot" w:pos="9062"/>
+            </w:tabs>
+            <w:rPr>
+              <w:rFonts w:eastAsiaTheme="minorEastAsia"/>
+              <w:noProof/>
+              <w:lang w:eastAsia="fr-FR"/>
+            </w:rPr>
+          </w:pPr>
+          <w:hyperlink w:anchor="_Toc185244557" w:history="1">
+            <w:r>
+              <w:rPr>
+                <w:rStyle w:val="Lienhypertexte"/>
+                <w:rFonts w:ascii="Symbol" w:hAnsi="Symbol"/>
+                <w:noProof/>
+              </w:rPr>
+              <w:t></w:t>
+            </w:r>
+            <w:r>
+              <w:rPr>
+                <w:rFonts w:eastAsiaTheme="minorEastAsia"/>
+                <w:noProof/>
+                <w:lang w:eastAsia="fr-FR"/>
+              </w:rPr>
+              <w:tab/>
+            </w:r>
+            <w:r>
+              <w:rPr>
+                <w:rStyle w:val="Lienhypertexte"/>
+                <w:noProof/>
+              </w:rPr>
+              <w:t>Quand je suis patient</w:t>
+            </w:r>
+            <w:r>
+              <w:rPr>
+                <w:noProof/>
+                <w:webHidden/>
+              </w:rPr>
+              <w:tab/>
+            </w:r>
+            <w:r>
+              <w:rPr>
+                <w:noProof/>
+                <w:webHidden/>
+              </w:rPr>
+              <w:fldChar w:fldCharType="begin"/>
+            </w:r>
+            <w:r>
+              <w:rPr>
+                <w:noProof/>
+                <w:webHidden/>
+              </w:rPr>
+              <w:instrText xml:space="preserve"> PAGEREF _Toc185244557 \h </w:instrText>
+            </w:r>
+            <w:r>
+              <w:rPr>
+                <w:noProof/>
+                <w:webHidden/>
+              </w:rPr>
+            </w:r>
+            <w:r>
+              <w:rPr>
+                <w:noProof/>
+                <w:webHidden/>
+              </w:rPr>
+              <w:fldChar w:fldCharType="separate"/>
+            </w:r>
+            <w:r>
+              <w:rPr>
+                <w:noProof/>
+                <w:webHidden/>
+              </w:rPr>
+              <w:t>1</w:t>
+            </w:r>
+            <w:r>
+              <w:rPr>
+                <w:noProof/>
+                <w:webHidden/>
+              </w:rPr>
+              <w:fldChar w:fldCharType="end"/>
+            </w:r>
+          </w:hyperlink>
+        </w:p>
+        <w:p>
+          <w:pPr>
+            <w:pStyle w:val="TM3"/>
+            <w:tabs>
+              <w:tab w:val="left" w:pos="880"/>
+              <w:tab w:val="right" w:leader="dot" w:pos="9062"/>
+            </w:tabs>
+            <w:rPr>
+              <w:rFonts w:eastAsiaTheme="minorEastAsia"/>
+              <w:noProof/>
+              <w:lang w:eastAsia="fr-FR"/>
+            </w:rPr>
+          </w:pPr>
+          <w:hyperlink w:anchor="_Toc185244558" w:history="1">
+            <w:r>
+              <w:rPr>
+                <w:rStyle w:val="Lienhypertexte"/>
+                <w:rFonts w:ascii="Symbol" w:hAnsi="Symbol"/>
+                <w:noProof/>
+              </w:rPr>
+              <w:t></w:t>
+            </w:r>
+            <w:r>
+              <w:rPr>
+                <w:rFonts w:eastAsiaTheme="minorEastAsia"/>
+                <w:noProof/>
+                <w:lang w:eastAsia="fr-FR"/>
+              </w:rPr>
+              <w:tab/>
+            </w:r>
+            <w:r>
+              <w:rPr>
+                <w:rStyle w:val="Lienhypertexte"/>
+                <w:noProof/>
+              </w:rPr>
+              <w:t>Quand je suis docteur</w:t>
+            </w:r>
+            <w:r>
+              <w:rPr>
+                <w:noProof/>
+                <w:webHidden/>
+              </w:rPr>
+              <w:tab/>
+            </w:r>
+            <w:r>
+              <w:rPr>
+                <w:noProof/>
+                <w:webHidden/>
+              </w:rPr>
+              <w:fldChar w:fldCharType="begin"/>
+            </w:r>
+            <w:r>
+              <w:rPr>
+                <w:noProof/>
+                <w:webHidden/>
+              </w:rPr>
+              <w:instrText xml:space="preserve"> PAGEREF _Toc185244558 \h </w:instrText>
+            </w:r>
+            <w:r>
+              <w:rPr>
+                <w:noProof/>
+                <w:webHidden/>
+              </w:rPr>
+            </w:r>
+            <w:r>
+              <w:rPr>
+                <w:noProof/>
+                <w:webHidden/>
+              </w:rPr>
+              <w:fldChar w:fldCharType="separate"/>
+            </w:r>
+            <w:r>
+              <w:rPr>
+                <w:noProof/>
+                <w:webHidden/>
+              </w:rPr>
+              <w:t>1</w:t>
+            </w:r>
+            <w:r>
+              <w:rPr>
+                <w:noProof/>
+                <w:webHidden/>
+              </w:rPr>
+              <w:fldChar w:fldCharType="end"/>
+            </w:r>
+          </w:hyperlink>
+        </w:p>
+        <w:p>
+          <w:pPr>
+            <w:pStyle w:val="TM2"/>
+            <w:tabs>
+              <w:tab w:val="right" w:leader="dot" w:pos="9062"/>
+            </w:tabs>
+            <w:rPr>
+              <w:rFonts w:eastAsiaTheme="minorEastAsia"/>
+              <w:noProof/>
+              <w:lang w:eastAsia="fr-FR"/>
+            </w:rPr>
+          </w:pPr>
+          <w:hyperlink w:anchor="_Toc185244559" w:history="1">
+            <w:r>
+              <w:rPr>
+                <w:rStyle w:val="Lienhypertexte"/>
+                <w:noProof/>
+              </w:rPr>
+              <w:t>Problématiques techniques</w:t>
+            </w:r>
+            <w:r>
+              <w:rPr>
+                <w:noProof/>
+                <w:webHidden/>
+              </w:rPr>
+              <w:tab/>
+            </w:r>
+            <w:r>
+              <w:rPr>
+                <w:noProof/>
+                <w:webHidden/>
+              </w:rPr>
+              <w:fldChar w:fldCharType="begin"/>
+            </w:r>
+            <w:r>
+              <w:rPr>
+                <w:noProof/>
+                <w:webHidden/>
+              </w:rPr>
+              <w:instrText xml:space="preserve"> PAGEREF _Toc185244559 \h </w:instrText>
+            </w:r>
+            <w:r>
+              <w:rPr>
+                <w:noProof/>
+                <w:webHidden/>
+              </w:rPr>
+            </w:r>
+            <w:r>
+              <w:rPr>
+                <w:noProof/>
+                <w:webHidden/>
+              </w:rPr>
+              <w:fldChar w:fldCharType="separate"/>
+            </w:r>
+            <w:r>
+              <w:rPr>
+                <w:noProof/>
+                <w:webHidden/>
+              </w:rPr>
+              <w:t>1</w:t>
+            </w:r>
+            <w:r>
+              <w:rPr>
+                <w:noProof/>
+                <w:webHidden/>
+              </w:rPr>
+              <w:fldChar w:fldCharType="end"/>
+            </w:r>
+          </w:hyperlink>
+        </w:p>
+        <w:p>
+          <w:pPr>
+            <w:pStyle w:val="TM2"/>
+            <w:tabs>
+              <w:tab w:val="right" w:leader="dot" w:pos="9062"/>
+            </w:tabs>
+            <w:rPr>
+              <w:rFonts w:eastAsiaTheme="minorEastAsia"/>
+              <w:noProof/>
+              <w:lang w:eastAsia="fr-FR"/>
+            </w:rPr>
+          </w:pPr>
+          <w:hyperlink w:anchor="_Toc185244560" w:history="1">
+            <w:r>
+              <w:rPr>
+                <w:rStyle w:val="Lienhypertexte"/>
+                <w:noProof/>
+              </w:rPr>
+              <w:t>Solutions envisagées</w:t>
+            </w:r>
+            <w:r>
+              <w:rPr>
+                <w:noProof/>
+                <w:webHidden/>
+              </w:rPr>
+              <w:tab/>
+            </w:r>
+            <w:r>
+              <w:rPr>
+                <w:noProof/>
+                <w:webHidden/>
+              </w:rPr>
+              <w:fldChar w:fldCharType="begin"/>
+            </w:r>
+            <w:r>
+              <w:rPr>
+                <w:noProof/>
+                <w:webHidden/>
+              </w:rPr>
+              <w:instrText xml:space="preserve"> PAGEREF _Toc185244560 \h </w:instrText>
+            </w:r>
+            <w:r>
+              <w:rPr>
+                <w:noProof/>
+                <w:webHidden/>
+              </w:rPr>
+            </w:r>
+            <w:r>
+              <w:rPr>
+                <w:noProof/>
+                <w:webHidden/>
+              </w:rPr>
+              <w:fldChar w:fldCharType="separate"/>
+            </w:r>
+            <w:r>
+              <w:rPr>
+                <w:noProof/>
+                <w:webHidden/>
+              </w:rPr>
+              <w:t>1</w:t>
+            </w:r>
+            <w:r>
+              <w:rPr>
+                <w:noProof/>
+                <w:webHidden/>
+              </w:rPr>
+              <w:fldChar w:fldCharType="end"/>
+            </w:r>
+          </w:hyperlink>
+        </w:p>
+        <w:p>
+          <w:pPr>
+            <w:pStyle w:val="TM1"/>
+            <w:tabs>
+              <w:tab w:val="right" w:leader="dot" w:pos="9062"/>
+            </w:tabs>
+            <w:rPr>
+              <w:rFonts w:eastAsiaTheme="minorEastAsia"/>
+              <w:noProof/>
+              <w:lang w:eastAsia="fr-FR"/>
+            </w:rPr>
+          </w:pPr>
+          <w:hyperlink w:anchor="_Toc185244561" w:history="1">
+            <w:r>
+              <w:rPr>
+                <w:rStyle w:val="Lienhypertexte"/>
+                <w:bCs/>
+                <w:noProof/>
+              </w:rPr>
+              <w:t>Fic’Tif - Conception</w:t>
+            </w:r>
+            <w:r>
+              <w:rPr>
+                <w:noProof/>
+                <w:webHidden/>
+              </w:rPr>
+              <w:tab/>
+            </w:r>
+            <w:r>
+              <w:rPr>
+                <w:noProof/>
+                <w:webHidden/>
+              </w:rPr>
+              <w:fldChar w:fldCharType="begin"/>
+            </w:r>
+            <w:r>
+              <w:rPr>
+                <w:noProof/>
+                <w:webHidden/>
+              </w:rPr>
+              <w:instrText xml:space="preserve"> PAGEREF _Toc185244561 \h </w:instrText>
+            </w:r>
+            <w:r>
+              <w:rPr>
+                <w:noProof/>
+                <w:webHidden/>
+              </w:rPr>
+            </w:r>
+            <w:r>
+              <w:rPr>
+                <w:noProof/>
+                <w:webHidden/>
+              </w:rPr>
+              <w:fldChar w:fldCharType="separate"/>
+            </w:r>
+            <w:r>
+              <w:rPr>
+                <w:noProof/>
+                <w:webHidden/>
+              </w:rPr>
+              <w:t>1</w:t>
+            </w:r>
+            <w:r>
+              <w:rPr>
+                <w:noProof/>
+                <w:webHidden/>
+              </w:rPr>
+              <w:fldChar w:fldCharType="end"/>
+            </w:r>
+          </w:hyperlink>
+        </w:p>
+        <w:p>
+          <w:pPr>
+            <w:pStyle w:val="TM2"/>
+            <w:tabs>
+              <w:tab w:val="right" w:leader="dot" w:pos="9062"/>
+            </w:tabs>
+            <w:rPr>
+              <w:rFonts w:eastAsiaTheme="minorEastAsia"/>
+              <w:noProof/>
+              <w:lang w:eastAsia="fr-FR"/>
+            </w:rPr>
+          </w:pPr>
+          <w:hyperlink w:anchor="_Toc185244562" w:history="1">
+            <w:r>
+              <w:rPr>
+                <w:rStyle w:val="Lienhypertexte"/>
+                <w:bCs/>
+                <w:noProof/>
+              </w:rPr>
+              <w:t>Maquettage de l’application</w:t>
+            </w:r>
+            <w:r>
+              <w:rPr>
+                <w:noProof/>
+                <w:webHidden/>
+              </w:rPr>
+              <w:tab/>
+            </w:r>
+            <w:r>
+              <w:rPr>
+                <w:noProof/>
+                <w:webHidden/>
+              </w:rPr>
+              <w:fldChar w:fldCharType="begin"/>
+            </w:r>
+            <w:r>
+              <w:rPr>
+                <w:noProof/>
+                <w:webHidden/>
+              </w:rPr>
+              <w:instrText xml:space="preserve"> PAGEREF _Toc185244562 \h </w:instrText>
+            </w:r>
+            <w:r>
+              <w:rPr>
+                <w:noProof/>
+                <w:webHidden/>
+              </w:rPr>
+            </w:r>
+            <w:r>
+              <w:rPr>
+                <w:noProof/>
+                <w:webHidden/>
+              </w:rPr>
+              <w:fldChar w:fldCharType="separate"/>
+            </w:r>
+            <w:r>
+              <w:rPr>
+                <w:noProof/>
+                <w:webHidden/>
+              </w:rPr>
+              <w:t>1</w:t>
+            </w:r>
+            <w:r>
+              <w:rPr>
+                <w:noProof/>
+                <w:webHidden/>
+              </w:rPr>
+              <w:fldChar w:fldCharType="end"/>
+            </w:r>
+          </w:hyperlink>
+        </w:p>
+        <w:p>
+          <w:pPr>
+            <w:pStyle w:val="TM3"/>
+            <w:tabs>
+              <w:tab w:val="left" w:pos="880"/>
+              <w:tab w:val="right" w:leader="dot" w:pos="9062"/>
+            </w:tabs>
+            <w:rPr>
+              <w:rFonts w:eastAsiaTheme="minorEastAsia"/>
+              <w:noProof/>
+              <w:lang w:eastAsia="fr-FR"/>
+            </w:rPr>
+          </w:pPr>
+          <w:hyperlink w:anchor="_Toc185244563" w:history="1">
+            <w:r>
+              <w:rPr>
+                <w:rStyle w:val="Lienhypertexte"/>
+                <w:rFonts w:ascii="Symbol" w:hAnsi="Symbol"/>
+                <w:noProof/>
+              </w:rPr>
+              <w:t></w:t>
+            </w:r>
+            <w:r>
+              <w:rPr>
+                <w:rFonts w:eastAsiaTheme="minorEastAsia"/>
+                <w:noProof/>
+                <w:lang w:eastAsia="fr-FR"/>
+              </w:rPr>
+              <w:tab/>
+            </w:r>
+            <w:r>
+              <w:rPr>
+                <w:rStyle w:val="Lienhypertexte"/>
+                <w:noProof/>
+              </w:rPr>
+              <w:t>La théorie des couleurs</w:t>
+            </w:r>
+            <w:r>
+              <w:rPr>
+                <w:noProof/>
+                <w:webHidden/>
+              </w:rPr>
+              <w:tab/>
+            </w:r>
+            <w:r>
+              <w:rPr>
+                <w:noProof/>
+                <w:webHidden/>
+              </w:rPr>
+              <w:fldChar w:fldCharType="begin"/>
+            </w:r>
+            <w:r>
+              <w:rPr>
+                <w:noProof/>
+                <w:webHidden/>
+              </w:rPr>
+              <w:instrText xml:space="preserve"> PAGEREF _Toc185244563 \h </w:instrText>
+            </w:r>
+            <w:r>
+              <w:rPr>
+                <w:noProof/>
+                <w:webHidden/>
+              </w:rPr>
+            </w:r>
+            <w:r>
+              <w:rPr>
+                <w:noProof/>
+                <w:webHidden/>
+              </w:rPr>
+              <w:fldChar w:fldCharType="separate"/>
+            </w:r>
+            <w:r>
+              <w:rPr>
+                <w:noProof/>
+                <w:webHidden/>
+              </w:rPr>
+              <w:t>1</w:t>
+            </w:r>
+            <w:r>
+              <w:rPr>
+                <w:noProof/>
+                <w:webHidden/>
+              </w:rPr>
+              <w:fldChar w:fldCharType="end"/>
+            </w:r>
+          </w:hyperlink>
+        </w:p>
+        <w:p>
+          <w:pPr>
+            <w:pStyle w:val="TM3"/>
+            <w:tabs>
+              <w:tab w:val="left" w:pos="880"/>
+              <w:tab w:val="right" w:leader="dot" w:pos="9062"/>
+            </w:tabs>
+            <w:rPr>
+              <w:rFonts w:eastAsiaTheme="minorEastAsia"/>
+              <w:noProof/>
+              <w:lang w:eastAsia="fr-FR"/>
+            </w:rPr>
+          </w:pPr>
+          <w:hyperlink w:anchor="_Toc185244564" w:history="1">
+            <w:r>
+              <w:rPr>
+                <w:rStyle w:val="Lienhypertexte"/>
+                <w:rFonts w:ascii="Symbol" w:hAnsi="Symbol"/>
+                <w:noProof/>
+              </w:rPr>
+              <w:t></w:t>
+            </w:r>
+            <w:r>
+              <w:rPr>
+                <w:rFonts w:eastAsiaTheme="minorEastAsia"/>
+                <w:noProof/>
+                <w:lang w:eastAsia="fr-FR"/>
+              </w:rPr>
+              <w:tab/>
+            </w:r>
+            <w:r>
+              <w:rPr>
+                <w:rStyle w:val="Lienhypertexte"/>
+                <w:noProof/>
+              </w:rPr>
+              <w:t>Wireframes</w:t>
+            </w:r>
+            <w:r>
+              <w:rPr>
+                <w:noProof/>
+                <w:webHidden/>
+              </w:rPr>
+              <w:tab/>
+            </w:r>
+            <w:r>
+              <w:rPr>
+                <w:noProof/>
+                <w:webHidden/>
+              </w:rPr>
+              <w:fldChar w:fldCharType="begin"/>
+            </w:r>
+            <w:r>
+              <w:rPr>
+                <w:noProof/>
+                <w:webHidden/>
+              </w:rPr>
+              <w:instrText xml:space="preserve"> PAGEREF _Toc185244564 \h </w:instrText>
+            </w:r>
+            <w:r>
+              <w:rPr>
+                <w:noProof/>
+                <w:webHidden/>
+              </w:rPr>
+            </w:r>
+            <w:r>
+              <w:rPr>
+                <w:noProof/>
+                <w:webHidden/>
+              </w:rPr>
+              <w:fldChar w:fldCharType="separate"/>
+            </w:r>
+            <w:r>
+              <w:rPr>
+                <w:noProof/>
+                <w:webHidden/>
+              </w:rPr>
+              <w:t>1</w:t>
+            </w:r>
+            <w:r>
+              <w:rPr>
+                <w:noProof/>
+                <w:webHidden/>
+              </w:rPr>
+              <w:fldChar w:fldCharType="end"/>
+            </w:r>
+          </w:hyperlink>
+        </w:p>
+        <w:p>
+          <w:pPr>
+            <w:pStyle w:val="TM2"/>
+            <w:tabs>
+              <w:tab w:val="right" w:leader="dot" w:pos="9062"/>
+            </w:tabs>
+            <w:rPr>
+              <w:rFonts w:eastAsiaTheme="minorEastAsia"/>
+              <w:noProof/>
+              <w:lang w:eastAsia="fr-FR"/>
+            </w:rPr>
+          </w:pPr>
+          <w:hyperlink w:anchor="_Toc185244565" w:history="1">
+            <w:r>
+              <w:rPr>
+                <w:rStyle w:val="Lienhypertexte"/>
+                <w:noProof/>
+              </w:rPr>
+              <w:t>Mise en place de l’environnement</w:t>
+            </w:r>
+            <w:r>
+              <w:rPr>
+                <w:noProof/>
+                <w:webHidden/>
+              </w:rPr>
+              <w:tab/>
+            </w:r>
+            <w:r>
+              <w:rPr>
+                <w:noProof/>
+                <w:webHidden/>
+              </w:rPr>
+              <w:fldChar w:fldCharType="begin"/>
+            </w:r>
+            <w:r>
+              <w:rPr>
+                <w:noProof/>
+                <w:webHidden/>
+              </w:rPr>
+              <w:instrText xml:space="preserve"> PAGEREF _Toc185244565 \h </w:instrText>
+            </w:r>
+            <w:r>
+              <w:rPr>
+                <w:noProof/>
+                <w:webHidden/>
+              </w:rPr>
+            </w:r>
+            <w:r>
+              <w:rPr>
+                <w:noProof/>
+                <w:webHidden/>
+              </w:rPr>
+              <w:fldChar w:fldCharType="separate"/>
+            </w:r>
+            <w:r>
+              <w:rPr>
+                <w:noProof/>
+                <w:webHidden/>
+              </w:rPr>
+              <w:t>1</w:t>
+            </w:r>
+            <w:r>
+              <w:rPr>
+                <w:noProof/>
+                <w:webHidden/>
+              </w:rPr>
+              <w:fldChar w:fldCharType="end"/>
+            </w:r>
+          </w:hyperlink>
+        </w:p>
+        <w:p>
+          <w:pPr>
+            <w:pStyle w:val="TM3"/>
+            <w:tabs>
+              <w:tab w:val="left" w:pos="880"/>
+              <w:tab w:val="right" w:leader="dot" w:pos="9062"/>
+            </w:tabs>
+            <w:rPr>
+              <w:rFonts w:eastAsiaTheme="minorEastAsia"/>
+              <w:noProof/>
+              <w:lang w:eastAsia="fr-FR"/>
+            </w:rPr>
+          </w:pPr>
+          <w:hyperlink w:anchor="_Toc185244566" w:history="1">
+            <w:r>
+              <w:rPr>
+                <w:rStyle w:val="Lienhypertexte"/>
+                <w:rFonts w:ascii="Symbol" w:hAnsi="Symbol"/>
+                <w:noProof/>
+              </w:rPr>
+              <w:t></w:t>
+            </w:r>
+            <w:r>
+              <w:rPr>
+                <w:rFonts w:eastAsiaTheme="minorEastAsia"/>
+                <w:noProof/>
+                <w:lang w:eastAsia="fr-FR"/>
+              </w:rPr>
+              <w:tab/>
+            </w:r>
+            <w:r>
+              <w:rPr>
+                <w:rStyle w:val="Lienhypertexte"/>
+                <w:noProof/>
+              </w:rPr>
+              <w:t>Les repos git</w:t>
+            </w:r>
+            <w:r>
+              <w:rPr>
+                <w:noProof/>
+                <w:webHidden/>
+              </w:rPr>
+              <w:tab/>
+            </w:r>
+            <w:r>
+              <w:rPr>
+                <w:noProof/>
+                <w:webHidden/>
+              </w:rPr>
+              <w:fldChar w:fldCharType="begin"/>
+            </w:r>
+            <w:r>
+              <w:rPr>
+                <w:noProof/>
+                <w:webHidden/>
+              </w:rPr>
+              <w:instrText xml:space="preserve"> PAGEREF _Toc185244566 \h </w:instrText>
+            </w:r>
+            <w:r>
+              <w:rPr>
+                <w:noProof/>
+                <w:webHidden/>
+              </w:rPr>
+            </w:r>
+            <w:r>
+              <w:rPr>
+                <w:noProof/>
+                <w:webHidden/>
+              </w:rPr>
+              <w:fldChar w:fldCharType="separate"/>
+            </w:r>
+            <w:r>
+              <w:rPr>
+                <w:noProof/>
+                <w:webHidden/>
+              </w:rPr>
+              <w:t>1</w:t>
+            </w:r>
+            <w:r>
+              <w:rPr>
+                <w:noProof/>
+                <w:webHidden/>
+              </w:rPr>
+              <w:fldChar w:fldCharType="end"/>
+            </w:r>
+          </w:hyperlink>
+        </w:p>
+        <w:p>
+          <w:pPr>
+            <w:pStyle w:val="TM3"/>
+            <w:tabs>
+              <w:tab w:val="left" w:pos="880"/>
+              <w:tab w:val="right" w:leader="dot" w:pos="9062"/>
+            </w:tabs>
+            <w:rPr>
+              <w:rFonts w:eastAsiaTheme="minorEastAsia"/>
+              <w:noProof/>
+              <w:lang w:eastAsia="fr-FR"/>
+            </w:rPr>
+          </w:pPr>
+          <w:hyperlink w:anchor="_Toc185244567" w:history="1">
+            <w:r>
+              <w:rPr>
+                <w:rStyle w:val="Lienhypertexte"/>
+                <w:rFonts w:ascii="Symbol" w:hAnsi="Symbol"/>
+                <w:noProof/>
+              </w:rPr>
+              <w:t></w:t>
+            </w:r>
+            <w:r>
+              <w:rPr>
+                <w:rFonts w:eastAsiaTheme="minorEastAsia"/>
+                <w:noProof/>
+                <w:lang w:eastAsia="fr-FR"/>
+              </w:rPr>
+              <w:tab/>
+            </w:r>
+            <w:r>
+              <w:rPr>
+                <w:rStyle w:val="Lienhypertexte"/>
+                <w:noProof/>
+              </w:rPr>
+              <w:t>Les dépendances indispensables</w:t>
+            </w:r>
+            <w:r>
+              <w:rPr>
+                <w:noProof/>
+                <w:webHidden/>
+              </w:rPr>
+              <w:tab/>
+            </w:r>
+            <w:r>
+              <w:rPr>
+                <w:noProof/>
+                <w:webHidden/>
+              </w:rPr>
+              <w:fldChar w:fldCharType="begin"/>
+            </w:r>
+            <w:r>
+              <w:rPr>
+                <w:noProof/>
+                <w:webHidden/>
+              </w:rPr>
+              <w:instrText xml:space="preserve"> PAGEREF _Toc185244567 \h </w:instrText>
+            </w:r>
+            <w:r>
+              <w:rPr>
+                <w:noProof/>
+                <w:webHidden/>
+              </w:rPr>
+            </w:r>
+            <w:r>
+              <w:rPr>
+                <w:noProof/>
+                <w:webHidden/>
+              </w:rPr>
+              <w:fldChar w:fldCharType="separate"/>
+            </w:r>
+            <w:r>
+              <w:rPr>
+                <w:noProof/>
+                <w:webHidden/>
+              </w:rPr>
+              <w:t>1</w:t>
+            </w:r>
+            <w:r>
+              <w:rPr>
+                <w:noProof/>
+                <w:webHidden/>
+              </w:rPr>
+              <w:fldChar w:fldCharType="end"/>
+            </w:r>
+          </w:hyperlink>
+        </w:p>
+        <w:p>
+          <w:pPr>
+            <w:pStyle w:val="TM2"/>
+            <w:tabs>
+              <w:tab w:val="right" w:leader="dot" w:pos="9062"/>
+            </w:tabs>
+            <w:rPr>
+              <w:rFonts w:eastAsiaTheme="minorEastAsia"/>
+              <w:noProof/>
+              <w:lang w:eastAsia="fr-FR"/>
+            </w:rPr>
+          </w:pPr>
+          <w:hyperlink w:anchor="_Toc185244568" w:history="1">
+            <w:r>
+              <w:rPr>
+                <w:rStyle w:val="Lienhypertexte"/>
+                <w:noProof/>
+              </w:rPr>
+              <w:t>Mise en place de la base de données</w:t>
+            </w:r>
+            <w:r>
+              <w:rPr>
+                <w:noProof/>
+                <w:webHidden/>
+              </w:rPr>
+              <w:tab/>
+            </w:r>
+            <w:r>
+              <w:rPr>
+                <w:noProof/>
+                <w:webHidden/>
+              </w:rPr>
+              <w:fldChar w:fldCharType="begin"/>
+            </w:r>
+            <w:r>
+              <w:rPr>
+                <w:noProof/>
+                <w:webHidden/>
+              </w:rPr>
+              <w:instrText xml:space="preserve"> PAGEREF _Toc185244568 \h </w:instrText>
+            </w:r>
+            <w:r>
+              <w:rPr>
+                <w:noProof/>
+                <w:webHidden/>
+              </w:rPr>
+            </w:r>
+            <w:r>
+              <w:rPr>
+                <w:noProof/>
+                <w:webHidden/>
+              </w:rPr>
+              <w:fldChar w:fldCharType="separate"/>
+            </w:r>
+            <w:r>
+              <w:rPr>
+                <w:noProof/>
+                <w:webHidden/>
+              </w:rPr>
+              <w:t>1</w:t>
+            </w:r>
+            <w:r>
+              <w:rPr>
+                <w:noProof/>
+                <w:webHidden/>
+              </w:rPr>
+              <w:fldChar w:fldCharType="end"/>
+            </w:r>
+          </w:hyperlink>
+        </w:p>
+        <w:p>
+          <w:pPr>
+            <w:pStyle w:val="TM3"/>
+            <w:tabs>
+              <w:tab w:val="left" w:pos="880"/>
+              <w:tab w:val="right" w:leader="dot" w:pos="9062"/>
+            </w:tabs>
+            <w:rPr>
+              <w:rFonts w:eastAsiaTheme="minorEastAsia"/>
+              <w:noProof/>
+              <w:lang w:eastAsia="fr-FR"/>
+            </w:rPr>
+          </w:pPr>
+          <w:hyperlink w:anchor="_Toc185244569" w:history="1">
+            <w:r>
+              <w:rPr>
+                <w:rStyle w:val="Lienhypertexte"/>
+                <w:rFonts w:ascii="Symbol" w:hAnsi="Symbol"/>
+                <w:noProof/>
+              </w:rPr>
+              <w:t></w:t>
+            </w:r>
+            <w:r>
+              <w:rPr>
+                <w:rFonts w:eastAsiaTheme="minorEastAsia"/>
+                <w:noProof/>
+                <w:lang w:eastAsia="fr-FR"/>
+              </w:rPr>
+              <w:tab/>
+            </w:r>
+            <w:r>
+              <w:rPr>
+                <w:rStyle w:val="Lienhypertexte"/>
+                <w:noProof/>
+              </w:rPr>
+              <w:t>MCD</w:t>
+            </w:r>
+            <w:r>
+              <w:rPr>
+                <w:noProof/>
+                <w:webHidden/>
+              </w:rPr>
+              <w:tab/>
+            </w:r>
+            <w:r>
+              <w:rPr>
+                <w:noProof/>
+                <w:webHidden/>
+              </w:rPr>
+              <w:fldChar w:fldCharType="begin"/>
+            </w:r>
+            <w:r>
+              <w:rPr>
+                <w:noProof/>
+                <w:webHidden/>
+              </w:rPr>
+              <w:instrText xml:space="preserve"> PAGEREF _Toc185244569 \h </w:instrText>
+            </w:r>
+            <w:r>
+              <w:rPr>
+                <w:noProof/>
+                <w:webHidden/>
+              </w:rPr>
+            </w:r>
+            <w:r>
+              <w:rPr>
+                <w:noProof/>
+                <w:webHidden/>
+              </w:rPr>
+              <w:fldChar w:fldCharType="separate"/>
+            </w:r>
+            <w:r>
+              <w:rPr>
+                <w:noProof/>
+                <w:webHidden/>
+              </w:rPr>
+              <w:t>1</w:t>
+            </w:r>
+            <w:r>
+              <w:rPr>
+                <w:noProof/>
+                <w:webHidden/>
+              </w:rPr>
+              <w:fldChar w:fldCharType="end"/>
+            </w:r>
+          </w:hyperlink>
+        </w:p>
+        <w:p>
+          <w:pPr>
+            <w:pStyle w:val="TM3"/>
+            <w:tabs>
+              <w:tab w:val="left" w:pos="880"/>
+              <w:tab w:val="right" w:leader="dot" w:pos="9062"/>
+            </w:tabs>
+            <w:rPr>
+              <w:rFonts w:eastAsiaTheme="minorEastAsia"/>
+              <w:noProof/>
+              <w:lang w:eastAsia="fr-FR"/>
+            </w:rPr>
+          </w:pPr>
+          <w:hyperlink w:anchor="_Toc185244570" w:history="1">
+            <w:r>
+              <w:rPr>
+                <w:rStyle w:val="Lienhypertexte"/>
+                <w:rFonts w:ascii="Symbol" w:hAnsi="Symbol"/>
+                <w:noProof/>
+              </w:rPr>
+              <w:t></w:t>
+            </w:r>
+            <w:r>
+              <w:rPr>
+                <w:rFonts w:eastAsiaTheme="minorEastAsia"/>
+                <w:noProof/>
+                <w:lang w:eastAsia="fr-FR"/>
+              </w:rPr>
+              <w:tab/>
+            </w:r>
+            <w:r>
+              <w:rPr>
+                <w:rStyle w:val="Lienhypertexte"/>
+                <w:noProof/>
+              </w:rPr>
+              <w:t>Création de la base MongoDB</w:t>
+            </w:r>
+            <w:r>
+              <w:rPr>
+                <w:noProof/>
+                <w:webHidden/>
+              </w:rPr>
+              <w:tab/>
+            </w:r>
+            <w:r>
+              <w:rPr>
+                <w:noProof/>
+                <w:webHidden/>
+              </w:rPr>
+              <w:fldChar w:fldCharType="begin"/>
+            </w:r>
+            <w:r>
+              <w:rPr>
+                <w:noProof/>
+                <w:webHidden/>
+              </w:rPr>
+              <w:instrText xml:space="preserve"> PAGEREF _Toc185244570 \h </w:instrText>
+            </w:r>
+            <w:r>
+              <w:rPr>
+                <w:noProof/>
+                <w:webHidden/>
+              </w:rPr>
+            </w:r>
+            <w:r>
+              <w:rPr>
+                <w:noProof/>
+                <w:webHidden/>
+              </w:rPr>
+              <w:fldChar w:fldCharType="separate"/>
+            </w:r>
+            <w:r>
+              <w:rPr>
+                <w:noProof/>
+                <w:webHidden/>
+              </w:rPr>
+              <w:t>1</w:t>
+            </w:r>
+            <w:r>
+              <w:rPr>
+                <w:noProof/>
+                <w:webHidden/>
+              </w:rPr>
+              <w:fldChar w:fldCharType="end"/>
+            </w:r>
+          </w:hyperlink>
+        </w:p>
+        <w:p>
+          <w:pPr>
+            <w:pStyle w:val="TM2"/>
+            <w:tabs>
+              <w:tab w:val="right" w:leader="dot" w:pos="9062"/>
+            </w:tabs>
+            <w:rPr>
+              <w:rFonts w:eastAsiaTheme="minorEastAsia"/>
+              <w:noProof/>
+              <w:lang w:eastAsia="fr-FR"/>
+            </w:rPr>
+          </w:pPr>
+          <w:hyperlink w:anchor="_Toc185244571" w:history="1">
+            <w:r>
+              <w:rPr>
+                <w:rStyle w:val="Lienhypertexte"/>
+                <w:noProof/>
+              </w:rPr>
+              <w:t>Création du back-end</w:t>
+            </w:r>
+            <w:r>
+              <w:rPr>
+                <w:noProof/>
+                <w:webHidden/>
+              </w:rPr>
+              <w:tab/>
+            </w:r>
+            <w:r>
+              <w:rPr>
+                <w:noProof/>
+                <w:webHidden/>
+              </w:rPr>
+              <w:fldChar w:fldCharType="begin"/>
+            </w:r>
+            <w:r>
+              <w:rPr>
+                <w:noProof/>
+                <w:webHidden/>
+              </w:rPr>
+              <w:instrText xml:space="preserve"> PAGEREF _Toc185244571 \h </w:instrText>
+            </w:r>
+            <w:r>
+              <w:rPr>
+                <w:noProof/>
+                <w:webHidden/>
+              </w:rPr>
+            </w:r>
+            <w:r>
+              <w:rPr>
+                <w:noProof/>
+                <w:webHidden/>
+              </w:rPr>
+              <w:fldChar w:fldCharType="separate"/>
+            </w:r>
+            <w:r>
+              <w:rPr>
+                <w:noProof/>
+                <w:webHidden/>
+              </w:rPr>
+              <w:t>1</w:t>
+            </w:r>
+            <w:r>
+              <w:rPr>
+                <w:noProof/>
+                <w:webHidden/>
+              </w:rPr>
+              <w:fldChar w:fldCharType="end"/>
+            </w:r>
+          </w:hyperlink>
+        </w:p>
+        <w:p>
+          <w:pPr>
+            <w:pStyle w:val="TM3"/>
+            <w:tabs>
+              <w:tab w:val="left" w:pos="880"/>
+              <w:tab w:val="right" w:leader="dot" w:pos="9062"/>
+            </w:tabs>
+            <w:rPr>
+              <w:rFonts w:eastAsiaTheme="minorEastAsia"/>
+              <w:noProof/>
+              <w:lang w:eastAsia="fr-FR"/>
+            </w:rPr>
+          </w:pPr>
+          <w:hyperlink w:anchor="_Toc185244572" w:history="1">
+            <w:r>
+              <w:rPr>
+                <w:rStyle w:val="Lienhypertexte"/>
+                <w:rFonts w:ascii="Symbol" w:hAnsi="Symbol"/>
+                <w:noProof/>
+              </w:rPr>
+              <w:t></w:t>
+            </w:r>
+            <w:r>
+              <w:rPr>
+                <w:rFonts w:eastAsiaTheme="minorEastAsia"/>
+                <w:noProof/>
+                <w:lang w:eastAsia="fr-FR"/>
+              </w:rPr>
+              <w:tab/>
+            </w:r>
+            <w:r>
+              <w:rPr>
+                <w:rStyle w:val="Lienhypertexte"/>
+                <w:noProof/>
+              </w:rPr>
+              <w:t>Technologies employées</w:t>
+            </w:r>
+            <w:r>
+              <w:rPr>
+                <w:noProof/>
+                <w:webHidden/>
+              </w:rPr>
+              <w:tab/>
+            </w:r>
+            <w:r>
+              <w:rPr>
+                <w:noProof/>
+                <w:webHidden/>
+              </w:rPr>
+              <w:fldChar w:fldCharType="begin"/>
+            </w:r>
+            <w:r>
+              <w:rPr>
+                <w:noProof/>
+                <w:webHidden/>
+              </w:rPr>
+              <w:instrText xml:space="preserve"> PAGEREF _Toc185244572 \h </w:instrText>
+            </w:r>
+            <w:r>
+              <w:rPr>
+                <w:noProof/>
+                <w:webHidden/>
+              </w:rPr>
+            </w:r>
+            <w:r>
+              <w:rPr>
+                <w:noProof/>
+                <w:webHidden/>
+              </w:rPr>
+              <w:fldChar w:fldCharType="separate"/>
+            </w:r>
+            <w:r>
+              <w:rPr>
+                <w:noProof/>
+                <w:webHidden/>
+              </w:rPr>
+              <w:t>1</w:t>
+            </w:r>
+            <w:r>
+              <w:rPr>
+                <w:noProof/>
+                <w:webHidden/>
+              </w:rPr>
+              <w:fldChar w:fldCharType="end"/>
+            </w:r>
+          </w:hyperlink>
+        </w:p>
+        <w:p>
+          <w:pPr>
+            <w:pStyle w:val="TM3"/>
+            <w:tabs>
+              <w:tab w:val="left" w:pos="880"/>
+              <w:tab w:val="right" w:leader="dot" w:pos="9062"/>
+            </w:tabs>
+            <w:rPr>
+              <w:rFonts w:eastAsiaTheme="minorEastAsia"/>
+              <w:noProof/>
+              <w:lang w:eastAsia="fr-FR"/>
+            </w:rPr>
+          </w:pPr>
+          <w:hyperlink w:anchor="_Toc185244573" w:history="1">
+            <w:r>
+              <w:rPr>
+                <w:rStyle w:val="Lienhypertexte"/>
+                <w:rFonts w:ascii="Symbol" w:hAnsi="Symbol"/>
+                <w:noProof/>
+              </w:rPr>
+              <w:t></w:t>
+            </w:r>
+            <w:r>
+              <w:rPr>
+                <w:rFonts w:eastAsiaTheme="minorEastAsia"/>
+                <w:noProof/>
+                <w:lang w:eastAsia="fr-FR"/>
+              </w:rPr>
+              <w:tab/>
+            </w:r>
+            <w:r>
+              <w:rPr>
+                <w:rStyle w:val="Lienhypertexte"/>
+                <w:noProof/>
+              </w:rPr>
+              <w:t>Création des premières routes</w:t>
+            </w:r>
+            <w:r>
+              <w:rPr>
+                <w:noProof/>
+                <w:webHidden/>
+              </w:rPr>
+              <w:tab/>
+            </w:r>
+            <w:r>
+              <w:rPr>
+                <w:noProof/>
+                <w:webHidden/>
+              </w:rPr>
+              <w:fldChar w:fldCharType="begin"/>
+            </w:r>
+            <w:r>
+              <w:rPr>
+                <w:noProof/>
+                <w:webHidden/>
+              </w:rPr>
+              <w:instrText xml:space="preserve"> PAGEREF _Toc185244573 \h </w:instrText>
+            </w:r>
+            <w:r>
+              <w:rPr>
+                <w:noProof/>
+                <w:webHidden/>
+              </w:rPr>
+            </w:r>
+            <w:r>
+              <w:rPr>
+                <w:noProof/>
+                <w:webHidden/>
+              </w:rPr>
+              <w:fldChar w:fldCharType="separate"/>
+            </w:r>
+            <w:r>
+              <w:rPr>
+                <w:noProof/>
+                <w:webHidden/>
+              </w:rPr>
+              <w:t>1</w:t>
+            </w:r>
+            <w:r>
+              <w:rPr>
+                <w:noProof/>
+                <w:webHidden/>
+              </w:rPr>
+              <w:fldChar w:fldCharType="end"/>
+            </w:r>
+          </w:hyperlink>
+        </w:p>
+        <w:p>
+          <w:pPr>
+            <w:pStyle w:val="TM2"/>
+            <w:tabs>
+              <w:tab w:val="right" w:leader="dot" w:pos="9062"/>
+            </w:tabs>
+            <w:rPr>
+              <w:rFonts w:eastAsiaTheme="minorEastAsia"/>
+              <w:noProof/>
+              <w:lang w:eastAsia="fr-FR"/>
+            </w:rPr>
+          </w:pPr>
+          <w:hyperlink w:anchor="_Toc185244574" w:history="1">
+            <w:r>
+              <w:rPr>
+                <w:rStyle w:val="Lienhypertexte"/>
+                <w:noProof/>
+              </w:rPr>
+              <w:t>Simulation des routes backend</w:t>
+            </w:r>
+            <w:r>
+              <w:rPr>
+                <w:noProof/>
+                <w:webHidden/>
+              </w:rPr>
+              <w:tab/>
+            </w:r>
+            <w:r>
+              <w:rPr>
+                <w:noProof/>
+                <w:webHidden/>
+              </w:rPr>
+              <w:fldChar w:fldCharType="begin"/>
+            </w:r>
+            <w:r>
+              <w:rPr>
+                <w:noProof/>
+                <w:webHidden/>
+              </w:rPr>
+              <w:instrText xml:space="preserve"> PAGEREF _Toc185244574 \h </w:instrText>
+            </w:r>
+            <w:r>
+              <w:rPr>
+                <w:noProof/>
+                <w:webHidden/>
+              </w:rPr>
+            </w:r>
+            <w:r>
+              <w:rPr>
+                <w:noProof/>
+                <w:webHidden/>
+              </w:rPr>
+              <w:fldChar w:fldCharType="separate"/>
+            </w:r>
+            <w:r>
+              <w:rPr>
+                <w:noProof/>
+                <w:webHidden/>
+              </w:rPr>
+              <w:t>1</w:t>
+            </w:r>
+            <w:r>
+              <w:rPr>
+                <w:noProof/>
+                <w:webHidden/>
+              </w:rPr>
+              <w:fldChar w:fldCharType="end"/>
+            </w:r>
+          </w:hyperlink>
+        </w:p>
+        <w:p>
+          <w:pPr>
+            <w:pStyle w:val="TM3"/>
+            <w:tabs>
+              <w:tab w:val="left" w:pos="880"/>
+              <w:tab w:val="right" w:leader="dot" w:pos="9062"/>
+            </w:tabs>
+            <w:rPr>
+              <w:rFonts w:eastAsiaTheme="minorEastAsia"/>
+              <w:noProof/>
+              <w:lang w:eastAsia="fr-FR"/>
+            </w:rPr>
+          </w:pPr>
+          <w:hyperlink w:anchor="_Toc185244575" w:history="1">
+            <w:r>
+              <w:rPr>
+                <w:rStyle w:val="Lienhypertexte"/>
+                <w:rFonts w:ascii="Symbol" w:hAnsi="Symbol"/>
+                <w:noProof/>
+              </w:rPr>
+              <w:t></w:t>
+            </w:r>
+            <w:r>
+              <w:rPr>
+                <w:rFonts w:eastAsiaTheme="minorEastAsia"/>
+                <w:noProof/>
+                <w:lang w:eastAsia="fr-FR"/>
+              </w:rPr>
+              <w:tab/>
+            </w:r>
+            <w:r>
+              <w:rPr>
+                <w:rStyle w:val="Lienhypertexte"/>
+                <w:noProof/>
+              </w:rPr>
+              <w:t>Installation de PostMan</w:t>
+            </w:r>
+            <w:r>
+              <w:rPr>
+                <w:noProof/>
+                <w:webHidden/>
+              </w:rPr>
+              <w:tab/>
+            </w:r>
+            <w:r>
+              <w:rPr>
+                <w:noProof/>
+                <w:webHidden/>
+              </w:rPr>
+              <w:fldChar w:fldCharType="begin"/>
+            </w:r>
+            <w:r>
+              <w:rPr>
+                <w:noProof/>
+                <w:webHidden/>
+              </w:rPr>
+              <w:instrText xml:space="preserve"> PAGEREF _Toc185244575 \h </w:instrText>
+            </w:r>
+            <w:r>
+              <w:rPr>
+                <w:noProof/>
+                <w:webHidden/>
+              </w:rPr>
+            </w:r>
+            <w:r>
+              <w:rPr>
+                <w:noProof/>
+                <w:webHidden/>
+              </w:rPr>
+              <w:fldChar w:fldCharType="separate"/>
+            </w:r>
+            <w:r>
+              <w:rPr>
+                <w:noProof/>
+                <w:webHidden/>
+              </w:rPr>
+              <w:t>1</w:t>
+            </w:r>
+            <w:r>
+              <w:rPr>
+                <w:noProof/>
+                <w:webHidden/>
+              </w:rPr>
+              <w:fldChar w:fldCharType="end"/>
+            </w:r>
+          </w:hyperlink>
+        </w:p>
+        <w:p>
+          <w:pPr>
+            <w:pStyle w:val="TM3"/>
+            <w:tabs>
+              <w:tab w:val="left" w:pos="880"/>
+              <w:tab w:val="right" w:leader="dot" w:pos="9062"/>
+            </w:tabs>
+            <w:rPr>
+              <w:rFonts w:eastAsiaTheme="minorEastAsia"/>
+              <w:noProof/>
+              <w:lang w:eastAsia="fr-FR"/>
+            </w:rPr>
+          </w:pPr>
+          <w:hyperlink w:anchor="_Toc185244576" w:history="1">
+            <w:r>
+              <w:rPr>
+                <w:rStyle w:val="Lienhypertexte"/>
+                <w:rFonts w:ascii="Symbol" w:hAnsi="Symbol"/>
+                <w:noProof/>
+              </w:rPr>
+              <w:t></w:t>
+            </w:r>
+            <w:r>
+              <w:rPr>
+                <w:rFonts w:eastAsiaTheme="minorEastAsia"/>
+                <w:noProof/>
+                <w:lang w:eastAsia="fr-FR"/>
+              </w:rPr>
+              <w:tab/>
+            </w:r>
+            <w:r>
+              <w:rPr>
+                <w:rStyle w:val="Lienhypertexte"/>
+                <w:noProof/>
+              </w:rPr>
+              <w:t>Tests des routes backend</w:t>
+            </w:r>
+            <w:r>
+              <w:rPr>
+                <w:noProof/>
+                <w:webHidden/>
+              </w:rPr>
+              <w:tab/>
+            </w:r>
+            <w:r>
+              <w:rPr>
+                <w:noProof/>
+                <w:webHidden/>
+              </w:rPr>
+              <w:fldChar w:fldCharType="begin"/>
+            </w:r>
+            <w:r>
+              <w:rPr>
+                <w:noProof/>
+                <w:webHidden/>
+              </w:rPr>
+              <w:instrText xml:space="preserve"> PAGEREF _Toc185244576 \h </w:instrText>
+            </w:r>
+            <w:r>
+              <w:rPr>
+                <w:noProof/>
+                <w:webHidden/>
+              </w:rPr>
+            </w:r>
+            <w:r>
+              <w:rPr>
+                <w:noProof/>
+                <w:webHidden/>
+              </w:rPr>
+              <w:fldChar w:fldCharType="separate"/>
+            </w:r>
+            <w:r>
+              <w:rPr>
+                <w:noProof/>
+                <w:webHidden/>
+              </w:rPr>
+              <w:t>2</w:t>
+            </w:r>
+            <w:r>
+              <w:rPr>
+                <w:noProof/>
+                <w:webHidden/>
+              </w:rPr>
+              <w:fldChar w:fldCharType="end"/>
+            </w:r>
+          </w:hyperlink>
+        </w:p>
+        <w:p>
+          <w:pPr>
+            <w:pStyle w:val="TM3"/>
+            <w:tabs>
+              <w:tab w:val="left" w:pos="880"/>
+              <w:tab w:val="right" w:leader="dot" w:pos="9062"/>
+            </w:tabs>
+            <w:rPr>
+              <w:rFonts w:eastAsiaTheme="minorEastAsia"/>
+              <w:noProof/>
+              <w:lang w:eastAsia="fr-FR"/>
+            </w:rPr>
+          </w:pPr>
+          <w:hyperlink w:anchor="_Toc185244577" w:history="1">
+            <w:r>
+              <w:rPr>
+                <w:rStyle w:val="Lienhypertexte"/>
+                <w:rFonts w:ascii="Symbol" w:hAnsi="Symbol"/>
+                <w:noProof/>
+              </w:rPr>
+              <w:t></w:t>
+            </w:r>
+            <w:r>
+              <w:rPr>
+                <w:rFonts w:eastAsiaTheme="minorEastAsia"/>
+                <w:noProof/>
+                <w:lang w:eastAsia="fr-FR"/>
+              </w:rPr>
+              <w:tab/>
+            </w:r>
+            <w:r>
+              <w:rPr>
+                <w:rStyle w:val="Lienhypertexte"/>
+                <w:noProof/>
+              </w:rPr>
+              <w:t>Premiers peuplements de la base MongoDB</w:t>
+            </w:r>
+            <w:r>
+              <w:rPr>
+                <w:noProof/>
+                <w:webHidden/>
+              </w:rPr>
+              <w:tab/>
+            </w:r>
+            <w:r>
+              <w:rPr>
+                <w:noProof/>
+                <w:webHidden/>
+              </w:rPr>
+              <w:fldChar w:fldCharType="begin"/>
+            </w:r>
+            <w:r>
+              <w:rPr>
+                <w:noProof/>
+                <w:webHidden/>
+              </w:rPr>
+              <w:instrText xml:space="preserve"> PAGEREF _Toc185244577 \h </w:instrText>
+            </w:r>
+            <w:r>
+              <w:rPr>
+                <w:noProof/>
+                <w:webHidden/>
+              </w:rPr>
+            </w:r>
+            <w:r>
+              <w:rPr>
+                <w:noProof/>
+                <w:webHidden/>
+              </w:rPr>
+              <w:fldChar w:fldCharType="separate"/>
+            </w:r>
+            <w:r>
+              <w:rPr>
+                <w:noProof/>
+                <w:webHidden/>
+              </w:rPr>
+              <w:t>2</w:t>
+            </w:r>
+            <w:r>
+              <w:rPr>
+                <w:noProof/>
+                <w:webHidden/>
+              </w:rPr>
+              <w:fldChar w:fldCharType="end"/>
+            </w:r>
+          </w:hyperlink>
+        </w:p>
+        <w:p>
+          <w:pPr>
+            <w:pStyle w:val="TM2"/>
+            <w:tabs>
+              <w:tab w:val="right" w:leader="dot" w:pos="9062"/>
+            </w:tabs>
+            <w:rPr>
+              <w:rFonts w:eastAsiaTheme="minorEastAsia"/>
+              <w:noProof/>
+              <w:lang w:eastAsia="fr-FR"/>
+            </w:rPr>
+          </w:pPr>
+          <w:hyperlink w:anchor="_Toc185244578" w:history="1">
+            <w:r>
+              <w:rPr>
+                <w:rStyle w:val="Lienhypertexte"/>
+                <w:noProof/>
+              </w:rPr>
+              <w:t>Création du front-end</w:t>
+            </w:r>
+            <w:r>
+              <w:rPr>
+                <w:noProof/>
+                <w:webHidden/>
+              </w:rPr>
+              <w:tab/>
+            </w:r>
+            <w:r>
+              <w:rPr>
+                <w:noProof/>
+                <w:webHidden/>
+              </w:rPr>
+              <w:fldChar w:fldCharType="begin"/>
+            </w:r>
+            <w:r>
+              <w:rPr>
+                <w:noProof/>
+                <w:webHidden/>
+              </w:rPr>
+              <w:instrText xml:space="preserve"> PAGEREF _Toc185244578 \h </w:instrText>
+            </w:r>
+            <w:r>
+              <w:rPr>
+                <w:noProof/>
+                <w:webHidden/>
+              </w:rPr>
+            </w:r>
+            <w:r>
+              <w:rPr>
+                <w:noProof/>
+                <w:webHidden/>
+              </w:rPr>
+              <w:fldChar w:fldCharType="separate"/>
+            </w:r>
+            <w:r>
+              <w:rPr>
+                <w:noProof/>
+                <w:webHidden/>
+              </w:rPr>
+              <w:t>2</w:t>
+            </w:r>
+            <w:r>
+              <w:rPr>
+                <w:noProof/>
+                <w:webHidden/>
+              </w:rPr>
+              <w:fldChar w:fldCharType="end"/>
+            </w:r>
+          </w:hyperlink>
+        </w:p>
+        <w:p>
+          <w:pPr>
+            <w:pStyle w:val="TM3"/>
+            <w:tabs>
+              <w:tab w:val="left" w:pos="880"/>
+              <w:tab w:val="right" w:leader="dot" w:pos="9062"/>
+            </w:tabs>
+            <w:rPr>
+              <w:rFonts w:eastAsiaTheme="minorEastAsia"/>
+              <w:noProof/>
+              <w:lang w:eastAsia="fr-FR"/>
+            </w:rPr>
+          </w:pPr>
+          <w:hyperlink w:anchor="_Toc185244579" w:history="1">
+            <w:r>
+              <w:rPr>
+                <w:rStyle w:val="Lienhypertexte"/>
+                <w:rFonts w:ascii="Symbol" w:hAnsi="Symbol"/>
+                <w:noProof/>
+              </w:rPr>
+              <w:t></w:t>
+            </w:r>
+            <w:r>
+              <w:rPr>
+                <w:rFonts w:eastAsiaTheme="minorEastAsia"/>
+                <w:noProof/>
+                <w:lang w:eastAsia="fr-FR"/>
+              </w:rPr>
+              <w:tab/>
+            </w:r>
+            <w:r>
+              <w:rPr>
+                <w:rStyle w:val="Lienhypertexte"/>
+                <w:noProof/>
+              </w:rPr>
+              <w:t>Technologies employées</w:t>
+            </w:r>
+            <w:r>
+              <w:rPr>
+                <w:noProof/>
+                <w:webHidden/>
+              </w:rPr>
+              <w:tab/>
+            </w:r>
+            <w:r>
+              <w:rPr>
+                <w:noProof/>
+                <w:webHidden/>
+              </w:rPr>
+              <w:fldChar w:fldCharType="begin"/>
+            </w:r>
+            <w:r>
+              <w:rPr>
+                <w:noProof/>
+                <w:webHidden/>
+              </w:rPr>
+              <w:instrText xml:space="preserve"> PAGEREF _Toc185244579 \h </w:instrText>
+            </w:r>
+            <w:r>
+              <w:rPr>
+                <w:noProof/>
+                <w:webHidden/>
+              </w:rPr>
+            </w:r>
+            <w:r>
+              <w:rPr>
+                <w:noProof/>
+                <w:webHidden/>
+              </w:rPr>
+              <w:fldChar w:fldCharType="separate"/>
+            </w:r>
+            <w:r>
+              <w:rPr>
+                <w:noProof/>
+                <w:webHidden/>
+              </w:rPr>
+              <w:t>2</w:t>
+            </w:r>
+            <w:r>
+              <w:rPr>
+                <w:noProof/>
+                <w:webHidden/>
+              </w:rPr>
+              <w:fldChar w:fldCharType="end"/>
+            </w:r>
+          </w:hyperlink>
+        </w:p>
+        <w:p>
+          <w:pPr>
+            <w:pStyle w:val="TM3"/>
+            <w:tabs>
+              <w:tab w:val="left" w:pos="880"/>
+              <w:tab w:val="right" w:leader="dot" w:pos="9062"/>
+            </w:tabs>
+            <w:rPr>
+              <w:rFonts w:eastAsiaTheme="minorEastAsia"/>
+              <w:noProof/>
+              <w:lang w:eastAsia="fr-FR"/>
+            </w:rPr>
+          </w:pPr>
+          <w:hyperlink w:anchor="_Toc185244580" w:history="1">
+            <w:r>
+              <w:rPr>
+                <w:rStyle w:val="Lienhypertexte"/>
+                <w:rFonts w:ascii="Symbol" w:hAnsi="Symbol"/>
+                <w:noProof/>
+              </w:rPr>
+              <w:t></w:t>
+            </w:r>
+            <w:r>
+              <w:rPr>
+                <w:rFonts w:eastAsiaTheme="minorEastAsia"/>
+                <w:noProof/>
+                <w:lang w:eastAsia="fr-FR"/>
+              </w:rPr>
+              <w:tab/>
+            </w:r>
+            <w:r>
+              <w:rPr>
+                <w:rStyle w:val="Lienhypertexte"/>
+                <w:noProof/>
+              </w:rPr>
+              <w:t>Création des routes de navigations</w:t>
+            </w:r>
+            <w:r>
+              <w:rPr>
+                <w:noProof/>
+                <w:webHidden/>
+              </w:rPr>
+              <w:tab/>
+            </w:r>
+            <w:r>
+              <w:rPr>
+                <w:noProof/>
+                <w:webHidden/>
+              </w:rPr>
+              <w:fldChar w:fldCharType="begin"/>
+            </w:r>
+            <w:r>
+              <w:rPr>
+                <w:noProof/>
+                <w:webHidden/>
+              </w:rPr>
+              <w:instrText xml:space="preserve"> PAGEREF _Toc185244580 \h </w:instrText>
+            </w:r>
+            <w:r>
+              <w:rPr>
+                <w:noProof/>
+                <w:webHidden/>
+              </w:rPr>
+            </w:r>
+            <w:r>
+              <w:rPr>
+                <w:noProof/>
+                <w:webHidden/>
+              </w:rPr>
+              <w:fldChar w:fldCharType="separate"/>
+            </w:r>
+            <w:r>
+              <w:rPr>
+                <w:noProof/>
+                <w:webHidden/>
+              </w:rPr>
+              <w:t>2</w:t>
+            </w:r>
+            <w:r>
+              <w:rPr>
+                <w:noProof/>
+                <w:webHidden/>
+              </w:rPr>
+              <w:fldChar w:fldCharType="end"/>
+            </w:r>
+          </w:hyperlink>
+        </w:p>
+        <w:p>
+          <w:pPr>
+            <w:pStyle w:val="TM3"/>
+            <w:tabs>
+              <w:tab w:val="left" w:pos="880"/>
+              <w:tab w:val="right" w:leader="dot" w:pos="9062"/>
+            </w:tabs>
+            <w:rPr>
+              <w:rFonts w:eastAsiaTheme="minorEastAsia"/>
+              <w:noProof/>
+              <w:lang w:eastAsia="fr-FR"/>
+            </w:rPr>
+          </w:pPr>
+          <w:hyperlink w:anchor="_Toc185244581" w:history="1">
+            <w:r>
+              <w:rPr>
+                <w:rStyle w:val="Lienhypertexte"/>
+                <w:rFonts w:ascii="Symbol" w:hAnsi="Symbol"/>
+                <w:noProof/>
+              </w:rPr>
+              <w:t></w:t>
+            </w:r>
+            <w:r>
+              <w:rPr>
+                <w:rFonts w:eastAsiaTheme="minorEastAsia"/>
+                <w:noProof/>
+                <w:lang w:eastAsia="fr-FR"/>
+              </w:rPr>
+              <w:tab/>
+            </w:r>
+            <w:r>
+              <w:rPr>
+                <w:rStyle w:val="Lienhypertexte"/>
+                <w:noProof/>
+              </w:rPr>
+              <w:t>Création d’un layout</w:t>
+            </w:r>
+            <w:r>
+              <w:rPr>
+                <w:noProof/>
+                <w:webHidden/>
+              </w:rPr>
+              <w:tab/>
+            </w:r>
+            <w:r>
+              <w:rPr>
+                <w:noProof/>
+                <w:webHidden/>
+              </w:rPr>
+              <w:fldChar w:fldCharType="begin"/>
+            </w:r>
+            <w:r>
+              <w:rPr>
+                <w:noProof/>
+                <w:webHidden/>
+              </w:rPr>
+              <w:instrText xml:space="preserve"> PAGEREF _Toc185244581 \h </w:instrText>
+            </w:r>
+            <w:r>
+              <w:rPr>
+                <w:noProof/>
+                <w:webHidden/>
+              </w:rPr>
+            </w:r>
+            <w:r>
+              <w:rPr>
+                <w:noProof/>
+                <w:webHidden/>
+              </w:rPr>
+              <w:fldChar w:fldCharType="separate"/>
+            </w:r>
+            <w:r>
+              <w:rPr>
+                <w:noProof/>
+                <w:webHidden/>
+              </w:rPr>
+              <w:t>2</w:t>
+            </w:r>
+            <w:r>
+              <w:rPr>
+                <w:noProof/>
+                <w:webHidden/>
+              </w:rPr>
+              <w:fldChar w:fldCharType="end"/>
+            </w:r>
+          </w:hyperlink>
+        </w:p>
+        <w:p>
+          <w:pPr>
+            <w:pStyle w:val="TM2"/>
+            <w:tabs>
+              <w:tab w:val="right" w:leader="dot" w:pos="9062"/>
+            </w:tabs>
+            <w:rPr>
+              <w:rFonts w:eastAsiaTheme="minorEastAsia"/>
+              <w:noProof/>
+              <w:lang w:eastAsia="fr-FR"/>
+            </w:rPr>
+          </w:pPr>
+          <w:hyperlink w:anchor="_Toc185244582" w:history="1">
+            <w:r>
+              <w:rPr>
+                <w:rStyle w:val="Lienhypertexte"/>
+                <w:noProof/>
+              </w:rPr>
+              <w:t>Premières fonctionnalités</w:t>
+            </w:r>
+            <w:r>
+              <w:rPr>
+                <w:noProof/>
+                <w:webHidden/>
+              </w:rPr>
+              <w:tab/>
+            </w:r>
+            <w:r>
+              <w:rPr>
+                <w:noProof/>
+                <w:webHidden/>
+              </w:rPr>
+              <w:fldChar w:fldCharType="begin"/>
+            </w:r>
+            <w:r>
+              <w:rPr>
+                <w:noProof/>
+                <w:webHidden/>
+              </w:rPr>
+              <w:instrText xml:space="preserve"> PAGEREF _Toc185244582 \h </w:instrText>
+            </w:r>
+            <w:r>
+              <w:rPr>
+                <w:noProof/>
+                <w:webHidden/>
+              </w:rPr>
+            </w:r>
+            <w:r>
+              <w:rPr>
+                <w:noProof/>
+                <w:webHidden/>
+              </w:rPr>
+              <w:fldChar w:fldCharType="separate"/>
+            </w:r>
+            <w:r>
+              <w:rPr>
+                <w:noProof/>
+                <w:webHidden/>
+              </w:rPr>
+              <w:t>2</w:t>
+            </w:r>
+            <w:r>
+              <w:rPr>
+                <w:noProof/>
+                <w:webHidden/>
+              </w:rPr>
+              <w:fldChar w:fldCharType="end"/>
+            </w:r>
+          </w:hyperlink>
+        </w:p>
+        <w:p>
+          <w:pPr>
+            <w:pStyle w:val="TM3"/>
+            <w:tabs>
+              <w:tab w:val="left" w:pos="880"/>
+              <w:tab w:val="right" w:leader="dot" w:pos="9062"/>
+            </w:tabs>
+            <w:rPr>
+              <w:rFonts w:eastAsiaTheme="minorEastAsia"/>
+              <w:noProof/>
+              <w:lang w:eastAsia="fr-FR"/>
+            </w:rPr>
+          </w:pPr>
+          <w:hyperlink w:anchor="_Toc185244583" w:history="1">
+            <w:r>
+              <w:rPr>
+                <w:rStyle w:val="Lienhypertexte"/>
+                <w:rFonts w:ascii="Symbol" w:hAnsi="Symbol"/>
+                <w:noProof/>
+              </w:rPr>
+              <w:t></w:t>
+            </w:r>
+            <w:r>
+              <w:rPr>
+                <w:rFonts w:eastAsiaTheme="minorEastAsia"/>
+                <w:noProof/>
+                <w:lang w:eastAsia="fr-FR"/>
+              </w:rPr>
+              <w:tab/>
+            </w:r>
+            <w:r>
+              <w:rPr>
+                <w:rStyle w:val="Lienhypertexte"/>
+                <w:noProof/>
+              </w:rPr>
+              <w:t>Theme toggler</w:t>
+            </w:r>
+            <w:r>
+              <w:rPr>
+                <w:noProof/>
+                <w:webHidden/>
+              </w:rPr>
+              <w:tab/>
+            </w:r>
+            <w:r>
+              <w:rPr>
+                <w:noProof/>
+                <w:webHidden/>
+              </w:rPr>
+              <w:fldChar w:fldCharType="begin"/>
+            </w:r>
+            <w:r>
+              <w:rPr>
+                <w:noProof/>
+                <w:webHidden/>
+              </w:rPr>
+              <w:instrText xml:space="preserve"> PAGEREF _Toc185244583 \h </w:instrText>
+            </w:r>
+            <w:r>
+              <w:rPr>
+                <w:noProof/>
+                <w:webHidden/>
+              </w:rPr>
+            </w:r>
+            <w:r>
+              <w:rPr>
+                <w:noProof/>
+                <w:webHidden/>
+              </w:rPr>
+              <w:fldChar w:fldCharType="separate"/>
+            </w:r>
+            <w:r>
+              <w:rPr>
+                <w:noProof/>
+                <w:webHidden/>
+              </w:rPr>
+              <w:t>2</w:t>
+            </w:r>
+            <w:r>
+              <w:rPr>
+                <w:noProof/>
+                <w:webHidden/>
+              </w:rPr>
+              <w:fldChar w:fldCharType="end"/>
+            </w:r>
+          </w:hyperlink>
+        </w:p>
+        <w:p>
+          <w:pPr>
+            <w:pStyle w:val="TM3"/>
+            <w:tabs>
+              <w:tab w:val="left" w:pos="880"/>
+              <w:tab w:val="right" w:leader="dot" w:pos="9062"/>
+            </w:tabs>
+            <w:rPr>
+              <w:rFonts w:eastAsiaTheme="minorEastAsia"/>
+              <w:noProof/>
+              <w:lang w:eastAsia="fr-FR"/>
+            </w:rPr>
+          </w:pPr>
+          <w:hyperlink w:anchor="_Toc185244584" w:history="1">
+            <w:r>
+              <w:rPr>
+                <w:rStyle w:val="Lienhypertexte"/>
+                <w:rFonts w:ascii="Symbol" w:hAnsi="Symbol"/>
+                <w:noProof/>
+              </w:rPr>
+              <w:t></w:t>
+            </w:r>
+            <w:r>
+              <w:rPr>
+                <w:rFonts w:eastAsiaTheme="minorEastAsia"/>
+                <w:noProof/>
+                <w:lang w:eastAsia="fr-FR"/>
+              </w:rPr>
+              <w:tab/>
+            </w:r>
+            <w:r>
+              <w:rPr>
+                <w:rStyle w:val="Lienhypertexte"/>
+                <w:noProof/>
+              </w:rPr>
+              <w:t>Prise de rendez-vous</w:t>
+            </w:r>
+            <w:r>
+              <w:rPr>
+                <w:noProof/>
+                <w:webHidden/>
+              </w:rPr>
+              <w:tab/>
+            </w:r>
+            <w:r>
+              <w:rPr>
+                <w:noProof/>
+                <w:webHidden/>
+              </w:rPr>
+              <w:fldChar w:fldCharType="begin"/>
+            </w:r>
+            <w:r>
+              <w:rPr>
+                <w:noProof/>
+                <w:webHidden/>
+              </w:rPr>
+              <w:instrText xml:space="preserve"> PAGEREF _Toc185244584 \h </w:instrText>
+            </w:r>
+            <w:r>
+              <w:rPr>
+                <w:noProof/>
+                <w:webHidden/>
+              </w:rPr>
+            </w:r>
+            <w:r>
+              <w:rPr>
+                <w:noProof/>
+                <w:webHidden/>
+              </w:rPr>
+              <w:fldChar w:fldCharType="separate"/>
+            </w:r>
+            <w:r>
+              <w:rPr>
+                <w:noProof/>
+                <w:webHidden/>
+              </w:rPr>
+              <w:t>2</w:t>
+            </w:r>
+            <w:r>
+              <w:rPr>
+                <w:noProof/>
+                <w:webHidden/>
+              </w:rPr>
+              <w:fldChar w:fldCharType="end"/>
+            </w:r>
+          </w:hyperlink>
+        </w:p>
+        <w:p>
+          <w:pPr>
+            <w:pStyle w:val="TM3"/>
+            <w:tabs>
+              <w:tab w:val="left" w:pos="880"/>
+              <w:tab w:val="right" w:leader="dot" w:pos="9062"/>
+            </w:tabs>
+            <w:rPr>
+              <w:rFonts w:eastAsiaTheme="minorEastAsia"/>
+              <w:noProof/>
+              <w:lang w:eastAsia="fr-FR"/>
+            </w:rPr>
+          </w:pPr>
+          <w:hyperlink w:anchor="_Toc185244585" w:history="1">
+            <w:r>
+              <w:rPr>
+                <w:rStyle w:val="Lienhypertexte"/>
+                <w:rFonts w:ascii="Symbol" w:hAnsi="Symbol"/>
+                <w:noProof/>
+              </w:rPr>
+              <w:t></w:t>
+            </w:r>
+            <w:r>
+              <w:rPr>
+                <w:rFonts w:eastAsiaTheme="minorEastAsia"/>
+                <w:noProof/>
+                <w:lang w:eastAsia="fr-FR"/>
+              </w:rPr>
+              <w:tab/>
+            </w:r>
+            <w:r>
+              <w:rPr>
+                <w:rStyle w:val="Lienhypertexte"/>
+                <w:noProof/>
+              </w:rPr>
+              <w:t>Login/Logout</w:t>
+            </w:r>
+            <w:r>
+              <w:rPr>
+                <w:noProof/>
+                <w:webHidden/>
+              </w:rPr>
+              <w:tab/>
+            </w:r>
+            <w:r>
+              <w:rPr>
+                <w:noProof/>
+                <w:webHidden/>
+              </w:rPr>
+              <w:fldChar w:fldCharType="begin"/>
+            </w:r>
+            <w:r>
+              <w:rPr>
+                <w:noProof/>
+                <w:webHidden/>
+              </w:rPr>
+              <w:instrText xml:space="preserve"> PAGEREF _Toc185244585 \h </w:instrText>
+            </w:r>
+            <w:r>
+              <w:rPr>
+                <w:noProof/>
+                <w:webHidden/>
+              </w:rPr>
+            </w:r>
+            <w:r>
+              <w:rPr>
+                <w:noProof/>
+                <w:webHidden/>
+              </w:rPr>
+              <w:fldChar w:fldCharType="separate"/>
+            </w:r>
+            <w:r>
+              <w:rPr>
+                <w:noProof/>
+                <w:webHidden/>
+              </w:rPr>
+              <w:t>2</w:t>
+            </w:r>
+            <w:r>
+              <w:rPr>
+                <w:noProof/>
+                <w:webHidden/>
+              </w:rPr>
+              <w:fldChar w:fldCharType="end"/>
+            </w:r>
+          </w:hyperlink>
+        </w:p>
+        <w:p>
+          <w:pPr>
+            <w:pStyle w:val="TM2"/>
+            <w:tabs>
+              <w:tab w:val="right" w:leader="dot" w:pos="9062"/>
+            </w:tabs>
+            <w:rPr>
+              <w:rFonts w:eastAsiaTheme="minorEastAsia"/>
+              <w:noProof/>
+              <w:lang w:eastAsia="fr-FR"/>
+            </w:rPr>
+          </w:pPr>
+          <w:hyperlink w:anchor="_Toc185244586" w:history="1">
+            <w:r>
+              <w:rPr>
+                <w:rStyle w:val="Lienhypertexte"/>
+                <w:noProof/>
+              </w:rPr>
+              <w:t>Problématiques techniques</w:t>
+            </w:r>
+            <w:r>
+              <w:rPr>
+                <w:noProof/>
+                <w:webHidden/>
+              </w:rPr>
+              <w:tab/>
+            </w:r>
+            <w:r>
+              <w:rPr>
+                <w:noProof/>
+                <w:webHidden/>
+              </w:rPr>
+              <w:fldChar w:fldCharType="begin"/>
+            </w:r>
+            <w:r>
+              <w:rPr>
+                <w:noProof/>
+                <w:webHidden/>
+              </w:rPr>
+              <w:instrText xml:space="preserve"> PAGEREF _Toc185244586 \h </w:instrText>
+            </w:r>
+            <w:r>
+              <w:rPr>
+                <w:noProof/>
+                <w:webHidden/>
+              </w:rPr>
+            </w:r>
+            <w:r>
+              <w:rPr>
+                <w:noProof/>
+                <w:webHidden/>
+              </w:rPr>
+              <w:fldChar w:fldCharType="separate"/>
+            </w:r>
+            <w:r>
+              <w:rPr>
+                <w:noProof/>
+                <w:webHidden/>
+              </w:rPr>
+              <w:t>2</w:t>
+            </w:r>
+            <w:r>
+              <w:rPr>
+                <w:noProof/>
+                <w:webHidden/>
+              </w:rPr>
+              <w:fldChar w:fldCharType="end"/>
+            </w:r>
+          </w:hyperlink>
+        </w:p>
+        <w:p>
+          <w:pPr>
+            <w:pStyle w:val="TM2"/>
+            <w:tabs>
+              <w:tab w:val="right" w:leader="dot" w:pos="9062"/>
+            </w:tabs>
+            <w:rPr>
+              <w:rFonts w:eastAsiaTheme="minorEastAsia"/>
+              <w:noProof/>
+              <w:lang w:eastAsia="fr-FR"/>
+            </w:rPr>
+          </w:pPr>
+          <w:hyperlink w:anchor="_Toc185244587" w:history="1">
+            <w:r>
+              <w:rPr>
+                <w:rStyle w:val="Lienhypertexte"/>
+                <w:noProof/>
+              </w:rPr>
+              <w:t>Solutions envisagées</w:t>
+            </w:r>
+            <w:r>
+              <w:rPr>
+                <w:noProof/>
+                <w:webHidden/>
+              </w:rPr>
+              <w:tab/>
+            </w:r>
+            <w:r>
+              <w:rPr>
+                <w:noProof/>
+                <w:webHidden/>
+              </w:rPr>
+              <w:fldChar w:fldCharType="begin"/>
+            </w:r>
+            <w:r>
+              <w:rPr>
+                <w:noProof/>
+                <w:webHidden/>
+              </w:rPr>
+              <w:instrText xml:space="preserve"> PAGEREF _Toc185244587 \h </w:instrText>
+            </w:r>
+            <w:r>
+              <w:rPr>
+                <w:noProof/>
+                <w:webHidden/>
+              </w:rPr>
+            </w:r>
+            <w:r>
+              <w:rPr>
+                <w:noProof/>
+                <w:webHidden/>
+              </w:rPr>
+              <w:fldChar w:fldCharType="separate"/>
+            </w:r>
+            <w:r>
+              <w:rPr>
+                <w:noProof/>
+                <w:webHidden/>
+              </w:rPr>
+              <w:t>2</w:t>
+            </w:r>
+            <w:r>
+              <w:rPr>
+                <w:noProof/>
+                <w:webHidden/>
+              </w:rPr>
+              <w:fldChar w:fldCharType="end"/>
+            </w:r>
+          </w:hyperlink>
+        </w:p>
+        <w:p>
+          <w:pPr>
+            <w:pStyle w:val="TM1"/>
+            <w:tabs>
+              <w:tab w:val="right" w:leader="dot" w:pos="9062"/>
+            </w:tabs>
+            <w:rPr>
+              <w:rFonts w:eastAsiaTheme="minorEastAsia"/>
+              <w:noProof/>
+              <w:lang w:eastAsia="fr-FR"/>
+            </w:rPr>
+          </w:pPr>
+          <w:hyperlink w:anchor="_Toc185244588" w:history="1">
+            <w:r>
+              <w:rPr>
+                <w:rStyle w:val="Lienhypertexte"/>
+                <w:bCs/>
+                <w:noProof/>
+              </w:rPr>
+              <w:t>Test Titre Section</w:t>
+            </w:r>
+            <w:r>
+              <w:rPr>
+                <w:noProof/>
+                <w:webHidden/>
+              </w:rPr>
+              <w:tab/>
+            </w:r>
+            <w:r>
+              <w:rPr>
+                <w:noProof/>
+                <w:webHidden/>
+              </w:rPr>
+              <w:fldChar w:fldCharType="begin"/>
+            </w:r>
+            <w:r>
+              <w:rPr>
+                <w:noProof/>
+                <w:webHidden/>
+              </w:rPr>
+              <w:instrText xml:space="preserve"> PAGEREF _Toc185244588 \h </w:instrText>
+            </w:r>
+            <w:r>
+              <w:rPr>
+                <w:noProof/>
+                <w:webHidden/>
+              </w:rPr>
+            </w:r>
+            <w:r>
+              <w:rPr>
+                <w:noProof/>
+                <w:webHidden/>
+              </w:rPr>
+              <w:fldChar w:fldCharType="separate"/>
+            </w:r>
+            <w:r>
+              <w:rPr>
+                <w:noProof/>
+                <w:webHidden/>
+              </w:rPr>
+              <w:t>2</w:t>
+            </w:r>
+            <w:r>
+              <w:rPr>
+                <w:noProof/>
+                <w:webHidden/>
+              </w:rPr>
+              <w:fldChar w:fldCharType="end"/>
+            </w:r>
+          </w:hyperlink>
+        </w:p>
+        <w:p>
+          <w:pPr>
+            <w:pStyle w:val="TM2"/>
+            <w:tabs>
+              <w:tab w:val="right" w:leader="dot" w:pos="9062"/>
+            </w:tabs>
+            <w:rPr>
+              <w:rFonts w:eastAsiaTheme="minorEastAsia"/>
+              <w:noProof/>
+              <w:lang w:eastAsia="fr-FR"/>
+            </w:rPr>
+          </w:pPr>
+          <w:hyperlink w:anchor="_Toc185244589" w:history="1">
+            <w:r>
+              <w:rPr>
+                <w:rStyle w:val="Lienhypertexte"/>
+                <w:bCs/>
+                <w:noProof/>
+              </w:rPr>
               <w:t>Test Titre secondaire</w:t>
             </w:r>
             <w:r>
@@ -231,7 +3546,7 @@
                 <w:noProof/>
                 <w:webHidden/>
               </w:rPr>
-              <w:instrText xml:space="preserve"> PAGEREF _Toc184999151 \h </w:instrText>
+              <w:instrText xml:space="preserve"> PAGEREF _Toc185244589 \h </w:instrText>
             </w:r>
             <w:r>
               <w:rPr>
@@ -251,7 +3566,94 @@
                 <w:noProof/>
                 <w:webHidden/>
               </w:rPr>
-              <w:t>3</w:t>
+              <w:t>2</w:t>
+            </w:r>
+            <w:r>
+              <w:rPr>
+                <w:noProof/>
+                <w:webHidden/>
+              </w:rPr>
+              <w:fldChar w:fldCharType="end"/>
+            </w:r>
+          </w:hyperlink>
+        </w:p>
+        <w:p>
+          <w:pPr>
+            <w:pStyle w:val="TM3"/>
+            <w:tabs>
+              <w:tab w:val="left" w:pos="880"/>
+              <w:tab w:val="right" w:leader="dot" w:pos="9062"/>
+            </w:tabs>
+            <w:rPr>
+              <w:rFonts w:eastAsiaTheme="minorEastAsia"/>
+              <w:noProof/>
+              <w:lang w:eastAsia="fr-FR"/>
+            </w:rPr>
+          </w:pPr>
+          <w:hyperlink w:anchor="_Toc185244590" w:history="1">
+            <w:r>
+              <w:rPr>
+                <w:rStyle w:val="Lienhypertexte"/>
+                <w:rFonts w:ascii="Symbol" w:hAnsi="Symbol"/>
+                <w:noProof/>
+              </w:rPr>
+              <w:t></w:t>
+            </w:r>
+            <w:r>
+              <w:rPr>
+                <w:rFonts w:eastAsiaTheme="minorEastAsia"/>
+                <w:noProof/>
+                <w:lang w:eastAsia="fr-FR"/>
+              </w:rPr>
+              <w:tab/>
+            </w:r>
+            <w:r>
+              <w:rPr>
+                <w:rStyle w:val="Lienhypertexte"/>
+                <w:noProof/>
+              </w:rPr>
+              <w:t>Test puce :</w:t>
+            </w:r>
+            <w:r>
+              <w:rPr>
+                <w:noProof/>
+                <w:webHidden/>
+              </w:rPr>
+              <w:tab/>
+            </w:r>
+            <w:r>
+              <w:rPr>
+                <w:noProof/>
+                <w:webHidden/>
+              </w:rPr>
+              <w:fldChar w:fldCharType="begin"/>
+            </w:r>
+            <w:r>
+              <w:rPr>
+                <w:noProof/>
+                <w:webHidden/>
+              </w:rPr>
+              <w:instrText xml:space="preserve"> PAGEREF _Toc185244590 \h </w:instrText>
+            </w:r>
+            <w:r>
+              <w:rPr>
+                <w:noProof/>
+                <w:webHidden/>
+              </w:rPr>
+            </w:r>
+            <w:r>
+              <w:rPr>
+                <w:noProof/>
+                <w:webHidden/>
+              </w:rPr>
+              <w:fldChar w:fldCharType="separate"/>
+            </w:r>
+            <w:r>
+              <w:rPr>
+                <w:noProof/>
+                <w:webHidden/>
+              </w:rPr>
+              <w:t>2</w:t>
             </w:r>
             <w:r>
               <w:rPr>
@@ -295,43 +3697,691 @@
     <w:p>
       <w:pPr>
         <w:pStyle w:val="Titre1"/>
+      </w:pPr>
+      <w:bookmarkStart w:id="0" w:name="_Toc185244546"/>
+      <w:r>
+        <w:lastRenderedPageBreak/>
+        <w:t>Présentation personnelle</w:t>
+      </w:r>
+      <w:bookmarkEnd w:id="0"/>
+    </w:p>
+    <w:p>
+      <w:pPr>
+        <w:pStyle w:val="Titre2"/>
+      </w:pPr>
+      <w:bookmarkStart w:id="1" w:name="_Toc185244547"/>
+      <w:r>
+        <w:t>Parcours</w:t>
+      </w:r>
+      <w:bookmarkEnd w:id="1"/>
+    </w:p>
+    <w:p>
+      <w:pPr>
+        <w:pStyle w:val="Titre2"/>
+      </w:pPr>
+      <w:bookmarkStart w:id="2" w:name="_Toc185244548"/>
+      <w:r>
+        <w:t>Mon entrée en formation</w:t>
+      </w:r>
+      <w:bookmarkEnd w:id="2"/>
+    </w:p>
+    <w:p>
+      <w:pPr>
+        <w:pStyle w:val="Titre1"/>
         <w:rPr>
-          <w:b/>
+          <w:b w:val="0"/>
           <w:bCs/>
-          <w:color w:val="4EACF3" w:themeColor="background2" w:themeShade="BF"/>
         </w:rPr>
       </w:pPr>
-      <w:bookmarkStart w:id="0" w:name="_Toc184999150"/>
+      <w:bookmarkStart w:id="3" w:name="_Toc185244549"/>
       <w:r>
         <w:rPr>
-          <w:b/>
           <w:bCs/>
-          <w:color w:val="4EACF3" w:themeColor="background2" w:themeShade="BF"/>
         </w:rPr>
-        <w:lastRenderedPageBreak/>
-        <w:t>Test Titre Section</w:t>
-      </w:r>
-      <w:bookmarkEnd w:id="0"/>
+        <w:t xml:space="preserve">Le projet </w:t>
+      </w:r>
+      <w:proofErr w:type="spellStart"/>
+      <w:r>
+        <w:rPr>
+          <w:bCs/>
+        </w:rPr>
+        <w:t>Fic’Tif</w:t>
+      </w:r>
+      <w:proofErr w:type="spellEnd"/>
+      <w:r>
+        <w:rPr>
+          <w:bCs/>
+        </w:rPr>
+        <w:t xml:space="preserve"> - Concept</w:t>
+      </w:r>
+      <w:bookmarkEnd w:id="3"/>
     </w:p>
     <w:p>
       <w:pPr>
         <w:pStyle w:val="Titre2"/>
         <w:rPr>
-          <w:b/>
           <w:bCs/>
-          <w:color w:val="FFCCA6" w:themeColor="accent5" w:themeTint="66"/>
         </w:rPr>
       </w:pPr>
-      <w:bookmarkStart w:id="1" w:name="_Toc184999151"/>
+      <w:bookmarkStart w:id="4" w:name="_Toc185244550"/>
       <w:r>
         <w:rPr>
-          <w:b/>
           <w:bCs/>
-          <w:color w:val="FFCCA6" w:themeColor="accent5" w:themeTint="66"/>
+        </w:rPr>
+        <w:t>Introduction</w:t>
+      </w:r>
+      <w:bookmarkEnd w:id="4"/>
+    </w:p>
+    <w:p>
+      <w:pPr>
+        <w:pStyle w:val="Titre2"/>
+      </w:pPr>
+      <w:bookmarkStart w:id="5" w:name="_Toc185244551"/>
+      <w:r>
+        <w:t>Modèle de référence</w:t>
+      </w:r>
+      <w:bookmarkEnd w:id="5"/>
+    </w:p>
+    <w:p>
+      <w:pPr>
+        <w:pStyle w:val="Titre2"/>
+      </w:pPr>
+      <w:bookmarkStart w:id="6" w:name="_Toc185244552"/>
+      <w:r>
+        <w:t>Services délivrés par l’application</w:t>
+      </w:r>
+      <w:bookmarkEnd w:id="6"/>
+    </w:p>
+    <w:p>
+      <w:pPr>
+        <w:pStyle w:val="Titre3"/>
+      </w:pPr>
+      <w:bookmarkStart w:id="7" w:name="_Toc185244553"/>
+      <w:r>
+        <w:t>Prise de rendez-vous</w:t>
+      </w:r>
+      <w:bookmarkEnd w:id="7"/>
+    </w:p>
+    <w:p>
+      <w:pPr>
+        <w:pStyle w:val="Titre3"/>
+      </w:pPr>
+      <w:bookmarkStart w:id="8" w:name="_Toc185244554"/>
+      <w:r>
+        <w:t>Suivi des rendez-vous</w:t>
+      </w:r>
+      <w:bookmarkEnd w:id="8"/>
+    </w:p>
+    <w:p>
+      <w:pPr>
+        <w:pStyle w:val="Titre3"/>
+      </w:pPr>
+      <w:bookmarkStart w:id="9" w:name="_Toc185244555"/>
+      <w:r>
+        <w:t>Gestion du compte utilisateur</w:t>
+      </w:r>
+      <w:bookmarkEnd w:id="9"/>
+    </w:p>
+    <w:p>
+      <w:pPr>
+        <w:pStyle w:val="Titre2"/>
+      </w:pPr>
+      <w:bookmarkStart w:id="10" w:name="_Toc185244556"/>
+      <w:r>
+        <w:t>Besoins fonctionnels</w:t>
+      </w:r>
+      <w:bookmarkEnd w:id="10"/>
+    </w:p>
+    <w:p>
+      <w:pPr>
+        <w:pStyle w:val="Titre3"/>
+      </w:pPr>
+      <w:bookmarkStart w:id="11" w:name="_Toc185244557"/>
+      <w:r>
+        <w:t>Quand je suis patient</w:t>
+      </w:r>
+      <w:bookmarkEnd w:id="11"/>
+    </w:p>
+    <w:p>
+      <w:pPr>
+        <w:pStyle w:val="Titre3"/>
+      </w:pPr>
+      <w:bookmarkStart w:id="12" w:name="_Toc185244558"/>
+      <w:r>
+        <w:t>Quand je suis docteur</w:t>
+      </w:r>
+      <w:bookmarkEnd w:id="12"/>
+    </w:p>
+    <w:p>
+      <w:pPr>
+        <w:pStyle w:val="Titre2"/>
+      </w:pPr>
+      <w:bookmarkStart w:id="13" w:name="_Toc185244559"/>
+      <w:r>
+        <w:t>Problématiques techniques</w:t>
+      </w:r>
+      <w:bookmarkEnd w:id="13"/>
+    </w:p>
+    <w:p>
+      <w:pPr>
+        <w:pStyle w:val="Titre2"/>
+      </w:pPr>
+      <w:bookmarkStart w:id="14" w:name="_Toc185244560"/>
+      <w:r>
+        <w:t>Solutions envisagées</w:t>
+      </w:r>
+      <w:bookmarkEnd w:id="14"/>
+    </w:p>
+    <w:p>
+      <w:pPr>
+        <w:pStyle w:val="Titre1"/>
+        <w:rPr>
+          <w:b w:val="0"/>
+          <w:bCs/>
+        </w:rPr>
+      </w:pPr>
+      <w:bookmarkStart w:id="15" w:name="_Toc185244561"/>
+      <w:proofErr w:type="spellStart"/>
+      <w:r>
+        <w:rPr>
+          <w:bCs/>
+        </w:rPr>
+        <w:t>Fic’Tif</w:t>
+      </w:r>
+      <w:proofErr w:type="spellEnd"/>
+      <w:r>
+        <w:rPr>
+          <w:bCs/>
+        </w:rPr>
+        <w:t xml:space="preserve"> - Conception</w:t>
+      </w:r>
+      <w:bookmarkEnd w:id="15"/>
+    </w:p>
+    <w:p>
+      <w:pPr>
+        <w:pStyle w:val="Titre2"/>
+        <w:rPr>
+          <w:bCs/>
+        </w:rPr>
+      </w:pPr>
+      <w:bookmarkStart w:id="16" w:name="_Toc185244562"/>
+      <w:r>
+        <w:rPr>
+          <w:bCs/>
+        </w:rPr>
+        <w:t>Maquettage de l’application</w:t>
+      </w:r>
+      <w:bookmarkEnd w:id="16"/>
+    </w:p>
+    <w:p>
+      <w:pPr>
+        <w:pStyle w:val="Titre3"/>
+      </w:pPr>
+      <w:bookmarkStart w:id="17" w:name="_Toc185244563"/>
+      <w:r>
+        <w:t>La théorie des couleurs</w:t>
+      </w:r>
+      <w:bookmarkEnd w:id="17"/>
+    </w:p>
+    <w:p>
+      <w:pPr>
+        <w:pStyle w:val="Titre3"/>
+      </w:pPr>
+      <w:bookmarkStart w:id="18" w:name="_Toc185244564"/>
+      <w:r>
+        <w:t>Wireframes</w:t>
+      </w:r>
+      <w:bookmarkEnd w:id="18"/>
+    </w:p>
+    <w:p>
+      <w:pPr>
+        <w:pStyle w:val="Titre2"/>
+      </w:pPr>
+      <w:bookmarkStart w:id="19" w:name="_Toc185244565"/>
+      <w:r>
+        <w:t>Mise en place de l’environnement</w:t>
+      </w:r>
+      <w:bookmarkEnd w:id="19"/>
+    </w:p>
+    <w:p>
+      <w:pPr>
+        <w:pStyle w:val="Titre3"/>
+      </w:pPr>
+      <w:bookmarkStart w:id="20" w:name="_Toc185244566"/>
+      <w:r>
+        <w:t xml:space="preserve">Les repos </w:t>
+      </w:r>
+      <w:proofErr w:type="gramStart"/>
+      <w:r>
+        <w:t>git</w:t>
+      </w:r>
+      <w:bookmarkEnd w:id="20"/>
+      <w:proofErr w:type="gramEnd"/>
+    </w:p>
+    <w:p>
+      <w:pPr>
+        <w:pStyle w:val="Titre3"/>
+      </w:pPr>
+      <w:bookmarkStart w:id="21" w:name="_Toc185244567"/>
+      <w:r>
+        <w:t>Les dépendances indispensables</w:t>
+      </w:r>
+      <w:bookmarkEnd w:id="21"/>
+    </w:p>
+    <w:p>
+      <w:pPr>
+        <w:pStyle w:val="Titre4"/>
+      </w:pPr>
+      <w:proofErr w:type="spellStart"/>
+      <w:r>
+        <w:t>Front-end</w:t>
+      </w:r>
+      <w:proofErr w:type="spellEnd"/>
+    </w:p>
+    <w:p>
+      <w:pPr>
+        <w:pStyle w:val="Titre4"/>
+      </w:pPr>
+      <w:proofErr w:type="spellStart"/>
+      <w:r>
+        <w:t>Back-end</w:t>
+      </w:r>
+      <w:proofErr w:type="spellEnd"/>
+    </w:p>
+    <w:p>
+      <w:pPr>
+        <w:pStyle w:val="Titre2"/>
+      </w:pPr>
+      <w:bookmarkStart w:id="22" w:name="_Toc185244568"/>
+      <w:r>
+        <w:t>Mise en place de la base de données</w:t>
+      </w:r>
+      <w:bookmarkEnd w:id="22"/>
+    </w:p>
+    <w:p>
+      <w:pPr>
+        <w:pStyle w:val="Titre3"/>
+      </w:pPr>
+      <w:bookmarkStart w:id="23" w:name="_Toc185244569"/>
+      <w:r>
+        <w:t>MCD</w:t>
+      </w:r>
+      <w:bookmarkEnd w:id="23"/>
+    </w:p>
+    <w:p>
+      <w:pPr>
+        <w:pStyle w:val="Titre3"/>
+      </w:pPr>
+      <w:bookmarkStart w:id="24" w:name="_Toc185244570"/>
+      <w:r>
+        <w:t>Création de la base MongoDB</w:t>
+      </w:r>
+      <w:bookmarkEnd w:id="24"/>
+    </w:p>
+    <w:p>
+      <w:pPr>
+        <w:pStyle w:val="Titre2"/>
+      </w:pPr>
+      <w:bookmarkStart w:id="25" w:name="_Toc185244571"/>
+      <w:r>
+        <w:t xml:space="preserve">Création du </w:t>
+      </w:r>
+      <w:proofErr w:type="spellStart"/>
+      <w:r>
+        <w:t>back-end</w:t>
+      </w:r>
+      <w:bookmarkEnd w:id="25"/>
+      <w:proofErr w:type="spellEnd"/>
+    </w:p>
+    <w:p>
+      <w:pPr>
+        <w:pStyle w:val="Titre3"/>
+      </w:pPr>
+      <w:bookmarkStart w:id="26" w:name="_Toc185244572"/>
+      <w:r>
+        <w:t>Technologies employées</w:t>
+      </w:r>
+      <w:bookmarkEnd w:id="26"/>
+    </w:p>
+    <w:p>
+      <w:pPr>
+        <w:pStyle w:val="Titre3"/>
+      </w:pPr>
+      <w:bookmarkStart w:id="27" w:name="_Toc185244573"/>
+      <w:r>
+        <w:t>Création des premières routes</w:t>
+      </w:r>
+      <w:bookmarkEnd w:id="27"/>
+    </w:p>
+    <w:p>
+      <w:pPr>
+        <w:pStyle w:val="Titre4"/>
+      </w:pPr>
+      <w:r>
+        <w:t>Routes</w:t>
+      </w:r>
+    </w:p>
+    <w:p>
+      <w:pPr>
+        <w:pStyle w:val="Titre4"/>
+      </w:pPr>
+      <w:proofErr w:type="spellStart"/>
+      <w:r>
+        <w:t>Controllers</w:t>
+      </w:r>
+      <w:proofErr w:type="spellEnd"/>
+    </w:p>
+    <w:p>
+      <w:pPr>
+        <w:pStyle w:val="Titre4"/>
+      </w:pPr>
+      <w:r>
+        <w:t>Services</w:t>
+      </w:r>
+    </w:p>
+    <w:p>
+      <w:pPr>
+        <w:pStyle w:val="Titre4"/>
+      </w:pPr>
+      <w:proofErr w:type="gramStart"/>
+      <w:r>
+        <w:t>middlewares</w:t>
+      </w:r>
+      <w:proofErr w:type="gramEnd"/>
+    </w:p>
+    <w:p>
+      <w:pPr>
+        <w:pStyle w:val="Titre2"/>
+      </w:pPr>
+      <w:bookmarkStart w:id="28" w:name="_Toc185244574"/>
+      <w:r>
+        <w:t>Simulation des routes backend</w:t>
+      </w:r>
+      <w:bookmarkEnd w:id="28"/>
+    </w:p>
+    <w:p>
+      <w:pPr>
+        <w:pStyle w:val="Titre3"/>
+      </w:pPr>
+      <w:bookmarkStart w:id="29" w:name="_Toc185244575"/>
+      <w:r>
+        <w:t xml:space="preserve">Installation de </w:t>
+      </w:r>
+      <w:proofErr w:type="spellStart"/>
+      <w:r>
+        <w:t>PostMan</w:t>
+      </w:r>
+      <w:bookmarkEnd w:id="29"/>
+      <w:proofErr w:type="spellEnd"/>
+    </w:p>
+    <w:p>
+      <w:pPr>
+        <w:pStyle w:val="Titre3"/>
+      </w:pPr>
+      <w:bookmarkStart w:id="30" w:name="_Toc185244576"/>
+      <w:r>
+        <w:lastRenderedPageBreak/>
+        <w:t>Tests des routes backend</w:t>
+      </w:r>
+      <w:bookmarkEnd w:id="30"/>
+    </w:p>
+    <w:p>
+      <w:pPr>
+        <w:pStyle w:val="Titre3"/>
+      </w:pPr>
+      <w:bookmarkStart w:id="31" w:name="_Toc185244577"/>
+      <w:r>
+        <w:t>Premiers peuplements de la base MongoDB</w:t>
+      </w:r>
+      <w:bookmarkEnd w:id="31"/>
+    </w:p>
+    <w:p>
+      <w:pPr>
+        <w:pStyle w:val="Titre2"/>
+      </w:pPr>
+      <w:bookmarkStart w:id="32" w:name="_Toc185244578"/>
+      <w:r>
+        <w:t xml:space="preserve">Création du </w:t>
+      </w:r>
+      <w:proofErr w:type="spellStart"/>
+      <w:r>
+        <w:t>front-end</w:t>
+      </w:r>
+      <w:bookmarkEnd w:id="32"/>
+      <w:proofErr w:type="spellEnd"/>
+    </w:p>
+    <w:p>
+      <w:pPr>
+        <w:pStyle w:val="Titre3"/>
+      </w:pPr>
+      <w:bookmarkStart w:id="33" w:name="_Toc185244579"/>
+      <w:r>
+        <w:t>Technologies employées</w:t>
+      </w:r>
+      <w:bookmarkEnd w:id="33"/>
+    </w:p>
+    <w:p>
+      <w:pPr>
+        <w:pStyle w:val="Titre4"/>
+      </w:pPr>
+      <w:r>
+        <w:t>Daisy UI</w:t>
+      </w:r>
+    </w:p>
+    <w:p>
+      <w:pPr>
+        <w:pStyle w:val="Titre4"/>
+      </w:pPr>
+      <w:r>
+        <w:t>Axios</w:t>
+      </w:r>
+    </w:p>
+    <w:p>
+      <w:pPr>
+        <w:pStyle w:val="Titre4"/>
+      </w:pPr>
+      <w:proofErr w:type="spellStart"/>
+      <w:r>
+        <w:t>React</w:t>
+      </w:r>
+      <w:proofErr w:type="spellEnd"/>
+      <w:r>
+        <w:t>-router-dom</w:t>
+      </w:r>
+    </w:p>
+    <w:p>
+      <w:pPr>
+        <w:pStyle w:val="Titre4"/>
+      </w:pPr>
+      <w:proofErr w:type="spellStart"/>
+      <w:r>
+        <w:t>React</w:t>
+      </w:r>
+      <w:proofErr w:type="spellEnd"/>
+      <w:r>
+        <w:t>-big-</w:t>
+      </w:r>
+      <w:proofErr w:type="spellStart"/>
+      <w:r>
+        <w:t>calendar</w:t>
+      </w:r>
+      <w:proofErr w:type="spellEnd"/>
+    </w:p>
+    <w:p>
+      <w:pPr>
+        <w:pStyle w:val="Titre4"/>
+      </w:pPr>
+      <w:proofErr w:type="spellStart"/>
+      <w:r>
+        <w:t>React-toastify</w:t>
+      </w:r>
+      <w:proofErr w:type="spellEnd"/>
+    </w:p>
+    <w:p>
+      <w:pPr>
+        <w:pStyle w:val="Titre3"/>
+      </w:pPr>
+      <w:bookmarkStart w:id="34" w:name="_Toc185244580"/>
+      <w:r>
+        <w:t>Création des routes de navigations</w:t>
+      </w:r>
+      <w:bookmarkEnd w:id="34"/>
+    </w:p>
+    <w:p>
+      <w:pPr>
+        <w:pStyle w:val="Titre3"/>
+      </w:pPr>
+      <w:bookmarkStart w:id="35" w:name="_Toc185244581"/>
+      <w:r>
+        <w:t xml:space="preserve">Création d’un </w:t>
+      </w:r>
+      <w:proofErr w:type="spellStart"/>
+      <w:r>
+        <w:t>layout</w:t>
+      </w:r>
+      <w:bookmarkEnd w:id="35"/>
+      <w:proofErr w:type="spellEnd"/>
+    </w:p>
+    <w:p>
+      <w:pPr>
+        <w:pStyle w:val="Titre2"/>
+      </w:pPr>
+      <w:bookmarkStart w:id="36" w:name="_Toc185244582"/>
+      <w:r>
+        <w:t>Premières fonctionnalités</w:t>
+      </w:r>
+      <w:bookmarkEnd w:id="36"/>
+    </w:p>
+    <w:p>
+      <w:pPr>
+        <w:pStyle w:val="Titre3"/>
+      </w:pPr>
+      <w:bookmarkStart w:id="37" w:name="_Toc185244583"/>
+      <w:proofErr w:type="spellStart"/>
+      <w:r>
+        <w:t>Theme</w:t>
+      </w:r>
+      <w:proofErr w:type="spellEnd"/>
+      <w:r>
+        <w:t xml:space="preserve"> </w:t>
+      </w:r>
+      <w:proofErr w:type="spellStart"/>
+      <w:r>
+        <w:t>toggler</w:t>
+      </w:r>
+      <w:bookmarkEnd w:id="37"/>
+      <w:proofErr w:type="spellEnd"/>
+    </w:p>
+    <w:p>
+      <w:pPr>
+        <w:pStyle w:val="Titre3"/>
+      </w:pPr>
+      <w:bookmarkStart w:id="38" w:name="_Toc185244584"/>
+      <w:r>
+        <w:t>Prise de rendez-vous</w:t>
+      </w:r>
+      <w:bookmarkEnd w:id="38"/>
+    </w:p>
+    <w:p>
+      <w:pPr>
+        <w:pStyle w:val="Titre3"/>
+      </w:pPr>
+      <w:bookmarkStart w:id="39" w:name="_Toc185244585"/>
+      <w:r>
+        <w:t>Login/</w:t>
+      </w:r>
+      <w:proofErr w:type="spellStart"/>
+      <w:r>
+        <w:t>L</w:t>
+      </w:r>
+      <w:r>
+        <w:t>ogout</w:t>
+      </w:r>
+      <w:bookmarkEnd w:id="39"/>
+      <w:proofErr w:type="spellEnd"/>
+    </w:p>
+    <w:p>
+      <w:pPr>
+        <w:pStyle w:val="Titre4"/>
+      </w:pPr>
+      <w:r>
+        <w:t>Page de Login/</w:t>
+      </w:r>
+      <w:proofErr w:type="spellStart"/>
+      <w:r>
+        <w:t>Logout</w:t>
+      </w:r>
+      <w:proofErr w:type="spellEnd"/>
+    </w:p>
+    <w:p>
+      <w:pPr>
+        <w:pStyle w:val="Titre4"/>
+      </w:pPr>
+      <w:r>
+        <w:t>Modale RGPD</w:t>
+      </w:r>
+    </w:p>
+    <w:p>
+      <w:pPr>
+        <w:pStyle w:val="Titre4"/>
+      </w:pPr>
+      <w:r>
+        <w:t>Contexte de l’utilisateur</w:t>
+      </w:r>
+    </w:p>
+    <w:p>
+      <w:pPr>
+        <w:pStyle w:val="Titre2"/>
+      </w:pPr>
+      <w:bookmarkStart w:id="40" w:name="_Toc185244586"/>
+      <w:r>
+        <w:t>Problématiques techniques</w:t>
+      </w:r>
+      <w:bookmarkEnd w:id="40"/>
+    </w:p>
+    <w:p>
+      <w:pPr>
+        <w:pStyle w:val="Titre2"/>
+      </w:pPr>
+      <w:bookmarkStart w:id="41" w:name="_Toc185244587"/>
+      <w:r>
+        <w:t>Solutions envisagées</w:t>
+      </w:r>
+      <w:bookmarkEnd w:id="41"/>
+    </w:p>
+    <w:p>
+      <w:pPr>
+        <w:pStyle w:val="Titre1"/>
+        <w:rPr>
+          <w:b w:val="0"/>
+          <w:bCs/>
+        </w:rPr>
+      </w:pPr>
+      <w:bookmarkStart w:id="42" w:name="_Toc185244588"/>
+      <w:r>
+        <w:rPr>
+          <w:bCs/>
+        </w:rPr>
+        <w:t>Test Titre Section</w:t>
+      </w:r>
+      <w:bookmarkEnd w:id="42"/>
+    </w:p>
+    <w:p>
+      <w:pPr>
+        <w:pStyle w:val="Titre2"/>
+        <w:rPr>
+          <w:b w:val="0"/>
+          <w:bCs/>
+        </w:rPr>
+      </w:pPr>
+      <w:bookmarkStart w:id="43" w:name="_Toc185244589"/>
+      <w:r>
+        <w:rPr>
+          <w:bCs/>
         </w:rPr>
         <w:t>Test Titre secondaire</w:t>
       </w:r>
-      <w:bookmarkEnd w:id="1"/>
+      <w:bookmarkEnd w:id="43"/>
     </w:p>
     <w:p>
       <w:r>
@@ -339,9 +4389,14 @@
       </w:r>
     </w:p>
     <w:p>
+      <w:pPr>
+        <w:pStyle w:val="Titre3"/>
+      </w:pPr>
+      <w:bookmarkStart w:id="44" w:name="_Toc185244590"/>
       <w:r>
         <w:t>Test puce :</w:t>
       </w:r>
+      <w:bookmarkEnd w:id="44"/>
     </w:p>
     <w:p>
       <w:r>
@@ -372,8 +4427,9 @@
         <w:t>Trois</w:t>
       </w:r>
     </w:p>
+    <w:p/>
     <w:sectPr>
-      <w:headerReference w:type="default" r:id="rId10"/>
+      <w:footerReference w:type="default" r:id="rId10"/>
       <w:pgSz w:w="11906" w:h="16838"/>
       <w:pgMar w:top="1417" w:right="1417" w:bottom="1417" w:left="1417" w:header="708" w:footer="708" w:gutter="0"/>
       <w:pgBorders w:offsetFrom="page">
@@ -619,6 +4675,210 @@
 </w:ftr>
 </file>
 
+<file path=word/footer2.xml><?xml version="1.0" encoding="utf-8"?>
+<w:ftr xmlns:wpc="http://schemas.microsoft.com/office/word/2010/wordprocessingCanvas" xmlns:cx="http://schemas.microsoft.com/office/drawing/2014/chartex" xmlns:cx1="http://schemas.microsoft.com/office/drawing/2015/9/8/chartex" xmlns:cx2="http://schemas.microsoft.com/office/drawing/2015/10/21/chartex" xmlns:cx3="http://schemas.microsoft.com/office/drawing/2016/5/9/chartex" xmlns:cx4="http://schemas.microsoft.com/office/drawing/2016/5/10/chartex" xmlns:cx5="http://schemas.microsoft.com/office/drawing/2016/5/11/chartex" xmlns:cx6="http://schemas.microsoft.com/office/drawing/2016/5/12/chartex" xmlns:cx7="http://schemas.microsoft.com/office/drawing/2016/5/13/chartex" xmlns:cx8="http://schemas.microsoft.com/office/drawing/2016/5/14/chartex" xmlns:mc="http://schemas.openxmlformats.org/markup-compatibility/2006" xmlns:aink="http://schemas.microsoft.com/office/drawing/2016/ink" xmlns:am3d="http://schemas.microsoft.com/office/drawing/2017/model3d" xmlns:o="urn:schemas-microsoft-com:office:office" xmlns:oel="http://schemas.microsoft.com/office/2019/extlst" xmlns:r="http://schemas.openxmlformats.org/officeDocument/2006/relationships" xmlns:m="http://schemas.openxmlformats.org/officeDocument/2006/math" xmlns:v="urn:schemas-microsoft-com:vml" xmlns:wp14="http://schemas.microsoft.com/office/word/2010/wordprocessingDrawing" xmlns:wp="http://schemas.openxmlformats.org/drawingml/2006/wordprocessingDrawing" xmlns:w10="urn:schemas-microsoft-com:office:word" xmlns:w="http://schemas.openxmlformats.org/wordprocessingml/2006/main" xmlns:w14="http://schemas.microsoft.com/office/word/2010/wordml" xmlns:w15="http://schemas.microsoft.com/office/word/2012/wordml" xmlns:w16cex="http://schemas.microsoft.com/office/word/2018/wordml/cex" xmlns:w16cid="http://schemas.microsoft.com/office/word/2016/wordml/cid" xmlns:w16="http://schemas.microsoft.com/office/word/2018/wordml" xmlns:w16du="http://schemas.microsoft.com/office/word/2023/wordml/word16du" xmlns:w16sdtdh="http://schemas.microsoft.com/office/word/2020/wordml/sdtdatahash" xmlns:w16se="http://schemas.microsoft.com/office/word/2015/wordml/symex" xmlns:wpg="http://schemas.microsoft.com/office/word/2010/wordprocessingGroup" xmlns:wpi="http://schemas.microsoft.com/office/word/2010/wordprocessingInk" xmlns:wne="http://schemas.microsoft.com/office/word/2006/wordml" xmlns:wps="http://schemas.microsoft.com/office/word/2010/wordprocessingShape" mc:Ignorable="w14 w15 w16se w16cid w16 w16cex w16sdtdh w16du wp14">
+  <w:sdt>
+    <w:sdtPr>
+      <w:id w:val="1226412957"/>
+      <w:docPartObj>
+        <w:docPartGallery w:val="Page Numbers (Bottom of Page)"/>
+        <w:docPartUnique/>
+      </w:docPartObj>
+    </w:sdtPr>
+    <w:sdtContent>
+      <w:p>
+        <w:pPr>
+          <w:pStyle w:val="Pieddepage"/>
+        </w:pPr>
+        <w:r>
+          <w:rPr>
+            <w:noProof/>
+          </w:rPr>
+          <mc:AlternateContent>
+            <mc:Choice Requires="wps">
+              <w:drawing>
+                <wp:anchor distT="0" distB="0" distL="114300" distR="114300" simplePos="0" relativeHeight="251661312" behindDoc="0" locked="0" layoutInCell="1" allowOverlap="1" wp14:anchorId="24B8EAEB" wp14:editId="6518F11E">
+                  <wp:simplePos x="0" y="0"/>
+                  <wp:positionH relativeFrom="page">
+                    <wp:align>right</wp:align>
+                  </wp:positionH>
+                  <wp:positionV relativeFrom="page">
+                    <wp:align>bottom</wp:align>
+                  </wp:positionV>
+                  <wp:extent cx="2125980" cy="2054860"/>
+                  <wp:effectExtent l="7620" t="0" r="0" b="2540"/>
+                  <wp:wrapNone/>
+                  <wp:docPr id="1826741374" name="Triangle isocèle 3"/>
+                  <wp:cNvGraphicFramePr>
+                    <a:graphicFrameLocks xmlns:a="http://schemas.openxmlformats.org/drawingml/2006/main"/>
+                  </wp:cNvGraphicFramePr>
+                  <a:graphic xmlns:a="http://schemas.openxmlformats.org/drawingml/2006/main">
+                    <a:graphicData uri="http://schemas.microsoft.com/office/word/2010/wordprocessingShape">
+                      <wps:wsp>
+                        <wps:cNvSpPr>
+                          <a:spLocks noChangeArrowheads="1"/>
+                        </wps:cNvSpPr>
+                        <wps:spPr bwMode="auto">
+                          <a:xfrm>
+                            <a:off x="0" y="0"/>
+                            <a:ext cx="2125980" cy="2054860"/>
+                          </a:xfrm>
+                          <a:prstGeom prst="triangle">
+                            <a:avLst>
+                              <a:gd name="adj" fmla="val 100000"/>
+                            </a:avLst>
+                          </a:prstGeom>
+                          <a:solidFill>
+                            <a:srgbClr val="D2EAF1"/>
+                          </a:solidFill>
+                          <a:ln>
+                            <a:noFill/>
+                          </a:ln>
+                          <a:extLst>
+                            <a:ext uri="{91240B29-F687-4F45-9708-019B960494DF}">
+                              <a14:hiddenLine xmlns:a14="http://schemas.microsoft.com/office/drawing/2010/main" w="9525">
+                                <a:solidFill>
+                                  <a:srgbClr val="000000"/>
+                                </a:solidFill>
+                                <a:miter lim="800000"/>
+                                <a:headEnd/>
+                                <a:tailEnd/>
+                              </a14:hiddenLine>
+                            </a:ext>
+                          </a:extLst>
+                        </wps:spPr>
+                        <wps:txbx>
+                          <w:txbxContent>
+                            <w:p>
+                              <w:pPr>
+                                <w:jc w:val="center"/>
+                                <w:rPr>
+                                  <w:szCs w:val="72"/>
+                                </w:rPr>
+                              </w:pPr>
+                              <w:r>
+                                <w:rPr>
+                                  <w:rFonts w:eastAsiaTheme="minorEastAsia" w:cs="Times New Roman"/>
+                                </w:rPr>
+                                <w:fldChar w:fldCharType="begin"/>
+                              </w:r>
+                              <w:r>
+                                <w:instrText>PAGE    \* MERGEFORMAT</w:instrText>
+                              </w:r>
+                              <w:r>
+                                <w:rPr>
+                                  <w:rFonts w:eastAsiaTheme="minorEastAsia" w:cs="Times New Roman"/>
+                                </w:rPr>
+                                <w:fldChar w:fldCharType="separate"/>
+                              </w:r>
+                              <w:r>
+                                <w:rPr>
+                                  <w:rFonts w:asciiTheme="majorHAnsi" w:eastAsiaTheme="majorEastAsia" w:hAnsiTheme="majorHAnsi" w:cstheme="majorBidi"/>
+                                  <w:color w:val="FFFFFF" w:themeColor="background1"/>
+                                  <w:sz w:val="72"/>
+                                  <w:szCs w:val="72"/>
+                                </w:rPr>
+                                <w:t>2</w:t>
+                              </w:r>
+                              <w:r>
+                                <w:rPr>
+                                  <w:rFonts w:asciiTheme="majorHAnsi" w:eastAsiaTheme="majorEastAsia" w:hAnsiTheme="majorHAnsi" w:cstheme="majorBidi"/>
+                                  <w:color w:val="FFFFFF" w:themeColor="background1"/>
+                                  <w:sz w:val="72"/>
+                                  <w:szCs w:val="72"/>
+                                </w:rPr>
+                                <w:fldChar w:fldCharType="end"/>
+                              </w:r>
+                            </w:p>
+                          </w:txbxContent>
+                        </wps:txbx>
+                        <wps:bodyPr rot="0" vert="horz" wrap="square" lIns="91440" tIns="45720" rIns="91440" bIns="45720" anchor="t" anchorCtr="0" upright="1">
+                          <a:noAutofit/>
+                        </wps:bodyPr>
+                      </wps:wsp>
+                    </a:graphicData>
+                  </a:graphic>
+                  <wp14:sizeRelH relativeFrom="page">
+                    <wp14:pctWidth>0</wp14:pctWidth>
+                  </wp14:sizeRelH>
+                  <wp14:sizeRelV relativeFrom="page">
+                    <wp14:pctHeight>0</wp14:pctHeight>
+                  </wp14:sizeRelV>
+                </wp:anchor>
+              </w:drawing>
+            </mc:Choice>
+            <mc:Fallback>
+              <w:pict>
+                <v:shapetype w14:anchorId="24B8EAEB" id="_x0000_t5" coordsize="21600,21600" o:spt="5" adj="10800" path="m@0,l,21600r21600,xe">
+                  <v:stroke joinstyle="miter"/>
+                  <v:formulas>
+                    <v:f eqn="val #0"/>
+                    <v:f eqn="prod #0 1 2"/>
+                    <v:f eqn="sum @1 10800 0"/>
+                  </v:formulas>
+                  <v:path gradientshapeok="t" o:connecttype="custom" o:connectlocs="@0,0;@1,10800;0,21600;10800,21600;21600,21600;@2,10800" textboxrect="0,10800,10800,18000;5400,10800,16200,18000;10800,10800,21600,18000;0,7200,7200,21600;7200,7200,14400,21600;14400,7200,21600,21600"/>
+                  <v:handles>
+                    <v:h position="#0,topLeft" xrange="0,21600"/>
+                  </v:handles>
+                </v:shapetype>
+                <v:shape id="_x0000_s1027" type="#_x0000_t5" style="position:absolute;margin-left:116.2pt;margin-top:0;width:167.4pt;height:161.8pt;z-index:251661312;visibility:visible;mso-wrap-style:square;mso-width-percent:0;mso-height-percent:0;mso-wrap-distance-left:9pt;mso-wrap-distance-top:0;mso-wrap-distance-right:9pt;mso-wrap-distance-bottom:0;mso-position-horizontal:right;mso-position-horizontal-relative:page;mso-position-vertical:bottom;mso-position-vertical-relative:page;mso-width-percent:0;mso-height-percent:0;mso-width-relative:page;mso-height-relative:page;v-text-anchor:top" o:gfxdata="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" adj="21600" fillcolor="#d2eaf1" stroked="f">
+                  <v:textbox>
+                    <w:txbxContent>
+                      <w:p>
+                        <w:pPr>
+                          <w:jc w:val="center"/>
+                          <w:rPr>
+                            <w:szCs w:val="72"/>
+                          </w:rPr>
+                        </w:pPr>
+                        <w:r>
+                          <w:rPr>
+                            <w:rFonts w:eastAsiaTheme="minorEastAsia" w:cs="Times New Roman"/>
+                          </w:rPr>
+                          <w:fldChar w:fldCharType="begin"/>
+                        </w:r>
+                        <w:r>
+                          <w:instrText>PAGE    \* MERGEFORMAT</w:instrText>
+                        </w:r>
+                        <w:r>
+                          <w:rPr>
+                            <w:rFonts w:eastAsiaTheme="minorEastAsia" w:cs="Times New Roman"/>
+                          </w:rPr>
+                          <w:fldChar w:fldCharType="separate"/>
+                        </w:r>
+                        <w:r>
+                          <w:rPr>
+                            <w:rFonts w:asciiTheme="majorHAnsi" w:eastAsiaTheme="majorEastAsia" w:hAnsiTheme="majorHAnsi" w:cstheme="majorBidi"/>
+                            <w:color w:val="FFFFFF" w:themeColor="background1"/>
+                            <w:sz w:val="72"/>
+                            <w:szCs w:val="72"/>
+                          </w:rPr>
+                          <w:t>2</w:t>
+                        </w:r>
+                        <w:r>
+                          <w:rPr>
+                            <w:rFonts w:asciiTheme="majorHAnsi" w:eastAsiaTheme="majorEastAsia" w:hAnsiTheme="majorHAnsi" w:cstheme="majorBidi"/>
+                            <w:color w:val="FFFFFF" w:themeColor="background1"/>
+                            <w:sz w:val="72"/>
+                            <w:szCs w:val="72"/>
+                          </w:rPr>
+                          <w:fldChar w:fldCharType="end"/>
+                        </w:r>
+                      </w:p>
+                    </w:txbxContent>
+                  </v:textbox>
+                  <w10:wrap anchorx="page" anchory="page"/>
+                </v:shape>
+              </w:pict>
+            </mc:Fallback>
+          </mc:AlternateContent>
+        </w:r>
+      </w:p>
+    </w:sdtContent>
+  </w:sdt>
+</w:ftr>
+</file>
+
 <file path=word/footnotes.xml><?xml version="1.0" encoding="utf-8"?>
 <w:footnotes xmlns:wpc="http://schemas.microsoft.com/office/word/2010/wordprocessingCanvas" xmlns:cx="http://schemas.microsoft.com/office/drawing/2014/chartex" xmlns:cx1="http://schemas.microsoft.com/office/drawing/2015/9/8/chartex" xmlns:cx2="http://schemas.microsoft.com/office/drawing/2015/10/21/chartex" xmlns:cx3="http://schemas.microsoft.com/office/drawing/2016/5/9/chartex" xmlns:cx4="http://schemas.microsoft.com/office/drawing/2016/5/10/chartex" xmlns:cx5="http://schemas.microsoft.com/office/drawing/2016/5/11/chartex" xmlns:cx6="http://schemas.microsoft.com/office/drawing/2016/5/12/chartex" xmlns:cx7="http://schemas.microsoft.com/office/drawing/2016/5/13/chartex" xmlns:cx8="http://schemas.microsoft.com/office/drawing/2016/5/14/chartex" xmlns:mc="http://schemas.openxmlformats.org/markup-compatibility/2006" xmlns:aink="http://schemas.microsoft.com/office/drawing/2016/ink" xmlns:am3d="http://schemas.microsoft.com/office/drawing/2017/model3d" xmlns:o="urn:schemas-microsoft-com:office:office" xmlns:oel="http://schemas.microsoft.com/office/2019/extlst" xmlns:r="http://schemas.openxmlformats.org/officeDocument/2006/relationships" xmlns:m="http://schemas.openxmlformats.org/officeDocument/2006/math" xmlns:v="urn:schemas-microsoft-com:vml" xmlns:wp14="http://schemas.microsoft.com/office/word/2010/wordprocessingDrawing" xmlns:wp="http://schemas.openxmlformats.org/drawingml/2006/wordprocessingDrawing" xmlns:w10="urn:schemas-microsoft-com:office:word" xmlns:w="http://schemas.openxmlformats.org/wordprocessingml/2006/main" xmlns:w14="http://schemas.microsoft.com/office/word/2010/wordml" xmlns:w15="http://schemas.microsoft.com/office/word/2012/wordml" xmlns:w16cex="http://schemas.microsoft.com/office/word/2018/wordml/cex" xmlns:w16cid="http://schemas.microsoft.com/office/word/2016/wordml/cid" xmlns:w16="http://schemas.microsoft.com/office/word/2018/wordml" xmlns:w16du="http://schemas.microsoft.com/office/word/2023/wordml/word16du" xmlns:w16sdtdh="http://schemas.microsoft.com/office/word/2020/wordml/sdtdatahash" xmlns:w16se="http://schemas.microsoft.com/office/word/2015/wordml/symex" xmlns:wpg="http://schemas.microsoft.com/office/word/2010/wordprocessingGroup" xmlns:wpi="http://schemas.microsoft.com/office/word/2010/wordprocessingInk" xmlns:wne="http://schemas.microsoft.com/office/word/2006/wordml" xmlns:wps="http://schemas.microsoft.com/office/word/2010/wordprocessingShape" mc:Ignorable="w14 w15 w16se w16cid w16 w16cex w16sdtdh w16du wp14">
   <w:footnote w:type="separator" w:id="-1">
@@ -742,25 +5002,130 @@
 </w:hdr>
 </file>
 
-<file path=word/header2.xml><?xml version="1.0" encoding="utf-8"?>
-<w:hdr xmlns:wpc="http://schemas.microsoft.com/office/word/2010/wordprocessingCanvas" xmlns:cx="http://schemas.microsoft.com/office/drawing/2014/chartex" xmlns:cx1="http://schemas.microsoft.com/office/drawing/2015/9/8/chartex" xmlns:cx2="http://schemas.microsoft.com/office/drawing/2015/10/21/chartex" xmlns:cx3="http://schemas.microsoft.com/office/drawing/2016/5/9/chartex" xmlns:cx4="http://schemas.microsoft.com/office/drawing/2016/5/10/chartex" xmlns:cx5="http://schemas.microsoft.com/office/drawing/2016/5/11/chartex" xmlns:cx6="http://schemas.microsoft.com/office/drawing/2016/5/12/chartex" xmlns:cx7="http://schemas.microsoft.com/office/drawing/2016/5/13/chartex" xmlns:cx8="http://schemas.microsoft.com/office/drawing/2016/5/14/chartex" xmlns:mc="http://schemas.openxmlformats.org/markup-compatibility/2006" xmlns:aink="http://schemas.microsoft.com/office/drawing/2016/ink" xmlns:am3d="http://schemas.microsoft.com/office/drawing/2017/model3d" xmlns:o="urn:schemas-microsoft-com:office:office" xmlns:oel="http://schemas.microsoft.com/office/2019/extlst" xmlns:r="http://schemas.openxmlformats.org/officeDocument/2006/relationships" xmlns:m="http://schemas.openxmlformats.org/officeDocument/2006/math" xmlns:v="urn:schemas-microsoft-com:vml" xmlns:wp14="http://schemas.microsoft.com/office/word/2010/wordprocessingDrawing" xmlns:wp="http://schemas.openxmlformats.org/drawingml/2006/wordprocessingDrawing" xmlns:w10="urn:schemas-microsoft-com:office:word" xmlns:w="http://schemas.openxmlformats.org/wordprocessingml/2006/main" xmlns:w14="http://schemas.microsoft.com/office/word/2010/wordml" xmlns:w15="http://schemas.microsoft.com/office/word/2012/wordml" xmlns:w16cex="http://schemas.microsoft.com/office/word/2018/wordml/cex" xmlns:w16cid="http://schemas.microsoft.com/office/word/2016/wordml/cid" xmlns:w16="http://schemas.microsoft.com/office/word/2018/wordml" xmlns:w16du="http://schemas.microsoft.com/office/word/2023/wordml/word16du" xmlns:w16sdtdh="http://schemas.microsoft.com/office/word/2020/wordml/sdtdatahash" xmlns:w16se="http://schemas.microsoft.com/office/word/2015/wordml/symex" xmlns:wpg="http://schemas.microsoft.com/office/word/2010/wordprocessingGroup" xmlns:wpi="http://schemas.microsoft.com/office/word/2010/wordprocessingInk" xmlns:wne="http://schemas.microsoft.com/office/word/2006/wordml" xmlns:wps="http://schemas.microsoft.com/office/word/2010/wordprocessingShape" mc:Ignorable="w14 w15 w16se w16cid w16 w16cex w16sdtdh w16du wp14">
-  <w:p>
-    <w:pPr>
-      <w:pStyle w:val="En-tte"/>
-    </w:pPr>
-  </w:p>
-</w:hdr>
-</file>
-
 <file path=word/numbering.xml><?xml version="1.0" encoding="utf-8"?>
 <w:numbering xmlns:wpc="http://schemas.microsoft.com/office/word/2010/wordprocessingCanvas" xmlns:cx="http://schemas.microsoft.com/office/drawing/2014/chartex" xmlns:cx1="http://schemas.microsoft.com/office/drawing/2015/9/8/chartex" xmlns:cx2="http://schemas.microsoft.com/office/drawing/2015/10/21/chartex" xmlns:cx3="http://schemas.microsoft.com/office/drawing/2016/5/9/chartex" xmlns:cx4="http://schemas.microsoft.com/office/drawing/2016/5/10/chartex" xmlns:cx5="http://schemas.microsoft.com/office/drawing/2016/5/11/chartex" xmlns:cx6="http://schemas.microsoft.com/office/drawing/2016/5/12/chartex" xmlns:cx7="http://schemas.microsoft.com/office/drawing/2016/5/13/chartex" xmlns:cx8="http://schemas.microsoft.com/office/drawing/2016/5/14/chartex" xmlns:mc="http://schemas.openxmlformats.org/markup-compatibility/2006" xmlns:aink="http://schemas.microsoft.com/office/drawing/2016/ink" xmlns:am3d="http://schemas.microsoft.com/office/drawing/2017/model3d" xmlns:o="urn:schemas-microsoft-com:office:office" xmlns:oel="http://schemas.microsoft.com/office/2019/extlst" xmlns:r="http://schemas.openxmlformats.org/officeDocument/2006/relationships" xmlns:m="http://schemas.openxmlformats.org/officeDocument/2006/math" xmlns:v="urn:schemas-microsoft-com:vml" xmlns:wp14="http://schemas.microsoft.com/office/word/2010/wordprocessingDrawing" xmlns:wp="http://schemas.openxmlformats.org/drawingml/2006/wordprocessingDrawing" xmlns:w10="urn:schemas-microsoft-com:office:word" xmlns:w="http://schemas.openxmlformats.org/wordprocessingml/2006/main" xmlns:w14="http://schemas.microsoft.com/office/word/2010/wordml" xmlns:w15="http://schemas.microsoft.com/office/word/2012/wordml" xmlns:w16cex="http://schemas.microsoft.com/office/word/2018/wordml/cex" xmlns:w16cid="http://schemas.microsoft.com/office/word/2016/wordml/cid" xmlns:w16="http://schemas.microsoft.com/office/word/2018/wordml" xmlns:w16du="http://schemas.microsoft.com/office/word/2023/wordml/word16du" xmlns:w16sdtdh="http://schemas.microsoft.com/office/word/2020/wordml/sdtdatahash" xmlns:w16se="http://schemas.microsoft.com/office/word/2015/wordml/symex" xmlns:wpg="http://schemas.microsoft.com/office/word/2010/wordprocessingGroup" xmlns:wpi="http://schemas.microsoft.com/office/word/2010/wordprocessingInk" xmlns:wne="http://schemas.microsoft.com/office/word/2006/wordml" xmlns:wps="http://schemas.microsoft.com/office/word/2010/wordprocessingShape" mc:Ignorable="w14 w15 w16se w16cid w16 w16cex w16sdtdh w16du wp14">
   <w:abstractNum w:abstractNumId="0" w15:restartNumberingAfterBreak="0">
-    <w:nsid w:val="768C250C"/>
+    <w:nsid w:val="66D126C7"/>
     <w:multiLevelType w:val="hybridMultilevel"/>
-    <w:tmpl w:val="FDB83EF4"/>
-    <w:lvl w:ilvl="0" w:tplc="040C0001">
+    <w:tmpl w:val="CA48E096"/>
+    <w:lvl w:ilvl="0" w:tplc="19149C84">
       <w:start w:val="1"/>
       <w:numFmt w:val="bullet"/>
+      <w:pStyle w:val="Titre4"/>
+      <w:lvlText w:val=""/>
+      <w:lvlJc w:val="left"/>
+      <w:pPr>
+        <w:ind w:left="1068" w:hanging="360"/>
+      </w:pPr>
+      <w:rPr>
+        <w:rFonts w:ascii="Wingdings" w:hAnsi="Wingdings" w:hint="default"/>
+      </w:rPr>
+    </w:lvl>
+    <w:lvl w:ilvl="1" w:tplc="040C0003" w:tentative="1">
+      <w:start w:val="1"/>
+      <w:numFmt w:val="bullet"/>
+      <w:lvlText w:val="o"/>
+      <w:lvlJc w:val="left"/>
+      <w:pPr>
+        <w:ind w:left="1788" w:hanging="360"/>
+      </w:pPr>
+      <w:rPr>
+        <w:rFonts w:ascii="Courier New" w:hAnsi="Courier New" w:cs="Courier New" w:hint="default"/>
+      </w:rPr>
+    </w:lvl>
+    <w:lvl w:ilvl="2" w:tplc="040C0005" w:tentative="1">
+      <w:start w:val="1"/>
+      <w:numFmt w:val="bullet"/>
+      <w:lvlText w:val=""/>
+      <w:lvlJc w:val="left"/>
+      <w:pPr>
+        <w:ind w:left="2508" w:hanging="360"/>
+      </w:pPr>
+      <w:rPr>
+        <w:rFonts w:ascii="Wingdings" w:hAnsi="Wingdings" w:hint="default"/>
+      </w:rPr>
+    </w:lvl>
+    <w:lvl w:ilvl="3" w:tplc="040C0001" w:tentative="1">
+      <w:start w:val="1"/>
+      <w:numFmt w:val="bullet"/>
+      <w:lvlText w:val=""/>
+      <w:lvlJc w:val="left"/>
+      <w:pPr>
+        <w:ind w:left="3228" w:hanging="360"/>
+      </w:pPr>
+      <w:rPr>
+        <w:rFonts w:ascii="Symbol" w:hAnsi="Symbol" w:hint="default"/>
+      </w:rPr>
+    </w:lvl>
+    <w:lvl w:ilvl="4" w:tplc="040C0003" w:tentative="1">
+      <w:start w:val="1"/>
+      <w:numFmt w:val="bullet"/>
+      <w:lvlText w:val="o"/>
+      <w:lvlJc w:val="left"/>
+      <w:pPr>
+        <w:ind w:left="3948" w:hanging="360"/>
+      </w:pPr>
+      <w:rPr>
+        <w:rFonts w:ascii="Courier New" w:hAnsi="Courier New" w:cs="Courier New" w:hint="default"/>
+      </w:rPr>
+    </w:lvl>
+    <w:lvl w:ilvl="5" w:tplc="040C0005" w:tentative="1">
+      <w:start w:val="1"/>
+      <w:numFmt w:val="bullet"/>
+      <w:lvlText w:val=""/>
+      <w:lvlJc w:val="left"/>
+      <w:pPr>
+        <w:ind w:left="4668" w:hanging="360"/>
+      </w:pPr>
+      <w:rPr>
+        <w:rFonts w:ascii="Wingdings" w:hAnsi="Wingdings" w:hint="default"/>
+      </w:rPr>
+    </w:lvl>
+    <w:lvl w:ilvl="6" w:tplc="040C0001" w:tentative="1">
+      <w:start w:val="1"/>
+      <w:numFmt w:val="bullet"/>
+      <w:lvlText w:val=""/>
+      <w:lvlJc w:val="left"/>
+      <w:pPr>
+        <w:ind w:left="5388" w:hanging="360"/>
+      </w:pPr>
+      <w:rPr>
+        <w:rFonts w:ascii="Symbol" w:hAnsi="Symbol" w:hint="default"/>
+      </w:rPr>
+    </w:lvl>
+    <w:lvl w:ilvl="7" w:tplc="040C0003" w:tentative="1">
+      <w:start w:val="1"/>
+      <w:numFmt w:val="bullet"/>
+      <w:lvlText w:val="o"/>
+      <w:lvlJc w:val="left"/>
+      <w:pPr>
+        <w:ind w:left="6108" w:hanging="360"/>
+      </w:pPr>
+      <w:rPr>
+        <w:rFonts w:ascii="Courier New" w:hAnsi="Courier New" w:cs="Courier New" w:hint="default"/>
+      </w:rPr>
+    </w:lvl>
+    <w:lvl w:ilvl="8" w:tplc="040C0005" w:tentative="1">
+      <w:start w:val="1"/>
+      <w:numFmt w:val="bullet"/>
+      <w:lvlText w:val=""/>
+      <w:lvlJc w:val="left"/>
+      <w:pPr>
+        <w:ind w:left="6828" w:hanging="360"/>
+      </w:pPr>
+      <w:rPr>
+        <w:rFonts w:ascii="Wingdings" w:hAnsi="Wingdings" w:hint="default"/>
+      </w:rPr>
+    </w:lvl>
+  </w:abstractNum>
+  <w:abstractNum w:abstractNumId="1" w15:restartNumberingAfterBreak="0">
+    <w:nsid w:val="6C4A1780"/>
+    <w:multiLevelType w:val="hybridMultilevel"/>
+    <w:tmpl w:val="8D9896B0"/>
+    <w:lvl w:ilvl="0" w:tplc="8314FD70">
+      <w:start w:val="1"/>
+      <w:numFmt w:val="bullet"/>
+      <w:pStyle w:val="Titre3"/>
       <w:lvlText w:val=""/>
       <w:lvlJc w:val="left"/>
       <w:pPr>
@@ -867,7 +5232,126 @@
       </w:rPr>
     </w:lvl>
   </w:abstractNum>
+  <w:abstractNum w:abstractNumId="2" w15:restartNumberingAfterBreak="0">
+    <w:nsid w:val="768C250C"/>
+    <w:multiLevelType w:val="hybridMultilevel"/>
+    <w:tmpl w:val="FDB83EF4"/>
+    <w:lvl w:ilvl="0" w:tplc="040C0001">
+      <w:start w:val="1"/>
+      <w:numFmt w:val="bullet"/>
+      <w:lvlText w:val=""/>
+      <w:lvlJc w:val="left"/>
+      <w:pPr>
+        <w:ind w:left="720" w:hanging="360"/>
+      </w:pPr>
+      <w:rPr>
+        <w:rFonts w:ascii="Symbol" w:hAnsi="Symbol" w:hint="default"/>
+      </w:rPr>
+    </w:lvl>
+    <w:lvl w:ilvl="1" w:tplc="040C0003" w:tentative="1">
+      <w:start w:val="1"/>
+      <w:numFmt w:val="bullet"/>
+      <w:lvlText w:val="o"/>
+      <w:lvlJc w:val="left"/>
+      <w:pPr>
+        <w:ind w:left="1440" w:hanging="360"/>
+      </w:pPr>
+      <w:rPr>
+        <w:rFonts w:ascii="Courier New" w:hAnsi="Courier New" w:cs="Courier New" w:hint="default"/>
+      </w:rPr>
+    </w:lvl>
+    <w:lvl w:ilvl="2" w:tplc="040C0005" w:tentative="1">
+      <w:start w:val="1"/>
+      <w:numFmt w:val="bullet"/>
+      <w:lvlText w:val=""/>
+      <w:lvlJc w:val="left"/>
+      <w:pPr>
+        <w:ind w:left="2160" w:hanging="360"/>
+      </w:pPr>
+      <w:rPr>
+        <w:rFonts w:ascii="Wingdings" w:hAnsi="Wingdings" w:hint="default"/>
+      </w:rPr>
+    </w:lvl>
+    <w:lvl w:ilvl="3" w:tplc="040C0001" w:tentative="1">
+      <w:start w:val="1"/>
+      <w:numFmt w:val="bullet"/>
+      <w:lvlText w:val=""/>
+      <w:lvlJc w:val="left"/>
+      <w:pPr>
+        <w:ind w:left="2880" w:hanging="360"/>
+      </w:pPr>
+      <w:rPr>
+        <w:rFonts w:ascii="Symbol" w:hAnsi="Symbol" w:hint="default"/>
+      </w:rPr>
+    </w:lvl>
+    <w:lvl w:ilvl="4" w:tplc="040C0003" w:tentative="1">
+      <w:start w:val="1"/>
+      <w:numFmt w:val="bullet"/>
+      <w:lvlText w:val="o"/>
+      <w:lvlJc w:val="left"/>
+      <w:pPr>
+        <w:ind w:left="3600" w:hanging="360"/>
+      </w:pPr>
+      <w:rPr>
+        <w:rFonts w:ascii="Courier New" w:hAnsi="Courier New" w:cs="Courier New" w:hint="default"/>
+      </w:rPr>
+    </w:lvl>
+    <w:lvl w:ilvl="5" w:tplc="040C0005" w:tentative="1">
+      <w:start w:val="1"/>
+      <w:numFmt w:val="bullet"/>
+      <w:lvlText w:val=""/>
+      <w:lvlJc w:val="left"/>
+      <w:pPr>
+        <w:ind w:left="4320" w:hanging="360"/>
+      </w:pPr>
+      <w:rPr>
+        <w:rFonts w:ascii="Wingdings" w:hAnsi="Wingdings" w:hint="default"/>
+      </w:rPr>
+    </w:lvl>
+    <w:lvl w:ilvl="6" w:tplc="040C0001" w:tentative="1">
+      <w:start w:val="1"/>
+      <w:numFmt w:val="bullet"/>
+      <w:lvlText w:val=""/>
+      <w:lvlJc w:val="left"/>
+      <w:pPr>
+        <w:ind w:left="5040" w:hanging="360"/>
+      </w:pPr>
+      <w:rPr>
+        <w:rFonts w:ascii="Symbol" w:hAnsi="Symbol" w:hint="default"/>
+      </w:rPr>
+    </w:lvl>
+    <w:lvl w:ilvl="7" w:tplc="040C0003" w:tentative="1">
+      <w:start w:val="1"/>
+      <w:numFmt w:val="bullet"/>
+      <w:lvlText w:val="o"/>
+      <w:lvlJc w:val="left"/>
+      <w:pPr>
+        <w:ind w:left="5760" w:hanging="360"/>
+      </w:pPr>
+      <w:rPr>
+        <w:rFonts w:ascii="Courier New" w:hAnsi="Courier New" w:cs="Courier New" w:hint="default"/>
+      </w:rPr>
+    </w:lvl>
+    <w:lvl w:ilvl="8" w:tplc="040C0005" w:tentative="1">
+      <w:start w:val="1"/>
+      <w:numFmt w:val="bullet"/>
+      <w:lvlText w:val=""/>
+      <w:lvlJc w:val="left"/>
+      <w:pPr>
+        <w:ind w:left="6480" w:hanging="360"/>
+      </w:pPr>
+      <w:rPr>
+        <w:rFonts w:ascii="Wingdings" w:hAnsi="Wingdings" w:hint="default"/>
+      </w:rPr>
+    </w:lvl>
+  </w:abstractNum>
   <w:num w:numId="1" w16cid:durableId="1629513470">
+    <w:abstractNumId w:val="2"/>
+  </w:num>
+  <w:num w:numId="2" w16cid:durableId="961612786">
+    <w:abstractNumId w:val="1"/>
+  </w:num>
+  <w:num w:numId="3" w16cid:durableId="164053412">
     <w:abstractNumId w:val="0"/>
   </w:num>
 </w:numbering>
@@ -1273,6 +5757,7 @@
   <w:style w:type="paragraph" w:default="1" w:styleId="Normal">
     <w:name w:val="Normal"/>
     <w:qFormat/>
+    <w:rsid w:val="003B3CEB"/>
   </w:style>
   <w:style w:type="paragraph" w:styleId="Titre1">
     <w:name w:val="heading 1"/>
@@ -1281,16 +5766,18 @@
     <w:link w:val="Titre1Car"/>
     <w:uiPriority w:val="9"/>
     <w:qFormat/>
-    <w:rsid w:val="00E07D60"/>
+    <w:rsid w:val="003B3CEB"/>
     <w:pPr>
       <w:keepNext/>
       <w:keepLines/>
       <w:spacing w:before="240" w:after="0"/>
+      <w:ind w:left="-227"/>
       <w:outlineLvl w:val="0"/>
     </w:pPr>
     <w:rPr>
       <w:rFonts w:asciiTheme="majorHAnsi" w:eastAsiaTheme="majorEastAsia" w:hAnsiTheme="majorHAnsi" w:cstheme="majorBidi"/>
-      <w:color w:val="31479E" w:themeColor="accent1" w:themeShade="BF"/>
+      <w:b/>
+      <w:color w:val="4EACF3" w:themeColor="background2" w:themeShade="BF"/>
       <w:sz w:val="32"/>
       <w:szCs w:val="32"/>
     </w:rPr>
@@ -1303,24 +5790,95 @@
     <w:uiPriority w:val="9"/>
     <w:unhideWhenUsed/>
     <w:qFormat/>
-    <w:rsid w:val="00E07D60"/>
+    <w:rsid w:val="003B3CEB"/>
     <w:pPr>
       <w:keepNext/>
       <w:keepLines/>
       <w:spacing w:before="40" w:after="0"/>
+      <w:ind w:left="-113"/>
       <w:outlineLvl w:val="1"/>
     </w:pPr>
     <w:rPr>
       <w:rFonts w:asciiTheme="majorHAnsi" w:eastAsiaTheme="majorEastAsia" w:hAnsiTheme="majorHAnsi" w:cstheme="majorBidi"/>
-      <w:color w:val="31479E" w:themeColor="accent1" w:themeShade="BF"/>
+      <w:b/>
+      <w:color w:val="FFCCA6" w:themeColor="accent5" w:themeTint="66"/>
       <w:sz w:val="26"/>
       <w:szCs w:val="26"/>
+    </w:rPr>
+  </w:style>
+  <w:style w:type="paragraph" w:styleId="Titre3">
+    <w:name w:val="heading 3"/>
+    <w:basedOn w:val="Normal"/>
+    <w:next w:val="Normal"/>
+    <w:link w:val="Titre3Car"/>
+    <w:uiPriority w:val="9"/>
+    <w:unhideWhenUsed/>
+    <w:qFormat/>
+    <w:rsid w:val="00625896"/>
+    <w:pPr>
+      <w:keepNext/>
+      <w:keepLines/>
+      <w:numPr>
+        <w:numId w:val="2"/>
+      </w:numPr>
+      <w:spacing w:before="40" w:after="0"/>
+      <w:outlineLvl w:val="2"/>
+    </w:pPr>
+    <w:rPr>
+      <w:rFonts w:asciiTheme="majorHAnsi" w:eastAsiaTheme="majorEastAsia" w:hAnsiTheme="majorHAnsi" w:cstheme="majorBidi"/>
+      <w:color w:val="4EACF3" w:themeColor="background2" w:themeShade="BF"/>
+      <w:sz w:val="24"/>
+      <w:szCs w:val="24"/>
+    </w:rPr>
+  </w:style>
+  <w:style w:type="paragraph" w:styleId="Titre4">
+    <w:name w:val="heading 4"/>
+    <w:basedOn w:val="Normal"/>
+    <w:next w:val="Normal"/>
+    <w:link w:val="Titre4Car"/>
+    <w:uiPriority w:val="9"/>
+    <w:unhideWhenUsed/>
+    <w:qFormat/>
+    <w:rsid w:val="00625896"/>
+    <w:pPr>
+      <w:keepNext/>
+      <w:keepLines/>
+      <w:numPr>
+        <w:numId w:val="3"/>
+      </w:numPr>
+      <w:spacing w:before="40" w:after="0"/>
+      <w:outlineLvl w:val="3"/>
+    </w:pPr>
+    <w:rPr>
+      <w:rFonts w:asciiTheme="majorHAnsi" w:eastAsiaTheme="majorEastAsia" w:hAnsiTheme="majorHAnsi" w:cstheme="majorBidi"/>
+      <w:i/>
+      <w:iCs/>
+      <w:color w:val="FFCCA6" w:themeColor="accent5" w:themeTint="66"/>
+    </w:rPr>
+  </w:style>
+  <w:style w:type="paragraph" w:styleId="Titre5">
+    <w:name w:val="heading 5"/>
+    <w:basedOn w:val="Normal"/>
+    <w:next w:val="Normal"/>
+    <w:link w:val="Titre5Car"/>
+    <w:uiPriority w:val="9"/>
+    <w:unhideWhenUsed/>
+    <w:qFormat/>
+    <w:rsid w:val="00625896"/>
+    <w:pPr>
+      <w:keepNext/>
+      <w:keepLines/>
+      <w:spacing w:before="40" w:after="0"/>
+      <w:outlineLvl w:val="4"/>
+    </w:pPr>
+    <w:rPr>
+      <w:rFonts w:asciiTheme="majorHAnsi" w:eastAsiaTheme="majorEastAsia" w:hAnsiTheme="majorHAnsi" w:cstheme="majorBidi"/>
+      <w:color w:val="31479E" w:themeColor="accent1" w:themeShade="BF"/>
     </w:rPr>
   </w:style>
   <w:style w:type="character" w:default="1" w:styleId="Policepardfaut">
     <w:name w:val="Default Paragraph Font"/>
     <w:uiPriority w:val="1"/>
-    <w:semiHidden/>
     <w:unhideWhenUsed/>
   </w:style>
   <w:style w:type="table" w:default="1" w:styleId="TableauNormal">
@@ -1400,10 +5958,11 @@
     <w:basedOn w:val="Policepardfaut"/>
     <w:link w:val="Titre1"/>
     <w:uiPriority w:val="9"/>
-    <w:rsid w:val="00E07D60"/>
+    <w:rsid w:val="003B3CEB"/>
     <w:rPr>
       <w:rFonts w:asciiTheme="majorHAnsi" w:eastAsiaTheme="majorEastAsia" w:hAnsiTheme="majorHAnsi" w:cstheme="majorBidi"/>
-      <w:color w:val="31479E" w:themeColor="accent1" w:themeShade="BF"/>
+      <w:b/>
+      <w:color w:val="4EACF3" w:themeColor="background2" w:themeShade="BF"/>
       <w:sz w:val="32"/>
       <w:szCs w:val="32"/>
     </w:rPr>
@@ -1413,10 +5972,11 @@
     <w:basedOn w:val="Policepardfaut"/>
     <w:link w:val="Titre2"/>
     <w:uiPriority w:val="9"/>
-    <w:rsid w:val="00E07D60"/>
+    <w:rsid w:val="003B3CEB"/>
     <w:rPr>
       <w:rFonts w:asciiTheme="majorHAnsi" w:eastAsiaTheme="majorEastAsia" w:hAnsiTheme="majorHAnsi" w:cstheme="majorBidi"/>
-      <w:color w:val="31479E" w:themeColor="accent1" w:themeShade="BF"/>
+      <w:b/>
+      <w:color w:val="FFCCA6" w:themeColor="accent5" w:themeTint="66"/>
       <w:sz w:val="26"/>
       <w:szCs w:val="26"/>
     </w:rPr>
@@ -1596,6 +6156,56 @@
       <w:color w:val="404040" w:themeColor="text1" w:themeTint="BF"/>
     </w:rPr>
   </w:style>
+  <w:style w:type="character" w:customStyle="1" w:styleId="Titre3Car">
+    <w:name w:val="Titre 3 Car"/>
+    <w:basedOn w:val="Policepardfaut"/>
+    <w:link w:val="Titre3"/>
+    <w:uiPriority w:val="9"/>
+    <w:rsid w:val="00625896"/>
+    <w:rPr>
+      <w:rFonts w:asciiTheme="majorHAnsi" w:eastAsiaTheme="majorEastAsia" w:hAnsiTheme="majorHAnsi" w:cstheme="majorBidi"/>
+      <w:color w:val="4EACF3" w:themeColor="background2" w:themeShade="BF"/>
+      <w:sz w:val="24"/>
+      <w:szCs w:val="24"/>
+    </w:rPr>
+  </w:style>
+  <w:style w:type="paragraph" w:styleId="TM3">
+    <w:name w:val="toc 3"/>
+    <w:basedOn w:val="Normal"/>
+    <w:next w:val="Normal"/>
+    <w:autoRedefine/>
+    <w:uiPriority w:val="39"/>
+    <w:unhideWhenUsed/>
+    <w:rsid w:val="0000699E"/>
+    <w:pPr>
+      <w:spacing w:after="100"/>
+      <w:ind w:left="440"/>
+    </w:pPr>
+  </w:style>
+  <w:style w:type="character" w:customStyle="1" w:styleId="Titre4Car">
+    <w:name w:val="Titre 4 Car"/>
+    <w:basedOn w:val="Policepardfaut"/>
+    <w:link w:val="Titre4"/>
+    <w:uiPriority w:val="9"/>
+    <w:rsid w:val="00625896"/>
+    <w:rPr>
+      <w:rFonts w:asciiTheme="majorHAnsi" w:eastAsiaTheme="majorEastAsia" w:hAnsiTheme="majorHAnsi" w:cstheme="majorBidi"/>
+      <w:i/>
+      <w:iCs/>
+      <w:color w:val="FFCCA6" w:themeColor="accent5" w:themeTint="66"/>
+    </w:rPr>
+  </w:style>
+  <w:style w:type="character" w:customStyle="1" w:styleId="Titre5Car">
+    <w:name w:val="Titre 5 Car"/>
+    <w:basedOn w:val="Policepardfaut"/>
+    <w:link w:val="Titre5"/>
+    <w:uiPriority w:val="9"/>
+    <w:rsid w:val="00625896"/>
+    <w:rPr>
+      <w:rFonts w:asciiTheme="majorHAnsi" w:eastAsiaTheme="majorEastAsia" w:hAnsiTheme="majorHAnsi" w:cstheme="majorBidi"/>
+      <w:color w:val="31479E" w:themeColor="accent1" w:themeShade="BF"/>
+    </w:rPr>
+  </w:style>
 </w:styles>
 </file>
 
@@ -1638,10 +6248,10 @@
 
 <file path=word/glossary/fontTable.xml><?xml version="1.0" encoding="utf-8"?>
 <w:fonts xmlns:mc="http://schemas.openxmlformats.org/markup-compatibility/2006" xmlns:r="http://schemas.openxmlformats.org/officeDocument/2006/relationships" xmlns:w="http://schemas.openxmlformats.org/wordprocessingml/2006/main" xmlns:w14="http://schemas.microsoft.com/office/word/2010/wordml" xmlns:w15="http://schemas.microsoft.com/office/word/2012/wordml" xmlns:w16cex="http://schemas.microsoft.com/office/word/2018/wordml/cex" xmlns:w16cid="http://schemas.microsoft.com/office/word/2016/wordml/cid" xmlns:w16="http://schemas.microsoft.com/office/word/2018/wordml" xmlns:w16du="http://schemas.microsoft.com/office/word/2023/wordml/word16du" xmlns:w16sdtdh="http://schemas.microsoft.com/office/word/2020/wordml/sdtdatahash" xmlns:w16se="http://schemas.microsoft.com/office/word/2015/wordml/symex" mc:Ignorable="w14 w15 w16se w16cid w16 w16cex w16sdtdh w16du">
-  <w:font w:name="Symbol">
-    <w:panose1 w:val="05050102010706020507"/>
+  <w:font w:name="Wingdings">
+    <w:panose1 w:val="05000000000000000000"/>
     <w:charset w:val="02"/>
-    <w:family w:val="roman"/>
+    <w:family w:val="auto"/>
     <w:pitch w:val="variable"/>
     <w:sig w:usb0="00000000" w:usb1="10000000" w:usb2="00000000" w:usb3="00000000" w:csb0="80000000" w:csb1="00000000"/>
   </w:font>
@@ -1659,10 +6269,10 @@
     <w:pitch w:val="fixed"/>
     <w:sig w:usb0="E0002EFF" w:usb1="C0007843" w:usb2="00000009" w:usb3="00000000" w:csb0="000001FF" w:csb1="00000000"/>
   </w:font>
-  <w:font w:name="Wingdings">
-    <w:panose1 w:val="05000000000000000000"/>
+  <w:font w:name="Symbol">
+    <w:panose1 w:val="05050102010706020507"/>
     <w:charset w:val="02"/>
-    <w:family w:val="auto"/>
+    <w:family w:val="roman"/>
     <w:pitch w:val="variable"/>
     <w:sig w:usb0="00000000" w:usb1="10000000" w:usb2="00000000" w:usb3="00000000" w:csb0="80000000" w:csb1="00000000"/>
   </w:font>
@@ -1700,11 +6310,14 @@
   </w:compat>
   <w:rsids>
     <w:rsidRoot w:val="00587B05"/>
+    <w:rsid w:val="00003E17"/>
     <w:rsid w:val="000A7D48"/>
     <w:rsid w:val="00361BEC"/>
     <w:rsid w:val="00390939"/>
     <w:rsid w:val="00587B05"/>
     <w:rsid w:val="005D0A1E"/>
+    <w:rsid w:val="0063166D"/>
+    <w:rsid w:val="00853A70"/>
     <w:rsid w:val="00FA6F8B"/>
   </w:rsids>
   <m:mathPr>
@@ -2156,18 +6769,6 @@
     <w:semiHidden/>
     <w:unhideWhenUsed/>
   </w:style>
-  <w:style w:type="paragraph" w:customStyle="1" w:styleId="F522DE69FDA24766AF89CACCF50375C1">
-    <w:name w:val="F522DE69FDA24766AF89CACCF50375C1"/>
-    <w:rsid w:val="00FA6F8B"/>
-  </w:style>
-  <w:style w:type="paragraph" w:customStyle="1" w:styleId="32F8CDDA48AE45C397FA11BCEE5E2215">
-    <w:name w:val="32F8CDDA48AE45C397FA11BCEE5E2215"/>
-    <w:rsid w:val="00587B05"/>
-  </w:style>
-  <w:style w:type="paragraph" w:customStyle="1" w:styleId="A20B2DCE75E149E598BFE3D121F017FC">
-    <w:name w:val="A20B2DCE75E149E598BFE3D121F017FC"/>
-    <w:rsid w:val="00FA6F8B"/>
-  </w:style>
   <w:style w:type="paragraph" w:customStyle="1" w:styleId="20959D37B83D430EA3F728C9F2A52838">
     <w:name w:val="20959D37B83D430EA3F728C9F2A52838"/>
     <w:rsid w:val="00FA6F8B"/>

</xml_diff>

<commit_message>
màj du dossier projet
</commit_message>
<xml_diff>
--- a/Dossier_Projet.docx
+++ b/Dossier_Projet.docx
@@ -117,7 +117,7 @@
           <w:r>
             <w:fldChar w:fldCharType="separate"/>
           </w:r>
-          <w:hyperlink w:anchor="_Toc185255559" w:history="1">
+          <w:hyperlink w:anchor="_Toc185341968" w:history="1">
             <w:r>
               <w:rPr>
                 <w:rStyle w:val="Lienhypertexte"/>
@@ -144,7 +144,7 @@
                 <w:noProof/>
                 <w:webHidden/>
               </w:rPr>
-              <w:instrText xml:space="preserve"> PAGEREF _Toc185255559 \h </w:instrText>
+              <w:instrText xml:space="preserve"> PAGEREF _Toc185341968 \h </w:instrText>
             </w:r>
             <w:r>
               <w:rPr>
@@ -187,7 +187,7 @@
               <w:lang w:eastAsia="fr-FR"/>
             </w:rPr>
           </w:pPr>
-          <w:hyperlink w:anchor="_Toc185255560" w:history="1">
+          <w:hyperlink w:anchor="_Toc185341969" w:history="1">
             <w:r>
               <w:rPr>
                 <w:rStyle w:val="Lienhypertexte"/>
@@ -214,7 +214,7 @@
                 <w:noProof/>
                 <w:webHidden/>
               </w:rPr>
-              <w:instrText xml:space="preserve"> PAGEREF _Toc185255560 \h </w:instrText>
+              <w:instrText xml:space="preserve"> PAGEREF _Toc185341969 \h </w:instrText>
             </w:r>
             <w:r>
               <w:rPr>
@@ -257,7 +257,7 @@
               <w:lang w:eastAsia="fr-FR"/>
             </w:rPr>
           </w:pPr>
-          <w:hyperlink w:anchor="_Toc185255561" w:history="1">
+          <w:hyperlink w:anchor="_Toc185341970" w:history="1">
             <w:r>
               <w:rPr>
                 <w:rStyle w:val="Lienhypertexte"/>
@@ -284,7 +284,7 @@
                 <w:noProof/>
                 <w:webHidden/>
               </w:rPr>
-              <w:instrText xml:space="preserve"> PAGEREF _Toc185255561 \h </w:instrText>
+              <w:instrText xml:space="preserve"> PAGEREF _Toc185341970 \h </w:instrText>
             </w:r>
             <w:r>
               <w:rPr>
@@ -327,7 +327,7 @@
               <w:lang w:eastAsia="fr-FR"/>
             </w:rPr>
           </w:pPr>
-          <w:hyperlink w:anchor="_Toc185255562" w:history="1">
+          <w:hyperlink w:anchor="_Toc185341971" w:history="1">
             <w:r>
               <w:rPr>
                 <w:rStyle w:val="Lienhypertexte"/>
@@ -355,7 +355,7 @@
                 <w:noProof/>
                 <w:webHidden/>
               </w:rPr>
-              <w:instrText xml:space="preserve"> PAGEREF _Toc185255562 \h </w:instrText>
+              <w:instrText xml:space="preserve"> PAGEREF _Toc185341971 \h </w:instrText>
             </w:r>
             <w:r>
               <w:rPr>
@@ -398,7 +398,7 @@
               <w:lang w:eastAsia="fr-FR"/>
             </w:rPr>
           </w:pPr>
-          <w:hyperlink w:anchor="_Toc185255563" w:history="1">
+          <w:hyperlink w:anchor="_Toc185341972" w:history="1">
             <w:r>
               <w:rPr>
                 <w:rStyle w:val="Lienhypertexte"/>
@@ -426,7 +426,7 @@
                 <w:noProof/>
                 <w:webHidden/>
               </w:rPr>
-              <w:instrText xml:space="preserve"> PAGEREF _Toc185255563 \h </w:instrText>
+              <w:instrText xml:space="preserve"> PAGEREF _Toc185341972 \h </w:instrText>
             </w:r>
             <w:r>
               <w:rPr>
@@ -469,7 +469,7 @@
               <w:lang w:eastAsia="fr-FR"/>
             </w:rPr>
           </w:pPr>
-          <w:hyperlink w:anchor="_Toc185255564" w:history="1">
+          <w:hyperlink w:anchor="_Toc185341973" w:history="1">
             <w:r>
               <w:rPr>
                 <w:rStyle w:val="Lienhypertexte"/>
@@ -496,7 +496,7 @@
                 <w:noProof/>
                 <w:webHidden/>
               </w:rPr>
-              <w:instrText xml:space="preserve"> PAGEREF _Toc185255564 \h </w:instrText>
+              <w:instrText xml:space="preserve"> PAGEREF _Toc185341973 \h </w:instrText>
             </w:r>
             <w:r>
               <w:rPr>
@@ -540,7 +540,7 @@
               <w:lang w:eastAsia="fr-FR"/>
             </w:rPr>
           </w:pPr>
-          <w:hyperlink w:anchor="_Toc185255565" w:history="1">
+          <w:hyperlink w:anchor="_Toc185341974" w:history="1">
             <w:r>
               <w:rPr>
                 <w:rStyle w:val="Lienhypertexte"/>
@@ -583,7 +583,7 @@
                 <w:noProof/>
                 <w:webHidden/>
               </w:rPr>
-              <w:instrText xml:space="preserve"> PAGEREF _Toc185255565 \h </w:instrText>
+              <w:instrText xml:space="preserve"> PAGEREF _Toc185341974 \h </w:instrText>
             </w:r>
             <w:r>
               <w:rPr>
@@ -627,7 +627,7 @@
               <w:lang w:eastAsia="fr-FR"/>
             </w:rPr>
           </w:pPr>
-          <w:hyperlink w:anchor="_Toc185255566" w:history="1">
+          <w:hyperlink w:anchor="_Toc185341975" w:history="1">
             <w:r>
               <w:rPr>
                 <w:rStyle w:val="Lienhypertexte"/>
@@ -670,7 +670,7 @@
                 <w:noProof/>
                 <w:webHidden/>
               </w:rPr>
-              <w:instrText xml:space="preserve"> PAGEREF _Toc185255566 \h </w:instrText>
+              <w:instrText xml:space="preserve"> PAGEREF _Toc185341975 \h </w:instrText>
             </w:r>
             <w:r>
               <w:rPr>
@@ -714,7 +714,7 @@
               <w:lang w:eastAsia="fr-FR"/>
             </w:rPr>
           </w:pPr>
-          <w:hyperlink w:anchor="_Toc185255567" w:history="1">
+          <w:hyperlink w:anchor="_Toc185341976" w:history="1">
             <w:r>
               <w:rPr>
                 <w:rStyle w:val="Lienhypertexte"/>
@@ -757,7 +757,7 @@
                 <w:noProof/>
                 <w:webHidden/>
               </w:rPr>
-              <w:instrText xml:space="preserve"> PAGEREF _Toc185255567 \h </w:instrText>
+              <w:instrText xml:space="preserve"> PAGEREF _Toc185341976 \h </w:instrText>
             </w:r>
             <w:r>
               <w:rPr>
@@ -800,7 +800,7 @@
               <w:lang w:eastAsia="fr-FR"/>
             </w:rPr>
           </w:pPr>
-          <w:hyperlink w:anchor="_Toc185255568" w:history="1">
+          <w:hyperlink w:anchor="_Toc185341977" w:history="1">
             <w:r>
               <w:rPr>
                 <w:rStyle w:val="Lienhypertexte"/>
@@ -827,7 +827,7 @@
                 <w:noProof/>
                 <w:webHidden/>
               </w:rPr>
-              <w:instrText xml:space="preserve"> PAGEREF _Toc185255568 \h </w:instrText>
+              <w:instrText xml:space="preserve"> PAGEREF _Toc185341977 \h </w:instrText>
             </w:r>
             <w:r>
               <w:rPr>
@@ -871,7 +871,7 @@
               <w:lang w:eastAsia="fr-FR"/>
             </w:rPr>
           </w:pPr>
-          <w:hyperlink w:anchor="_Toc185255569" w:history="1">
+          <w:hyperlink w:anchor="_Toc185341978" w:history="1">
             <w:r>
               <w:rPr>
                 <w:rStyle w:val="Lienhypertexte"/>
@@ -914,7 +914,7 @@
                 <w:noProof/>
                 <w:webHidden/>
               </w:rPr>
-              <w:instrText xml:space="preserve"> PAGEREF _Toc185255569 \h </w:instrText>
+              <w:instrText xml:space="preserve"> PAGEREF _Toc185341978 \h </w:instrText>
             </w:r>
             <w:r>
               <w:rPr>
@@ -958,7 +958,7 @@
               <w:lang w:eastAsia="fr-FR"/>
             </w:rPr>
           </w:pPr>
-          <w:hyperlink w:anchor="_Toc185255570" w:history="1">
+          <w:hyperlink w:anchor="_Toc185341979" w:history="1">
             <w:r>
               <w:rPr>
                 <w:rStyle w:val="Lienhypertexte"/>
@@ -1001,7 +1001,7 @@
                 <w:noProof/>
                 <w:webHidden/>
               </w:rPr>
-              <w:instrText xml:space="preserve"> PAGEREF _Toc185255570 \h </w:instrText>
+              <w:instrText xml:space="preserve"> PAGEREF _Toc185341979 \h </w:instrText>
             </w:r>
             <w:r>
               <w:rPr>
@@ -1021,7 +1021,7 @@
                 <w:noProof/>
                 <w:webHidden/>
               </w:rPr>
-              <w:t>2</w:t>
+              <w:t>3</w:t>
             </w:r>
             <w:r>
               <w:rPr>
@@ -1044,7 +1044,7 @@
               <w:lang w:eastAsia="fr-FR"/>
             </w:rPr>
           </w:pPr>
-          <w:hyperlink w:anchor="_Toc185255571" w:history="1">
+          <w:hyperlink w:anchor="_Toc185341980" w:history="1">
             <w:r>
               <w:rPr>
                 <w:rStyle w:val="Lienhypertexte"/>
@@ -1071,7 +1071,7 @@
                 <w:noProof/>
                 <w:webHidden/>
               </w:rPr>
-              <w:instrText xml:space="preserve"> PAGEREF _Toc185255571 \h </w:instrText>
+              <w:instrText xml:space="preserve"> PAGEREF _Toc185341980 \h </w:instrText>
             </w:r>
             <w:r>
               <w:rPr>
@@ -1091,7 +1091,7 @@
                 <w:noProof/>
                 <w:webHidden/>
               </w:rPr>
-              <w:t>4</w:t>
+              <w:t>3</w:t>
             </w:r>
             <w:r>
               <w:rPr>
@@ -1114,7 +1114,7 @@
               <w:lang w:eastAsia="fr-FR"/>
             </w:rPr>
           </w:pPr>
-          <w:hyperlink w:anchor="_Toc185255572" w:history="1">
+          <w:hyperlink w:anchor="_Toc185341981" w:history="1">
             <w:r>
               <w:rPr>
                 <w:rStyle w:val="Lienhypertexte"/>
@@ -1141,7 +1141,7 @@
                 <w:noProof/>
                 <w:webHidden/>
               </w:rPr>
-              <w:instrText xml:space="preserve"> PAGEREF _Toc185255572 \h </w:instrText>
+              <w:instrText xml:space="preserve"> PAGEREF _Toc185341981 \h </w:instrText>
             </w:r>
             <w:r>
               <w:rPr>
@@ -1161,7 +1161,7 @@
                 <w:noProof/>
                 <w:webHidden/>
               </w:rPr>
-              <w:t>4</w:t>
+              <w:t>3</w:t>
             </w:r>
             <w:r>
               <w:rPr>
@@ -1184,7 +1184,7 @@
               <w:lang w:eastAsia="fr-FR"/>
             </w:rPr>
           </w:pPr>
-          <w:hyperlink w:anchor="_Toc185255573" w:history="1">
+          <w:hyperlink w:anchor="_Toc185341982" w:history="1">
             <w:r>
               <w:rPr>
                 <w:rStyle w:val="Lienhypertexte"/>
@@ -1212,7 +1212,7 @@
                 <w:noProof/>
                 <w:webHidden/>
               </w:rPr>
-              <w:instrText xml:space="preserve"> PAGEREF _Toc185255573 \h </w:instrText>
+              <w:instrText xml:space="preserve"> PAGEREF _Toc185341982 \h </w:instrText>
             </w:r>
             <w:r>
               <w:rPr>
@@ -1232,7 +1232,7 @@
                 <w:noProof/>
                 <w:webHidden/>
               </w:rPr>
-              <w:t>4</w:t>
+              <w:t>3</w:t>
             </w:r>
             <w:r>
               <w:rPr>
@@ -1255,7 +1255,7 @@
               <w:lang w:eastAsia="fr-FR"/>
             </w:rPr>
           </w:pPr>
-          <w:hyperlink w:anchor="_Toc185255574" w:history="1">
+          <w:hyperlink w:anchor="_Toc185341983" w:history="1">
             <w:r>
               <w:rPr>
                 <w:rStyle w:val="Lienhypertexte"/>
@@ -1283,7 +1283,7 @@
                 <w:noProof/>
                 <w:webHidden/>
               </w:rPr>
-              <w:instrText xml:space="preserve"> PAGEREF _Toc185255574 \h </w:instrText>
+              <w:instrText xml:space="preserve"> PAGEREF _Toc185341983 \h </w:instrText>
             </w:r>
             <w:r>
               <w:rPr>
@@ -1303,7 +1303,7 @@
                 <w:noProof/>
                 <w:webHidden/>
               </w:rPr>
-              <w:t>4</w:t>
+              <w:t>3</w:t>
             </w:r>
             <w:r>
               <w:rPr>
@@ -1327,7 +1327,7 @@
               <w:lang w:eastAsia="fr-FR"/>
             </w:rPr>
           </w:pPr>
-          <w:hyperlink w:anchor="_Toc185255575" w:history="1">
+          <w:hyperlink w:anchor="_Toc185341984" w:history="1">
             <w:r>
               <w:rPr>
                 <w:rStyle w:val="Lienhypertexte"/>
@@ -1370,7 +1370,7 @@
                 <w:noProof/>
                 <w:webHidden/>
               </w:rPr>
-              <w:instrText xml:space="preserve"> PAGEREF _Toc185255575 \h </w:instrText>
+              <w:instrText xml:space="preserve"> PAGEREF _Toc185341984 \h </w:instrText>
             </w:r>
             <w:r>
               <w:rPr>
@@ -1390,7 +1390,7 @@
                 <w:noProof/>
                 <w:webHidden/>
               </w:rPr>
-              <w:t>4</w:t>
+              <w:t>3</w:t>
             </w:r>
             <w:r>
               <w:rPr>
@@ -1414,7 +1414,7 @@
               <w:lang w:eastAsia="fr-FR"/>
             </w:rPr>
           </w:pPr>
-          <w:hyperlink w:anchor="_Toc185255576" w:history="1">
+          <w:hyperlink w:anchor="_Toc185341985" w:history="1">
             <w:r>
               <w:rPr>
                 <w:rStyle w:val="Lienhypertexte"/>
@@ -1457,7 +1457,7 @@
                 <w:noProof/>
                 <w:webHidden/>
               </w:rPr>
-              <w:instrText xml:space="preserve"> PAGEREF _Toc185255576 \h </w:instrText>
+              <w:instrText xml:space="preserve"> PAGEREF _Toc185341985 \h </w:instrText>
             </w:r>
             <w:r>
               <w:rPr>
@@ -1477,7 +1477,7 @@
                 <w:noProof/>
                 <w:webHidden/>
               </w:rPr>
-              <w:t>4</w:t>
+              <w:t>5</w:t>
             </w:r>
             <w:r>
               <w:rPr>
@@ -1500,7 +1500,7 @@
               <w:lang w:eastAsia="fr-FR"/>
             </w:rPr>
           </w:pPr>
-          <w:hyperlink w:anchor="_Toc185255577" w:history="1">
+          <w:hyperlink w:anchor="_Toc185341986" w:history="1">
             <w:r>
               <w:rPr>
                 <w:rStyle w:val="Lienhypertexte"/>
@@ -1527,7 +1527,7 @@
                 <w:noProof/>
                 <w:webHidden/>
               </w:rPr>
-              <w:instrText xml:space="preserve"> PAGEREF _Toc185255577 \h </w:instrText>
+              <w:instrText xml:space="preserve"> PAGEREF _Toc185341986 \h </w:instrText>
             </w:r>
             <w:r>
               <w:rPr>
@@ -1547,7 +1547,7 @@
                 <w:noProof/>
                 <w:webHidden/>
               </w:rPr>
-              <w:t>4</w:t>
+              <w:t>8</w:t>
             </w:r>
             <w:r>
               <w:rPr>
@@ -1571,7 +1571,7 @@
               <w:lang w:eastAsia="fr-FR"/>
             </w:rPr>
           </w:pPr>
-          <w:hyperlink w:anchor="_Toc185255578" w:history="1">
+          <w:hyperlink w:anchor="_Toc185341987" w:history="1">
             <w:r>
               <w:rPr>
                 <w:rStyle w:val="Lienhypertexte"/>
@@ -1614,7 +1614,7 @@
                 <w:noProof/>
                 <w:webHidden/>
               </w:rPr>
-              <w:instrText xml:space="preserve"> PAGEREF _Toc185255578 \h </w:instrText>
+              <w:instrText xml:space="preserve"> PAGEREF _Toc185341987 \h </w:instrText>
             </w:r>
             <w:r>
               <w:rPr>
@@ -1634,7 +1634,77 @@
                 <w:noProof/>
                 <w:webHidden/>
               </w:rPr>
-              <w:t>4</w:t>
+              <w:t>8</w:t>
+            </w:r>
+            <w:r>
+              <w:rPr>
+                <w:noProof/>
+                <w:webHidden/>
+              </w:rPr>
+              <w:fldChar w:fldCharType="end"/>
+            </w:r>
+          </w:hyperlink>
+        </w:p>
+        <w:p>
+          <w:pPr>
+            <w:pStyle w:val="TM2"/>
+            <w:tabs>
+              <w:tab w:val="right" w:leader="dot" w:pos="9062"/>
+            </w:tabs>
+            <w:rPr>
+              <w:rFonts w:eastAsiaTheme="minorEastAsia"/>
+              <w:noProof/>
+              <w:lang w:eastAsia="fr-FR"/>
+            </w:rPr>
+          </w:pPr>
+          <w:hyperlink w:anchor="_Toc185341988" w:history="1">
+            <w:r>
+              <w:rPr>
+                <w:rStyle w:val="Lienhypertexte"/>
+                <w:noProof/>
+              </w:rPr>
+              <w:t>Mise en place de la base de données</w:t>
+            </w:r>
+            <w:r>
+              <w:rPr>
+                <w:noProof/>
+                <w:webHidden/>
+              </w:rPr>
+              <w:tab/>
+            </w:r>
+            <w:r>
+              <w:rPr>
+                <w:noProof/>
+                <w:webHidden/>
+              </w:rPr>
+              <w:fldChar w:fldCharType="begin"/>
+            </w:r>
+            <w:r>
+              <w:rPr>
+                <w:noProof/>
+                <w:webHidden/>
+              </w:rPr>
+              <w:instrText xml:space="preserve"> PAGEREF _Toc185341988 \h </w:instrText>
+            </w:r>
+            <w:r>
+              <w:rPr>
+                <w:noProof/>
+                <w:webHidden/>
+              </w:rPr>
+            </w:r>
+            <w:r>
+              <w:rPr>
+                <w:noProof/>
+                <w:webHidden/>
+              </w:rPr>
+              <w:fldChar w:fldCharType="separate"/>
+            </w:r>
+            <w:r>
+              <w:rPr>
+                <w:noProof/>
+                <w:webHidden/>
+              </w:rPr>
+              <w:t>8</w:t>
             </w:r>
             <w:r>
               <w:rPr>
@@ -1658,7 +1728,7 @@
               <w:lang w:eastAsia="fr-FR"/>
             </w:rPr>
           </w:pPr>
-          <w:hyperlink w:anchor="_Toc185255579" w:history="1">
+          <w:hyperlink w:anchor="_Toc185341989" w:history="1">
             <w:r>
               <w:rPr>
                 <w:rStyle w:val="Lienhypertexte"/>
@@ -1680,7 +1750,7 @@
                 <w:rStyle w:val="Lienhypertexte"/>
                 <w:noProof/>
               </w:rPr>
-              <w:t>Les dépendances indispensables</w:t>
+              <w:t>MCD</w:t>
             </w:r>
             <w:r>
               <w:rPr>
@@ -1701,7 +1771,7 @@
                 <w:noProof/>
                 <w:webHidden/>
               </w:rPr>
-              <w:instrText xml:space="preserve"> PAGEREF _Toc185255579 \h </w:instrText>
+              <w:instrText xml:space="preserve"> PAGEREF _Toc185341989 \h </w:instrText>
             </w:r>
             <w:r>
               <w:rPr>
@@ -1721,7 +1791,7 @@
                 <w:noProof/>
                 <w:webHidden/>
               </w:rPr>
-              <w:t>4</w:t>
+              <w:t>8</w:t>
             </w:r>
             <w:r>
               <w:rPr>
@@ -1744,13 +1814,13 @@
               <w:lang w:eastAsia="fr-FR"/>
             </w:rPr>
           </w:pPr>
-          <w:hyperlink w:anchor="_Toc185255580" w:history="1">
+          <w:hyperlink w:anchor="_Toc185341990" w:history="1">
             <w:r>
               <w:rPr>
                 <w:rStyle w:val="Lienhypertexte"/>
                 <w:noProof/>
               </w:rPr>
-              <w:t>Mise en place de la base de données</w:t>
+              <w:t>Les dépendances indispensables</w:t>
             </w:r>
             <w:r>
               <w:rPr>
@@ -1771,7 +1841,7 @@
                 <w:noProof/>
                 <w:webHidden/>
               </w:rPr>
-              <w:instrText xml:space="preserve"> PAGEREF _Toc185255580 \h </w:instrText>
+              <w:instrText xml:space="preserve"> PAGEREF _Toc185341990 \h </w:instrText>
             </w:r>
             <w:r>
               <w:rPr>
@@ -1791,7 +1861,77 @@
                 <w:noProof/>
                 <w:webHidden/>
               </w:rPr>
-              <w:t>4</w:t>
+              <w:t>9</w:t>
+            </w:r>
+            <w:r>
+              <w:rPr>
+                <w:noProof/>
+                <w:webHidden/>
+              </w:rPr>
+              <w:fldChar w:fldCharType="end"/>
+            </w:r>
+          </w:hyperlink>
+        </w:p>
+        <w:p>
+          <w:pPr>
+            <w:pStyle w:val="TM2"/>
+            <w:tabs>
+              <w:tab w:val="right" w:leader="dot" w:pos="9062"/>
+            </w:tabs>
+            <w:rPr>
+              <w:rFonts w:eastAsiaTheme="minorEastAsia"/>
+              <w:noProof/>
+              <w:lang w:eastAsia="fr-FR"/>
+            </w:rPr>
+          </w:pPr>
+          <w:hyperlink w:anchor="_Toc185341991" w:history="1">
+            <w:r>
+              <w:rPr>
+                <w:rStyle w:val="Lienhypertexte"/>
+                <w:noProof/>
+              </w:rPr>
+              <w:t>Création du back-end</w:t>
+            </w:r>
+            <w:r>
+              <w:rPr>
+                <w:noProof/>
+                <w:webHidden/>
+              </w:rPr>
+              <w:tab/>
+            </w:r>
+            <w:r>
+              <w:rPr>
+                <w:noProof/>
+                <w:webHidden/>
+              </w:rPr>
+              <w:fldChar w:fldCharType="begin"/>
+            </w:r>
+            <w:r>
+              <w:rPr>
+                <w:noProof/>
+                <w:webHidden/>
+              </w:rPr>
+              <w:instrText xml:space="preserve"> PAGEREF _Toc185341991 \h </w:instrText>
+            </w:r>
+            <w:r>
+              <w:rPr>
+                <w:noProof/>
+                <w:webHidden/>
+              </w:rPr>
+            </w:r>
+            <w:r>
+              <w:rPr>
+                <w:noProof/>
+                <w:webHidden/>
+              </w:rPr>
+              <w:fldChar w:fldCharType="separate"/>
+            </w:r>
+            <w:r>
+              <w:rPr>
+                <w:noProof/>
+                <w:webHidden/>
+              </w:rPr>
+              <w:t>10</w:t>
             </w:r>
             <w:r>
               <w:rPr>
@@ -1815,7 +1955,7 @@
               <w:lang w:eastAsia="fr-FR"/>
             </w:rPr>
           </w:pPr>
-          <w:hyperlink w:anchor="_Toc185255581" w:history="1">
+          <w:hyperlink w:anchor="_Toc185341992" w:history="1">
             <w:r>
               <w:rPr>
                 <w:rStyle w:val="Lienhypertexte"/>
@@ -1837,7 +1977,7 @@
                 <w:rStyle w:val="Lienhypertexte"/>
                 <w:noProof/>
               </w:rPr>
-              <w:t>MCD</w:t>
+              <w:t>Technologies employées</w:t>
             </w:r>
             <w:r>
               <w:rPr>
@@ -1858,7 +1998,7 @@
                 <w:noProof/>
                 <w:webHidden/>
               </w:rPr>
-              <w:instrText xml:space="preserve"> PAGEREF _Toc185255581 \h </w:instrText>
+              <w:instrText xml:space="preserve"> PAGEREF _Toc185341992 \h </w:instrText>
             </w:r>
             <w:r>
               <w:rPr>
@@ -1878,7 +2018,7 @@
                 <w:noProof/>
                 <w:webHidden/>
               </w:rPr>
-              <w:t>4</w:t>
+              <w:t>10</w:t>
             </w:r>
             <w:r>
               <w:rPr>
@@ -1902,7 +2042,7 @@
               <w:lang w:eastAsia="fr-FR"/>
             </w:rPr>
           </w:pPr>
-          <w:hyperlink w:anchor="_Toc185255582" w:history="1">
+          <w:hyperlink w:anchor="_Toc185341993" w:history="1">
             <w:r>
               <w:rPr>
                 <w:rStyle w:val="Lienhypertexte"/>
@@ -1945,7 +2085,7 @@
                 <w:noProof/>
                 <w:webHidden/>
               </w:rPr>
-              <w:instrText xml:space="preserve"> PAGEREF _Toc185255582 \h </w:instrText>
+              <w:instrText xml:space="preserve"> PAGEREF _Toc185341993 \h </w:instrText>
             </w:r>
             <w:r>
               <w:rPr>
@@ -1965,77 +2105,7 @@
                 <w:noProof/>
                 <w:webHidden/>
               </w:rPr>
-              <w:t>4</w:t>
-            </w:r>
-            <w:r>
-              <w:rPr>
-                <w:noProof/>
-                <w:webHidden/>
-              </w:rPr>
-              <w:fldChar w:fldCharType="end"/>
-            </w:r>
-          </w:hyperlink>
-        </w:p>
-        <w:p>
-          <w:pPr>
-            <w:pStyle w:val="TM2"/>
-            <w:tabs>
-              <w:tab w:val="right" w:leader="dot" w:pos="9062"/>
-            </w:tabs>
-            <w:rPr>
-              <w:rFonts w:eastAsiaTheme="minorEastAsia"/>
-              <w:noProof/>
-              <w:lang w:eastAsia="fr-FR"/>
-            </w:rPr>
-          </w:pPr>
-          <w:hyperlink w:anchor="_Toc185255583" w:history="1">
-            <w:r>
-              <w:rPr>
-                <w:rStyle w:val="Lienhypertexte"/>
-                <w:noProof/>
-              </w:rPr>
-              <w:t>Création du back-end</w:t>
-            </w:r>
-            <w:r>
-              <w:rPr>
-                <w:noProof/>
-                <w:webHidden/>
-              </w:rPr>
-              <w:tab/>
-            </w:r>
-            <w:r>
-              <w:rPr>
-                <w:noProof/>
-                <w:webHidden/>
-              </w:rPr>
-              <w:fldChar w:fldCharType="begin"/>
-            </w:r>
-            <w:r>
-              <w:rPr>
-                <w:noProof/>
-                <w:webHidden/>
-              </w:rPr>
-              <w:instrText xml:space="preserve"> PAGEREF _Toc185255583 \h </w:instrText>
-            </w:r>
-            <w:r>
-              <w:rPr>
-                <w:noProof/>
-                <w:webHidden/>
-              </w:rPr>
-            </w:r>
-            <w:r>
-              <w:rPr>
-                <w:noProof/>
-                <w:webHidden/>
-              </w:rPr>
-              <w:fldChar w:fldCharType="separate"/>
-            </w:r>
-            <w:r>
-              <w:rPr>
-                <w:noProof/>
-                <w:webHidden/>
-              </w:rPr>
-              <w:t>4</w:t>
+              <w:t>11</w:t>
             </w:r>
             <w:r>
               <w:rPr>
@@ -2059,7 +2129,7 @@
               <w:lang w:eastAsia="fr-FR"/>
             </w:rPr>
           </w:pPr>
-          <w:hyperlink w:anchor="_Toc185255584" w:history="1">
+          <w:hyperlink w:anchor="_Toc185341994" w:history="1">
             <w:r>
               <w:rPr>
                 <w:rStyle w:val="Lienhypertexte"/>
@@ -2081,7 +2151,7 @@
                 <w:rStyle w:val="Lienhypertexte"/>
                 <w:noProof/>
               </w:rPr>
-              <w:t>Technologies employées</w:t>
+              <w:t>Modules et dépendances</w:t>
             </w:r>
             <w:r>
               <w:rPr>
@@ -2102,7 +2172,7 @@
                 <w:noProof/>
                 <w:webHidden/>
               </w:rPr>
-              <w:instrText xml:space="preserve"> PAGEREF _Toc185255584 \h </w:instrText>
+              <w:instrText xml:space="preserve"> PAGEREF _Toc185341994 \h </w:instrText>
             </w:r>
             <w:r>
               <w:rPr>
@@ -2122,7 +2192,7 @@
                 <w:noProof/>
                 <w:webHidden/>
               </w:rPr>
-              <w:t>4</w:t>
+              <w:t>11</w:t>
             </w:r>
             <w:r>
               <w:rPr>
@@ -2146,7 +2216,7 @@
               <w:lang w:eastAsia="fr-FR"/>
             </w:rPr>
           </w:pPr>
-          <w:hyperlink w:anchor="_Toc185255585" w:history="1">
+          <w:hyperlink w:anchor="_Toc185341995" w:history="1">
             <w:r>
               <w:rPr>
                 <w:rStyle w:val="Lienhypertexte"/>
@@ -2189,7 +2259,7 @@
                 <w:noProof/>
                 <w:webHidden/>
               </w:rPr>
-              <w:instrText xml:space="preserve"> PAGEREF _Toc185255585 \h </w:instrText>
+              <w:instrText xml:space="preserve"> PAGEREF _Toc185341995 \h </w:instrText>
             </w:r>
             <w:r>
               <w:rPr>
@@ -2209,7 +2279,7 @@
                 <w:noProof/>
                 <w:webHidden/>
               </w:rPr>
-              <w:t>4</w:t>
+              <w:t>12</w:t>
             </w:r>
             <w:r>
               <w:rPr>
@@ -2233,7 +2303,7 @@
               <w:lang w:eastAsia="fr-FR"/>
             </w:rPr>
           </w:pPr>
-          <w:hyperlink w:anchor="_Toc185255586" w:history="1">
+          <w:hyperlink w:anchor="_Toc185341996" w:history="1">
             <w:r>
               <w:rPr>
                 <w:rStyle w:val="Lienhypertexte"/>
@@ -2276,7 +2346,7 @@
                 <w:noProof/>
                 <w:webHidden/>
               </w:rPr>
-              <w:instrText xml:space="preserve"> PAGEREF _Toc185255586 \h </w:instrText>
+              <w:instrText xml:space="preserve"> PAGEREF _Toc185341996 \h </w:instrText>
             </w:r>
             <w:r>
               <w:rPr>
@@ -2296,7 +2366,7 @@
                 <w:noProof/>
                 <w:webHidden/>
               </w:rPr>
-              <w:t>4</w:t>
+              <w:t>12</w:t>
             </w:r>
             <w:r>
               <w:rPr>
@@ -2320,7 +2390,7 @@
               <w:lang w:eastAsia="fr-FR"/>
             </w:rPr>
           </w:pPr>
-          <w:hyperlink w:anchor="_Toc185255587" w:history="1">
+          <w:hyperlink w:anchor="_Toc185341997" w:history="1">
             <w:r>
               <w:rPr>
                 <w:rStyle w:val="Lienhypertexte"/>
@@ -2363,7 +2433,7 @@
                 <w:noProof/>
                 <w:webHidden/>
               </w:rPr>
-              <w:instrText xml:space="preserve"> PAGEREF _Toc185255587 \h </w:instrText>
+              <w:instrText xml:space="preserve"> PAGEREF _Toc185341997 \h </w:instrText>
             </w:r>
             <w:r>
               <w:rPr>
@@ -2383,7 +2453,7 @@
                 <w:noProof/>
                 <w:webHidden/>
               </w:rPr>
-              <w:t>4</w:t>
+              <w:t>17</w:t>
             </w:r>
             <w:r>
               <w:rPr>
@@ -2406,7 +2476,7 @@
               <w:lang w:eastAsia="fr-FR"/>
             </w:rPr>
           </w:pPr>
-          <w:hyperlink w:anchor="_Toc185255588" w:history="1">
+          <w:hyperlink w:anchor="_Toc185341998" w:history="1">
             <w:r>
               <w:rPr>
                 <w:rStyle w:val="Lienhypertexte"/>
@@ -2433,7 +2503,7 @@
                 <w:noProof/>
                 <w:webHidden/>
               </w:rPr>
-              <w:instrText xml:space="preserve"> PAGEREF _Toc185255588 \h </w:instrText>
+              <w:instrText xml:space="preserve"> PAGEREF _Toc185341998 \h </w:instrText>
             </w:r>
             <w:r>
               <w:rPr>
@@ -2453,7 +2523,7 @@
                 <w:noProof/>
                 <w:webHidden/>
               </w:rPr>
-              <w:t>4</w:t>
+              <w:t>17</w:t>
             </w:r>
             <w:r>
               <w:rPr>
@@ -2477,7 +2547,7 @@
               <w:lang w:eastAsia="fr-FR"/>
             </w:rPr>
           </w:pPr>
-          <w:hyperlink w:anchor="_Toc185255589" w:history="1">
+          <w:hyperlink w:anchor="_Toc185341999" w:history="1">
             <w:r>
               <w:rPr>
                 <w:rStyle w:val="Lienhypertexte"/>
@@ -2520,7 +2590,7 @@
                 <w:noProof/>
                 <w:webHidden/>
               </w:rPr>
-              <w:instrText xml:space="preserve"> PAGEREF _Toc185255589 \h </w:instrText>
+              <w:instrText xml:space="preserve"> PAGEREF _Toc185341999 \h </w:instrText>
             </w:r>
             <w:r>
               <w:rPr>
@@ -2540,7 +2610,7 @@
                 <w:noProof/>
                 <w:webHidden/>
               </w:rPr>
-              <w:t>4</w:t>
+              <w:t>17</w:t>
             </w:r>
             <w:r>
               <w:rPr>
@@ -2564,7 +2634,7 @@
               <w:lang w:eastAsia="fr-FR"/>
             </w:rPr>
           </w:pPr>
-          <w:hyperlink w:anchor="_Toc185255590" w:history="1">
+          <w:hyperlink w:anchor="_Toc185342000" w:history="1">
             <w:r>
               <w:rPr>
                 <w:rStyle w:val="Lienhypertexte"/>
@@ -2607,7 +2677,7 @@
                 <w:noProof/>
                 <w:webHidden/>
               </w:rPr>
-              <w:instrText xml:space="preserve"> PAGEREF _Toc185255590 \h </w:instrText>
+              <w:instrText xml:space="preserve"> PAGEREF _Toc185342000 \h </w:instrText>
             </w:r>
             <w:r>
               <w:rPr>
@@ -2627,7 +2697,7 @@
                 <w:noProof/>
                 <w:webHidden/>
               </w:rPr>
-              <w:t>4</w:t>
+              <w:t>17</w:t>
             </w:r>
             <w:r>
               <w:rPr>
@@ -2651,7 +2721,7 @@
               <w:lang w:eastAsia="fr-FR"/>
             </w:rPr>
           </w:pPr>
-          <w:hyperlink w:anchor="_Toc185255591" w:history="1">
+          <w:hyperlink w:anchor="_Toc185342001" w:history="1">
             <w:r>
               <w:rPr>
                 <w:rStyle w:val="Lienhypertexte"/>
@@ -2694,7 +2764,7 @@
                 <w:noProof/>
                 <w:webHidden/>
               </w:rPr>
-              <w:instrText xml:space="preserve"> PAGEREF _Toc185255591 \h </w:instrText>
+              <w:instrText xml:space="preserve"> PAGEREF _Toc185342001 \h </w:instrText>
             </w:r>
             <w:r>
               <w:rPr>
@@ -2714,7 +2784,7 @@
                 <w:noProof/>
                 <w:webHidden/>
               </w:rPr>
-              <w:t>4</w:t>
+              <w:t>17</w:t>
             </w:r>
             <w:r>
               <w:rPr>
@@ -2737,7 +2807,7 @@
               <w:lang w:eastAsia="fr-FR"/>
             </w:rPr>
           </w:pPr>
-          <w:hyperlink w:anchor="_Toc185255592" w:history="1">
+          <w:hyperlink w:anchor="_Toc185342002" w:history="1">
             <w:r>
               <w:rPr>
                 <w:rStyle w:val="Lienhypertexte"/>
@@ -2764,7 +2834,7 @@
                 <w:noProof/>
                 <w:webHidden/>
               </w:rPr>
-              <w:instrText xml:space="preserve"> PAGEREF _Toc185255592 \h </w:instrText>
+              <w:instrText xml:space="preserve"> PAGEREF _Toc185342002 \h </w:instrText>
             </w:r>
             <w:r>
               <w:rPr>
@@ -2784,7 +2854,7 @@
                 <w:noProof/>
                 <w:webHidden/>
               </w:rPr>
-              <w:t>4</w:t>
+              <w:t>17</w:t>
             </w:r>
             <w:r>
               <w:rPr>
@@ -2808,7 +2878,7 @@
               <w:lang w:eastAsia="fr-FR"/>
             </w:rPr>
           </w:pPr>
-          <w:hyperlink w:anchor="_Toc185255593" w:history="1">
+          <w:hyperlink w:anchor="_Toc185342003" w:history="1">
             <w:r>
               <w:rPr>
                 <w:rStyle w:val="Lienhypertexte"/>
@@ -2851,7 +2921,7 @@
                 <w:noProof/>
                 <w:webHidden/>
               </w:rPr>
-              <w:instrText xml:space="preserve"> PAGEREF _Toc185255593 \h </w:instrText>
+              <w:instrText xml:space="preserve"> PAGEREF _Toc185342003 \h </w:instrText>
             </w:r>
             <w:r>
               <w:rPr>
@@ -2871,7 +2941,7 @@
                 <w:noProof/>
                 <w:webHidden/>
               </w:rPr>
-              <w:t>4</w:t>
+              <w:t>17</w:t>
             </w:r>
             <w:r>
               <w:rPr>
@@ -2895,7 +2965,7 @@
               <w:lang w:eastAsia="fr-FR"/>
             </w:rPr>
           </w:pPr>
-          <w:hyperlink w:anchor="_Toc185255594" w:history="1">
+          <w:hyperlink w:anchor="_Toc185342004" w:history="1">
             <w:r>
               <w:rPr>
                 <w:rStyle w:val="Lienhypertexte"/>
@@ -2938,7 +3008,7 @@
                 <w:noProof/>
                 <w:webHidden/>
               </w:rPr>
-              <w:instrText xml:space="preserve"> PAGEREF _Toc185255594 \h </w:instrText>
+              <w:instrText xml:space="preserve"> PAGEREF _Toc185342004 \h </w:instrText>
             </w:r>
             <w:r>
               <w:rPr>
@@ -2958,7 +3028,7 @@
                 <w:noProof/>
                 <w:webHidden/>
               </w:rPr>
-              <w:t>4</w:t>
+              <w:t>17</w:t>
             </w:r>
             <w:r>
               <w:rPr>
@@ -2982,7 +3052,7 @@
               <w:lang w:eastAsia="fr-FR"/>
             </w:rPr>
           </w:pPr>
-          <w:hyperlink w:anchor="_Toc185255595" w:history="1">
+          <w:hyperlink w:anchor="_Toc185342005" w:history="1">
             <w:r>
               <w:rPr>
                 <w:rStyle w:val="Lienhypertexte"/>
@@ -3025,7 +3095,7 @@
                 <w:noProof/>
                 <w:webHidden/>
               </w:rPr>
-              <w:instrText xml:space="preserve"> PAGEREF _Toc185255595 \h </w:instrText>
+              <w:instrText xml:space="preserve"> PAGEREF _Toc185342005 \h </w:instrText>
             </w:r>
             <w:r>
               <w:rPr>
@@ -3045,7 +3115,7 @@
                 <w:noProof/>
                 <w:webHidden/>
               </w:rPr>
-              <w:t>4</w:t>
+              <w:t>17</w:t>
             </w:r>
             <w:r>
               <w:rPr>
@@ -3069,7 +3139,7 @@
               <w:lang w:eastAsia="fr-FR"/>
             </w:rPr>
           </w:pPr>
-          <w:hyperlink w:anchor="_Toc185255596" w:history="1">
+          <w:hyperlink w:anchor="_Toc185342006" w:history="1">
             <w:r>
               <w:rPr>
                 <w:rStyle w:val="Lienhypertexte"/>
@@ -3112,7 +3182,7 @@
                 <w:noProof/>
                 <w:webHidden/>
               </w:rPr>
-              <w:instrText xml:space="preserve"> PAGEREF _Toc185255596 \h </w:instrText>
+              <w:instrText xml:space="preserve"> PAGEREF _Toc185342006 \h </w:instrText>
             </w:r>
             <w:r>
               <w:rPr>
@@ -3132,7 +3202,7 @@
                 <w:noProof/>
                 <w:webHidden/>
               </w:rPr>
-              <w:t>4</w:t>
+              <w:t>17</w:t>
             </w:r>
             <w:r>
               <w:rPr>
@@ -3155,7 +3225,7 @@
               <w:lang w:eastAsia="fr-FR"/>
             </w:rPr>
           </w:pPr>
-          <w:hyperlink w:anchor="_Toc185255597" w:history="1">
+          <w:hyperlink w:anchor="_Toc185342007" w:history="1">
             <w:r>
               <w:rPr>
                 <w:rStyle w:val="Lienhypertexte"/>
@@ -3182,7 +3252,7 @@
                 <w:noProof/>
                 <w:webHidden/>
               </w:rPr>
-              <w:instrText xml:space="preserve"> PAGEREF _Toc185255597 \h </w:instrText>
+              <w:instrText xml:space="preserve"> PAGEREF _Toc185342007 \h </w:instrText>
             </w:r>
             <w:r>
               <w:rPr>
@@ -3202,7 +3272,7 @@
                 <w:noProof/>
                 <w:webHidden/>
               </w:rPr>
-              <w:t>4</w:t>
+              <w:t>17</w:t>
             </w:r>
             <w:r>
               <w:rPr>
@@ -3226,7 +3296,7 @@
               <w:lang w:eastAsia="fr-FR"/>
             </w:rPr>
           </w:pPr>
-          <w:hyperlink w:anchor="_Toc185255598" w:history="1">
+          <w:hyperlink w:anchor="_Toc185342008" w:history="1">
             <w:r>
               <w:rPr>
                 <w:rStyle w:val="Lienhypertexte"/>
@@ -3269,7 +3339,7 @@
                 <w:noProof/>
                 <w:webHidden/>
               </w:rPr>
-              <w:instrText xml:space="preserve"> PAGEREF _Toc185255598 \h </w:instrText>
+              <w:instrText xml:space="preserve"> PAGEREF _Toc185342008 \h </w:instrText>
             </w:r>
             <w:r>
               <w:rPr>
@@ -3289,7 +3359,7 @@
                 <w:noProof/>
                 <w:webHidden/>
               </w:rPr>
-              <w:t>5</w:t>
+              <w:t>17</w:t>
             </w:r>
             <w:r>
               <w:rPr>
@@ -3313,7 +3383,7 @@
               <w:lang w:eastAsia="fr-FR"/>
             </w:rPr>
           </w:pPr>
-          <w:hyperlink w:anchor="_Toc185255599" w:history="1">
+          <w:hyperlink w:anchor="_Toc185342009" w:history="1">
             <w:r>
               <w:rPr>
                 <w:rStyle w:val="Lienhypertexte"/>
@@ -3356,7 +3426,7 @@
                 <w:noProof/>
                 <w:webHidden/>
               </w:rPr>
-              <w:instrText xml:space="preserve"> PAGEREF _Toc185255599 \h </w:instrText>
+              <w:instrText xml:space="preserve"> PAGEREF _Toc185342009 \h </w:instrText>
             </w:r>
             <w:r>
               <w:rPr>
@@ -3376,7 +3446,7 @@
                 <w:noProof/>
                 <w:webHidden/>
               </w:rPr>
-              <w:t>5</w:t>
+              <w:t>17</w:t>
             </w:r>
             <w:r>
               <w:rPr>
@@ -3400,7 +3470,7 @@
               <w:lang w:eastAsia="fr-FR"/>
             </w:rPr>
           </w:pPr>
-          <w:hyperlink w:anchor="_Toc185255600" w:history="1">
+          <w:hyperlink w:anchor="_Toc185342010" w:history="1">
             <w:r>
               <w:rPr>
                 <w:rStyle w:val="Lienhypertexte"/>
@@ -3443,7 +3513,7 @@
                 <w:noProof/>
                 <w:webHidden/>
               </w:rPr>
-              <w:instrText xml:space="preserve"> PAGEREF _Toc185255600 \h </w:instrText>
+              <w:instrText xml:space="preserve"> PAGEREF _Toc185342010 \h </w:instrText>
             </w:r>
             <w:r>
               <w:rPr>
@@ -3463,7 +3533,7 @@
                 <w:noProof/>
                 <w:webHidden/>
               </w:rPr>
-              <w:t>5</w:t>
+              <w:t>17</w:t>
             </w:r>
             <w:r>
               <w:rPr>
@@ -3487,7 +3557,7 @@
               <w:lang w:eastAsia="fr-FR"/>
             </w:rPr>
           </w:pPr>
-          <w:hyperlink w:anchor="_Toc185255601" w:history="1">
+          <w:hyperlink w:anchor="_Toc185342011" w:history="1">
             <w:r>
               <w:rPr>
                 <w:rStyle w:val="Lienhypertexte"/>
@@ -3530,7 +3600,7 @@
                 <w:noProof/>
                 <w:webHidden/>
               </w:rPr>
-              <w:instrText xml:space="preserve"> PAGEREF _Toc185255601 \h </w:instrText>
+              <w:instrText xml:space="preserve"> PAGEREF _Toc185342011 \h </w:instrText>
             </w:r>
             <w:r>
               <w:rPr>
@@ -3550,7 +3620,7 @@
                 <w:noProof/>
                 <w:webHidden/>
               </w:rPr>
-              <w:t>5</w:t>
+              <w:t>17</w:t>
             </w:r>
             <w:r>
               <w:rPr>
@@ -3574,7 +3644,7 @@
               <w:lang w:eastAsia="fr-FR"/>
             </w:rPr>
           </w:pPr>
-          <w:hyperlink w:anchor="_Toc185255602" w:history="1">
+          <w:hyperlink w:anchor="_Toc185342012" w:history="1">
             <w:r>
               <w:rPr>
                 <w:rStyle w:val="Lienhypertexte"/>
@@ -3617,7 +3687,7 @@
                 <w:noProof/>
                 <w:webHidden/>
               </w:rPr>
-              <w:instrText xml:space="preserve"> PAGEREF _Toc185255602 \h </w:instrText>
+              <w:instrText xml:space="preserve"> PAGEREF _Toc185342012 \h </w:instrText>
             </w:r>
             <w:r>
               <w:rPr>
@@ -3637,7 +3707,7 @@
                 <w:noProof/>
                 <w:webHidden/>
               </w:rPr>
-              <w:t>5</w:t>
+              <w:t>17</w:t>
             </w:r>
             <w:r>
               <w:rPr>
@@ -3660,7 +3730,7 @@
               <w:lang w:eastAsia="fr-FR"/>
             </w:rPr>
           </w:pPr>
-          <w:hyperlink w:anchor="_Toc185255603" w:history="1">
+          <w:hyperlink w:anchor="_Toc185342013" w:history="1">
             <w:r>
               <w:rPr>
                 <w:rStyle w:val="Lienhypertexte"/>
@@ -3687,7 +3757,7 @@
                 <w:noProof/>
                 <w:webHidden/>
               </w:rPr>
-              <w:instrText xml:space="preserve"> PAGEREF _Toc185255603 \h </w:instrText>
+              <w:instrText xml:space="preserve"> PAGEREF _Toc185342013 \h </w:instrText>
             </w:r>
             <w:r>
               <w:rPr>
@@ -3707,7 +3777,7 @@
                 <w:noProof/>
                 <w:webHidden/>
               </w:rPr>
-              <w:t>5</w:t>
+              <w:t>17</w:t>
             </w:r>
             <w:r>
               <w:rPr>
@@ -3730,7 +3800,7 @@
               <w:lang w:eastAsia="fr-FR"/>
             </w:rPr>
           </w:pPr>
-          <w:hyperlink w:anchor="_Toc185255604" w:history="1">
+          <w:hyperlink w:anchor="_Toc185342014" w:history="1">
             <w:r>
               <w:rPr>
                 <w:rStyle w:val="Lienhypertexte"/>
@@ -3757,7 +3827,7 @@
                 <w:noProof/>
                 <w:webHidden/>
               </w:rPr>
-              <w:instrText xml:space="preserve"> PAGEREF _Toc185255604 \h </w:instrText>
+              <w:instrText xml:space="preserve"> PAGEREF _Toc185342014 \h </w:instrText>
             </w:r>
             <w:r>
               <w:rPr>
@@ -3777,7 +3847,7 @@
                 <w:noProof/>
                 <w:webHidden/>
               </w:rPr>
-              <w:t>5</w:t>
+              <w:t>17</w:t>
             </w:r>
             <w:r>
               <w:rPr>
@@ -3800,7 +3870,7 @@
               <w:lang w:eastAsia="fr-FR"/>
             </w:rPr>
           </w:pPr>
-          <w:hyperlink w:anchor="_Toc185255605" w:history="1">
+          <w:hyperlink w:anchor="_Toc185342015" w:history="1">
             <w:r>
               <w:rPr>
                 <w:rStyle w:val="Lienhypertexte"/>
@@ -3827,7 +3897,7 @@
                 <w:noProof/>
                 <w:webHidden/>
               </w:rPr>
-              <w:instrText xml:space="preserve"> PAGEREF _Toc185255605 \h </w:instrText>
+              <w:instrText xml:space="preserve"> PAGEREF _Toc185342015 \h </w:instrText>
             </w:r>
             <w:r>
               <w:rPr>
@@ -3847,7 +3917,7 @@
                 <w:noProof/>
                 <w:webHidden/>
               </w:rPr>
-              <w:t>5</w:t>
+              <w:t>17</w:t>
             </w:r>
             <w:r>
               <w:rPr>
@@ -3870,7 +3940,7 @@
               <w:lang w:eastAsia="fr-FR"/>
             </w:rPr>
           </w:pPr>
-          <w:hyperlink w:anchor="_Toc185255606" w:history="1">
+          <w:hyperlink w:anchor="_Toc185342016" w:history="1">
             <w:r>
               <w:rPr>
                 <w:rStyle w:val="Lienhypertexte"/>
@@ -3897,7 +3967,7 @@
                 <w:noProof/>
                 <w:webHidden/>
               </w:rPr>
-              <w:instrText xml:space="preserve"> PAGEREF _Toc185255606 \h </w:instrText>
+              <w:instrText xml:space="preserve"> PAGEREF _Toc185342016 \h </w:instrText>
             </w:r>
             <w:r>
               <w:rPr>
@@ -3917,7 +3987,7 @@
                 <w:noProof/>
                 <w:webHidden/>
               </w:rPr>
-              <w:t>5</w:t>
+              <w:t>18</w:t>
             </w:r>
             <w:r>
               <w:rPr>
@@ -3940,7 +4010,7 @@
               <w:lang w:eastAsia="fr-FR"/>
             </w:rPr>
           </w:pPr>
-          <w:hyperlink w:anchor="_Toc185255607" w:history="1">
+          <w:hyperlink w:anchor="_Toc185342017" w:history="1">
             <w:r>
               <w:rPr>
                 <w:rStyle w:val="Lienhypertexte"/>
@@ -3968,7 +4038,7 @@
                 <w:noProof/>
                 <w:webHidden/>
               </w:rPr>
-              <w:instrText xml:space="preserve"> PAGEREF _Toc185255607 \h </w:instrText>
+              <w:instrText xml:space="preserve"> PAGEREF _Toc185342017 \h </w:instrText>
             </w:r>
             <w:r>
               <w:rPr>
@@ -3988,7 +4058,7 @@
                 <w:noProof/>
                 <w:webHidden/>
               </w:rPr>
-              <w:t>5</w:t>
+              <w:t>18</w:t>
             </w:r>
             <w:r>
               <w:rPr>
@@ -4011,7 +4081,7 @@
               <w:lang w:eastAsia="fr-FR"/>
             </w:rPr>
           </w:pPr>
-          <w:hyperlink w:anchor="_Toc185255608" w:history="1">
+          <w:hyperlink w:anchor="_Toc185342018" w:history="1">
             <w:r>
               <w:rPr>
                 <w:rStyle w:val="Lienhypertexte"/>
@@ -4038,7 +4108,7 @@
                 <w:noProof/>
                 <w:webHidden/>
               </w:rPr>
-              <w:instrText xml:space="preserve"> PAGEREF _Toc185255608 \h </w:instrText>
+              <w:instrText xml:space="preserve"> PAGEREF _Toc185342018 \h </w:instrText>
             </w:r>
             <w:r>
               <w:rPr>
@@ -4058,7 +4128,7 @@
                 <w:noProof/>
                 <w:webHidden/>
               </w:rPr>
-              <w:t>5</w:t>
+              <w:t>18</w:t>
             </w:r>
             <w:r>
               <w:rPr>
@@ -4081,7 +4151,7 @@
               <w:lang w:eastAsia="fr-FR"/>
             </w:rPr>
           </w:pPr>
-          <w:hyperlink w:anchor="_Toc185255609" w:history="1">
+          <w:hyperlink w:anchor="_Toc185342019" w:history="1">
             <w:r>
               <w:rPr>
                 <w:rStyle w:val="Lienhypertexte"/>
@@ -4108,7 +4178,7 @@
                 <w:noProof/>
                 <w:webHidden/>
               </w:rPr>
-              <w:instrText xml:space="preserve"> PAGEREF _Toc185255609 \h </w:instrText>
+              <w:instrText xml:space="preserve"> PAGEREF _Toc185342019 \h </w:instrText>
             </w:r>
             <w:r>
               <w:rPr>
@@ -4128,7 +4198,7 @@
                 <w:noProof/>
                 <w:webHidden/>
               </w:rPr>
-              <w:t>5</w:t>
+              <w:t>18</w:t>
             </w:r>
             <w:r>
               <w:rPr>
@@ -4151,7 +4221,7 @@
               <w:lang w:eastAsia="fr-FR"/>
             </w:rPr>
           </w:pPr>
-          <w:hyperlink w:anchor="_Toc185255610" w:history="1">
+          <w:hyperlink w:anchor="_Toc185342020" w:history="1">
             <w:r>
               <w:rPr>
                 <w:rStyle w:val="Lienhypertexte"/>
@@ -4178,7 +4248,7 @@
                 <w:noProof/>
                 <w:webHidden/>
               </w:rPr>
-              <w:instrText xml:space="preserve"> PAGEREF _Toc185255610 \h </w:instrText>
+              <w:instrText xml:space="preserve"> PAGEREF _Toc185342020 \h </w:instrText>
             </w:r>
             <w:r>
               <w:rPr>
@@ -4198,7 +4268,7 @@
                 <w:noProof/>
                 <w:webHidden/>
               </w:rPr>
-              <w:t>5</w:t>
+              <w:t>18</w:t>
             </w:r>
             <w:r>
               <w:rPr>
@@ -4221,7 +4291,7 @@
               <w:lang w:eastAsia="fr-FR"/>
             </w:rPr>
           </w:pPr>
-          <w:hyperlink w:anchor="_Toc185255611" w:history="1">
+          <w:hyperlink w:anchor="_Toc185342021" w:history="1">
             <w:r>
               <w:rPr>
                 <w:rStyle w:val="Lienhypertexte"/>
@@ -4248,7 +4318,7 @@
                 <w:noProof/>
                 <w:webHidden/>
               </w:rPr>
-              <w:instrText xml:space="preserve"> PAGEREF _Toc185255611 \h </w:instrText>
+              <w:instrText xml:space="preserve"> PAGEREF _Toc185342021 \h </w:instrText>
             </w:r>
             <w:r>
               <w:rPr>
@@ -4268,7 +4338,7 @@
                 <w:noProof/>
                 <w:webHidden/>
               </w:rPr>
-              <w:t>5</w:t>
+              <w:t>18</w:t>
             </w:r>
             <w:r>
               <w:rPr>
@@ -4291,7 +4361,7 @@
               <w:lang w:eastAsia="fr-FR"/>
             </w:rPr>
           </w:pPr>
-          <w:hyperlink w:anchor="_Toc185255612" w:history="1">
+          <w:hyperlink w:anchor="_Toc185342022" w:history="1">
             <w:r>
               <w:rPr>
                 <w:rStyle w:val="Lienhypertexte"/>
@@ -4318,7 +4388,7 @@
                 <w:noProof/>
                 <w:webHidden/>
               </w:rPr>
-              <w:instrText xml:space="preserve"> PAGEREF _Toc185255612 \h </w:instrText>
+              <w:instrText xml:space="preserve"> PAGEREF _Toc185342022 \h </w:instrText>
             </w:r>
             <w:r>
               <w:rPr>
@@ -4338,7 +4408,7 @@
                 <w:noProof/>
                 <w:webHidden/>
               </w:rPr>
-              <w:t>5</w:t>
+              <w:t>18</w:t>
             </w:r>
             <w:r>
               <w:rPr>
@@ -4362,7 +4432,7 @@
               <w:lang w:eastAsia="fr-FR"/>
             </w:rPr>
           </w:pPr>
-          <w:hyperlink w:anchor="_Toc185255613" w:history="1">
+          <w:hyperlink w:anchor="_Toc185342023" w:history="1">
             <w:r>
               <w:rPr>
                 <w:rStyle w:val="Lienhypertexte"/>
@@ -4405,7 +4475,7 @@
                 <w:noProof/>
                 <w:webHidden/>
               </w:rPr>
-              <w:instrText xml:space="preserve"> PAGEREF _Toc185255613 \h </w:instrText>
+              <w:instrText xml:space="preserve"> PAGEREF _Toc185342023 \h </w:instrText>
             </w:r>
             <w:r>
               <w:rPr>
@@ -4425,7 +4495,7 @@
                 <w:noProof/>
                 <w:webHidden/>
               </w:rPr>
-              <w:t>5</w:t>
+              <w:t>18</w:t>
             </w:r>
             <w:r>
               <w:rPr>
@@ -4449,7 +4519,7 @@
               <w:lang w:eastAsia="fr-FR"/>
             </w:rPr>
           </w:pPr>
-          <w:hyperlink w:anchor="_Toc185255614" w:history="1">
+          <w:hyperlink w:anchor="_Toc185342024" w:history="1">
             <w:r>
               <w:rPr>
                 <w:rStyle w:val="Lienhypertexte"/>
@@ -4492,7 +4562,7 @@
                 <w:noProof/>
                 <w:webHidden/>
               </w:rPr>
-              <w:instrText xml:space="preserve"> PAGEREF _Toc185255614 \h </w:instrText>
+              <w:instrText xml:space="preserve"> PAGEREF _Toc185342024 \h </w:instrText>
             </w:r>
             <w:r>
               <w:rPr>
@@ -4512,7 +4582,7 @@
                 <w:noProof/>
                 <w:webHidden/>
               </w:rPr>
-              <w:t>5</w:t>
+              <w:t>18</w:t>
             </w:r>
             <w:r>
               <w:rPr>
@@ -4535,7 +4605,7 @@
               <w:lang w:eastAsia="fr-FR"/>
             </w:rPr>
           </w:pPr>
-          <w:hyperlink w:anchor="_Toc185255615" w:history="1">
+          <w:hyperlink w:anchor="_Toc185342025" w:history="1">
             <w:r>
               <w:rPr>
                 <w:rStyle w:val="Lienhypertexte"/>
@@ -4562,7 +4632,7 @@
                 <w:noProof/>
                 <w:webHidden/>
               </w:rPr>
-              <w:instrText xml:space="preserve"> PAGEREF _Toc185255615 \h </w:instrText>
+              <w:instrText xml:space="preserve"> PAGEREF _Toc185342025 \h </w:instrText>
             </w:r>
             <w:r>
               <w:rPr>
@@ -4582,7 +4652,7 @@
                 <w:noProof/>
                 <w:webHidden/>
               </w:rPr>
-              <w:t>5</w:t>
+              <w:t>18</w:t>
             </w:r>
             <w:r>
               <w:rPr>
@@ -4605,7 +4675,7 @@
               <w:lang w:eastAsia="fr-FR"/>
             </w:rPr>
           </w:pPr>
-          <w:hyperlink w:anchor="_Toc185255616" w:history="1">
+          <w:hyperlink w:anchor="_Toc185342026" w:history="1">
             <w:r>
               <w:rPr>
                 <w:rStyle w:val="Lienhypertexte"/>
@@ -4632,7 +4702,7 @@
                 <w:noProof/>
                 <w:webHidden/>
               </w:rPr>
-              <w:instrText xml:space="preserve"> PAGEREF _Toc185255616 \h </w:instrText>
+              <w:instrText xml:space="preserve"> PAGEREF _Toc185342026 \h </w:instrText>
             </w:r>
             <w:r>
               <w:rPr>
@@ -4652,7 +4722,7 @@
                 <w:noProof/>
                 <w:webHidden/>
               </w:rPr>
-              <w:t>5</w:t>
+              <w:t>18</w:t>
             </w:r>
             <w:r>
               <w:rPr>
@@ -4675,7 +4745,7 @@
               <w:lang w:eastAsia="fr-FR"/>
             </w:rPr>
           </w:pPr>
-          <w:hyperlink w:anchor="_Toc185255617" w:history="1">
+          <w:hyperlink w:anchor="_Toc185342027" w:history="1">
             <w:r>
               <w:rPr>
                 <w:rStyle w:val="Lienhypertexte"/>
@@ -4702,7 +4772,7 @@
                 <w:noProof/>
                 <w:webHidden/>
               </w:rPr>
-              <w:instrText xml:space="preserve"> PAGEREF _Toc185255617 \h </w:instrText>
+              <w:instrText xml:space="preserve"> PAGEREF _Toc185342027 \h </w:instrText>
             </w:r>
             <w:r>
               <w:rPr>
@@ -4722,7 +4792,7 @@
                 <w:noProof/>
                 <w:webHidden/>
               </w:rPr>
-              <w:t>5</w:t>
+              <w:t>18</w:t>
             </w:r>
             <w:r>
               <w:rPr>
@@ -4746,7 +4816,7 @@
               <w:lang w:eastAsia="fr-FR"/>
             </w:rPr>
           </w:pPr>
-          <w:hyperlink w:anchor="_Toc185255618" w:history="1">
+          <w:hyperlink w:anchor="_Toc185342028" w:history="1">
             <w:r>
               <w:rPr>
                 <w:rStyle w:val="Lienhypertexte"/>
@@ -4789,7 +4859,7 @@
                 <w:noProof/>
                 <w:webHidden/>
               </w:rPr>
-              <w:instrText xml:space="preserve"> PAGEREF _Toc185255618 \h </w:instrText>
+              <w:instrText xml:space="preserve"> PAGEREF _Toc185342028 \h </w:instrText>
             </w:r>
             <w:r>
               <w:rPr>
@@ -4809,7 +4879,7 @@
                 <w:noProof/>
                 <w:webHidden/>
               </w:rPr>
-              <w:t>5</w:t>
+              <w:t>18</w:t>
             </w:r>
             <w:r>
               <w:rPr>
@@ -4833,7 +4903,7 @@
               <w:lang w:eastAsia="fr-FR"/>
             </w:rPr>
           </w:pPr>
-          <w:hyperlink w:anchor="_Toc185255619" w:history="1">
+          <w:hyperlink w:anchor="_Toc185342029" w:history="1">
             <w:r>
               <w:rPr>
                 <w:rStyle w:val="Lienhypertexte"/>
@@ -4876,7 +4946,7 @@
                 <w:noProof/>
                 <w:webHidden/>
               </w:rPr>
-              <w:instrText xml:space="preserve"> PAGEREF _Toc185255619 \h </w:instrText>
+              <w:instrText xml:space="preserve"> PAGEREF _Toc185342029 \h </w:instrText>
             </w:r>
             <w:r>
               <w:rPr>
@@ -4896,7 +4966,7 @@
                 <w:noProof/>
                 <w:webHidden/>
               </w:rPr>
-              <w:t>5</w:t>
+              <w:t>18</w:t>
             </w:r>
             <w:r>
               <w:rPr>
@@ -4919,7 +4989,7 @@
               <w:lang w:eastAsia="fr-FR"/>
             </w:rPr>
           </w:pPr>
-          <w:hyperlink w:anchor="_Toc185255620" w:history="1">
+          <w:hyperlink w:anchor="_Toc185342030" w:history="1">
             <w:r>
               <w:rPr>
                 <w:rStyle w:val="Lienhypertexte"/>
@@ -4946,7 +5016,7 @@
                 <w:noProof/>
                 <w:webHidden/>
               </w:rPr>
-              <w:instrText xml:space="preserve"> PAGEREF _Toc185255620 \h </w:instrText>
+              <w:instrText xml:space="preserve"> PAGEREF _Toc185342030 \h </w:instrText>
             </w:r>
             <w:r>
               <w:rPr>
@@ -4966,7 +5036,7 @@
                 <w:noProof/>
                 <w:webHidden/>
               </w:rPr>
-              <w:t>5</w:t>
+              <w:t>18</w:t>
             </w:r>
             <w:r>
               <w:rPr>
@@ -4989,7 +5059,7 @@
               <w:lang w:eastAsia="fr-FR"/>
             </w:rPr>
           </w:pPr>
-          <w:hyperlink w:anchor="_Toc185255621" w:history="1">
+          <w:hyperlink w:anchor="_Toc185342031" w:history="1">
             <w:r>
               <w:rPr>
                 <w:rStyle w:val="Lienhypertexte"/>
@@ -5016,7 +5086,7 @@
                 <w:noProof/>
                 <w:webHidden/>
               </w:rPr>
-              <w:instrText xml:space="preserve"> PAGEREF _Toc185255621 \h </w:instrText>
+              <w:instrText xml:space="preserve"> PAGEREF _Toc185342031 \h </w:instrText>
             </w:r>
             <w:r>
               <w:rPr>
@@ -5036,7 +5106,7 @@
                 <w:noProof/>
                 <w:webHidden/>
               </w:rPr>
-              <w:t>5</w:t>
+              <w:t>18</w:t>
             </w:r>
             <w:r>
               <w:rPr>
@@ -5060,7 +5130,7 @@
               <w:lang w:eastAsia="fr-FR"/>
             </w:rPr>
           </w:pPr>
-          <w:hyperlink w:anchor="_Toc185255622" w:history="1">
+          <w:hyperlink w:anchor="_Toc185342032" w:history="1">
             <w:r>
               <w:rPr>
                 <w:rStyle w:val="Lienhypertexte"/>
@@ -5103,7 +5173,7 @@
                 <w:noProof/>
                 <w:webHidden/>
               </w:rPr>
-              <w:instrText xml:space="preserve"> PAGEREF _Toc185255622 \h </w:instrText>
+              <w:instrText xml:space="preserve"> PAGEREF _Toc185342032 \h </w:instrText>
             </w:r>
             <w:r>
               <w:rPr>
@@ -5123,7 +5193,7 @@
                 <w:noProof/>
                 <w:webHidden/>
               </w:rPr>
-              <w:t>5</w:t>
+              <w:t>18</w:t>
             </w:r>
             <w:r>
               <w:rPr>
@@ -5166,7 +5236,7 @@
       <w:pPr>
         <w:pStyle w:val="Titre1"/>
       </w:pPr>
-      <w:bookmarkStart w:id="0" w:name="_Toc185255559"/>
+      <w:bookmarkStart w:id="0" w:name="_Toc185341968"/>
       <w:r>
         <w:lastRenderedPageBreak/>
         <w:t>Présentation personnelle</w:t>
@@ -5177,7 +5247,7 @@
       <w:pPr>
         <w:pStyle w:val="Titre2"/>
       </w:pPr>
-      <w:bookmarkStart w:id="1" w:name="_Toc185255560"/>
+      <w:bookmarkStart w:id="1" w:name="_Toc185341969"/>
       <w:r>
         <w:t>Mon p</w:t>
       </w:r>
@@ -5195,7 +5265,7 @@
       <w:pPr>
         <w:pStyle w:val="Titre2"/>
       </w:pPr>
-      <w:bookmarkStart w:id="2" w:name="_Toc185255561"/>
+      <w:bookmarkStart w:id="2" w:name="_Toc185341970"/>
       <w:r>
         <w:t>Mon entrée en formation</w:t>
       </w:r>
@@ -5226,7 +5296,7 @@
           <w:bCs/>
         </w:rPr>
       </w:pPr>
-      <w:bookmarkStart w:id="3" w:name="_Toc185255562"/>
+      <w:bookmarkStart w:id="3" w:name="_Toc185341971"/>
       <w:r>
         <w:rPr>
           <w:bCs/>
@@ -5248,7 +5318,7 @@
           <w:bCs/>
         </w:rPr>
       </w:pPr>
-      <w:bookmarkStart w:id="4" w:name="_Toc185255563"/>
+      <w:bookmarkStart w:id="4" w:name="_Toc185341972"/>
       <w:r>
         <w:rPr>
           <w:bCs/>
@@ -5290,7 +5360,7 @@
       <w:pPr>
         <w:pStyle w:val="Titre2"/>
       </w:pPr>
-      <w:bookmarkStart w:id="5" w:name="_Toc185255564"/>
+      <w:bookmarkStart w:id="5" w:name="_Toc185341973"/>
       <w:r>
         <w:t>Services délivrés par l’application</w:t>
       </w:r>
@@ -5300,7 +5370,7 @@
       <w:pPr>
         <w:pStyle w:val="Titre3"/>
       </w:pPr>
-      <w:bookmarkStart w:id="6" w:name="_Toc185255565"/>
+      <w:bookmarkStart w:id="6" w:name="_Toc185341974"/>
       <w:r>
         <w:t>Prise de rendez-vous</w:t>
       </w:r>
@@ -5318,7 +5388,7 @@
       <w:pPr>
         <w:pStyle w:val="Titre3"/>
       </w:pPr>
-      <w:bookmarkStart w:id="7" w:name="_Toc185255566"/>
+      <w:bookmarkStart w:id="7" w:name="_Toc185341975"/>
       <w:r>
         <w:lastRenderedPageBreak/>
         <w:t>Suivi des rendez-vous</w:t>
@@ -5340,7 +5410,7 @@
       <w:pPr>
         <w:pStyle w:val="Titre3"/>
       </w:pPr>
-      <w:bookmarkStart w:id="8" w:name="_Toc185255567"/>
+      <w:bookmarkStart w:id="8" w:name="_Toc185341976"/>
       <w:r>
         <w:t>Gestion du compte utilisateur</w:t>
       </w:r>
@@ -5393,7 +5463,7 @@
       <w:pPr>
         <w:pStyle w:val="Titre2"/>
       </w:pPr>
-      <w:bookmarkStart w:id="9" w:name="_Toc185255568"/>
+      <w:bookmarkStart w:id="9" w:name="_Toc185341977"/>
       <w:r>
         <w:t>Besoins fonctionnels</w:t>
       </w:r>
@@ -5419,7 +5489,7 @@
       <w:pPr>
         <w:pStyle w:val="Titre3"/>
       </w:pPr>
-      <w:bookmarkStart w:id="10" w:name="_Toc185255569"/>
+      <w:bookmarkStart w:id="10" w:name="_Toc185341978"/>
       <w:r>
         <w:t>Quand je suis patient</w:t>
       </w:r>
@@ -5608,6 +5678,7 @@
         <w:contextualSpacing w:val="0"/>
       </w:pPr>
       <w:r>
+        <w:lastRenderedPageBreak/>
         <w:t>Je dois être capable, sur la page de rendez-vous, d’être confronter à une étape de confirmation POUR ne pas prendre rendez-vous par accident</w:t>
       </w:r>
     </w:p>
@@ -5621,7 +5692,6 @@
         <w:contextualSpacing w:val="0"/>
       </w:pPr>
       <w:r>
-        <w:lastRenderedPageBreak/>
         <w:t>Je dois être capable de consulter les rendez-vous en cours qui me concerne POUR ne pas les oublier</w:t>
       </w:r>
     </w:p>
@@ -5629,7 +5699,7 @@
       <w:pPr>
         <w:pStyle w:val="Titre3"/>
       </w:pPr>
-      <w:bookmarkStart w:id="11" w:name="_Toc185255570"/>
+      <w:bookmarkStart w:id="11" w:name="_Toc185341979"/>
       <w:r>
         <w:t>Quand je suis docteur</w:t>
       </w:r>
@@ -5730,7 +5800,7 @@
       <w:pPr>
         <w:pStyle w:val="Titre2"/>
       </w:pPr>
-      <w:bookmarkStart w:id="12" w:name="_Toc185255571"/>
+      <w:bookmarkStart w:id="12" w:name="_Toc185341980"/>
       <w:r>
         <w:t>Problématiques techniques</w:t>
       </w:r>
@@ -5798,7 +5868,7 @@
       <w:pPr>
         <w:pStyle w:val="Titre2"/>
       </w:pPr>
-      <w:bookmarkStart w:id="13" w:name="_Toc185255572"/>
+      <w:bookmarkStart w:id="13" w:name="_Toc185341981"/>
       <w:r>
         <w:t>Solutions envisagées</w:t>
       </w:r>
@@ -5827,7 +5897,13 @@
         <w:t xml:space="preserve"> Node.js pour effectuer le back-end.</w:t>
       </w:r>
       <w:r>
-        <w:t xml:space="preserve"> Ce choix s’est effectué de part la simplicité d’usage, la quantité d’informations présente sur internet concernant Express et surtout par sa capacité a </w:t>
+        <w:t xml:space="preserve"> Ce choix s’est effectué de part la simplicité d’usage, la quantité d’informations présente sur internet concernant Express et surtout par sa capacité </w:t>
+      </w:r>
+      <w:r>
+        <w:t>à</w:t>
+      </w:r>
+      <w:r>
+        <w:t xml:space="preserve"> </w:t>
       </w:r>
       <w:r>
         <w:t>fournir un backend robuste.</w:t>
@@ -5841,11 +5917,12 @@
           <w:bCs/>
         </w:rPr>
       </w:pPr>
-      <w:bookmarkStart w:id="14" w:name="_Toc185255573"/>
+      <w:bookmarkStart w:id="14" w:name="_Toc185341982"/>
       <w:r>
         <w:rPr>
           <w:bCs/>
         </w:rPr>
+        <w:lastRenderedPageBreak/>
         <w:t>Fic’Tif - Conception</w:t>
       </w:r>
       <w:bookmarkEnd w:id="14"/>
@@ -5857,7 +5934,7 @@
           <w:bCs/>
         </w:rPr>
       </w:pPr>
-      <w:bookmarkStart w:id="15" w:name="_Toc185255574"/>
+      <w:bookmarkStart w:id="15" w:name="_Toc185341983"/>
       <w:r>
         <w:rPr>
           <w:bCs/>
@@ -5870,7 +5947,7 @@
       <w:pPr>
         <w:pStyle w:val="Titre3"/>
       </w:pPr>
-      <w:bookmarkStart w:id="16" w:name="_Toc185255575"/>
+      <w:bookmarkStart w:id="16" w:name="_Toc185341984"/>
       <w:r>
         <w:t>La théorie des couleurs</w:t>
       </w:r>
@@ -5883,11 +5960,7 @@
       <w:r>
         <w:t xml:space="preserve"> rôle capital, je me suis intéressé aux différentes nuances disponibles et également à leur signification.</w:t>
       </w:r>
-      <w:r>
-        <w:br w:type="page"/>
-      </w:r>
-    </w:p>
-    <w:p/>
+    </w:p>
     <w:p>
       <w:pPr>
         <w:shd w:val="clear" w:color="auto" w:fill="F2F2F2" w:themeFill="background1" w:themeFillShade="F2"/>
@@ -6373,14 +6446,13 @@
       <w:pPr>
         <w:pStyle w:val="Titre3"/>
       </w:pPr>
-      <w:bookmarkStart w:id="17" w:name="_Toc185255576"/>
+      <w:bookmarkStart w:id="17" w:name="_Toc185341985"/>
       <w:r>
         <w:t>Wireframes</w:t>
       </w:r>
       <w:bookmarkEnd w:id="17"/>
     </w:p>
     <w:p>
-      <w:bookmarkStart w:id="18" w:name="_Toc185255577"/>
       <w:r>
         <w:t xml:space="preserve">Pour le design de mon application, je me suis contrains à </w:t>
       </w:r>
@@ -6645,6 +6717,7 @@
       <w:pPr>
         <w:pStyle w:val="Titre2"/>
       </w:pPr>
+      <w:bookmarkStart w:id="18" w:name="_Toc185341986"/>
       <w:r>
         <w:lastRenderedPageBreak/>
         <w:t>Mise en place de l’environnement</w:t>
@@ -6655,7 +6728,7 @@
       <w:pPr>
         <w:pStyle w:val="Titre3"/>
       </w:pPr>
-      <w:bookmarkStart w:id="19" w:name="_Toc185255578"/>
+      <w:bookmarkStart w:id="19" w:name="_Toc185341987"/>
       <w:r>
         <w:t>Les repos git</w:t>
       </w:r>
@@ -6694,9 +6767,11 @@
       <w:pPr>
         <w:pStyle w:val="Titre2"/>
       </w:pPr>
+      <w:bookmarkStart w:id="20" w:name="_Toc185341988"/>
       <w:r>
         <w:t>Mise en place de la base de données</w:t>
       </w:r>
+      <w:bookmarkEnd w:id="20"/>
     </w:p>
     <w:p>
       <w:r>
@@ -6719,9 +6794,11 @@
       <w:pPr>
         <w:pStyle w:val="Titre3"/>
       </w:pPr>
+      <w:bookmarkStart w:id="21" w:name="_Toc185341989"/>
       <w:r>
         <w:t>MCD</w:t>
       </w:r>
+      <w:bookmarkEnd w:id="21"/>
     </w:p>
     <w:p>
       <w:r>
@@ -6846,11 +6923,11 @@
       <w:pPr>
         <w:pStyle w:val="Titre2"/>
       </w:pPr>
-      <w:bookmarkStart w:id="20" w:name="_Toc185255579"/>
+      <w:bookmarkStart w:id="22" w:name="_Toc185341990"/>
       <w:r>
         <w:t>Les dépendances indispensables</w:t>
       </w:r>
-      <w:bookmarkEnd w:id="20"/>
+      <w:bookmarkEnd w:id="22"/>
     </w:p>
     <w:p>
       <w:r>
@@ -7426,28 +7503,34 @@
     </w:p>
     <w:p>
       <w:r>
-        <w:t>Remarque : Ce projet m’a permis d’apprendre comment se comporte un backend et comment développer une API (Gestion des erreurs, communication entre le front et le back etc etc). J’ai donc suivi des recommandations pour m’assurer d’aborder chaque points de vigilance que l’on se doit de connaitre en tant que développeur.</w:t>
+        <w:t xml:space="preserve">Remarque : Ce projet m’a permis d’apprendre comment se comporte un backend et comment développer une API (Gestion des erreurs, communication entre le front et le back etc etc). J’ai donc suivi des recommandations pour m’assurer d’aborder chaque </w:t>
+      </w:r>
+      <w:r>
+        <w:t>point</w:t>
+      </w:r>
+      <w:r>
+        <w:t xml:space="preserve"> de vigilance que l’on se doit de connaitre en tant que développeur.</w:t>
       </w:r>
     </w:p>
     <w:p>
       <w:pPr>
         <w:pStyle w:val="Titre2"/>
       </w:pPr>
-      <w:bookmarkStart w:id="21" w:name="_Toc185255583"/>
+      <w:bookmarkStart w:id="23" w:name="_Toc185341991"/>
       <w:r>
         <w:t>Création du back-end</w:t>
       </w:r>
-      <w:bookmarkEnd w:id="21"/>
+      <w:bookmarkEnd w:id="23"/>
     </w:p>
     <w:p>
       <w:pPr>
         <w:pStyle w:val="Titre3"/>
       </w:pPr>
-      <w:bookmarkStart w:id="22" w:name="_Toc185255584"/>
+      <w:bookmarkStart w:id="24" w:name="_Toc185341992"/>
       <w:r>
         <w:t>Technologies employées</w:t>
       </w:r>
-      <w:bookmarkEnd w:id="22"/>
+      <w:bookmarkEnd w:id="24"/>
     </w:p>
     <w:p>
       <w:r>
@@ -7458,10 +7541,12 @@
       <w:pPr>
         <w:pStyle w:val="Titre3"/>
       </w:pPr>
+      <w:bookmarkStart w:id="25" w:name="_Toc185341993"/>
       <w:r>
         <w:lastRenderedPageBreak/>
         <w:t>Création de la base MongoDB</w:t>
       </w:r>
+      <w:bookmarkEnd w:id="25"/>
     </w:p>
     <w:p>
       <w:r>
@@ -7480,9 +7565,11 @@
       <w:pPr>
         <w:pStyle w:val="Titre3"/>
       </w:pPr>
+      <w:bookmarkStart w:id="26" w:name="_Toc185341994"/>
       <w:r>
         <w:t>Modules et dépendances</w:t>
       </w:r>
+      <w:bookmarkEnd w:id="26"/>
     </w:p>
     <w:p/>
     <w:p>
@@ -7867,11 +7954,11 @@
       <w:pPr>
         <w:pStyle w:val="Titre3"/>
       </w:pPr>
-      <w:bookmarkStart w:id="23" w:name="_Toc185255585"/>
+      <w:bookmarkStart w:id="27" w:name="_Toc185341995"/>
       <w:r>
         <w:t>Structure</w:t>
       </w:r>
-      <w:bookmarkEnd w:id="23"/>
+      <w:bookmarkEnd w:id="27"/>
     </w:p>
     <w:p>
       <w:r>
@@ -7962,11 +8049,11 @@
       <w:pPr>
         <w:pStyle w:val="Titre3"/>
       </w:pPr>
-      <w:bookmarkStart w:id="24" w:name="_Toc185255586"/>
+      <w:bookmarkStart w:id="28" w:name="_Toc185341996"/>
       <w:r>
         <w:t>Création des premières routes</w:t>
       </w:r>
-      <w:bookmarkEnd w:id="24"/>
+      <w:bookmarkEnd w:id="28"/>
     </w:p>
     <w:p>
       <w:r>
@@ -8064,7 +8151,18 @@
     </w:p>
     <w:p>
       <w:r>
-        <w:t>Cette séparation assure une clarté sur les différentes fonctionnalités de l’application.</w:t>
+        <w:t>Cette séparation assure une clarté sur les différentes fonctionnalités de l’application</w:t>
+      </w:r>
+      <w:r>
+        <w:t>, qui sont ensuite structurées de la façon suivante :</w:t>
+      </w:r>
+    </w:p>
+    <w:p>
+      <w:pPr>
+        <w:jc w:val="center"/>
+      </w:pPr>
+      <w:r>
+        <w:t>ROUTES -&gt; MIDDLEWARES -&gt; CONTROLLERS -&gt; SERVICES</w:t>
       </w:r>
     </w:p>
     <w:p>
@@ -8075,7 +8173,60 @@
         <w:t>Routes</w:t>
       </w:r>
     </w:p>
-    <w:p/>
+    <w:p>
+      <w:r>
+        <w:t>Chaque features a un fichier .route qui lui est associé, permettant de rediriger vers les différents controllers des services qui sont englobés dans la fonctionnalité.</w:t>
+      </w:r>
+    </w:p>
+    <w:p>
+      <w:r>
+        <w:t>Par exemple le système d’authentification :</w:t>
+      </w:r>
+    </w:p>
+    <w:p>
+      <w:r>
+        <w:drawing>
+          <wp:inline distT="0" distB="0" distL="0" distR="0" wp14:anchorId="2701C0F3" wp14:editId="68E432E0">
+            <wp:extent cx="5760720" cy="4968240"/>
+            <wp:effectExtent l="0" t="0" r="0" b="3810"/>
+            <wp:docPr id="2089032002" name="Image 1"/>
+            <wp:cNvGraphicFramePr>
+              <a:graphicFrameLocks xmlns:a="http://schemas.openxmlformats.org/drawingml/2006/main" noChangeAspect="1"/>
+            </wp:cNvGraphicFramePr>
+            <a:graphic xmlns:a="http://schemas.openxmlformats.org/drawingml/2006/main">
+              <a:graphicData uri="http://schemas.openxmlformats.org/drawingml/2006/picture">
+                <pic:pic xmlns:pic="http://schemas.openxmlformats.org/drawingml/2006/picture">
+                  <pic:nvPicPr>
+                    <pic:cNvPr id="2089032002" name=""/>
+                    <pic:cNvPicPr/>
+                  </pic:nvPicPr>
+                  <pic:blipFill>
+                    <a:blip r:embed="rId29"/>
+                    <a:stretch>
+                      <a:fillRect/>
+                    </a:stretch>
+                  </pic:blipFill>
+                  <pic:spPr>
+                    <a:xfrm>
+                      <a:off x="0" y="0"/>
+                      <a:ext cx="5760720" cy="4968240"/>
+                    </a:xfrm>
+                    <a:prstGeom prst="rect">
+                      <a:avLst/>
+                    </a:prstGeom>
+                  </pic:spPr>
+                </pic:pic>
+              </a:graphicData>
+            </a:graphic>
+          </wp:inline>
+        </w:drawing>
+      </w:r>
+    </w:p>
+    <w:p>
+      <w:r>
+        <w:t>De cette manière j’obtiens un suivi clair de ce que chaque route effectue et intégrer un middleware comme ceux de validation de Schema ou de validation de session courante est facile sans perturber la clarté des routes ainsi créées.</w:t>
+      </w:r>
+    </w:p>
     <w:p>
       <w:pPr>
         <w:pStyle w:val="Titre4"/>
@@ -8086,6 +8237,83 @@
       </w:r>
     </w:p>
     <w:p>
+      <w:r>
+        <w:drawing>
+          <wp:inline distT="0" distB="0" distL="0" distR="0" wp14:anchorId="74508432" wp14:editId="38474C8A">
+            <wp:extent cx="5760720" cy="5204460"/>
+            <wp:effectExtent l="0" t="0" r="0" b="0"/>
+            <wp:docPr id="1906425055" name="Image 1"/>
+            <wp:cNvGraphicFramePr>
+              <a:graphicFrameLocks xmlns:a="http://schemas.openxmlformats.org/drawingml/2006/main" noChangeAspect="1"/>
+            </wp:cNvGraphicFramePr>
+            <a:graphic xmlns:a="http://schemas.openxmlformats.org/drawingml/2006/main">
+              <a:graphicData uri="http://schemas.openxmlformats.org/drawingml/2006/picture">
+                <pic:pic xmlns:pic="http://schemas.openxmlformats.org/drawingml/2006/picture">
+                  <pic:nvPicPr>
+                    <pic:cNvPr id="1906425055" name=""/>
+                    <pic:cNvPicPr/>
+                  </pic:nvPicPr>
+                  <pic:blipFill>
+                    <a:blip r:embed="rId30"/>
+                    <a:stretch>
+                      <a:fillRect/>
+                    </a:stretch>
+                  </pic:blipFill>
+                  <pic:spPr>
+                    <a:xfrm>
+                      <a:off x="0" y="0"/>
+                      <a:ext cx="5760720" cy="5204460"/>
+                    </a:xfrm>
+                    <a:prstGeom prst="rect">
+                      <a:avLst/>
+                    </a:prstGeom>
+                  </pic:spPr>
+                </pic:pic>
+              </a:graphicData>
+            </a:graphic>
+          </wp:inline>
+        </w:drawing>
+      </w:r>
+    </w:p>
+    <w:p>
+      <w:r>
+        <w:t xml:space="preserve">Ce controller à pour rôle de vérifier que </w:t>
+      </w:r>
+      <w:r>
+        <w:t>la requête reçue</w:t>
+      </w:r>
+      <w:r>
+        <w:t xml:space="preserve"> est valide, sinon elle retourne une erreur</w:t>
+      </w:r>
+      <w:r>
+        <w:t xml:space="preserve"> d’authentification</w:t>
+      </w:r>
+      <w:r>
+        <w:t xml:space="preserve"> si la requête ne possède pas un email existant dans la base de </w:t>
+      </w:r>
+      <w:r>
+        <w:t>données</w:t>
+      </w:r>
+      <w:r>
+        <w:t xml:space="preserve"> (Cette vérification s’effectue à l’aide d’un service dédié</w:t>
+      </w:r>
+      <w:r>
+        <w:t> : usersService.get</w:t>
+      </w:r>
+      <w:r>
+        <w:t xml:space="preserve">) ou si le mot de passe </w:t>
+      </w:r>
+      <w:r>
+        <w:t>récupéré</w:t>
+      </w:r>
+      <w:r>
+        <w:t xml:space="preserve"> ne correspond pas </w:t>
+      </w:r>
+      <w:r>
+        <w:t>à celui associé à l’adresse mail (Cette vérification s’effectue à l’aide du model de user qui a une méthode intégrée).</w:t>
+      </w:r>
+    </w:p>
+    <w:p>
       <w:pPr>
         <w:pStyle w:val="Titre4"/>
       </w:pPr>
@@ -8094,10 +8322,349 @@
       </w:r>
     </w:p>
     <w:p>
+      <w:r>
+        <w:drawing>
+          <wp:anchor distT="0" distB="0" distL="114300" distR="114300" simplePos="0" relativeHeight="251664384" behindDoc="0" locked="0" layoutInCell="1" allowOverlap="1" wp14:anchorId="382DB1F2" wp14:editId="19C140A0">
+            <wp:simplePos x="0" y="0"/>
+            <wp:positionH relativeFrom="column">
+              <wp:posOffset>-4445</wp:posOffset>
+            </wp:positionH>
+            <wp:positionV relativeFrom="paragraph">
+              <wp:posOffset>-3810</wp:posOffset>
+            </wp:positionV>
+            <wp:extent cx="3067478" cy="1009791"/>
+            <wp:effectExtent l="0" t="0" r="0" b="0"/>
+            <wp:wrapSquare wrapText="bothSides"/>
+            <wp:docPr id="1764105956" name="Image 1"/>
+            <wp:cNvGraphicFramePr>
+              <a:graphicFrameLocks xmlns:a="http://schemas.openxmlformats.org/drawingml/2006/main" noChangeAspect="1"/>
+            </wp:cNvGraphicFramePr>
+            <a:graphic xmlns:a="http://schemas.openxmlformats.org/drawingml/2006/main">
+              <a:graphicData uri="http://schemas.openxmlformats.org/drawingml/2006/picture">
+                <pic:pic xmlns:pic="http://schemas.openxmlformats.org/drawingml/2006/picture">
+                  <pic:nvPicPr>
+                    <pic:cNvPr id="1764105956" name=""/>
+                    <pic:cNvPicPr/>
+                  </pic:nvPicPr>
+                  <pic:blipFill>
+                    <a:blip r:embed="rId31">
+                      <a:extLst>
+                        <a:ext uri="{28A0092B-C50C-407E-A947-70E740481C1C}">
+                          <a14:useLocalDpi xmlns:a14="http://schemas.microsoft.com/office/drawing/2010/main" val="0"/>
+                        </a:ext>
+                      </a:extLst>
+                    </a:blip>
+                    <a:stretch>
+                      <a:fillRect/>
+                    </a:stretch>
+                  </pic:blipFill>
+                  <pic:spPr>
+                    <a:xfrm>
+                      <a:off x="0" y="0"/>
+                      <a:ext cx="3067478" cy="1009791"/>
+                    </a:xfrm>
+                    <a:prstGeom prst="rect">
+                      <a:avLst/>
+                    </a:prstGeom>
+                  </pic:spPr>
+                </pic:pic>
+              </a:graphicData>
+            </a:graphic>
+            <wp14:sizeRelH relativeFrom="page">
+              <wp14:pctWidth>0</wp14:pctWidth>
+            </wp14:sizeRelH>
+            <wp14:sizeRelV relativeFrom="page">
+              <wp14:pctHeight>0</wp14:pctHeight>
+            </wp14:sizeRelV>
+          </wp:anchor>
+        </w:drawing>
+      </w:r>
+      <w:r>
+        <w:t xml:space="preserve">Ce service est enfin appelé pour </w:t>
+      </w:r>
+      <w:r>
+        <w:t>effectuer</w:t>
+      </w:r>
+      <w:r>
+        <w:t xml:space="preserve"> les vérifications nécessaires afin de </w:t>
+      </w:r>
+      <w:r>
+        <w:t>logger</w:t>
+      </w:r>
+      <w:r>
+        <w:t xml:space="preserve"> un utilisateur.</w:t>
+      </w:r>
+    </w:p>
+    <w:p>
+      <w:r>
+        <w:t>Au préalable, l’on doit utiliser un ODM (Ici mongoose) pour définir des modèles d’objets afin de correspondre à la structure de nos documents et interagir avec eux à l’aide d’opération</w:t>
+      </w:r>
+      <w:r>
+        <w:t>s</w:t>
+      </w:r>
+      <w:r>
+        <w:t xml:space="preserve"> CRUD (Create, Read, Update, Delete), </w:t>
+      </w:r>
+      <w:r>
+        <w:t>dans cet</w:t>
+      </w:r>
+      <w:r>
+        <w:t xml:space="preserve"> exemple ce serait READ.</w:t>
+      </w:r>
+    </w:p>
+    <w:p>
+      <w:r>
+        <w:lastRenderedPageBreak/>
+        <w:t>Il va rechercher dans la collection users un document avec comme valeur l’adresse email reçu dans la requête pour le champ email. (Les documents stockés dans la base MongoDB étant dans un format très similaire au JSON). Si un utilisateur possède cette</w:t>
+      </w:r>
+      <w:r>
+        <w:t xml:space="preserve"> adresse</w:t>
+      </w:r>
+      <w:r>
+        <w:t xml:space="preserve"> email, le service renvoi alors cet utilisateur au controller qui continue ses vérifications.</w:t>
+      </w:r>
+    </w:p>
+    <w:p>
       <w:pPr>
         <w:pStyle w:val="Titre4"/>
       </w:pPr>
       <w:r>
+        <w:t>Models</w:t>
+      </w:r>
+    </w:p>
+    <w:p>
+      <w:r>
+        <w:drawing>
+          <wp:anchor distT="0" distB="0" distL="114300" distR="114300" simplePos="0" relativeHeight="251665408" behindDoc="1" locked="0" layoutInCell="1" allowOverlap="1" wp14:anchorId="47FFC68E" wp14:editId="12CBE1C3">
+            <wp:simplePos x="0" y="0"/>
+            <wp:positionH relativeFrom="margin">
+              <wp:align>left</wp:align>
+            </wp:positionH>
+            <wp:positionV relativeFrom="paragraph">
+              <wp:posOffset>213360</wp:posOffset>
+            </wp:positionV>
+            <wp:extent cx="5477639" cy="7754432"/>
+            <wp:effectExtent l="0" t="0" r="8890" b="0"/>
+            <wp:wrapNone/>
+            <wp:docPr id="864881685" name="Image 1"/>
+            <wp:cNvGraphicFramePr>
+              <a:graphicFrameLocks xmlns:a="http://schemas.openxmlformats.org/drawingml/2006/main" noChangeAspect="1"/>
+            </wp:cNvGraphicFramePr>
+            <a:graphic xmlns:a="http://schemas.openxmlformats.org/drawingml/2006/main">
+              <a:graphicData uri="http://schemas.openxmlformats.org/drawingml/2006/picture">
+                <pic:pic xmlns:pic="http://schemas.openxmlformats.org/drawingml/2006/picture">
+                  <pic:nvPicPr>
+                    <pic:cNvPr id="864881685" name=""/>
+                    <pic:cNvPicPr/>
+                  </pic:nvPicPr>
+                  <pic:blipFill>
+                    <a:blip r:embed="rId32">
+                      <a:extLst>
+                        <a:ext uri="{28A0092B-C50C-407E-A947-70E740481C1C}">
+                          <a14:useLocalDpi xmlns:a14="http://schemas.microsoft.com/office/drawing/2010/main" val="0"/>
+                        </a:ext>
+                      </a:extLst>
+                    </a:blip>
+                    <a:stretch>
+                      <a:fillRect/>
+                    </a:stretch>
+                  </pic:blipFill>
+                  <pic:spPr>
+                    <a:xfrm>
+                      <a:off x="0" y="0"/>
+                      <a:ext cx="5477639" cy="7754432"/>
+                    </a:xfrm>
+                    <a:prstGeom prst="rect">
+                      <a:avLst/>
+                    </a:prstGeom>
+                  </pic:spPr>
+                </pic:pic>
+              </a:graphicData>
+            </a:graphic>
+            <wp14:sizeRelH relativeFrom="page">
+              <wp14:pctWidth>0</wp14:pctWidth>
+            </wp14:sizeRelH>
+            <wp14:sizeRelV relativeFrom="page">
+              <wp14:pctHeight>0</wp14:pctHeight>
+            </wp14:sizeRelV>
+          </wp:anchor>
+        </w:drawing>
+      </w:r>
+      <w:r>
+        <w:t xml:space="preserve">Pour réaliser cette action, </w:t>
+      </w:r>
+      <w:r>
+        <w:t xml:space="preserve">on a donc besoin du model d’objet user. </w:t>
+      </w:r>
+    </w:p>
+    <w:p>
+      <w:r>
+        <w:br w:type="page"/>
+      </w:r>
+    </w:p>
+    <w:p>
+      <w:r>
+        <w:lastRenderedPageBreak/>
+        <w:t>Ici,</w:t>
+      </w:r>
+      <w:r>
+        <w:t xml:space="preserve"> les propriétés du modèle sont définies afin qu’elles servent pour peupler les documents dans la base de données. </w:t>
+      </w:r>
+      <w:r>
+        <w:t>Elles peuvent</w:t>
+      </w:r>
+      <w:r>
+        <w:t xml:space="preserve"> être définie</w:t>
+      </w:r>
+      <w:r>
+        <w:t>s</w:t>
+      </w:r>
+      <w:r>
+        <w:t xml:space="preserve"> avec des </w:t>
+      </w:r>
+      <w:r>
+        <w:t>critères, par exemple, le nom et le prénom son ici requis et doivent être compris entre 3 et 50 caractères. D’autres propriétés sont présentes dans le modèle user, comme l’adresse, le numéro de téléphone et le rôle. Le rôle d’un user ne peut avoir que deux valeurs « patient » ou « doctor », c’est cette propriété qui permet de différencier un patient d’un médecin dans certains usages.</w:t>
+      </w:r>
+    </w:p>
+    <w:p>
+      <w:r>
+        <w:t>Ensuite, dans le cas du modèle users, on a également besoin de méthodes. Les méthodes sont des fonctions qui sont définies directement sur le modèle afin de manipuler des données ou d’effectuer des opérations spécifiques sur des documents de la base de données.</w:t>
+      </w:r>
+    </w:p>
+    <w:p>
+      <w:r>
+        <w:drawing>
+          <wp:inline distT="0" distB="0" distL="0" distR="0" wp14:anchorId="2F5F2B18" wp14:editId="0B564992">
+            <wp:extent cx="5760720" cy="6707505"/>
+            <wp:effectExtent l="0" t="0" r="0" b="0"/>
+            <wp:docPr id="2063740137" name="Image 1"/>
+            <wp:cNvGraphicFramePr>
+              <a:graphicFrameLocks xmlns:a="http://schemas.openxmlformats.org/drawingml/2006/main" noChangeAspect="1"/>
+            </wp:cNvGraphicFramePr>
+            <a:graphic xmlns:a="http://schemas.openxmlformats.org/drawingml/2006/main">
+              <a:graphicData uri="http://schemas.openxmlformats.org/drawingml/2006/picture">
+                <pic:pic xmlns:pic="http://schemas.openxmlformats.org/drawingml/2006/picture">
+                  <pic:nvPicPr>
+                    <pic:cNvPr id="2063740137" name=""/>
+                    <pic:cNvPicPr/>
+                  </pic:nvPicPr>
+                  <pic:blipFill>
+                    <a:blip r:embed="rId33"/>
+                    <a:stretch>
+                      <a:fillRect/>
+                    </a:stretch>
+                  </pic:blipFill>
+                  <pic:spPr>
+                    <a:xfrm>
+                      <a:off x="0" y="0"/>
+                      <a:ext cx="5760720" cy="6707505"/>
+                    </a:xfrm>
+                    <a:prstGeom prst="rect">
+                      <a:avLst/>
+                    </a:prstGeom>
+                  </pic:spPr>
+                </pic:pic>
+              </a:graphicData>
+            </a:graphic>
+          </wp:inline>
+        </w:drawing>
+      </w:r>
+    </w:p>
+    <w:p/>
+    <w:p>
+      <w:pPr>
+        <w:pStyle w:val="Titre4"/>
+      </w:pPr>
+      <w:r>
+        <w:lastRenderedPageBreak/>
+        <w:t>Schemas</w:t>
+      </w:r>
+    </w:p>
+    <w:p>
+      <w:r>
+        <w:t xml:space="preserve">Les Schemas sont utiles pour vérifier les informations provenant du front et donc de l’utilisateur. C’est une bonne pratique d’effectuer cette action avant de contacter la base de données pour ne pas la compromettre en cas d’informations vérolées. </w:t>
+      </w:r>
+      <w:r>
+        <w:t>Si nous reprenons l’exemple des routes précédemment exposées, la route /register/patient/ a un middleware de validation de Schema (Celui de « RegisterUserSchema ») qui compare les données reçues avec celles du Schema suivant :</w:t>
+      </w:r>
+    </w:p>
+    <w:p>
+      <w:r>
+        <w:drawing>
+          <wp:inline distT="0" distB="0" distL="0" distR="0" wp14:anchorId="5464A6B2" wp14:editId="6DCE9D8D">
+            <wp:extent cx="5760720" cy="6813550"/>
+            <wp:effectExtent l="0" t="0" r="0" b="6350"/>
+            <wp:docPr id="2054620468" name="Image 1"/>
+            <wp:cNvGraphicFramePr>
+              <a:graphicFrameLocks xmlns:a="http://schemas.openxmlformats.org/drawingml/2006/main" noChangeAspect="1"/>
+            </wp:cNvGraphicFramePr>
+            <a:graphic xmlns:a="http://schemas.openxmlformats.org/drawingml/2006/main">
+              <a:graphicData uri="http://schemas.openxmlformats.org/drawingml/2006/picture">
+                <pic:pic xmlns:pic="http://schemas.openxmlformats.org/drawingml/2006/picture">
+                  <pic:nvPicPr>
+                    <pic:cNvPr id="2054620468" name=""/>
+                    <pic:cNvPicPr/>
+                  </pic:nvPicPr>
+                  <pic:blipFill>
+                    <a:blip r:embed="rId34"/>
+                    <a:stretch>
+                      <a:fillRect/>
+                    </a:stretch>
+                  </pic:blipFill>
+                  <pic:spPr>
+                    <a:xfrm>
+                      <a:off x="0" y="0"/>
+                      <a:ext cx="5760720" cy="6813550"/>
+                    </a:xfrm>
+                    <a:prstGeom prst="rect">
+                      <a:avLst/>
+                    </a:prstGeom>
+                  </pic:spPr>
+                </pic:pic>
+              </a:graphicData>
+            </a:graphic>
+          </wp:inline>
+        </w:drawing>
+      </w:r>
+    </w:p>
+    <w:p>
+      <w:r>
+        <w:t>Cela ressemble dans un certain sens au modèle, puisque le Schema vérifie que les informations reçues respectent bien des critères. Mais son objectif est bien différent ! Mongoose et ses modèles permettent d’effectuer des opérations en vue de communiquer avec la base de données. Zod</w:t>
+      </w:r>
+      <w:r>
+        <w:t xml:space="preserve"> et ses </w:t>
+      </w:r>
+      <w:r>
+        <w:lastRenderedPageBreak/>
+        <w:t>Schemas</w:t>
+      </w:r>
+      <w:r>
+        <w:t xml:space="preserve"> </w:t>
+      </w:r>
+      <w:r>
+        <w:t>quant</w:t>
+      </w:r>
+      <w:r>
+        <w:t xml:space="preserve"> à </w:t>
+      </w:r>
+      <w:r>
+        <w:t>eux</w:t>
+      </w:r>
+      <w:r>
+        <w:t>, vérifie</w:t>
+      </w:r>
+      <w:r>
+        <w:t>nt</w:t>
+      </w:r>
+      <w:r>
+        <w:t xml:space="preserve"> que les informations saisies correspondent au format attendu pour éviter de potentiels problèmes par la suite et pour renforcer la sécurité liée aux requêtes que l’API reçoit.</w:t>
+      </w:r>
+    </w:p>
+    <w:p>
+      <w:pPr>
+        <w:pStyle w:val="Titre4"/>
+      </w:pPr>
+      <w:r>
         <w:t>M</w:t>
       </w:r>
       <w:r>
@@ -8105,74 +8672,124 @@
       </w:r>
     </w:p>
     <w:p>
+      <w:r>
+        <w:t>Les middlewares sont donc des fonctions qui vont effectués des vérifications ou des modifications sur la requête. La validation des schemas se comportent comme des middlewares et l’authenticateUser est également un middleware que j’appelle pour vérifier si le JWT token est toujours en cours de validité à chaque fois que la route /isLogged est appelée.</w:t>
+      </w:r>
+    </w:p>
+    <w:p>
+      <w:r>
+        <w:drawing>
+          <wp:inline distT="0" distB="0" distL="0" distR="0" wp14:anchorId="7DC8B799" wp14:editId="18386EC8">
+            <wp:extent cx="5744377" cy="4582164"/>
+            <wp:effectExtent l="0" t="0" r="8890" b="8890"/>
+            <wp:docPr id="26152838" name="Image 1"/>
+            <wp:cNvGraphicFramePr>
+              <a:graphicFrameLocks xmlns:a="http://schemas.openxmlformats.org/drawingml/2006/main" noChangeAspect="1"/>
+            </wp:cNvGraphicFramePr>
+            <a:graphic xmlns:a="http://schemas.openxmlformats.org/drawingml/2006/main">
+              <a:graphicData uri="http://schemas.openxmlformats.org/drawingml/2006/picture">
+                <pic:pic xmlns:pic="http://schemas.openxmlformats.org/drawingml/2006/picture">
+                  <pic:nvPicPr>
+                    <pic:cNvPr id="26152838" name=""/>
+                    <pic:cNvPicPr/>
+                  </pic:nvPicPr>
+                  <pic:blipFill>
+                    <a:blip r:embed="rId35"/>
+                    <a:stretch>
+                      <a:fillRect/>
+                    </a:stretch>
+                  </pic:blipFill>
+                  <pic:spPr>
+                    <a:xfrm>
+                      <a:off x="0" y="0"/>
+                      <a:ext cx="5744377" cy="4582164"/>
+                    </a:xfrm>
+                    <a:prstGeom prst="rect">
+                      <a:avLst/>
+                    </a:prstGeom>
+                  </pic:spPr>
+                </pic:pic>
+              </a:graphicData>
+            </a:graphic>
+          </wp:inline>
+        </w:drawing>
+      </w:r>
+    </w:p>
+    <w:p>
+      <w:r>
+        <w:t>De cette façon j’obtiens une route globale qui gère mon authentification sur l’application /auth qui est ensuite divisée en plusieurs routes qui me garantissent la possibilité de réaliser les opérations nécessaires pour implémenter un gestionnaire de connexion tout en le rendant sécurisé à l’aide de middlewares et réalisant les tâches demandées à l’aide de l’ODM Mongoose. (Inscription, connexion, déconnexion, vérification de la validité de la session)</w:t>
+      </w:r>
+    </w:p>
+    <w:p>
       <w:pPr>
         <w:pStyle w:val="Titre3"/>
       </w:pPr>
-      <w:bookmarkStart w:id="25" w:name="_Toc185255587"/>
-      <w:r>
+      <w:bookmarkStart w:id="29" w:name="_Toc185341997"/>
+      <w:r>
+        <w:lastRenderedPageBreak/>
         <w:t>Sécurité</w:t>
       </w:r>
-      <w:bookmarkEnd w:id="25"/>
+      <w:bookmarkEnd w:id="29"/>
     </w:p>
     <w:p>
       <w:pPr>
         <w:pStyle w:val="Titre2"/>
       </w:pPr>
-      <w:bookmarkStart w:id="26" w:name="_Toc185255588"/>
+      <w:bookmarkStart w:id="30" w:name="_Toc185341998"/>
       <w:r>
         <w:t>Simulation des routes backend</w:t>
       </w:r>
-      <w:bookmarkEnd w:id="26"/>
+      <w:bookmarkEnd w:id="30"/>
     </w:p>
     <w:p>
       <w:pPr>
         <w:pStyle w:val="Titre3"/>
       </w:pPr>
-      <w:bookmarkStart w:id="27" w:name="_Toc185255589"/>
+      <w:bookmarkStart w:id="31" w:name="_Toc185341999"/>
       <w:r>
         <w:t>Installation de PostMan</w:t>
       </w:r>
-      <w:bookmarkEnd w:id="27"/>
+      <w:bookmarkEnd w:id="31"/>
     </w:p>
     <w:p>
       <w:pPr>
         <w:pStyle w:val="Titre3"/>
       </w:pPr>
-      <w:bookmarkStart w:id="28" w:name="_Toc185255590"/>
+      <w:bookmarkStart w:id="32" w:name="_Toc185342000"/>
       <w:r>
         <w:t>Tests des routes backend</w:t>
       </w:r>
-      <w:bookmarkEnd w:id="28"/>
+      <w:bookmarkEnd w:id="32"/>
     </w:p>
     <w:p>
       <w:pPr>
         <w:pStyle w:val="Titre3"/>
       </w:pPr>
-      <w:bookmarkStart w:id="29" w:name="_Toc185255591"/>
+      <w:bookmarkStart w:id="33" w:name="_Toc185342001"/>
       <w:r>
         <w:t>Premiers peuplements de la base MongoDB</w:t>
       </w:r>
-      <w:bookmarkEnd w:id="29"/>
+      <w:bookmarkEnd w:id="33"/>
     </w:p>
     <w:p>
       <w:pPr>
         <w:pStyle w:val="Titre2"/>
       </w:pPr>
-      <w:bookmarkStart w:id="30" w:name="_Toc185255592"/>
+      <w:bookmarkStart w:id="34" w:name="_Toc185342002"/>
       <w:r>
         <w:t>Création du front-end</w:t>
       </w:r>
-      <w:bookmarkEnd w:id="30"/>
+      <w:bookmarkEnd w:id="34"/>
     </w:p>
     <w:p>
       <w:pPr>
         <w:pStyle w:val="Titre3"/>
       </w:pPr>
-      <w:bookmarkStart w:id="31" w:name="_Toc185255593"/>
+      <w:bookmarkStart w:id="35" w:name="_Toc185342003"/>
       <w:r>
         <w:t>Technologies employées</w:t>
       </w:r>
-      <w:bookmarkEnd w:id="31"/>
+      <w:bookmarkEnd w:id="35"/>
     </w:p>
     <w:p>
       <w:pPr>
@@ -8218,67 +8835,67 @@
       <w:pPr>
         <w:pStyle w:val="Titre3"/>
       </w:pPr>
-      <w:bookmarkStart w:id="32" w:name="_Toc185255594"/>
+      <w:bookmarkStart w:id="36" w:name="_Toc185342004"/>
       <w:r>
         <w:t>Structure</w:t>
       </w:r>
-      <w:bookmarkEnd w:id="32"/>
+      <w:bookmarkEnd w:id="36"/>
     </w:p>
     <w:p>
       <w:pPr>
         <w:pStyle w:val="Titre3"/>
       </w:pPr>
-      <w:bookmarkStart w:id="33" w:name="_Toc185255595"/>
+      <w:bookmarkStart w:id="37" w:name="_Toc185342005"/>
       <w:r>
         <w:t>Création des routes de navigations</w:t>
       </w:r>
-      <w:bookmarkEnd w:id="33"/>
+      <w:bookmarkEnd w:id="37"/>
     </w:p>
     <w:p>
       <w:pPr>
         <w:pStyle w:val="Titre3"/>
       </w:pPr>
-      <w:bookmarkStart w:id="34" w:name="_Toc185255596"/>
+      <w:bookmarkStart w:id="38" w:name="_Toc185342006"/>
       <w:r>
         <w:t>Création d’un layout</w:t>
       </w:r>
-      <w:bookmarkEnd w:id="34"/>
+      <w:bookmarkEnd w:id="38"/>
     </w:p>
     <w:p>
       <w:pPr>
         <w:pStyle w:val="Titre2"/>
       </w:pPr>
-      <w:bookmarkStart w:id="35" w:name="_Toc185255597"/>
+      <w:bookmarkStart w:id="39" w:name="_Toc185342007"/>
       <w:r>
         <w:t>Fonctionnalités</w:t>
       </w:r>
-      <w:bookmarkEnd w:id="35"/>
+      <w:bookmarkEnd w:id="39"/>
     </w:p>
     <w:p>
       <w:pPr>
         <w:pStyle w:val="Titre3"/>
       </w:pPr>
-      <w:bookmarkStart w:id="36" w:name="_Toc185255598"/>
+      <w:bookmarkStart w:id="40" w:name="_Toc185342008"/>
       <w:r>
         <w:t>Theme toggler</w:t>
       </w:r>
-      <w:bookmarkEnd w:id="36"/>
+      <w:bookmarkEnd w:id="40"/>
     </w:p>
     <w:p>
       <w:pPr>
         <w:pStyle w:val="Titre3"/>
       </w:pPr>
-      <w:bookmarkStart w:id="37" w:name="_Toc185255599"/>
+      <w:bookmarkStart w:id="41" w:name="_Toc185342009"/>
       <w:r>
         <w:t>Prise de rendez-vous</w:t>
       </w:r>
-      <w:bookmarkEnd w:id="37"/>
+      <w:bookmarkEnd w:id="41"/>
     </w:p>
     <w:p>
       <w:pPr>
         <w:pStyle w:val="Titre3"/>
       </w:pPr>
-      <w:bookmarkStart w:id="38" w:name="_Toc185255600"/>
+      <w:bookmarkStart w:id="42" w:name="_Toc185342010"/>
       <w:r>
         <w:t>Login/</w:t>
       </w:r>
@@ -8288,7 +8905,7 @@
       <w:r>
         <w:t>ogout</w:t>
       </w:r>
-      <w:bookmarkEnd w:id="38"/>
+      <w:bookmarkEnd w:id="42"/>
     </w:p>
     <w:p>
       <w:pPr>
@@ -8318,11 +8935,11 @@
       <w:pPr>
         <w:pStyle w:val="Titre3"/>
       </w:pPr>
-      <w:bookmarkStart w:id="39" w:name="_Toc185255601"/>
+      <w:bookmarkStart w:id="43" w:name="_Toc185342011"/>
       <w:r>
         <w:t>Dashboard</w:t>
       </w:r>
-      <w:bookmarkEnd w:id="39"/>
+      <w:bookmarkEnd w:id="43"/>
     </w:p>
     <w:p>
       <w:pPr>
@@ -8352,52 +8969,51 @@
       <w:pPr>
         <w:pStyle w:val="Titre3"/>
       </w:pPr>
-      <w:bookmarkStart w:id="40" w:name="_Toc185255602"/>
+      <w:bookmarkStart w:id="44" w:name="_Toc185342012"/>
       <w:r>
         <w:t>Recherche de médecin</w:t>
       </w:r>
-      <w:bookmarkEnd w:id="40"/>
+      <w:bookmarkEnd w:id="44"/>
     </w:p>
     <w:p>
       <w:pPr>
         <w:pStyle w:val="Titre2"/>
       </w:pPr>
-      <w:bookmarkStart w:id="41" w:name="_Toc185255603"/>
+      <w:bookmarkStart w:id="45" w:name="_Toc185342013"/>
       <w:r>
         <w:t>Tests</w:t>
       </w:r>
-      <w:bookmarkEnd w:id="41"/>
+      <w:bookmarkEnd w:id="45"/>
     </w:p>
     <w:p>
       <w:pPr>
         <w:pStyle w:val="Titre2"/>
       </w:pPr>
-      <w:bookmarkStart w:id="42" w:name="_Toc185255604"/>
-      <w:r>
-        <w:lastRenderedPageBreak/>
+      <w:bookmarkStart w:id="46" w:name="_Toc185342014"/>
+      <w:r>
         <w:t>Documentation</w:t>
       </w:r>
-      <w:bookmarkEnd w:id="42"/>
+      <w:bookmarkEnd w:id="46"/>
     </w:p>
     <w:p>
       <w:pPr>
         <w:pStyle w:val="Titre2"/>
       </w:pPr>
-      <w:bookmarkStart w:id="43" w:name="_Toc185255605"/>
+      <w:bookmarkStart w:id="47" w:name="_Toc185342015"/>
       <w:r>
         <w:t>Déploiement</w:t>
       </w:r>
-      <w:bookmarkEnd w:id="43"/>
+      <w:bookmarkEnd w:id="47"/>
     </w:p>
     <w:p>
       <w:pPr>
         <w:pStyle w:val="Titre1"/>
       </w:pPr>
-      <w:bookmarkStart w:id="44" w:name="_Toc185255606"/>
+      <w:bookmarkStart w:id="48" w:name="_Toc185342016"/>
       <w:r>
         <w:t>La trêve de novembre</w:t>
       </w:r>
-      <w:bookmarkEnd w:id="44"/>
+      <w:bookmarkEnd w:id="48"/>
     </w:p>
     <w:p>
       <w:pPr>
@@ -8406,44 +9022,45 @@
           <w:bCs/>
         </w:rPr>
       </w:pPr>
-      <w:bookmarkStart w:id="45" w:name="_Toc185255607"/>
+      <w:bookmarkStart w:id="49" w:name="_Toc185342017"/>
       <w:r>
         <w:rPr>
           <w:bCs/>
         </w:rPr>
+        <w:lastRenderedPageBreak/>
         <w:t>Problèmes rencontrés</w:t>
       </w:r>
-      <w:bookmarkEnd w:id="45"/>
+      <w:bookmarkEnd w:id="49"/>
     </w:p>
     <w:p>
       <w:pPr>
         <w:pStyle w:val="Titre2"/>
       </w:pPr>
-      <w:bookmarkStart w:id="46" w:name="_Toc185255608"/>
+      <w:bookmarkStart w:id="50" w:name="_Toc185342018"/>
       <w:r>
         <w:t>MCD</w:t>
       </w:r>
-      <w:bookmarkEnd w:id="46"/>
+      <w:bookmarkEnd w:id="50"/>
     </w:p>
     <w:p>
       <w:pPr>
         <w:pStyle w:val="Titre2"/>
       </w:pPr>
-      <w:bookmarkStart w:id="47" w:name="_Toc185255609"/>
+      <w:bookmarkStart w:id="51" w:name="_Toc185342019"/>
       <w:r>
         <w:t>Conception du backend</w:t>
       </w:r>
-      <w:bookmarkEnd w:id="47"/>
+      <w:bookmarkEnd w:id="51"/>
     </w:p>
     <w:p>
       <w:pPr>
         <w:pStyle w:val="Titre2"/>
       </w:pPr>
-      <w:bookmarkStart w:id="48" w:name="_Toc185255610"/>
+      <w:bookmarkStart w:id="52" w:name="_Toc185342020"/>
       <w:r>
         <w:t>Login/Logout</w:t>
       </w:r>
-      <w:bookmarkEnd w:id="48"/>
+      <w:bookmarkEnd w:id="52"/>
     </w:p>
     <w:p>
       <w:pPr>
@@ -8456,7 +9073,7 @@
           <w:szCs w:val="32"/>
         </w:rPr>
       </w:pPr>
-      <w:bookmarkStart w:id="49" w:name="_Toc185255611"/>
+      <w:bookmarkStart w:id="53" w:name="_Toc185342021"/>
       <w:r>
         <w:rPr>
           <w:rStyle w:val="Titre2Car"/>
@@ -8467,87 +9084,87 @@
         </w:rPr>
         <w:t>Conclusion</w:t>
       </w:r>
-      <w:bookmarkEnd w:id="49"/>
+      <w:bookmarkEnd w:id="53"/>
     </w:p>
     <w:p>
       <w:pPr>
         <w:pStyle w:val="Titre2"/>
       </w:pPr>
-      <w:bookmarkStart w:id="50" w:name="_Toc185255612"/>
+      <w:bookmarkStart w:id="54" w:name="_Toc185342022"/>
       <w:r>
         <w:t>Technologies balayées par le projet</w:t>
       </w:r>
-      <w:bookmarkEnd w:id="50"/>
+      <w:bookmarkEnd w:id="54"/>
     </w:p>
     <w:p>
       <w:pPr>
         <w:pStyle w:val="Titre3"/>
       </w:pPr>
-      <w:bookmarkStart w:id="51" w:name="_Toc185255613"/>
+      <w:bookmarkStart w:id="55" w:name="_Toc185342023"/>
       <w:r>
         <w:t>Frontend</w:t>
       </w:r>
-      <w:bookmarkEnd w:id="51"/>
+      <w:bookmarkEnd w:id="55"/>
     </w:p>
     <w:p>
       <w:pPr>
         <w:pStyle w:val="Titre3"/>
       </w:pPr>
-      <w:bookmarkStart w:id="52" w:name="_Toc185255614"/>
+      <w:bookmarkStart w:id="56" w:name="_Toc185342024"/>
       <w:r>
         <w:t>Backend</w:t>
       </w:r>
-      <w:bookmarkEnd w:id="52"/>
+      <w:bookmarkEnd w:id="56"/>
     </w:p>
     <w:p>
       <w:pPr>
         <w:pStyle w:val="Titre2"/>
       </w:pPr>
-      <w:bookmarkStart w:id="53" w:name="_Toc185255615"/>
+      <w:bookmarkStart w:id="57" w:name="_Toc185342025"/>
       <w:r>
         <w:t>Axes d’amélioration</w:t>
       </w:r>
-      <w:bookmarkEnd w:id="53"/>
+      <w:bookmarkEnd w:id="57"/>
     </w:p>
     <w:p>
       <w:pPr>
         <w:pStyle w:val="Titre2"/>
       </w:pPr>
-      <w:bookmarkStart w:id="54" w:name="_Toc185255616"/>
+      <w:bookmarkStart w:id="58" w:name="_Toc185342026"/>
       <w:r>
         <w:t>Et si c’était à refaire ?!</w:t>
       </w:r>
-      <w:bookmarkEnd w:id="54"/>
+      <w:bookmarkEnd w:id="58"/>
     </w:p>
     <w:p>
       <w:pPr>
         <w:pStyle w:val="Titre2"/>
       </w:pPr>
-      <w:bookmarkStart w:id="55" w:name="_Toc185255617"/>
+      <w:bookmarkStart w:id="59" w:name="_Toc185342027"/>
       <w:r>
         <w:t>Bilan</w:t>
       </w:r>
-      <w:bookmarkEnd w:id="55"/>
+      <w:bookmarkEnd w:id="59"/>
     </w:p>
     <w:p>
       <w:pPr>
         <w:pStyle w:val="Titre3"/>
       </w:pPr>
-      <w:bookmarkStart w:id="56" w:name="_Toc185255618"/>
+      <w:bookmarkStart w:id="60" w:name="_Toc185342028"/>
       <w:r>
         <w:t>Remerciements</w:t>
       </w:r>
-      <w:bookmarkEnd w:id="56"/>
+      <w:bookmarkEnd w:id="60"/>
     </w:p>
     <w:p>
       <w:pPr>
         <w:pStyle w:val="Titre3"/>
       </w:pPr>
-      <w:bookmarkStart w:id="57" w:name="_Toc185255619"/>
+      <w:bookmarkStart w:id="61" w:name="_Toc185342029"/>
       <w:r>
         <w:t>Le mot de la fin</w:t>
       </w:r>
-      <w:bookmarkEnd w:id="57"/>
+      <w:bookmarkEnd w:id="61"/>
     </w:p>
     <w:p>
       <w:pPr>
@@ -8557,7 +9174,7 @@
           <w:color w:val="FFCCA6" w:themeColor="accent5" w:themeTint="66"/>
         </w:rPr>
       </w:pPr>
-      <w:bookmarkStart w:id="58" w:name="_Toc185255620"/>
+      <w:bookmarkStart w:id="62" w:name="_Toc185342030"/>
       <w:r>
         <w:rPr>
           <w:rStyle w:val="Titre2Car"/>
@@ -8578,27 +9195,27 @@
         </w:rPr>
         <w:t>t</w:t>
       </w:r>
-      <w:bookmarkEnd w:id="58"/>
+      <w:bookmarkEnd w:id="62"/>
     </w:p>
     <w:p>
       <w:pPr>
         <w:pStyle w:val="Titre2"/>
       </w:pPr>
-      <w:bookmarkStart w:id="59" w:name="_Toc185255621"/>
+      <w:bookmarkStart w:id="63" w:name="_Toc185342031"/>
       <w:r>
         <w:t>Titre secondaire</w:t>
       </w:r>
-      <w:bookmarkEnd w:id="59"/>
+      <w:bookmarkEnd w:id="63"/>
     </w:p>
     <w:p>
       <w:pPr>
         <w:pStyle w:val="Titre3"/>
       </w:pPr>
-      <w:bookmarkStart w:id="60" w:name="_Toc185255622"/>
+      <w:bookmarkStart w:id="64" w:name="_Toc185342032"/>
       <w:r>
         <w:t>Titre section</w:t>
       </w:r>
-      <w:bookmarkEnd w:id="60"/>
+      <w:bookmarkEnd w:id="64"/>
     </w:p>
     <w:p>
       <w:pPr>
@@ -8989,7 +9606,7 @@
       <w:lvlText w:val=""/>
       <w:lvlJc w:val="left"/>
       <w:pPr>
-        <w:ind w:left="720" w:hanging="360"/>
+        <w:ind w:left="1068" w:hanging="360"/>
       </w:pPr>
       <w:rPr>
         <w:rFonts w:ascii="Wingdings" w:hAnsi="Wingdings" w:hint="default"/>
@@ -9001,7 +9618,7 @@
       <w:lvlText w:val="o"/>
       <w:lvlJc w:val="left"/>
       <w:pPr>
-        <w:ind w:left="1440" w:hanging="360"/>
+        <w:ind w:left="1788" w:hanging="360"/>
       </w:pPr>
       <w:rPr>
         <w:rFonts w:ascii="Courier New" w:hAnsi="Courier New" w:cs="Courier New" w:hint="default"/>
@@ -9013,7 +9630,7 @@
       <w:lvlText w:val=""/>
       <w:lvlJc w:val="left"/>
       <w:pPr>
-        <w:ind w:left="2160" w:hanging="360"/>
+        <w:ind w:left="2508" w:hanging="360"/>
       </w:pPr>
       <w:rPr>
         <w:rFonts w:ascii="Wingdings" w:hAnsi="Wingdings" w:hint="default"/>
@@ -9025,7 +9642,7 @@
       <w:lvlText w:val=""/>
       <w:lvlJc w:val="left"/>
       <w:pPr>
-        <w:ind w:left="2880" w:hanging="360"/>
+        <w:ind w:left="3228" w:hanging="360"/>
       </w:pPr>
       <w:rPr>
         <w:rFonts w:ascii="Symbol" w:hAnsi="Symbol" w:hint="default"/>
@@ -9037,7 +9654,7 @@
       <w:lvlText w:val="o"/>
       <w:lvlJc w:val="left"/>
       <w:pPr>
-        <w:ind w:left="3600" w:hanging="360"/>
+        <w:ind w:left="3948" w:hanging="360"/>
       </w:pPr>
       <w:rPr>
         <w:rFonts w:ascii="Courier New" w:hAnsi="Courier New" w:cs="Courier New" w:hint="default"/>
@@ -9049,7 +9666,7 @@
       <w:lvlText w:val=""/>
       <w:lvlJc w:val="left"/>
       <w:pPr>
-        <w:ind w:left="4320" w:hanging="360"/>
+        <w:ind w:left="4668" w:hanging="360"/>
       </w:pPr>
       <w:rPr>
         <w:rFonts w:ascii="Wingdings" w:hAnsi="Wingdings" w:hint="default"/>
@@ -9061,7 +9678,7 @@
       <w:lvlText w:val=""/>
       <w:lvlJc w:val="left"/>
       <w:pPr>
-        <w:ind w:left="5040" w:hanging="360"/>
+        <w:ind w:left="5388" w:hanging="360"/>
       </w:pPr>
       <w:rPr>
         <w:rFonts w:ascii="Symbol" w:hAnsi="Symbol" w:hint="default"/>
@@ -9073,7 +9690,7 @@
       <w:lvlText w:val="o"/>
       <w:lvlJc w:val="left"/>
       <w:pPr>
-        <w:ind w:left="5760" w:hanging="360"/>
+        <w:ind w:left="6108" w:hanging="360"/>
       </w:pPr>
       <w:rPr>
         <w:rFonts w:ascii="Courier New" w:hAnsi="Courier New" w:cs="Courier New" w:hint="default"/>
@@ -9085,7 +9702,7 @@
       <w:lvlText w:val=""/>
       <w:lvlJc w:val="left"/>
       <w:pPr>
-        <w:ind w:left="6480" w:hanging="360"/>
+        <w:ind w:left="6828" w:hanging="360"/>
       </w:pPr>
       <w:rPr>
         <w:rFonts w:ascii="Wingdings" w:hAnsi="Wingdings" w:hint="default"/>
@@ -9477,7 +10094,7 @@
       <w:lvlText w:val=""/>
       <w:lvlJc w:val="left"/>
       <w:pPr>
-        <w:ind w:left="720" w:hanging="360"/>
+        <w:ind w:left="1068" w:hanging="360"/>
       </w:pPr>
       <w:rPr>
         <w:rFonts w:ascii="Wingdings" w:hAnsi="Wingdings" w:hint="default"/>
@@ -9489,7 +10106,7 @@
       <w:lvlText w:val="o"/>
       <w:lvlJc w:val="left"/>
       <w:pPr>
-        <w:ind w:left="1440" w:hanging="360"/>
+        <w:ind w:left="1788" w:hanging="360"/>
       </w:pPr>
       <w:rPr>
         <w:rFonts w:ascii="Courier New" w:hAnsi="Courier New" w:cs="Courier New" w:hint="default"/>
@@ -9501,7 +10118,7 @@
       <w:lvlText w:val=""/>
       <w:lvlJc w:val="left"/>
       <w:pPr>
-        <w:ind w:left="2160" w:hanging="360"/>
+        <w:ind w:left="2508" w:hanging="360"/>
       </w:pPr>
       <w:rPr>
         <w:rFonts w:ascii="Wingdings" w:hAnsi="Wingdings" w:hint="default"/>
@@ -9513,7 +10130,7 @@
       <w:lvlText w:val=""/>
       <w:lvlJc w:val="left"/>
       <w:pPr>
-        <w:ind w:left="2880" w:hanging="360"/>
+        <w:ind w:left="3228" w:hanging="360"/>
       </w:pPr>
       <w:rPr>
         <w:rFonts w:ascii="Symbol" w:hAnsi="Symbol" w:hint="default"/>
@@ -9525,7 +10142,7 @@
       <w:lvlText w:val="o"/>
       <w:lvlJc w:val="left"/>
       <w:pPr>
-        <w:ind w:left="3600" w:hanging="360"/>
+        <w:ind w:left="3948" w:hanging="360"/>
       </w:pPr>
       <w:rPr>
         <w:rFonts w:ascii="Courier New" w:hAnsi="Courier New" w:cs="Courier New" w:hint="default"/>
@@ -9537,7 +10154,7 @@
       <w:lvlText w:val=""/>
       <w:lvlJc w:val="left"/>
       <w:pPr>
-        <w:ind w:left="4320" w:hanging="360"/>
+        <w:ind w:left="4668" w:hanging="360"/>
       </w:pPr>
       <w:rPr>
         <w:rFonts w:ascii="Wingdings" w:hAnsi="Wingdings" w:hint="default"/>
@@ -9549,7 +10166,7 @@
       <w:lvlText w:val=""/>
       <w:lvlJc w:val="left"/>
       <w:pPr>
-        <w:ind w:left="5040" w:hanging="360"/>
+        <w:ind w:left="5388" w:hanging="360"/>
       </w:pPr>
       <w:rPr>
         <w:rFonts w:ascii="Symbol" w:hAnsi="Symbol" w:hint="default"/>
@@ -9561,7 +10178,7 @@
       <w:lvlText w:val="o"/>
       <w:lvlJc w:val="left"/>
       <w:pPr>
-        <w:ind w:left="5760" w:hanging="360"/>
+        <w:ind w:left="6108" w:hanging="360"/>
       </w:pPr>
       <w:rPr>
         <w:rFonts w:ascii="Courier New" w:hAnsi="Courier New" w:cs="Courier New" w:hint="default"/>
@@ -9573,7 +10190,7 @@
       <w:lvlText w:val=""/>
       <w:lvlJc w:val="left"/>
       <w:pPr>
-        <w:ind w:left="6480" w:hanging="360"/>
+        <w:ind w:left="6828" w:hanging="360"/>
       </w:pPr>
       <w:rPr>
         <w:rFonts w:ascii="Wingdings" w:hAnsi="Wingdings" w:hint="default"/>
@@ -9590,7 +10207,7 @@
       <w:lvlText w:val=""/>
       <w:lvlJc w:val="left"/>
       <w:pPr>
-        <w:ind w:left="720" w:hanging="360"/>
+        <w:ind w:left="1068" w:hanging="360"/>
       </w:pPr>
       <w:rPr>
         <w:rFonts w:ascii="Wingdings" w:hAnsi="Wingdings" w:hint="default"/>
@@ -9602,7 +10219,7 @@
       <w:lvlText w:val="o"/>
       <w:lvlJc w:val="left"/>
       <w:pPr>
-        <w:ind w:left="1440" w:hanging="360"/>
+        <w:ind w:left="1788" w:hanging="360"/>
       </w:pPr>
       <w:rPr>
         <w:rFonts w:ascii="Courier New" w:hAnsi="Courier New" w:cs="Courier New" w:hint="default"/>
@@ -9614,7 +10231,7 @@
       <w:lvlText w:val=""/>
       <w:lvlJc w:val="left"/>
       <w:pPr>
-        <w:ind w:left="2160" w:hanging="360"/>
+        <w:ind w:left="2508" w:hanging="360"/>
       </w:pPr>
       <w:rPr>
         <w:rFonts w:ascii="Wingdings" w:hAnsi="Wingdings" w:hint="default"/>
@@ -9626,7 +10243,7 @@
       <w:lvlText w:val=""/>
       <w:lvlJc w:val="left"/>
       <w:pPr>
-        <w:ind w:left="2880" w:hanging="360"/>
+        <w:ind w:left="3228" w:hanging="360"/>
       </w:pPr>
       <w:rPr>
         <w:rFonts w:ascii="Symbol" w:hAnsi="Symbol" w:hint="default"/>
@@ -9638,7 +10255,7 @@
       <w:lvlText w:val="o"/>
       <w:lvlJc w:val="left"/>
       <w:pPr>
-        <w:ind w:left="3600" w:hanging="360"/>
+        <w:ind w:left="3948" w:hanging="360"/>
       </w:pPr>
       <w:rPr>
         <w:rFonts w:ascii="Courier New" w:hAnsi="Courier New" w:cs="Courier New" w:hint="default"/>
@@ -9650,7 +10267,7 @@
       <w:lvlText w:val=""/>
       <w:lvlJc w:val="left"/>
       <w:pPr>
-        <w:ind w:left="4320" w:hanging="360"/>
+        <w:ind w:left="4668" w:hanging="360"/>
       </w:pPr>
       <w:rPr>
         <w:rFonts w:ascii="Wingdings" w:hAnsi="Wingdings" w:hint="default"/>
@@ -9662,7 +10279,7 @@
       <w:lvlText w:val=""/>
       <w:lvlJc w:val="left"/>
       <w:pPr>
-        <w:ind w:left="5040" w:hanging="360"/>
+        <w:ind w:left="5388" w:hanging="360"/>
       </w:pPr>
       <w:rPr>
         <w:rFonts w:ascii="Symbol" w:hAnsi="Symbol" w:hint="default"/>
@@ -9674,7 +10291,7 @@
       <w:lvlText w:val="o"/>
       <w:lvlJc w:val="left"/>
       <w:pPr>
-        <w:ind w:left="5760" w:hanging="360"/>
+        <w:ind w:left="6108" w:hanging="360"/>
       </w:pPr>
       <w:rPr>
         <w:rFonts w:ascii="Courier New" w:hAnsi="Courier New" w:cs="Courier New" w:hint="default"/>
@@ -9686,7 +10303,7 @@
       <w:lvlText w:val=""/>
       <w:lvlJc w:val="left"/>
       <w:pPr>
-        <w:ind w:left="6480" w:hanging="360"/>
+        <w:ind w:left="6828" w:hanging="360"/>
       </w:pPr>
       <w:rPr>
         <w:rFonts w:ascii="Wingdings" w:hAnsi="Wingdings" w:hint="default"/>

</xml_diff>

<commit_message>
màj dossier projet + ajout .env.sample
</commit_message>
<xml_diff>
--- a/Dossier_Projet.docx
+++ b/Dossier_Projet.docx
@@ -37,7 +37,7 @@
           <w:headerReference w:type="default" r:id="rId8"/>
           <w:pgSz w:w="11906" w:h="16838"/>
           <w:pgMar w:top="1417" w:right="1417" w:bottom="1417" w:left="1417" w:header="708" w:footer="708" w:gutter="0"/>
-          <w:pgBorders w:offsetFrom="page">
+          <w:pgBorders w:zOrder="back" w:offsetFrom="page">
             <w:top w:val="single" w:sz="24" w:space="24" w:color="FFCCA6" w:themeColor="accent5" w:themeTint="66"/>
             <w:left w:val="single" w:sz="24" w:space="24" w:color="FFCCA6" w:themeColor="accent5" w:themeTint="66"/>
             <w:bottom w:val="single" w:sz="24" w:space="24" w:color="FFCCA6" w:themeColor="accent5" w:themeTint="66"/>
@@ -4810,7 +4810,7 @@
         <w:sectPr>
           <w:pgSz w:w="11906" w:h="16838"/>
           <w:pgMar w:top="1417" w:right="1417" w:bottom="1417" w:left="1417" w:header="708" w:footer="708" w:gutter="0"/>
-          <w:pgBorders w:offsetFrom="page">
+          <w:pgBorders w:zOrder="back" w:offsetFrom="page">
             <w:top w:val="single" w:sz="24" w:space="24" w:color="FFCCA6" w:themeColor="accent5" w:themeTint="66"/>
             <w:left w:val="single" w:sz="24" w:space="24" w:color="FFCCA6" w:themeColor="accent5" w:themeTint="66"/>
             <w:bottom w:val="single" w:sz="24" w:space="24" w:color="FFCCA6" w:themeColor="accent5" w:themeTint="66"/>
@@ -6009,7 +6009,7 @@
           <w:footerReference w:type="default" r:id="rId13"/>
           <w:pgSz w:w="11906" w:h="16838"/>
           <w:pgMar w:top="1417" w:right="1417" w:bottom="1417" w:left="1417" w:header="708" w:footer="708" w:gutter="0"/>
-          <w:pgBorders w:offsetFrom="page">
+          <w:pgBorders w:zOrder="back" w:offsetFrom="page">
             <w:top w:val="single" w:sz="24" w:space="24" w:color="FFCCA6" w:themeColor="accent5" w:themeTint="66"/>
             <w:left w:val="single" w:sz="24" w:space="24" w:color="FFCCA6" w:themeColor="accent5" w:themeTint="66"/>
             <w:bottom w:val="single" w:sz="24" w:space="24" w:color="FFCCA6" w:themeColor="accent5" w:themeTint="66"/>
@@ -6286,7 +6286,7 @@
         <w:sectPr>
           <w:pgSz w:w="16838" w:h="11906" w:orient="landscape"/>
           <w:pgMar w:top="1417" w:right="1417" w:bottom="1417" w:left="1417" w:header="708" w:footer="708" w:gutter="0"/>
-          <w:pgBorders w:offsetFrom="page">
+          <w:pgBorders w:zOrder="back" w:offsetFrom="page">
             <w:top w:val="single" w:sz="24" w:space="24" w:color="FFCCA6" w:themeColor="accent5" w:themeTint="66"/>
             <w:left w:val="single" w:sz="24" w:space="24" w:color="FFCCA6" w:themeColor="accent5" w:themeTint="66"/>
             <w:bottom w:val="single" w:sz="24" w:space="24" w:color="FFCCA6" w:themeColor="accent5" w:themeTint="66"/>
@@ -11490,7 +11490,7 @@
         <w:sectPr>
           <w:pgSz w:w="11906" w:h="16838"/>
           <w:pgMar w:top="1417" w:right="1417" w:bottom="1417" w:left="1417" w:header="708" w:footer="708" w:gutter="0"/>
-          <w:pgBorders w:offsetFrom="page">
+          <w:pgBorders w:zOrder="back" w:offsetFrom="page">
             <w:top w:val="single" w:sz="24" w:space="24" w:color="FFCCA6" w:themeColor="accent5" w:themeTint="66"/>
             <w:left w:val="single" w:sz="24" w:space="24" w:color="FFCCA6" w:themeColor="accent5" w:themeTint="66"/>
             <w:bottom w:val="single" w:sz="24" w:space="24" w:color="FFCCA6" w:themeColor="accent5" w:themeTint="66"/>
@@ -12020,7 +12020,7 @@
         <w:sectPr>
           <w:pgSz w:w="16838" w:h="11906" w:orient="landscape"/>
           <w:pgMar w:top="1417" w:right="1417" w:bottom="1417" w:left="1417" w:header="708" w:footer="708" w:gutter="0"/>
-          <w:pgBorders w:offsetFrom="page">
+          <w:pgBorders w:zOrder="back" w:offsetFrom="page">
             <w:top w:val="single" w:sz="24" w:space="24" w:color="FFCCA6" w:themeColor="accent5" w:themeTint="66"/>
             <w:left w:val="single" w:sz="24" w:space="24" w:color="FFCCA6" w:themeColor="accent5" w:themeTint="66"/>
             <w:bottom w:val="single" w:sz="24" w:space="24" w:color="FFCCA6" w:themeColor="accent5" w:themeTint="66"/>
@@ -12325,7 +12325,7 @@
         <w:sectPr>
           <w:pgSz w:w="11906" w:h="16838"/>
           <w:pgMar w:top="1417" w:right="1417" w:bottom="1417" w:left="1417" w:header="708" w:footer="708" w:gutter="0"/>
-          <w:pgBorders w:offsetFrom="page">
+          <w:pgBorders w:zOrder="back" w:offsetFrom="page">
             <w:top w:val="single" w:sz="24" w:space="24" w:color="FFCCA6" w:themeColor="accent5" w:themeTint="66"/>
             <w:left w:val="single" w:sz="24" w:space="24" w:color="FFCCA6" w:themeColor="accent5" w:themeTint="66"/>
             <w:bottom w:val="single" w:sz="24" w:space="24" w:color="FFCCA6" w:themeColor="accent5" w:themeTint="66"/>
@@ -12344,7 +12344,7 @@
         <w:sectPr>
           <w:pgSz w:w="16838" w:h="11906" w:orient="landscape"/>
           <w:pgMar w:top="1417" w:right="1417" w:bottom="1417" w:left="1417" w:header="708" w:footer="708" w:gutter="0"/>
-          <w:pgBorders w:offsetFrom="page">
+          <w:pgBorders w:zOrder="back" w:offsetFrom="page">
             <w:top w:val="single" w:sz="24" w:space="24" w:color="FFCCA6" w:themeColor="accent5" w:themeTint="66"/>
             <w:left w:val="single" w:sz="24" w:space="24" w:color="FFCCA6" w:themeColor="accent5" w:themeTint="66"/>
             <w:bottom w:val="single" w:sz="24" w:space="24" w:color="FFCCA6" w:themeColor="accent5" w:themeTint="66"/>
@@ -12977,7 +12977,7 @@
         <w:sectPr>
           <w:pgSz w:w="11906" w:h="16838"/>
           <w:pgMar w:top="1417" w:right="1417" w:bottom="1417" w:left="1417" w:header="708" w:footer="708" w:gutter="0"/>
-          <w:pgBorders w:offsetFrom="page">
+          <w:pgBorders w:zOrder="back" w:offsetFrom="page">
             <w:top w:val="single" w:sz="24" w:space="24" w:color="FFCCA6" w:themeColor="accent5" w:themeTint="66"/>
             <w:left w:val="single" w:sz="24" w:space="24" w:color="FFCCA6" w:themeColor="accent5" w:themeTint="66"/>
             <w:bottom w:val="single" w:sz="24" w:space="24" w:color="FFCCA6" w:themeColor="accent5" w:themeTint="66"/>
@@ -13033,7 +13033,7 @@
         <w:sectPr>
           <w:pgSz w:w="16838" w:h="11906" w:orient="landscape"/>
           <w:pgMar w:top="1417" w:right="1417" w:bottom="1417" w:left="1417" w:header="708" w:footer="708" w:gutter="0"/>
-          <w:pgBorders w:offsetFrom="page">
+          <w:pgBorders w:zOrder="back" w:offsetFrom="page">
             <w:top w:val="single" w:sz="24" w:space="24" w:color="FFCCA6" w:themeColor="accent5" w:themeTint="66"/>
             <w:left w:val="single" w:sz="24" w:space="24" w:color="FFCCA6" w:themeColor="accent5" w:themeTint="66"/>
             <w:bottom w:val="single" w:sz="24" w:space="24" w:color="FFCCA6" w:themeColor="accent5" w:themeTint="66"/>
@@ -13852,6 +13852,9 @@
     </w:p>
     <w:p>
       <w:r>
+        <w:rPr>
+          <w:noProof/>
+        </w:rPr>
         <w:drawing>
           <wp:inline distT="0" distB="0" distL="0" distR="0" wp14:anchorId="566F1606" wp14:editId="3B31FF44">
             <wp:extent cx="5760720" cy="4201795"/>
@@ -13929,6 +13932,9 @@
     <w:p/>
     <w:p>
       <w:r>
+        <w:rPr>
+          <w:noProof/>
+        </w:rPr>
         <w:lastRenderedPageBreak/>
         <w:drawing>
           <wp:inline distT="0" distB="0" distL="0" distR="0" wp14:anchorId="22B6071F" wp14:editId="3C3BF712">
@@ -14005,6 +14011,9 @@
     </w:p>
     <w:p>
       <w:r>
+        <w:rPr>
+          <w:noProof/>
+        </w:rPr>
         <w:drawing>
           <wp:inline distT="0" distB="0" distL="0" distR="0" wp14:anchorId="6A2A1FDF" wp14:editId="678DD8C5">
             <wp:extent cx="4495800" cy="1870770"/>
@@ -14044,6 +14053,9 @@
     </w:p>
     <w:p>
       <w:r>
+        <w:rPr>
+          <w:noProof/>
+        </w:rPr>
         <w:lastRenderedPageBreak/>
         <w:drawing>
           <wp:inline distT="0" distB="0" distL="0" distR="0" wp14:anchorId="1032845D" wp14:editId="7D0C8D84">
@@ -14089,6 +14101,9 @@
     </w:p>
     <w:p>
       <w:r>
+        <w:rPr>
+          <w:noProof/>
+        </w:rPr>
         <w:drawing>
           <wp:anchor distT="0" distB="0" distL="114300" distR="114300" simplePos="0" relativeHeight="251687936" behindDoc="0" locked="0" layoutInCell="1" allowOverlap="1" wp14:anchorId="2D8E702D" wp14:editId="0F72050D">
             <wp:simplePos x="0" y="0"/>
@@ -14275,6 +14290,9 @@
     </w:p>
     <w:p>
       <w:r>
+        <w:rPr>
+          <w:noProof/>
+        </w:rPr>
         <w:drawing>
           <wp:inline distT="0" distB="0" distL="0" distR="0" wp14:anchorId="1B4672EA" wp14:editId="78B33094">
             <wp:extent cx="5620534" cy="1924319"/>
@@ -14314,6 +14332,9 @@
     </w:p>
     <w:p>
       <w:r>
+        <w:rPr>
+          <w:noProof/>
+        </w:rPr>
         <w:lastRenderedPageBreak/>
         <w:drawing>
           <wp:inline distT="0" distB="0" distL="0" distR="0" wp14:anchorId="5089DBF6" wp14:editId="53C83F9D">
@@ -14388,6 +14409,9 @@
     </w:p>
     <w:p>
       <w:r>
+        <w:rPr>
+          <w:noProof/>
+        </w:rPr>
         <w:drawing>
           <wp:inline distT="0" distB="0" distL="0" distR="0" wp14:anchorId="0739F1DF" wp14:editId="55009C6D">
             <wp:extent cx="4896533" cy="390580"/>
@@ -14429,6 +14453,9 @@
     <w:p/>
     <w:p>
       <w:r>
+        <w:rPr>
+          <w:noProof/>
+        </w:rPr>
         <w:lastRenderedPageBreak/>
         <w:drawing>
           <wp:inline distT="0" distB="0" distL="0" distR="0" wp14:anchorId="7DD6C285" wp14:editId="32F16154">
@@ -14469,6 +14496,9 @@
     </w:p>
     <w:p>
       <w:r>
+        <w:rPr>
+          <w:noProof/>
+        </w:rPr>
         <w:drawing>
           <wp:inline distT="0" distB="0" distL="0" distR="0" wp14:anchorId="2554A0A1" wp14:editId="0881978D">
             <wp:extent cx="5760720" cy="2309495"/>
@@ -14521,6 +14551,9 @@
     </w:p>
     <w:p>
       <w:r>
+        <w:rPr>
+          <w:noProof/>
+        </w:rPr>
         <w:lastRenderedPageBreak/>
         <w:drawing>
           <wp:inline distT="0" distB="0" distL="0" distR="0" wp14:anchorId="58B2BF1A" wp14:editId="53614297">
@@ -14569,6 +14602,9 @@
     </w:p>
     <w:p>
       <w:r>
+        <w:rPr>
+          <w:noProof/>
+        </w:rPr>
         <w:drawing>
           <wp:inline distT="0" distB="0" distL="0" distR="0" wp14:anchorId="22041914" wp14:editId="1242D4DB">
             <wp:extent cx="4858428" cy="3477110"/>
@@ -14621,16 +14657,323 @@
       </w:r>
     </w:p>
     <w:p>
+      <w:r>
+        <w:rPr>
+          <w:noProof/>
+        </w:rPr>
+        <w:drawing>
+          <wp:inline distT="0" distB="0" distL="0" distR="0" wp14:anchorId="2DDB7527" wp14:editId="6FA05367">
+            <wp:extent cx="5760720" cy="1934210"/>
+            <wp:effectExtent l="0" t="0" r="0" b="8890"/>
+            <wp:docPr id="1201640507" name="Image 1"/>
+            <wp:cNvGraphicFramePr>
+              <a:graphicFrameLocks xmlns:a="http://schemas.openxmlformats.org/drawingml/2006/main" noChangeAspect="1"/>
+            </wp:cNvGraphicFramePr>
+            <a:graphic xmlns:a="http://schemas.openxmlformats.org/drawingml/2006/main">
+              <a:graphicData uri="http://schemas.openxmlformats.org/drawingml/2006/picture">
+                <pic:pic xmlns:pic="http://schemas.openxmlformats.org/drawingml/2006/picture">
+                  <pic:nvPicPr>
+                    <pic:cNvPr id="1201640507" name=""/>
+                    <pic:cNvPicPr/>
+                  </pic:nvPicPr>
+                  <pic:blipFill>
+                    <a:blip r:embed="rId97"/>
+                    <a:stretch>
+                      <a:fillRect/>
+                    </a:stretch>
+                  </pic:blipFill>
+                  <pic:spPr>
+                    <a:xfrm>
+                      <a:off x="0" y="0"/>
+                      <a:ext cx="5760720" cy="1934210"/>
+                    </a:xfrm>
+                    <a:prstGeom prst="rect">
+                      <a:avLst/>
+                    </a:prstGeom>
+                  </pic:spPr>
+                </pic:pic>
+              </a:graphicData>
+            </a:graphic>
+          </wp:inline>
+        </w:drawing>
+      </w:r>
+      <w:r>
+        <w:rPr>
+          <w:noProof/>
+        </w:rPr>
+        <w:drawing>
+          <wp:inline distT="0" distB="0" distL="0" distR="0" wp14:anchorId="4B0C0124" wp14:editId="5BD4A969">
+            <wp:extent cx="5760720" cy="3689350"/>
+            <wp:effectExtent l="0" t="0" r="0" b="6350"/>
+            <wp:docPr id="1703641313" name="Image 1"/>
+            <wp:cNvGraphicFramePr>
+              <a:graphicFrameLocks xmlns:a="http://schemas.openxmlformats.org/drawingml/2006/main" noChangeAspect="1"/>
+            </wp:cNvGraphicFramePr>
+            <a:graphic xmlns:a="http://schemas.openxmlformats.org/drawingml/2006/main">
+              <a:graphicData uri="http://schemas.openxmlformats.org/drawingml/2006/picture">
+                <pic:pic xmlns:pic="http://schemas.openxmlformats.org/drawingml/2006/picture">
+                  <pic:nvPicPr>
+                    <pic:cNvPr id="1703641313" name=""/>
+                    <pic:cNvPicPr/>
+                  </pic:nvPicPr>
+                  <pic:blipFill>
+                    <a:blip r:embed="rId98"/>
+                    <a:stretch>
+                      <a:fillRect/>
+                    </a:stretch>
+                  </pic:blipFill>
+                  <pic:spPr>
+                    <a:xfrm>
+                      <a:off x="0" y="0"/>
+                      <a:ext cx="5760720" cy="3689350"/>
+                    </a:xfrm>
+                    <a:prstGeom prst="rect">
+                      <a:avLst/>
+                    </a:prstGeom>
+                  </pic:spPr>
+                </pic:pic>
+              </a:graphicData>
+            </a:graphic>
+          </wp:inline>
+        </w:drawing>
+      </w:r>
+    </w:p>
+    <w:p>
+      <w:r>
+        <w:rPr>
+          <w:noProof/>
+        </w:rPr>
+        <w:lastRenderedPageBreak/>
+        <w:drawing>
+          <wp:inline distT="0" distB="0" distL="0" distR="0" wp14:anchorId="73D9D397" wp14:editId="1C1A0A75">
+            <wp:extent cx="5760720" cy="5923280"/>
+            <wp:effectExtent l="0" t="0" r="0" b="1270"/>
+            <wp:docPr id="992701173" name="Image 1"/>
+            <wp:cNvGraphicFramePr>
+              <a:graphicFrameLocks xmlns:a="http://schemas.openxmlformats.org/drawingml/2006/main" noChangeAspect="1"/>
+            </wp:cNvGraphicFramePr>
+            <a:graphic xmlns:a="http://schemas.openxmlformats.org/drawingml/2006/main">
+              <a:graphicData uri="http://schemas.openxmlformats.org/drawingml/2006/picture">
+                <pic:pic xmlns:pic="http://schemas.openxmlformats.org/drawingml/2006/picture">
+                  <pic:nvPicPr>
+                    <pic:cNvPr id="992701173" name=""/>
+                    <pic:cNvPicPr/>
+                  </pic:nvPicPr>
+                  <pic:blipFill>
+                    <a:blip r:embed="rId99"/>
+                    <a:stretch>
+                      <a:fillRect/>
+                    </a:stretch>
+                  </pic:blipFill>
+                  <pic:spPr>
+                    <a:xfrm>
+                      <a:off x="0" y="0"/>
+                      <a:ext cx="5760720" cy="5923280"/>
+                    </a:xfrm>
+                    <a:prstGeom prst="rect">
+                      <a:avLst/>
+                    </a:prstGeom>
+                  </pic:spPr>
+                </pic:pic>
+              </a:graphicData>
+            </a:graphic>
+          </wp:inline>
+        </w:drawing>
+      </w:r>
+    </w:p>
+    <w:p>
+      <w:r>
+        <w:br w:type="page"/>
+      </w:r>
+    </w:p>
+    <w:p>
       <w:pPr>
         <w:pStyle w:val="Titre2"/>
       </w:pPr>
       <w:bookmarkStart w:id="43" w:name="_Toc185501419"/>
       <w:r>
+        <w:lastRenderedPageBreak/>
         <w:t>Tests</w:t>
       </w:r>
       <w:bookmarkEnd w:id="43"/>
     </w:p>
     <w:p>
+      <w:r>
+        <w:t xml:space="preserve">J’ai </w:t>
+      </w:r>
+      <w:proofErr w:type="spellStart"/>
+      <w:r>
+        <w:t>profiter</w:t>
+      </w:r>
+      <w:proofErr w:type="spellEnd"/>
+      <w:r>
+        <w:t xml:space="preserve"> de </w:t>
+      </w:r>
+      <w:proofErr w:type="spellStart"/>
+      <w:r>
+        <w:t>Fic’Tif</w:t>
+      </w:r>
+      <w:proofErr w:type="spellEnd"/>
+      <w:r>
+        <w:t xml:space="preserve"> pour mettre en place des tests e2e </w:t>
+      </w:r>
+      <w:proofErr w:type="gramStart"/>
+      <w:r>
+        <w:t>( End</w:t>
+      </w:r>
+      <w:proofErr w:type="gramEnd"/>
+      <w:r>
+        <w:t xml:space="preserve"> to end ) afin de tester l’application et aussi apprendre l’usage de </w:t>
+      </w:r>
+      <w:hyperlink r:id="rId100" w:history="1">
+        <w:r>
+          <w:rPr>
+            <w:rStyle w:val="Lienhypertexte"/>
+          </w:rPr>
+          <w:t>Playwright</w:t>
+        </w:r>
+      </w:hyperlink>
+      <w:r>
+        <w:t xml:space="preserve"> (</w:t>
+      </w:r>
+      <w:hyperlink r:id="rId101" w:history="1">
+        <w:r>
+          <w:rPr>
+            <w:rStyle w:val="Lienhypertexte"/>
+            <w:i/>
+            <w:iCs/>
+            <w:color w:val="80D5BF" w:themeColor="hyperlink" w:themeTint="BF"/>
+          </w:rPr>
+          <w:t>https://playwright.dev</w:t>
+        </w:r>
+      </w:hyperlink>
+      <w:r>
+        <w:t>).</w:t>
+      </w:r>
+    </w:p>
+    <w:p>
+      <w:r>
+        <w:rPr>
+          <w:noProof/>
+        </w:rPr>
+        <w:drawing>
+          <wp:inline distT="0" distB="0" distL="0" distR="0" wp14:anchorId="5EC9DE34" wp14:editId="1B83A31F">
+            <wp:extent cx="5760720" cy="1618615"/>
+            <wp:effectExtent l="0" t="0" r="0" b="635"/>
+            <wp:docPr id="153560571" name="Image 1"/>
+            <wp:cNvGraphicFramePr>
+              <a:graphicFrameLocks xmlns:a="http://schemas.openxmlformats.org/drawingml/2006/main" noChangeAspect="1"/>
+            </wp:cNvGraphicFramePr>
+            <a:graphic xmlns:a="http://schemas.openxmlformats.org/drawingml/2006/main">
+              <a:graphicData uri="http://schemas.openxmlformats.org/drawingml/2006/picture">
+                <pic:pic xmlns:pic="http://schemas.openxmlformats.org/drawingml/2006/picture">
+                  <pic:nvPicPr>
+                    <pic:cNvPr id="153560571" name=""/>
+                    <pic:cNvPicPr/>
+                  </pic:nvPicPr>
+                  <pic:blipFill>
+                    <a:blip r:embed="rId102"/>
+                    <a:stretch>
+                      <a:fillRect/>
+                    </a:stretch>
+                  </pic:blipFill>
+                  <pic:spPr>
+                    <a:xfrm>
+                      <a:off x="0" y="0"/>
+                      <a:ext cx="5760720" cy="1618615"/>
+                    </a:xfrm>
+                    <a:prstGeom prst="rect">
+                      <a:avLst/>
+                    </a:prstGeom>
+                  </pic:spPr>
+                </pic:pic>
+              </a:graphicData>
+            </a:graphic>
+          </wp:inline>
+        </w:drawing>
+      </w:r>
+    </w:p>
+    <w:p>
+      <w:proofErr w:type="spellStart"/>
+      <w:r>
+        <w:t>Playwright</w:t>
+      </w:r>
+      <w:proofErr w:type="spellEnd"/>
+      <w:r>
+        <w:t xml:space="preserve"> est vaste des fonctionnalités et réaliser des tests pertinents et complet nécessite, selon moi, un temps de pratique relativement conséquent. Cependant, je me plais à manipuler l’outil de générateur de code de </w:t>
+      </w:r>
+      <w:proofErr w:type="spellStart"/>
+      <w:r>
+        <w:t>Playwirght</w:t>
+      </w:r>
+      <w:proofErr w:type="spellEnd"/>
+      <w:r>
+        <w:t xml:space="preserve">. Il permet de facilement visualiser les </w:t>
+      </w:r>
+      <w:proofErr w:type="spellStart"/>
+      <w:r>
+        <w:t>locators</w:t>
+      </w:r>
+      <w:proofErr w:type="spellEnd"/>
+      <w:r>
+        <w:t xml:space="preserve"> qu’il a besoin de pour réaliser les tests.</w:t>
+      </w:r>
+    </w:p>
+    <w:p>
+      <w:r>
+        <w:t xml:space="preserve">Le test présenté plus haut vérifie que sur la page d’accueil du site </w:t>
+      </w:r>
+      <w:hyperlink r:id="rId103" w:history="1">
+        <w:r>
+          <w:rPr>
+            <w:rStyle w:val="Lienhypertexte"/>
+          </w:rPr>
+          <w:t>https://fictif.freyza.net/</w:t>
+        </w:r>
+      </w:hyperlink>
+      <w:r>
+        <w:t xml:space="preserve"> le titre est bien « </w:t>
+      </w:r>
+      <w:proofErr w:type="spellStart"/>
+      <w:r>
+        <w:t>Fic’Tif</w:t>
+      </w:r>
+      <w:proofErr w:type="spellEnd"/>
+      <w:r>
+        <w:t> ».</w:t>
+      </w:r>
+    </w:p>
+    <w:p>
+      <w:r>
+        <w:t xml:space="preserve">Remarque : Lors de mon stage j’ai également </w:t>
+      </w:r>
+      <w:r>
+        <w:t>utilisé</w:t>
+      </w:r>
+      <w:r>
+        <w:t xml:space="preserve"> </w:t>
+      </w:r>
+      <w:proofErr w:type="spellStart"/>
+      <w:r>
+        <w:t>Playwirght</w:t>
+      </w:r>
+      <w:proofErr w:type="spellEnd"/>
+      <w:r>
+        <w:t xml:space="preserve"> pour </w:t>
+      </w:r>
+      <w:r>
+        <w:t xml:space="preserve">tester les </w:t>
+      </w:r>
+      <w:proofErr w:type="spellStart"/>
+      <w:r>
+        <w:t>features</w:t>
+      </w:r>
+      <w:proofErr w:type="spellEnd"/>
+      <w:r>
+        <w:t xml:space="preserve"> que je développer au sein de l’entreprise</w:t>
+      </w:r>
+    </w:p>
+    <w:p>
       <w:pPr>
         <w:pStyle w:val="Titre2"/>
       </w:pPr>
@@ -14641,6 +14984,182 @@
       <w:bookmarkEnd w:id="44"/>
     </w:p>
     <w:p>
+      <w:r>
+        <w:t xml:space="preserve">J’ai documenté mon application en décrivant toutes les routes côtés back. Pour ce faire j’ai sortis un fichier récapitulatif de mes tests réalisés avec Postman en format JSON que j’ai retranscris </w:t>
+      </w:r>
+      <w:proofErr w:type="gramStart"/>
+      <w:r>
+        <w:t>en .</w:t>
+      </w:r>
+      <w:proofErr w:type="spellStart"/>
+      <w:r>
+        <w:t>yaml</w:t>
+      </w:r>
+      <w:proofErr w:type="spellEnd"/>
+      <w:proofErr w:type="gramEnd"/>
+      <w:r>
+        <w:t xml:space="preserve"> pour que </w:t>
+      </w:r>
+      <w:proofErr w:type="spellStart"/>
+      <w:r>
+        <w:t>swagger</w:t>
+      </w:r>
+      <w:proofErr w:type="spellEnd"/>
+      <w:r>
+        <w:t xml:space="preserve"> puisse le lire. Ensuite j’ai configuré </w:t>
+      </w:r>
+      <w:proofErr w:type="spellStart"/>
+      <w:r>
+        <w:t>swagger</w:t>
+      </w:r>
+      <w:proofErr w:type="spellEnd"/>
+      <w:r>
+        <w:t xml:space="preserve"> pour que l’accès à la route </w:t>
+      </w:r>
+      <w:r>
+        <w:t>/api-docs</w:t>
+      </w:r>
+      <w:r>
+        <w:t xml:space="preserve"> redirige vers la documentation. (</w:t>
+      </w:r>
+      <w:hyperlink r:id="rId104" w:history="1">
+        <w:r>
+          <w:rPr>
+            <w:rStyle w:val="Lienhypertexte"/>
+            <w:i/>
+            <w:iCs/>
+            <w:color w:val="80D5BF" w:themeColor="hyperlink" w:themeTint="BF"/>
+          </w:rPr>
+          <w:t>https://fic-tif-medical-center.onrender.com/api-docs/</w:t>
+        </w:r>
+      </w:hyperlink>
+      <w:r>
+        <w:t>)</w:t>
+      </w:r>
+    </w:p>
+    <w:p>
+      <w:pPr>
+        <w:rPr>
+          <w:noProof/>
+        </w:rPr>
+      </w:pPr>
+      <w:r>
+        <w:t xml:space="preserve">J’ai également ajouter un </w:t>
+      </w:r>
+      <w:proofErr w:type="gramStart"/>
+      <w:r>
+        <w:t>fichier .</w:t>
+      </w:r>
+      <w:proofErr w:type="spellStart"/>
+      <w:r>
+        <w:t>env</w:t>
+      </w:r>
+      <w:proofErr w:type="gramEnd"/>
+      <w:r>
+        <w:t>.sample</w:t>
+      </w:r>
+      <w:proofErr w:type="spellEnd"/>
+      <w:r>
+        <w:t xml:space="preserve"> qui sert d’exemple et décrit à quoi servent les variables d’environnement utilisées.</w:t>
+      </w:r>
+      <w:r>
+        <w:rPr>
+          <w:noProof/>
+        </w:rPr>
+        <w:t xml:space="preserve"> </w:t>
+      </w:r>
+      <w:r>
+        <w:rPr>
+          <w:noProof/>
+        </w:rPr>
+        <w:drawing>
+          <wp:inline distT="0" distB="0" distL="0" distR="0" wp14:anchorId="28B72DF8" wp14:editId="56472C32">
+            <wp:extent cx="5760720" cy="1838960"/>
+            <wp:effectExtent l="0" t="0" r="0" b="8890"/>
+            <wp:docPr id="124631779" name="Image 1"/>
+            <wp:cNvGraphicFramePr>
+              <a:graphicFrameLocks xmlns:a="http://schemas.openxmlformats.org/drawingml/2006/main" noChangeAspect="1"/>
+            </wp:cNvGraphicFramePr>
+            <a:graphic xmlns:a="http://schemas.openxmlformats.org/drawingml/2006/main">
+              <a:graphicData uri="http://schemas.openxmlformats.org/drawingml/2006/picture">
+                <pic:pic xmlns:pic="http://schemas.openxmlformats.org/drawingml/2006/picture">
+                  <pic:nvPicPr>
+                    <pic:cNvPr id="124631779" name=""/>
+                    <pic:cNvPicPr/>
+                  </pic:nvPicPr>
+                  <pic:blipFill>
+                    <a:blip r:embed="rId105"/>
+                    <a:stretch>
+                      <a:fillRect/>
+                    </a:stretch>
+                  </pic:blipFill>
+                  <pic:spPr>
+                    <a:xfrm>
+                      <a:off x="0" y="0"/>
+                      <a:ext cx="5760720" cy="1838960"/>
+                    </a:xfrm>
+                    <a:prstGeom prst="rect">
+                      <a:avLst/>
+                    </a:prstGeom>
+                  </pic:spPr>
+                </pic:pic>
+              </a:graphicData>
+            </a:graphic>
+          </wp:inline>
+        </w:drawing>
+      </w:r>
+    </w:p>
+    <w:p>
+      <w:pPr>
+        <w:rPr>
+          <w:noProof/>
+        </w:rPr>
+      </w:pPr>
+    </w:p>
+    <w:p>
+      <w:r>
+        <w:rPr>
+          <w:noProof/>
+        </w:rPr>
+        <w:lastRenderedPageBreak/>
+        <w:drawing>
+          <wp:inline distT="0" distB="0" distL="0" distR="0" wp14:anchorId="43FB96FA" wp14:editId="16459014">
+            <wp:extent cx="5760720" cy="4836795"/>
+            <wp:effectExtent l="0" t="0" r="0" b="1905"/>
+            <wp:docPr id="1295936024" name="Image 1"/>
+            <wp:cNvGraphicFramePr>
+              <a:graphicFrameLocks xmlns:a="http://schemas.openxmlformats.org/drawingml/2006/main" noChangeAspect="1"/>
+            </wp:cNvGraphicFramePr>
+            <a:graphic xmlns:a="http://schemas.openxmlformats.org/drawingml/2006/main">
+              <a:graphicData uri="http://schemas.openxmlformats.org/drawingml/2006/picture">
+                <pic:pic xmlns:pic="http://schemas.openxmlformats.org/drawingml/2006/picture">
+                  <pic:nvPicPr>
+                    <pic:cNvPr id="1295936024" name=""/>
+                    <pic:cNvPicPr/>
+                  </pic:nvPicPr>
+                  <pic:blipFill>
+                    <a:blip r:embed="rId106"/>
+                    <a:stretch>
+                      <a:fillRect/>
+                    </a:stretch>
+                  </pic:blipFill>
+                  <pic:spPr>
+                    <a:xfrm>
+                      <a:off x="0" y="0"/>
+                      <a:ext cx="5760720" cy="4836795"/>
+                    </a:xfrm>
+                    <a:prstGeom prst="rect">
+                      <a:avLst/>
+                    </a:prstGeom>
+                  </pic:spPr>
+                </pic:pic>
+              </a:graphicData>
+            </a:graphic>
+          </wp:inline>
+        </w:drawing>
+      </w:r>
+    </w:p>
+    <w:p>
       <w:pPr>
         <w:pStyle w:val="Titre2"/>
       </w:pPr>
@@ -14654,7 +15173,7 @@
       <w:r>
         <w:t xml:space="preserve">Mon application est aujourd’hui en ligne. Comme ma volonté initiale était d’avoir un frontend séparé de mon backend, j’ai donc mon frontend hébergé sur </w:t>
       </w:r>
-      <w:hyperlink r:id="rId97" w:history="1">
+      <w:hyperlink r:id="rId107" w:history="1">
         <w:r>
           <w:rPr>
             <w:rStyle w:val="Lienhypertexte"/>
@@ -14665,7 +15184,7 @@
       <w:r>
         <w:t xml:space="preserve"> (</w:t>
       </w:r>
-      <w:hyperlink r:id="rId98" w:history="1">
+      <w:hyperlink r:id="rId108" w:history="1">
         <w:r>
           <w:rPr>
             <w:rStyle w:val="Lienhypertexte"/>
@@ -14679,7 +15198,7 @@
       <w:r>
         <w:t xml:space="preserve">) et mon backend hébergé sur </w:t>
       </w:r>
-      <w:hyperlink r:id="rId99" w:history="1">
+      <w:hyperlink r:id="rId109" w:history="1">
         <w:r>
           <w:rPr>
             <w:rStyle w:val="Lienhypertexte"/>
@@ -14690,7 +15209,7 @@
       <w:r>
         <w:t xml:space="preserve"> (</w:t>
       </w:r>
-      <w:hyperlink r:id="rId100" w:history="1">
+      <w:hyperlink r:id="rId110" w:history="1">
         <w:r>
           <w:rPr>
             <w:rStyle w:val="Lienhypertexte"/>
@@ -14737,24 +15256,12 @@
       <w:r>
         <w:t xml:space="preserve"> est donc accessible à l’adresse : </w:t>
       </w:r>
-      <w:hyperlink r:id="rId101" w:history="1">
+      <w:hyperlink r:id="rId111" w:history="1">
         <w:r>
           <w:rPr>
             <w:rStyle w:val="Lienhypertexte"/>
           </w:rPr>
-          <w:t>https://fictif.freyz</w:t>
-        </w:r>
-        <w:r>
-          <w:rPr>
-            <w:rStyle w:val="Lienhypertexte"/>
-          </w:rPr>
-          <w:t>a</w:t>
-        </w:r>
-        <w:r>
-          <w:rPr>
-            <w:rStyle w:val="Lienhypertexte"/>
-          </w:rPr>
-          <w:t>.net/</w:t>
+          <w:t>https://fictif.freyza.net/</w:t>
         </w:r>
       </w:hyperlink>
     </w:p>
@@ -14769,6 +15276,82 @@
       <w:bookmarkEnd w:id="46"/>
     </w:p>
     <w:p>
+      <w:r>
+        <w:t xml:space="preserve">Au cours de la formation, il était prévu que le mois de Novembre soit consacré à une période de stage d’un mois. Commençant le 2 Novembre et se concluant le 4 décembre. J’ai eu pendant cette période la chance de réaliser mon stage à AXA France, plus particulièrement dans les locaux de Lille. </w:t>
+      </w:r>
+    </w:p>
+    <w:p>
+      <w:r>
+        <w:t xml:space="preserve">Pendant cette durée, j’ai très peu avancé sur le projet </w:t>
+      </w:r>
+      <w:proofErr w:type="spellStart"/>
+      <w:r>
+        <w:t>Fic’Tif</w:t>
+      </w:r>
+      <w:proofErr w:type="spellEnd"/>
+      <w:r>
+        <w:t>. En effet, l</w:t>
+      </w:r>
+      <w:r>
+        <w:t>e trajet</w:t>
+      </w:r>
+      <w:r>
+        <w:t xml:space="preserve"> pour me rendre aux locaux d’AXA</w:t>
+      </w:r>
+      <w:r>
+        <w:t xml:space="preserve"> se montré à la fois consommateur en temps et en énergie mais </w:t>
+      </w:r>
+      <w:r>
+        <w:t xml:space="preserve">j’affiché également une volonté de m’investir à 100% dans mon stage. C’est pour cette raison que j’ai nommé ce </w:t>
+      </w:r>
+      <w:proofErr w:type="gramStart"/>
+      <w:r>
+        <w:t>chapitre  «</w:t>
+      </w:r>
+      <w:proofErr w:type="gramEnd"/>
+      <w:r>
+        <w:t> La trêve de novembre », mon projet c’est retrouvé quelque peu en veille.</w:t>
+      </w:r>
+    </w:p>
+    <w:p>
+      <w:r>
+        <w:t xml:space="preserve">Cependant, j’aimerais parler ici de mon stage. J’y ai appris de nombreuses choses notamment l’organisation au sein d’une équipe et d’un projet dans une entreprise déjà bien structurée. Les méthodes de travail mais aussi le cadre imposé à chaque membre intervenant sur le projet (J’y ai été moi-même soumis) m’ont fait prendre conscience de la réalité du métier. </w:t>
+      </w:r>
+    </w:p>
+    <w:p>
+      <w:r>
+        <w:lastRenderedPageBreak/>
+        <w:t xml:space="preserve">Aussi, afin de me montrer efficace j’ai appris les bases du </w:t>
+      </w:r>
+      <w:proofErr w:type="spellStart"/>
+      <w:r>
+        <w:t>Typescript</w:t>
+      </w:r>
+      <w:proofErr w:type="spellEnd"/>
+      <w:r>
+        <w:t xml:space="preserve"> et également les rudiments de </w:t>
+      </w:r>
+      <w:proofErr w:type="spellStart"/>
+      <w:r>
+        <w:t>Playwright</w:t>
+      </w:r>
+      <w:proofErr w:type="spellEnd"/>
+      <w:r>
+        <w:t>. J’ai été plongé dans une dynamique de développement AGILE à laquelle l’on m’a formé le plus tôt possible pour que je puisse m’y familiariser rapidement.</w:t>
+      </w:r>
+    </w:p>
+    <w:p>
+      <w:r>
+        <w:t>Bien que le stage fût court, il m’a permis de prendre énormément de hauteur par rapport à mes méthodes de travail jusqu’ici employé</w:t>
+      </w:r>
+      <w:r>
+        <w:t>e</w:t>
+      </w:r>
+      <w:r>
+        <w:t>s. Beaucoup de choses ont changés quand j’ai repris mon développement à titre personnel, comme la façon d’utiliser Git, la structure de mon projet, mes choix techniques et technologiques (Qui, jusque-là, étaient surtout des choix de complaisance) ou encore la sécurité…</w:t>
+      </w:r>
+    </w:p>
+    <w:p>
       <w:pPr>
         <w:pStyle w:val="Titre1"/>
         <w:rPr>
@@ -14795,6 +15378,24 @@
       <w:bookmarkEnd w:id="48"/>
     </w:p>
     <w:p>
+      <w:r>
+        <w:t xml:space="preserve">La façon dont j’organise ici mes données n’est pas le premier jet que j’ai réalisé. Dans un premier temps je souhaitais simplement avec une collection User qui possède une variable « rôle ». Cependant j’ai ensuite trouvé qu’il serait plus pertinent de séparer les </w:t>
+      </w:r>
+      <w:proofErr w:type="spellStart"/>
+      <w:r>
+        <w:t>dotors</w:t>
+      </w:r>
+      <w:proofErr w:type="spellEnd"/>
+      <w:r>
+        <w:t xml:space="preserve"> des patients.</w:t>
+      </w:r>
+    </w:p>
+    <w:p>
+      <w:r>
+        <w:t>J’ai alors appris que plus le modèle conceptuel des données est complexe, plus le projet le sera également. L’enjeu pour la suite sera donc d’opter pour le MCD le plus simple pouvant répondre à l’ensemble des besoins du projet afin que son développement, son maintien et sa structuration soit le plus simple possible.</w:t>
+      </w:r>
+    </w:p>
+    <w:p>
       <w:pPr>
         <w:pStyle w:val="Titre2"/>
       </w:pPr>
@@ -14805,6 +15406,35 @@
       <w:bookmarkEnd w:id="49"/>
     </w:p>
     <w:p>
+      <w:r>
+        <w:t xml:space="preserve">Aujourd’hui j’ai une bonne idée de ce que doit être un backend simple accueillant une API </w:t>
+      </w:r>
+      <w:proofErr w:type="spellStart"/>
+      <w:r>
+        <w:t>rest</w:t>
+      </w:r>
+      <w:proofErr w:type="spellEnd"/>
+      <w:r>
+        <w:t xml:space="preserve">. Cependant au début du développement de </w:t>
+      </w:r>
+      <w:proofErr w:type="spellStart"/>
+      <w:r>
+        <w:t>Fic’Tif</w:t>
+      </w:r>
+      <w:proofErr w:type="spellEnd"/>
+      <w:r>
+        <w:t>, c’était encore très flou. J’ai effectué de nombreuses recherches et de nombreux tests avant d’éclaircir ce sujet.</w:t>
+      </w:r>
+    </w:p>
+    <w:p>
+      <w:r>
+        <w:t xml:space="preserve">Aujourd’hui j’aimerais approfondir le sujet en explorant les autres méthodes capables de mettre </w:t>
+      </w:r>
+      <w:r>
+        <w:t>à disposition des services et aussi les différents moyens de sécurité mis autour.</w:t>
+      </w:r>
+    </w:p>
+    <w:p>
       <w:pPr>
         <w:pStyle w:val="Titre2"/>
       </w:pPr>
@@ -14818,6 +15448,24 @@
       </w:r>
       <w:bookmarkEnd w:id="50"/>
       <w:proofErr w:type="spellEnd"/>
+    </w:p>
+    <w:p>
+      <w:r>
+        <w:t xml:space="preserve">C’est une fonctionnalité banale, mais j’ai éprouvé quelques difficultés à l’implémenter. La gestion des états par </w:t>
+      </w:r>
+      <w:proofErr w:type="spellStart"/>
+      <w:r>
+        <w:t>React</w:t>
+      </w:r>
+      <w:proofErr w:type="spellEnd"/>
+      <w:r>
+        <w:t xml:space="preserve"> m’a posé quelques soucis, j’ai dû, à plusieurs reprises, revoir ma logique afin qu’elle soit en adéquation avec cette technologie.</w:t>
+      </w:r>
+    </w:p>
+    <w:p>
+      <w:r>
+        <w:t>C’est ici un sujet que je me dois de peaufiner afin de m’approprier pleinement le sujet.</w:t>
+      </w:r>
     </w:p>
     <w:p>
       <w:pPr>
@@ -14865,16 +15513,164 @@
     </w:p>
     <w:p>
       <w:pPr>
+        <w:pStyle w:val="Paragraphedeliste"/>
+        <w:numPr>
+          <w:ilvl w:val="0"/>
+          <w:numId w:val="14"/>
+        </w:numPr>
+        <w:contextualSpacing w:val="0"/>
+      </w:pPr>
+      <w:r>
+        <w:t xml:space="preserve">Développer la partie </w:t>
+      </w:r>
+      <w:proofErr w:type="spellStart"/>
+      <w:r>
+        <w:t>front-end</w:t>
+      </w:r>
+      <w:proofErr w:type="spellEnd"/>
+      <w:r>
+        <w:t xml:space="preserve"> d’une application web ou web mobile sécurisée </w:t>
+      </w:r>
+    </w:p>
+    <w:p>
+      <w:pPr>
+        <w:pStyle w:val="Paragraphedeliste"/>
+        <w:numPr>
+          <w:ilvl w:val="1"/>
+          <w:numId w:val="14"/>
+        </w:numPr>
+        <w:contextualSpacing w:val="0"/>
+      </w:pPr>
+      <w:r>
+        <w:t>Installer et configurer son environnement de travail en fonction du projet web ou web mobile</w:t>
+      </w:r>
+    </w:p>
+    <w:p>
+      <w:pPr>
+        <w:pStyle w:val="Paragraphedeliste"/>
+        <w:numPr>
+          <w:ilvl w:val="1"/>
+          <w:numId w:val="14"/>
+        </w:numPr>
+        <w:contextualSpacing w:val="0"/>
+      </w:pPr>
+      <w:r>
+        <w:t>Maquetter des interfaces utilisateur web ou web mobile</w:t>
+      </w:r>
+    </w:p>
+    <w:p>
+      <w:pPr>
+        <w:pStyle w:val="Paragraphedeliste"/>
+        <w:numPr>
+          <w:ilvl w:val="1"/>
+          <w:numId w:val="14"/>
+        </w:numPr>
+        <w:contextualSpacing w:val="0"/>
+      </w:pPr>
+      <w:r>
+        <w:t xml:space="preserve">Réaliser des interfaces utilisateur statiques web ou web mobile </w:t>
+      </w:r>
+    </w:p>
+    <w:p>
+      <w:pPr>
+        <w:pStyle w:val="Paragraphedeliste"/>
+        <w:numPr>
+          <w:ilvl w:val="1"/>
+          <w:numId w:val="14"/>
+        </w:numPr>
+        <w:contextualSpacing w:val="0"/>
+      </w:pPr>
+      <w:r>
+        <w:t xml:space="preserve">Développer la partie dynamique des interfaces utilisateur web ou web mobile </w:t>
+      </w:r>
+    </w:p>
+    <w:p>
+      <w:pPr>
         <w:pStyle w:val="Titre3"/>
       </w:pPr>
       <w:bookmarkStart w:id="54" w:name="_Toc185501430"/>
       <w:r>
+        <w:lastRenderedPageBreak/>
         <w:t>Backend</w:t>
       </w:r>
       <w:bookmarkEnd w:id="54"/>
     </w:p>
     <w:p>
       <w:pPr>
+        <w:pStyle w:val="Paragraphedeliste"/>
+        <w:numPr>
+          <w:ilvl w:val="0"/>
+          <w:numId w:val="16"/>
+        </w:numPr>
+        <w:ind w:left="714" w:hanging="357"/>
+        <w:contextualSpacing w:val="0"/>
+      </w:pPr>
+      <w:r>
+        <w:t xml:space="preserve">Développer la partie </w:t>
+      </w:r>
+      <w:proofErr w:type="spellStart"/>
+      <w:r>
+        <w:t>back-end</w:t>
+      </w:r>
+      <w:proofErr w:type="spellEnd"/>
+      <w:r>
+        <w:t xml:space="preserve"> d’une application web ou web mobile sécurisée </w:t>
+      </w:r>
+    </w:p>
+    <w:p>
+      <w:pPr>
+        <w:pStyle w:val="Paragraphedeliste"/>
+        <w:numPr>
+          <w:ilvl w:val="1"/>
+          <w:numId w:val="16"/>
+        </w:numPr>
+        <w:contextualSpacing w:val="0"/>
+      </w:pPr>
+      <w:r>
+        <w:t>Mettre en place une base de données relationnelle</w:t>
+      </w:r>
+    </w:p>
+    <w:p>
+      <w:pPr>
+        <w:pStyle w:val="Paragraphedeliste"/>
+        <w:numPr>
+          <w:ilvl w:val="1"/>
+          <w:numId w:val="16"/>
+        </w:numPr>
+        <w:contextualSpacing w:val="0"/>
+      </w:pPr>
+      <w:r>
+        <w:t xml:space="preserve">Développer des composants d’accès aux données SQL et NoSQL </w:t>
+      </w:r>
+    </w:p>
+    <w:p>
+      <w:pPr>
+        <w:pStyle w:val="Paragraphedeliste"/>
+        <w:numPr>
+          <w:ilvl w:val="1"/>
+          <w:numId w:val="16"/>
+        </w:numPr>
+        <w:contextualSpacing w:val="0"/>
+      </w:pPr>
+      <w:r>
+        <w:t xml:space="preserve">Développer des composants métier coté serveur </w:t>
+      </w:r>
+    </w:p>
+    <w:p>
+      <w:pPr>
+        <w:pStyle w:val="Paragraphedeliste"/>
+        <w:numPr>
+          <w:ilvl w:val="1"/>
+          <w:numId w:val="16"/>
+        </w:numPr>
+        <w:contextualSpacing w:val="0"/>
+      </w:pPr>
+      <w:r>
+        <w:t>Documenter le déploiement d’une application dynamique web ou web mobile</w:t>
+      </w:r>
+    </w:p>
+    <w:p>
+      <w:pPr>
         <w:pStyle w:val="Titre2"/>
       </w:pPr>
       <w:bookmarkStart w:id="55" w:name="_Toc185501431"/>
@@ -14885,6 +15681,71 @@
     </w:p>
     <w:p>
       <w:pPr>
+        <w:pStyle w:val="Paragraphedeliste"/>
+        <w:numPr>
+          <w:ilvl w:val="0"/>
+          <w:numId w:val="18"/>
+        </w:numPr>
+        <w:ind w:left="714" w:hanging="357"/>
+        <w:contextualSpacing w:val="0"/>
+      </w:pPr>
+      <w:proofErr w:type="spellStart"/>
+      <w:r>
+        <w:t>Fic’tif</w:t>
+      </w:r>
+      <w:proofErr w:type="spellEnd"/>
+      <w:r>
+        <w:t xml:space="preserve"> devrait avoir son portail d’administration au travers duquel les médecins pourraient s’enregistrer.</w:t>
+      </w:r>
+    </w:p>
+    <w:p>
+      <w:pPr>
+        <w:pStyle w:val="Paragraphedeliste"/>
+        <w:numPr>
+          <w:ilvl w:val="0"/>
+          <w:numId w:val="18"/>
+        </w:numPr>
+        <w:ind w:left="714" w:hanging="357"/>
+        <w:contextualSpacing w:val="0"/>
+      </w:pPr>
+      <w:r>
+        <w:t xml:space="preserve">Je pourrais aussi mettre en place un système d’envoi d’email </w:t>
+      </w:r>
+      <w:r>
+        <w:t xml:space="preserve">au patient </w:t>
+      </w:r>
+      <w:r>
+        <w:t>la veille d</w:t>
+      </w:r>
+      <w:r>
+        <w:t>’</w:t>
+      </w:r>
+      <w:r>
+        <w:t>u</w:t>
+      </w:r>
+      <w:r>
+        <w:t>n</w:t>
+      </w:r>
+      <w:r>
+        <w:t xml:space="preserve"> rendez-vous.</w:t>
+      </w:r>
+    </w:p>
+    <w:p>
+      <w:pPr>
+        <w:pStyle w:val="Paragraphedeliste"/>
+        <w:numPr>
+          <w:ilvl w:val="0"/>
+          <w:numId w:val="18"/>
+        </w:numPr>
+        <w:ind w:left="714" w:hanging="357"/>
+        <w:contextualSpacing w:val="0"/>
+      </w:pPr>
+      <w:r>
+        <w:t>La gestion des horaires de travail pourrait être plus complète (Jour d’arrêt maladie, congés, horaires personnalisés pour chaque médecins …)</w:t>
+      </w:r>
+    </w:p>
+    <w:p>
+      <w:pPr>
         <w:pStyle w:val="Titre2"/>
       </w:pPr>
       <w:bookmarkStart w:id="56" w:name="_Toc185501432"/>
@@ -14894,6 +15755,60 @@
       <w:bookmarkEnd w:id="56"/>
     </w:p>
     <w:p>
+      <w:r>
+        <w:t xml:space="preserve">Pour un projet comme celui-ci, en </w:t>
+      </w:r>
+      <w:proofErr w:type="spellStart"/>
+      <w:r>
+        <w:t>react</w:t>
+      </w:r>
+      <w:proofErr w:type="spellEnd"/>
+      <w:r>
+        <w:t xml:space="preserve">, j’essaierais de mettre ne place un design </w:t>
+      </w:r>
+      <w:r>
+        <w:t xml:space="preserve">atomique dans mon front end. Le but étant de composer une interface avec des composants plus fluides et réemployables. J’essaierais également de le faire avec du </w:t>
+      </w:r>
+      <w:proofErr w:type="spellStart"/>
+      <w:r>
+        <w:t>Typescript</w:t>
+      </w:r>
+      <w:proofErr w:type="spellEnd"/>
+      <w:r>
+        <w:t>, pour compléter mon apprentissage sur cette technologie mais aussi pour m’assurer que toute la logique au sein du projet est cohérente.</w:t>
+      </w:r>
+    </w:p>
+    <w:p>
+      <w:r>
+        <w:t xml:space="preserve">(Vidéo sur le design atomique par </w:t>
+      </w:r>
+      <w:hyperlink r:id="rId112" w:history="1">
+        <w:r>
+          <w:rPr>
+            <w:rStyle w:val="Lienhypertexte"/>
+          </w:rPr>
+          <w:t>Basti Ui</w:t>
+        </w:r>
+      </w:hyperlink>
+      <w:r>
+        <w:t xml:space="preserve"> - </w:t>
+      </w:r>
+      <w:hyperlink r:id="rId113" w:history="1">
+        <w:r>
+          <w:rPr>
+            <w:rStyle w:val="Lienhypertexte"/>
+            <w:i/>
+            <w:iCs/>
+            <w:color w:val="80D5BF" w:themeColor="hyperlink" w:themeTint="BF"/>
+          </w:rPr>
+          <w:t>https://www.youtube.com/watch?v=K8fIVThMGaw</w:t>
+        </w:r>
+      </w:hyperlink>
+      <w:r>
+        <w:t>)</w:t>
+      </w:r>
+    </w:p>
+    <w:p>
       <w:pPr>
         <w:pStyle w:val="Titre2"/>
       </w:pPr>
@@ -14914,6 +15829,17 @@
       <w:bookmarkEnd w:id="58"/>
     </w:p>
     <w:p>
+      <w:r>
+        <w:t>Je tiens à remercier particulièrement le formateur Thomas ROBERT, qui, tout au long de la formation, nous a prodigué des astuces pertinentes sur le plan technique et a également partagé avec nous ses expériences enrichissantes dans le domaine du développement web. J’aimerais également remercier les personnes qui m’ont encadré lors de mon stage</w:t>
+      </w:r>
+      <w:r>
+        <w:t xml:space="preserve"> à AXA France</w:t>
+      </w:r>
+      <w:r>
+        <w:t>. Travailler à leurs côtés m’a énormément appris et stimulé, tant sur le plan professionnel qu’humain. Leur disponibilité, leurs conseils avisés et leur patience ont grandement contribué à enrichir mes compétences. Enfin, un grand merci au personnel administratif de la SOFIP pour leur soutien, leur réactivité et leur bienveillance, qui ont créé un environnement propice à l’apprentissage et à la réussite de cette formation.</w:t>
+      </w:r>
+    </w:p>
+    <w:p>
       <w:pPr>
         <w:pStyle w:val="Titre3"/>
       </w:pPr>
@@ -14923,11 +15849,27 @@
       </w:r>
       <w:bookmarkEnd w:id="59"/>
     </w:p>
-    <w:p/>
+    <w:p>
+      <w:r>
+        <w:t xml:space="preserve">Aujourd’hui, je me sens prêt à pleinement évoluer dans ce secteur passionnant qu’est le développement web. Cette formation m’a permis d’acquérir des compétences techniques solides et une vision globale des enjeux du métier, tout en développant ma capacité à résoudre des problématiques concrètes. J’ai également appris à collaborer efficacement en équipe, à m’adapter aux outils et aux méthodologies modernes, et à faire preuve de rigueur et de créativité dans mes projets. Mon stage a été une expérience particulièrement enrichissante, consolidant mes acquis théoriques par une mise en pratique dans un cadre professionnel. </w:t>
+      </w:r>
+      <w:r>
+        <w:t>Je</w:t>
+      </w:r>
+      <w:r>
+        <w:t xml:space="preserve"> suis déterminé à continuer à progresser et à apporter ma contribution </w:t>
+      </w:r>
+      <w:r>
+        <w:t>dans ce milieu</w:t>
+      </w:r>
+      <w:r>
+        <w:t>.</w:t>
+      </w:r>
+    </w:p>
     <w:sectPr>
       <w:pgSz w:w="11906" w:h="16838"/>
       <w:pgMar w:top="1417" w:right="1417" w:bottom="1417" w:left="1417" w:header="708" w:footer="708" w:gutter="0"/>
-      <w:pgBorders w:offsetFrom="page">
+      <w:pgBorders w:zOrder="back" w:offsetFrom="page">
         <w:top w:val="single" w:sz="24" w:space="24" w:color="FFCCA6" w:themeColor="accent5" w:themeTint="66"/>
         <w:left w:val="single" w:sz="24" w:space="24" w:color="FFCCA6" w:themeColor="accent5" w:themeTint="66"/>
         <w:bottom w:val="single" w:sz="24" w:space="24" w:color="FFCCA6" w:themeColor="accent5" w:themeTint="66"/>
@@ -14987,7 +15929,7 @@
           <mc:AlternateContent>
             <mc:Choice Requires="wps">
               <w:drawing>
-                <wp:anchor distT="0" distB="0" distL="114300" distR="114300" simplePos="0" relativeHeight="251661312" behindDoc="0" locked="0" layoutInCell="1" allowOverlap="1" wp14:anchorId="24B8EAEB" wp14:editId="6518F11E">
+                <wp:anchor distT="0" distB="0" distL="114300" distR="114300" simplePos="0" relativeHeight="251661312" behindDoc="0" locked="0" layoutInCell="1" allowOverlap="1" wp14:anchorId="24B8EAEB" wp14:editId="57E05DAF">
                   <wp:simplePos x="0" y="0"/>
                   <wp:positionH relativeFrom="page">
                     <wp:align>right</wp:align>
@@ -14996,7 +15938,7 @@
                     <wp:align>bottom</wp:align>
                   </wp:positionV>
                   <wp:extent cx="2125980" cy="2054860"/>
-                  <wp:effectExtent l="7620" t="0" r="0" b="2540"/>
+                  <wp:effectExtent l="0" t="0" r="7620" b="2540"/>
                   <wp:wrapNone/>
                   <wp:docPr id="1826741374" name="Triangle isocèle 3"/>
                   <wp:cNvGraphicFramePr>
@@ -15019,23 +15961,13 @@
                             </a:avLst>
                           </a:prstGeom>
                           <a:solidFill>
-                            <a:srgbClr val="D2EAF1"/>
+                            <a:schemeClr val="bg2">
+                              <a:lumMod val="75000"/>
+                            </a:schemeClr>
                           </a:solidFill>
                           <a:ln>
                             <a:noFill/>
                           </a:ln>
-                          <a:extLst>
-                            <a:ext uri="{91240B29-F687-4F45-9708-019B960494DF}">
-                              <a14:hiddenLine xmlns:a14="http://schemas.microsoft.com/office/drawing/2010/main" w="9525">
-                                <a:solidFill>
-                                  <a:srgbClr val="000000"/>
-                                </a:solidFill>
-                                <a:miter lim="800000"/>
-                                <a:headEnd/>
-                                <a:tailEnd/>
-                              </a14:hiddenLine>
-                            </a:ext>
-                          </a:extLst>
                         </wps:spPr>
                         <wps:txbx>
                           <w:txbxContent>
@@ -15111,7 +16043,7 @@
                     <v:h position="#0,topLeft" xrange="0,21600"/>
                   </v:handles>
                 </v:shapetype>
-                <v:shape id="Triangle isocèle 3" o:spid="_x0000_s1031" type="#_x0000_t5" style="position:absolute;margin-left:116.2pt;margin-top:0;width:167.4pt;height:161.8pt;z-index:251661312;visibility:visible;mso-wrap-style:square;mso-width-percent:0;mso-height-percent:0;mso-wrap-distance-left:9pt;mso-wrap-distance-top:0;mso-wrap-distance-right:9pt;mso-wrap-distance-bottom:0;mso-position-horizontal:right;mso-position-horizontal-relative:page;mso-position-vertical:bottom;mso-position-vertical-relative:page;mso-width-percent:0;mso-height-percent:0;mso-width-relative:page;mso-height-relative:page;v-text-anchor:top" o:gfxdata="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" adj="21600" fillcolor="#d2eaf1" stroked="f">
+                <v:shape id="Triangle isocèle 3" o:spid="_x0000_s1031" type="#_x0000_t5" style="position:absolute;margin-left:116.2pt;margin-top:0;width:167.4pt;height:161.8pt;z-index:251661312;visibility:visible;mso-wrap-style:square;mso-width-percent:0;mso-height-percent:0;mso-wrap-distance-left:9pt;mso-wrap-distance-top:0;mso-wrap-distance-right:9pt;mso-wrap-distance-bottom:0;mso-position-horizontal:right;mso-position-horizontal-relative:page;mso-position-vertical:bottom;mso-position-vertical-relative:page;mso-width-percent:0;mso-height-percent:0;mso-width-relative:page;mso-height-relative:page;v-text-anchor:top" o:gfxdata="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" adj="21600" fillcolor="#4eacf3 [2414]" stroked="f">
                   <v:textbox>
                     <w:txbxContent>
                       <w:p>
@@ -15521,6 +16453,119 @@
     </w:lvl>
   </w:abstractNum>
   <w:abstractNum w:abstractNumId="2" w15:restartNumberingAfterBreak="0">
+    <w:nsid w:val="2CEC08D5"/>
+    <w:multiLevelType w:val="hybridMultilevel"/>
+    <w:tmpl w:val="F59C144A"/>
+    <w:lvl w:ilvl="0" w:tplc="040C0009">
+      <w:start w:val="1"/>
+      <w:numFmt w:val="bullet"/>
+      <w:lvlText w:val=""/>
+      <w:lvlJc w:val="left"/>
+      <w:pPr>
+        <w:ind w:left="720" w:hanging="360"/>
+      </w:pPr>
+      <w:rPr>
+        <w:rFonts w:ascii="Wingdings" w:hAnsi="Wingdings" w:hint="default"/>
+      </w:rPr>
+    </w:lvl>
+    <w:lvl w:ilvl="1" w:tplc="040C0003" w:tentative="1">
+      <w:start w:val="1"/>
+      <w:numFmt w:val="bullet"/>
+      <w:lvlText w:val="o"/>
+      <w:lvlJc w:val="left"/>
+      <w:pPr>
+        <w:ind w:left="1440" w:hanging="360"/>
+      </w:pPr>
+      <w:rPr>
+        <w:rFonts w:ascii="Courier New" w:hAnsi="Courier New" w:cs="Courier New" w:hint="default"/>
+      </w:rPr>
+    </w:lvl>
+    <w:lvl w:ilvl="2" w:tplc="040C0005" w:tentative="1">
+      <w:start w:val="1"/>
+      <w:numFmt w:val="bullet"/>
+      <w:lvlText w:val=""/>
+      <w:lvlJc w:val="left"/>
+      <w:pPr>
+        <w:ind w:left="2160" w:hanging="360"/>
+      </w:pPr>
+      <w:rPr>
+        <w:rFonts w:ascii="Wingdings" w:hAnsi="Wingdings" w:hint="default"/>
+      </w:rPr>
+    </w:lvl>
+    <w:lvl w:ilvl="3" w:tplc="040C0001" w:tentative="1">
+      <w:start w:val="1"/>
+      <w:numFmt w:val="bullet"/>
+      <w:lvlText w:val=""/>
+      <w:lvlJc w:val="left"/>
+      <w:pPr>
+        <w:ind w:left="2880" w:hanging="360"/>
+      </w:pPr>
+      <w:rPr>
+        <w:rFonts w:ascii="Symbol" w:hAnsi="Symbol" w:hint="default"/>
+      </w:rPr>
+    </w:lvl>
+    <w:lvl w:ilvl="4" w:tplc="040C0003" w:tentative="1">
+      <w:start w:val="1"/>
+      <w:numFmt w:val="bullet"/>
+      <w:lvlText w:val="o"/>
+      <w:lvlJc w:val="left"/>
+      <w:pPr>
+        <w:ind w:left="3600" w:hanging="360"/>
+      </w:pPr>
+      <w:rPr>
+        <w:rFonts w:ascii="Courier New" w:hAnsi="Courier New" w:cs="Courier New" w:hint="default"/>
+      </w:rPr>
+    </w:lvl>
+    <w:lvl w:ilvl="5" w:tplc="040C0005" w:tentative="1">
+      <w:start w:val="1"/>
+      <w:numFmt w:val="bullet"/>
+      <w:lvlText w:val=""/>
+      <w:lvlJc w:val="left"/>
+      <w:pPr>
+        <w:ind w:left="4320" w:hanging="360"/>
+      </w:pPr>
+      <w:rPr>
+        <w:rFonts w:ascii="Wingdings" w:hAnsi="Wingdings" w:hint="default"/>
+      </w:rPr>
+    </w:lvl>
+    <w:lvl w:ilvl="6" w:tplc="040C0001" w:tentative="1">
+      <w:start w:val="1"/>
+      <w:numFmt w:val="bullet"/>
+      <w:lvlText w:val=""/>
+      <w:lvlJc w:val="left"/>
+      <w:pPr>
+        <w:ind w:left="5040" w:hanging="360"/>
+      </w:pPr>
+      <w:rPr>
+        <w:rFonts w:ascii="Symbol" w:hAnsi="Symbol" w:hint="default"/>
+      </w:rPr>
+    </w:lvl>
+    <w:lvl w:ilvl="7" w:tplc="040C0003" w:tentative="1">
+      <w:start w:val="1"/>
+      <w:numFmt w:val="bullet"/>
+      <w:lvlText w:val="o"/>
+      <w:lvlJc w:val="left"/>
+      <w:pPr>
+        <w:ind w:left="5760" w:hanging="360"/>
+      </w:pPr>
+      <w:rPr>
+        <w:rFonts w:ascii="Courier New" w:hAnsi="Courier New" w:cs="Courier New" w:hint="default"/>
+      </w:rPr>
+    </w:lvl>
+    <w:lvl w:ilvl="8" w:tplc="040C0005" w:tentative="1">
+      <w:start w:val="1"/>
+      <w:numFmt w:val="bullet"/>
+      <w:lvlText w:val=""/>
+      <w:lvlJc w:val="left"/>
+      <w:pPr>
+        <w:ind w:left="6480" w:hanging="360"/>
+      </w:pPr>
+      <w:rPr>
+        <w:rFonts w:ascii="Wingdings" w:hAnsi="Wingdings" w:hint="default"/>
+      </w:rPr>
+    </w:lvl>
+  </w:abstractNum>
+  <w:abstractNum w:abstractNumId="3" w15:restartNumberingAfterBreak="0">
     <w:nsid w:val="2E273A56"/>
     <w:multiLevelType w:val="multilevel"/>
     <w:tmpl w:val="8294F8E8"/>
@@ -15669,7 +16714,7 @@
       </w:rPr>
     </w:lvl>
   </w:abstractNum>
-  <w:abstractNum w:abstractNumId="3" w15:restartNumberingAfterBreak="0">
+  <w:abstractNum w:abstractNumId="4" w15:restartNumberingAfterBreak="0">
     <w:nsid w:val="367A2F72"/>
     <w:multiLevelType w:val="hybridMultilevel"/>
     <w:tmpl w:val="E222B10E"/>
@@ -15782,7 +16827,7 @@
       </w:rPr>
     </w:lvl>
   </w:abstractNum>
-  <w:abstractNum w:abstractNumId="4" w15:restartNumberingAfterBreak="0">
+  <w:abstractNum w:abstractNumId="5" w15:restartNumberingAfterBreak="0">
     <w:nsid w:val="44884B69"/>
     <w:multiLevelType w:val="hybridMultilevel"/>
     <w:tmpl w:val="C0B471D8"/>
@@ -15895,7 +16940,7 @@
       </w:rPr>
     </w:lvl>
   </w:abstractNum>
-  <w:abstractNum w:abstractNumId="5" w15:restartNumberingAfterBreak="0">
+  <w:abstractNum w:abstractNumId="6" w15:restartNumberingAfterBreak="0">
     <w:nsid w:val="45A22609"/>
     <w:multiLevelType w:val="hybridMultilevel"/>
     <w:tmpl w:val="74125CEA"/>
@@ -16008,7 +17053,7 @@
       </w:rPr>
     </w:lvl>
   </w:abstractNum>
-  <w:abstractNum w:abstractNumId="6" w15:restartNumberingAfterBreak="0">
+  <w:abstractNum w:abstractNumId="7" w15:restartNumberingAfterBreak="0">
     <w:nsid w:val="46805694"/>
     <w:multiLevelType w:val="hybridMultilevel"/>
     <w:tmpl w:val="864466C2"/>
@@ -16121,7 +17166,7 @@
       </w:rPr>
     </w:lvl>
   </w:abstractNum>
-  <w:abstractNum w:abstractNumId="7" w15:restartNumberingAfterBreak="0">
+  <w:abstractNum w:abstractNumId="8" w15:restartNumberingAfterBreak="0">
     <w:nsid w:val="4BEC5EA6"/>
     <w:multiLevelType w:val="hybridMultilevel"/>
     <w:tmpl w:val="C75473D6"/>
@@ -16234,7 +17279,459 @@
       </w:rPr>
     </w:lvl>
   </w:abstractNum>
-  <w:abstractNum w:abstractNumId="8" w15:restartNumberingAfterBreak="0">
+  <w:abstractNum w:abstractNumId="9" w15:restartNumberingAfterBreak="0">
+    <w:nsid w:val="53FD4E35"/>
+    <w:multiLevelType w:val="hybridMultilevel"/>
+    <w:tmpl w:val="329607B2"/>
+    <w:lvl w:ilvl="0" w:tplc="040C000B">
+      <w:start w:val="1"/>
+      <w:numFmt w:val="bullet"/>
+      <w:lvlText w:val=""/>
+      <w:lvlJc w:val="left"/>
+      <w:pPr>
+        <w:ind w:left="1068" w:hanging="360"/>
+      </w:pPr>
+      <w:rPr>
+        <w:rFonts w:ascii="Wingdings" w:hAnsi="Wingdings" w:hint="default"/>
+      </w:rPr>
+    </w:lvl>
+    <w:lvl w:ilvl="1" w:tplc="040C0003" w:tentative="1">
+      <w:start w:val="1"/>
+      <w:numFmt w:val="bullet"/>
+      <w:lvlText w:val="o"/>
+      <w:lvlJc w:val="left"/>
+      <w:pPr>
+        <w:ind w:left="1788" w:hanging="360"/>
+      </w:pPr>
+      <w:rPr>
+        <w:rFonts w:ascii="Courier New" w:hAnsi="Courier New" w:cs="Courier New" w:hint="default"/>
+      </w:rPr>
+    </w:lvl>
+    <w:lvl w:ilvl="2" w:tplc="040C0005" w:tentative="1">
+      <w:start w:val="1"/>
+      <w:numFmt w:val="bullet"/>
+      <w:lvlText w:val=""/>
+      <w:lvlJc w:val="left"/>
+      <w:pPr>
+        <w:ind w:left="2508" w:hanging="360"/>
+      </w:pPr>
+      <w:rPr>
+        <w:rFonts w:ascii="Wingdings" w:hAnsi="Wingdings" w:hint="default"/>
+      </w:rPr>
+    </w:lvl>
+    <w:lvl w:ilvl="3" w:tplc="040C0001" w:tentative="1">
+      <w:start w:val="1"/>
+      <w:numFmt w:val="bullet"/>
+      <w:lvlText w:val=""/>
+      <w:lvlJc w:val="left"/>
+      <w:pPr>
+        <w:ind w:left="3228" w:hanging="360"/>
+      </w:pPr>
+      <w:rPr>
+        <w:rFonts w:ascii="Symbol" w:hAnsi="Symbol" w:hint="default"/>
+      </w:rPr>
+    </w:lvl>
+    <w:lvl w:ilvl="4" w:tplc="040C0003" w:tentative="1">
+      <w:start w:val="1"/>
+      <w:numFmt w:val="bullet"/>
+      <w:lvlText w:val="o"/>
+      <w:lvlJc w:val="left"/>
+      <w:pPr>
+        <w:ind w:left="3948" w:hanging="360"/>
+      </w:pPr>
+      <w:rPr>
+        <w:rFonts w:ascii="Courier New" w:hAnsi="Courier New" w:cs="Courier New" w:hint="default"/>
+      </w:rPr>
+    </w:lvl>
+    <w:lvl w:ilvl="5" w:tplc="040C0005" w:tentative="1">
+      <w:start w:val="1"/>
+      <w:numFmt w:val="bullet"/>
+      <w:lvlText w:val=""/>
+      <w:lvlJc w:val="left"/>
+      <w:pPr>
+        <w:ind w:left="4668" w:hanging="360"/>
+      </w:pPr>
+      <w:rPr>
+        <w:rFonts w:ascii="Wingdings" w:hAnsi="Wingdings" w:hint="default"/>
+      </w:rPr>
+    </w:lvl>
+    <w:lvl w:ilvl="6" w:tplc="040C0001" w:tentative="1">
+      <w:start w:val="1"/>
+      <w:numFmt w:val="bullet"/>
+      <w:lvlText w:val=""/>
+      <w:lvlJc w:val="left"/>
+      <w:pPr>
+        <w:ind w:left="5388" w:hanging="360"/>
+      </w:pPr>
+      <w:rPr>
+        <w:rFonts w:ascii="Symbol" w:hAnsi="Symbol" w:hint="default"/>
+      </w:rPr>
+    </w:lvl>
+    <w:lvl w:ilvl="7" w:tplc="040C0003" w:tentative="1">
+      <w:start w:val="1"/>
+      <w:numFmt w:val="bullet"/>
+      <w:lvlText w:val="o"/>
+      <w:lvlJc w:val="left"/>
+      <w:pPr>
+        <w:ind w:left="6108" w:hanging="360"/>
+      </w:pPr>
+      <w:rPr>
+        <w:rFonts w:ascii="Courier New" w:hAnsi="Courier New" w:cs="Courier New" w:hint="default"/>
+      </w:rPr>
+    </w:lvl>
+    <w:lvl w:ilvl="8" w:tplc="040C0005" w:tentative="1">
+      <w:start w:val="1"/>
+      <w:numFmt w:val="bullet"/>
+      <w:lvlText w:val=""/>
+      <w:lvlJc w:val="left"/>
+      <w:pPr>
+        <w:ind w:left="6828" w:hanging="360"/>
+      </w:pPr>
+      <w:rPr>
+        <w:rFonts w:ascii="Wingdings" w:hAnsi="Wingdings" w:hint="default"/>
+      </w:rPr>
+    </w:lvl>
+  </w:abstractNum>
+  <w:abstractNum w:abstractNumId="10" w15:restartNumberingAfterBreak="0">
+    <w:nsid w:val="542D1A2A"/>
+    <w:multiLevelType w:val="hybridMultilevel"/>
+    <w:tmpl w:val="DD105A46"/>
+    <w:lvl w:ilvl="0" w:tplc="040C0009">
+      <w:start w:val="1"/>
+      <w:numFmt w:val="bullet"/>
+      <w:lvlText w:val=""/>
+      <w:lvlJc w:val="left"/>
+      <w:pPr>
+        <w:ind w:left="720" w:hanging="360"/>
+      </w:pPr>
+      <w:rPr>
+        <w:rFonts w:ascii="Wingdings" w:hAnsi="Wingdings" w:hint="default"/>
+      </w:rPr>
+    </w:lvl>
+    <w:lvl w:ilvl="1" w:tplc="040C0003">
+      <w:start w:val="1"/>
+      <w:numFmt w:val="bullet"/>
+      <w:lvlText w:val="o"/>
+      <w:lvlJc w:val="left"/>
+      <w:pPr>
+        <w:ind w:left="1440" w:hanging="360"/>
+      </w:pPr>
+      <w:rPr>
+        <w:rFonts w:ascii="Courier New" w:hAnsi="Courier New" w:cs="Courier New" w:hint="default"/>
+      </w:rPr>
+    </w:lvl>
+    <w:lvl w:ilvl="2" w:tplc="040C0005" w:tentative="1">
+      <w:start w:val="1"/>
+      <w:numFmt w:val="bullet"/>
+      <w:lvlText w:val=""/>
+      <w:lvlJc w:val="left"/>
+      <w:pPr>
+        <w:ind w:left="2160" w:hanging="360"/>
+      </w:pPr>
+      <w:rPr>
+        <w:rFonts w:ascii="Wingdings" w:hAnsi="Wingdings" w:hint="default"/>
+      </w:rPr>
+    </w:lvl>
+    <w:lvl w:ilvl="3" w:tplc="040C0001" w:tentative="1">
+      <w:start w:val="1"/>
+      <w:numFmt w:val="bullet"/>
+      <w:lvlText w:val=""/>
+      <w:lvlJc w:val="left"/>
+      <w:pPr>
+        <w:ind w:left="2880" w:hanging="360"/>
+      </w:pPr>
+      <w:rPr>
+        <w:rFonts w:ascii="Symbol" w:hAnsi="Symbol" w:hint="default"/>
+      </w:rPr>
+    </w:lvl>
+    <w:lvl w:ilvl="4" w:tplc="040C0003" w:tentative="1">
+      <w:start w:val="1"/>
+      <w:numFmt w:val="bullet"/>
+      <w:lvlText w:val="o"/>
+      <w:lvlJc w:val="left"/>
+      <w:pPr>
+        <w:ind w:left="3600" w:hanging="360"/>
+      </w:pPr>
+      <w:rPr>
+        <w:rFonts w:ascii="Courier New" w:hAnsi="Courier New" w:cs="Courier New" w:hint="default"/>
+      </w:rPr>
+    </w:lvl>
+    <w:lvl w:ilvl="5" w:tplc="040C0005" w:tentative="1">
+      <w:start w:val="1"/>
+      <w:numFmt w:val="bullet"/>
+      <w:lvlText w:val=""/>
+      <w:lvlJc w:val="left"/>
+      <w:pPr>
+        <w:ind w:left="4320" w:hanging="360"/>
+      </w:pPr>
+      <w:rPr>
+        <w:rFonts w:ascii="Wingdings" w:hAnsi="Wingdings" w:hint="default"/>
+      </w:rPr>
+    </w:lvl>
+    <w:lvl w:ilvl="6" w:tplc="040C0001" w:tentative="1">
+      <w:start w:val="1"/>
+      <w:numFmt w:val="bullet"/>
+      <w:lvlText w:val=""/>
+      <w:lvlJc w:val="left"/>
+      <w:pPr>
+        <w:ind w:left="5040" w:hanging="360"/>
+      </w:pPr>
+      <w:rPr>
+        <w:rFonts w:ascii="Symbol" w:hAnsi="Symbol" w:hint="default"/>
+      </w:rPr>
+    </w:lvl>
+    <w:lvl w:ilvl="7" w:tplc="040C0003" w:tentative="1">
+      <w:start w:val="1"/>
+      <w:numFmt w:val="bullet"/>
+      <w:lvlText w:val="o"/>
+      <w:lvlJc w:val="left"/>
+      <w:pPr>
+        <w:ind w:left="5760" w:hanging="360"/>
+      </w:pPr>
+      <w:rPr>
+        <w:rFonts w:ascii="Courier New" w:hAnsi="Courier New" w:cs="Courier New" w:hint="default"/>
+      </w:rPr>
+    </w:lvl>
+    <w:lvl w:ilvl="8" w:tplc="040C0005" w:tentative="1">
+      <w:start w:val="1"/>
+      <w:numFmt w:val="bullet"/>
+      <w:lvlText w:val=""/>
+      <w:lvlJc w:val="left"/>
+      <w:pPr>
+        <w:ind w:left="6480" w:hanging="360"/>
+      </w:pPr>
+      <w:rPr>
+        <w:rFonts w:ascii="Wingdings" w:hAnsi="Wingdings" w:hint="default"/>
+      </w:rPr>
+    </w:lvl>
+  </w:abstractNum>
+  <w:abstractNum w:abstractNumId="11" w15:restartNumberingAfterBreak="0">
+    <w:nsid w:val="574B338A"/>
+    <w:multiLevelType w:val="hybridMultilevel"/>
+    <w:tmpl w:val="CCC4F5F6"/>
+    <w:lvl w:ilvl="0" w:tplc="040C000B">
+      <w:start w:val="1"/>
+      <w:numFmt w:val="bullet"/>
+      <w:lvlText w:val=""/>
+      <w:lvlJc w:val="left"/>
+      <w:pPr>
+        <w:ind w:left="9495" w:hanging="360"/>
+      </w:pPr>
+      <w:rPr>
+        <w:rFonts w:ascii="Wingdings" w:hAnsi="Wingdings" w:hint="default"/>
+      </w:rPr>
+    </w:lvl>
+    <w:lvl w:ilvl="1" w:tplc="040C0003">
+      <w:start w:val="1"/>
+      <w:numFmt w:val="bullet"/>
+      <w:lvlText w:val="o"/>
+      <w:lvlJc w:val="left"/>
+      <w:pPr>
+        <w:ind w:left="10215" w:hanging="360"/>
+      </w:pPr>
+      <w:rPr>
+        <w:rFonts w:ascii="Courier New" w:hAnsi="Courier New" w:cs="Courier New" w:hint="default"/>
+      </w:rPr>
+    </w:lvl>
+    <w:lvl w:ilvl="2" w:tplc="040C0005">
+      <w:start w:val="1"/>
+      <w:numFmt w:val="bullet"/>
+      <w:lvlText w:val=""/>
+      <w:lvlJc w:val="left"/>
+      <w:pPr>
+        <w:ind w:left="10935" w:hanging="360"/>
+      </w:pPr>
+      <w:rPr>
+        <w:rFonts w:ascii="Wingdings" w:hAnsi="Wingdings" w:hint="default"/>
+      </w:rPr>
+    </w:lvl>
+    <w:lvl w:ilvl="3" w:tplc="040C0001" w:tentative="1">
+      <w:start w:val="1"/>
+      <w:numFmt w:val="bullet"/>
+      <w:lvlText w:val=""/>
+      <w:lvlJc w:val="left"/>
+      <w:pPr>
+        <w:ind w:left="11655" w:hanging="360"/>
+      </w:pPr>
+      <w:rPr>
+        <w:rFonts w:ascii="Symbol" w:hAnsi="Symbol" w:hint="default"/>
+      </w:rPr>
+    </w:lvl>
+    <w:lvl w:ilvl="4" w:tplc="040C0003" w:tentative="1">
+      <w:start w:val="1"/>
+      <w:numFmt w:val="bullet"/>
+      <w:lvlText w:val="o"/>
+      <w:lvlJc w:val="left"/>
+      <w:pPr>
+        <w:ind w:left="12375" w:hanging="360"/>
+      </w:pPr>
+      <w:rPr>
+        <w:rFonts w:ascii="Courier New" w:hAnsi="Courier New" w:cs="Courier New" w:hint="default"/>
+      </w:rPr>
+    </w:lvl>
+    <w:lvl w:ilvl="5" w:tplc="040C0005" w:tentative="1">
+      <w:start w:val="1"/>
+      <w:numFmt w:val="bullet"/>
+      <w:lvlText w:val=""/>
+      <w:lvlJc w:val="left"/>
+      <w:pPr>
+        <w:ind w:left="13095" w:hanging="360"/>
+      </w:pPr>
+      <w:rPr>
+        <w:rFonts w:ascii="Wingdings" w:hAnsi="Wingdings" w:hint="default"/>
+      </w:rPr>
+    </w:lvl>
+    <w:lvl w:ilvl="6" w:tplc="040C0001" w:tentative="1">
+      <w:start w:val="1"/>
+      <w:numFmt w:val="bullet"/>
+      <w:lvlText w:val=""/>
+      <w:lvlJc w:val="left"/>
+      <w:pPr>
+        <w:ind w:left="13815" w:hanging="360"/>
+      </w:pPr>
+      <w:rPr>
+        <w:rFonts w:ascii="Symbol" w:hAnsi="Symbol" w:hint="default"/>
+      </w:rPr>
+    </w:lvl>
+    <w:lvl w:ilvl="7" w:tplc="040C0003" w:tentative="1">
+      <w:start w:val="1"/>
+      <w:numFmt w:val="bullet"/>
+      <w:lvlText w:val="o"/>
+      <w:lvlJc w:val="left"/>
+      <w:pPr>
+        <w:ind w:left="14535" w:hanging="360"/>
+      </w:pPr>
+      <w:rPr>
+        <w:rFonts w:ascii="Courier New" w:hAnsi="Courier New" w:cs="Courier New" w:hint="default"/>
+      </w:rPr>
+    </w:lvl>
+    <w:lvl w:ilvl="8" w:tplc="040C0005" w:tentative="1">
+      <w:start w:val="1"/>
+      <w:numFmt w:val="bullet"/>
+      <w:lvlText w:val=""/>
+      <w:lvlJc w:val="left"/>
+      <w:pPr>
+        <w:ind w:left="15255" w:hanging="360"/>
+      </w:pPr>
+      <w:rPr>
+        <w:rFonts w:ascii="Wingdings" w:hAnsi="Wingdings" w:hint="default"/>
+      </w:rPr>
+    </w:lvl>
+  </w:abstractNum>
+  <w:abstractNum w:abstractNumId="12" w15:restartNumberingAfterBreak="0">
+    <w:nsid w:val="5F5A5721"/>
+    <w:multiLevelType w:val="hybridMultilevel"/>
+    <w:tmpl w:val="A17CB8FC"/>
+    <w:lvl w:ilvl="0" w:tplc="040C0009">
+      <w:start w:val="1"/>
+      <w:numFmt w:val="bullet"/>
+      <w:lvlText w:val=""/>
+      <w:lvlJc w:val="left"/>
+      <w:pPr>
+        <w:ind w:left="720" w:hanging="360"/>
+      </w:pPr>
+      <w:rPr>
+        <w:rFonts w:ascii="Wingdings" w:hAnsi="Wingdings" w:hint="default"/>
+      </w:rPr>
+    </w:lvl>
+    <w:lvl w:ilvl="1" w:tplc="040C0003">
+      <w:start w:val="1"/>
+      <w:numFmt w:val="bullet"/>
+      <w:lvlText w:val="o"/>
+      <w:lvlJc w:val="left"/>
+      <w:pPr>
+        <w:ind w:left="1440" w:hanging="360"/>
+      </w:pPr>
+      <w:rPr>
+        <w:rFonts w:ascii="Courier New" w:hAnsi="Courier New" w:cs="Courier New" w:hint="default"/>
+      </w:rPr>
+    </w:lvl>
+    <w:lvl w:ilvl="2" w:tplc="040C0005" w:tentative="1">
+      <w:start w:val="1"/>
+      <w:numFmt w:val="bullet"/>
+      <w:lvlText w:val=""/>
+      <w:lvlJc w:val="left"/>
+      <w:pPr>
+        <w:ind w:left="2160" w:hanging="360"/>
+      </w:pPr>
+      <w:rPr>
+        <w:rFonts w:ascii="Wingdings" w:hAnsi="Wingdings" w:hint="default"/>
+      </w:rPr>
+    </w:lvl>
+    <w:lvl w:ilvl="3" w:tplc="040C0001" w:tentative="1">
+      <w:start w:val="1"/>
+      <w:numFmt w:val="bullet"/>
+      <w:lvlText w:val=""/>
+      <w:lvlJc w:val="left"/>
+      <w:pPr>
+        <w:ind w:left="2880" w:hanging="360"/>
+      </w:pPr>
+      <w:rPr>
+        <w:rFonts w:ascii="Symbol" w:hAnsi="Symbol" w:hint="default"/>
+      </w:rPr>
+    </w:lvl>
+    <w:lvl w:ilvl="4" w:tplc="040C0003" w:tentative="1">
+      <w:start w:val="1"/>
+      <w:numFmt w:val="bullet"/>
+      <w:lvlText w:val="o"/>
+      <w:lvlJc w:val="left"/>
+      <w:pPr>
+        <w:ind w:left="3600" w:hanging="360"/>
+      </w:pPr>
+      <w:rPr>
+        <w:rFonts w:ascii="Courier New" w:hAnsi="Courier New" w:cs="Courier New" w:hint="default"/>
+      </w:rPr>
+    </w:lvl>
+    <w:lvl w:ilvl="5" w:tplc="040C0005" w:tentative="1">
+      <w:start w:val="1"/>
+      <w:numFmt w:val="bullet"/>
+      <w:lvlText w:val=""/>
+      <w:lvlJc w:val="left"/>
+      <w:pPr>
+        <w:ind w:left="4320" w:hanging="360"/>
+      </w:pPr>
+      <w:rPr>
+        <w:rFonts w:ascii="Wingdings" w:hAnsi="Wingdings" w:hint="default"/>
+      </w:rPr>
+    </w:lvl>
+    <w:lvl w:ilvl="6" w:tplc="040C0001" w:tentative="1">
+      <w:start w:val="1"/>
+      <w:numFmt w:val="bullet"/>
+      <w:lvlText w:val=""/>
+      <w:lvlJc w:val="left"/>
+      <w:pPr>
+        <w:ind w:left="5040" w:hanging="360"/>
+      </w:pPr>
+      <w:rPr>
+        <w:rFonts w:ascii="Symbol" w:hAnsi="Symbol" w:hint="default"/>
+      </w:rPr>
+    </w:lvl>
+    <w:lvl w:ilvl="7" w:tplc="040C0003" w:tentative="1">
+      <w:start w:val="1"/>
+      <w:numFmt w:val="bullet"/>
+      <w:lvlText w:val="o"/>
+      <w:lvlJc w:val="left"/>
+      <w:pPr>
+        <w:ind w:left="5760" w:hanging="360"/>
+      </w:pPr>
+      <w:rPr>
+        <w:rFonts w:ascii="Courier New" w:hAnsi="Courier New" w:cs="Courier New" w:hint="default"/>
+      </w:rPr>
+    </w:lvl>
+    <w:lvl w:ilvl="8" w:tplc="040C0005" w:tentative="1">
+      <w:start w:val="1"/>
+      <w:numFmt w:val="bullet"/>
+      <w:lvlText w:val=""/>
+      <w:lvlJc w:val="left"/>
+      <w:pPr>
+        <w:ind w:left="6480" w:hanging="360"/>
+      </w:pPr>
+      <w:rPr>
+        <w:rFonts w:ascii="Wingdings" w:hAnsi="Wingdings" w:hint="default"/>
+      </w:rPr>
+    </w:lvl>
+  </w:abstractNum>
+  <w:abstractNum w:abstractNumId="13" w15:restartNumberingAfterBreak="0">
     <w:nsid w:val="66D126C7"/>
     <w:multiLevelType w:val="hybridMultilevel"/>
     <w:tmpl w:val="CA48E096"/>
@@ -16348,7 +17845,7 @@
       </w:rPr>
     </w:lvl>
   </w:abstractNum>
-  <w:abstractNum w:abstractNumId="9" w15:restartNumberingAfterBreak="0">
+  <w:abstractNum w:abstractNumId="14" w15:restartNumberingAfterBreak="0">
     <w:nsid w:val="675E5FB7"/>
     <w:multiLevelType w:val="hybridMultilevel"/>
     <w:tmpl w:val="5D54D970"/>
@@ -16461,7 +17958,7 @@
       </w:rPr>
     </w:lvl>
   </w:abstractNum>
-  <w:abstractNum w:abstractNumId="10" w15:restartNumberingAfterBreak="0">
+  <w:abstractNum w:abstractNumId="15" w15:restartNumberingAfterBreak="0">
     <w:nsid w:val="6C4A1780"/>
     <w:multiLevelType w:val="hybridMultilevel"/>
     <w:tmpl w:val="8D9896B0"/>
@@ -16575,7 +18072,7 @@
       </w:rPr>
     </w:lvl>
   </w:abstractNum>
-  <w:abstractNum w:abstractNumId="11" w15:restartNumberingAfterBreak="0">
+  <w:abstractNum w:abstractNumId="16" w15:restartNumberingAfterBreak="0">
     <w:nsid w:val="768C250C"/>
     <w:multiLevelType w:val="hybridMultilevel"/>
     <w:tmpl w:val="FDB83EF4"/>
@@ -16688,7 +18185,7 @@
       </w:rPr>
     </w:lvl>
   </w:abstractNum>
-  <w:abstractNum w:abstractNumId="12" w15:restartNumberingAfterBreak="0">
+  <w:abstractNum w:abstractNumId="17" w15:restartNumberingAfterBreak="0">
     <w:nsid w:val="76CF44BE"/>
     <w:multiLevelType w:val="hybridMultilevel"/>
     <w:tmpl w:val="EF4852B8"/>
@@ -16802,43 +18299,58 @@
     </w:lvl>
   </w:abstractNum>
   <w:num w:numId="1" w16cid:durableId="1629513470">
-    <w:abstractNumId w:val="11"/>
+    <w:abstractNumId w:val="16"/>
   </w:num>
   <w:num w:numId="2" w16cid:durableId="961612786">
-    <w:abstractNumId w:val="10"/>
+    <w:abstractNumId w:val="15"/>
   </w:num>
   <w:num w:numId="3" w16cid:durableId="164053412">
-    <w:abstractNumId w:val="8"/>
+    <w:abstractNumId w:val="13"/>
   </w:num>
   <w:num w:numId="4" w16cid:durableId="332294569">
-    <w:abstractNumId w:val="3"/>
+    <w:abstractNumId w:val="4"/>
   </w:num>
   <w:num w:numId="5" w16cid:durableId="1638295313">
-    <w:abstractNumId w:val="6"/>
+    <w:abstractNumId w:val="7"/>
   </w:num>
   <w:num w:numId="6" w16cid:durableId="711075002">
     <w:abstractNumId w:val="1"/>
   </w:num>
   <w:num w:numId="7" w16cid:durableId="841820474">
-    <w:abstractNumId w:val="4"/>
+    <w:abstractNumId w:val="5"/>
   </w:num>
   <w:num w:numId="8" w16cid:durableId="239564892">
     <w:abstractNumId w:val="0"/>
   </w:num>
   <w:num w:numId="9" w16cid:durableId="1499734756">
-    <w:abstractNumId w:val="5"/>
+    <w:abstractNumId w:val="6"/>
   </w:num>
   <w:num w:numId="10" w16cid:durableId="1219626755">
-    <w:abstractNumId w:val="2"/>
+    <w:abstractNumId w:val="3"/>
   </w:num>
   <w:num w:numId="11" w16cid:durableId="387651677">
+    <w:abstractNumId w:val="14"/>
+  </w:num>
+  <w:num w:numId="12" w16cid:durableId="1637753966">
+    <w:abstractNumId w:val="8"/>
+  </w:num>
+  <w:num w:numId="13" w16cid:durableId="1106727240">
+    <w:abstractNumId w:val="17"/>
+  </w:num>
+  <w:num w:numId="14" w16cid:durableId="1875075017">
+    <w:abstractNumId w:val="12"/>
+  </w:num>
+  <w:num w:numId="15" w16cid:durableId="2005235251">
     <w:abstractNumId w:val="9"/>
   </w:num>
-  <w:num w:numId="12" w16cid:durableId="1637753966">
-    <w:abstractNumId w:val="7"/>
+  <w:num w:numId="16" w16cid:durableId="1213736353">
+    <w:abstractNumId w:val="10"/>
   </w:num>
-  <w:num w:numId="13" w16cid:durableId="1106727240">
-    <w:abstractNumId w:val="12"/>
+  <w:num w:numId="17" w16cid:durableId="1213034949">
+    <w:abstractNumId w:val="11"/>
+  </w:num>
+  <w:num w:numId="18" w16cid:durableId="339432247">
+    <w:abstractNumId w:val="2"/>
   </w:num>
 </w:numbering>
 </file>
@@ -17370,6 +18882,7 @@
   <w:style w:type="character" w:default="1" w:styleId="Policepardfaut">
     <w:name w:val="Default Paragraph Font"/>
     <w:uiPriority w:val="1"/>
+    <w:semiHidden/>
     <w:unhideWhenUsed/>
   </w:style>
   <w:style w:type="table" w:default="1" w:styleId="TableauNormal">
@@ -17838,6 +19351,7 @@
   <w:rsids>
     <w:rsidRoot w:val="00587B05"/>
     <w:rsid w:val="0003740C"/>
+    <w:rsid w:val="0007286D"/>
     <w:rsid w:val="00086AEB"/>
     <w:rsid w:val="000A7D48"/>
     <w:rsid w:val="00162F7B"/>
@@ -17845,6 +19359,7 @@
     <w:rsid w:val="00270F9E"/>
     <w:rsid w:val="002E09D8"/>
     <w:rsid w:val="003166B4"/>
+    <w:rsid w:val="003273AD"/>
     <w:rsid w:val="00361BEC"/>
     <w:rsid w:val="00390939"/>
     <w:rsid w:val="0046245A"/>
@@ -17853,12 +19368,15 @@
     <w:rsid w:val="005E345D"/>
     <w:rsid w:val="0063166D"/>
     <w:rsid w:val="006634C3"/>
+    <w:rsid w:val="00665EB4"/>
     <w:rsid w:val="006E73C8"/>
     <w:rsid w:val="00766DB1"/>
     <w:rsid w:val="00853A70"/>
+    <w:rsid w:val="00A47BB6"/>
     <w:rsid w:val="00A94C57"/>
     <w:rsid w:val="00BC0115"/>
     <w:rsid w:val="00C0217B"/>
+    <w:rsid w:val="00DA19F8"/>
     <w:rsid w:val="00FA6F8B"/>
   </w:rsids>
   <m:mathPr>

</xml_diff>